<commit_message>
Adicionando topico de demais artefatos
</commit_message>
<xml_diff>
--- a/Artigo e documentações/BILL - ARTIGO DE TCC.docx
+++ b/Artigo e documentações/BILL - ARTIGO DE TCC.docx
@@ -372,6 +372,23 @@
     </w:p>
     <w:p>
       <w:pPr>
+        <w:spacing w:line="360" w:lineRule="auto"/>
+        <w:ind w:left="0" w:firstLine="0"/>
+        <w:jc w:val="both"/>
+        <w:rPr>
+          <w:b w:val="1"/>
+          <w:sz w:val="24"/>
+          <w:szCs w:val="24"/>
+        </w:rPr>
+      </w:pPr>
+      <w:r>
+        <w:rPr>
+          <w:rtl w:val="0"/>
+        </w:rPr>
+      </w:r>
+    </w:p>
+    <w:p>
+      <w:pPr>
         <w:spacing w:line="240" w:lineRule="auto"/>
         <w:ind w:left="0" w:firstLine="0"/>
         <w:jc w:val="both"/>
@@ -428,15 +445,16 @@
         <w:ind w:left="0" w:firstLine="0"/>
         <w:jc w:val="both"/>
         <w:rPr>
-          <w:sz w:val="24"/>
-          <w:szCs w:val="24"/>
-        </w:rPr>
-      </w:pPr>
-      <w:r>
-        <w:rPr>
           <w:b w:val="1"/>
           <w:sz w:val="24"/>
           <w:szCs w:val="24"/>
+        </w:rPr>
+      </w:pPr>
+      <w:r>
+        <w:rPr>
+          <w:b w:val="1"/>
+          <w:sz w:val="24"/>
+          <w:szCs w:val="24"/>
           <w:rtl w:val="0"/>
         </w:rPr>
         <w:t xml:space="preserve">Palavras-chave:</w:t>
@@ -449,6 +467,11 @@
         </w:rPr>
         <w:t xml:space="preserve"> Aplicação móvel. Gestão financeira. Educação financeira.</w:t>
       </w:r>
+      <w:r>
+        <w:rPr>
+          <w:rtl w:val="0"/>
+        </w:rPr>
+      </w:r>
     </w:p>
     <w:p>
       <w:pPr>
@@ -462,28 +485,28 @@
       </w:pPr>
       <w:r>
         <w:rPr>
-          <w:rtl w:val="0"/>
-        </w:rPr>
-      </w:r>
-    </w:p>
-    <w:p>
-      <w:pPr>
-        <w:spacing w:line="360" w:lineRule="auto"/>
-        <w:jc w:val="both"/>
-        <w:rPr>
           <w:b w:val="1"/>
           <w:sz w:val="24"/>
           <w:szCs w:val="24"/>
-        </w:rPr>
-      </w:pPr>
-      <w:r>
+          <w:rtl w:val="0"/>
+        </w:rPr>
+        <w:t xml:space="preserve">ABSTRACT</w:t>
+      </w:r>
+    </w:p>
+    <w:p>
+      <w:pPr>
+        <w:spacing w:line="360" w:lineRule="auto"/>
+        <w:jc w:val="both"/>
         <w:rPr>
           <w:b w:val="1"/>
           <w:sz w:val="24"/>
           <w:szCs w:val="24"/>
-          <w:rtl w:val="0"/>
-        </w:rPr>
-        <w:t xml:space="preserve">ABSTRACT</w:t>
+        </w:rPr>
+      </w:pPr>
+      <w:r>
+        <w:rPr>
+          <w:rtl w:val="0"/>
+        </w:rPr>
       </w:r>
     </w:p>
     <w:p>
@@ -566,6 +589,21 @@
           <w:rtl w:val="0"/>
         </w:rPr>
         <w:t xml:space="preserve"> Mobile application. Financial management. Financial education.</w:t>
+      </w:r>
+    </w:p>
+    <w:p>
+      <w:pPr>
+        <w:spacing w:line="240" w:lineRule="auto"/>
+        <w:jc w:val="both"/>
+        <w:rPr>
+          <w:sz w:val="24"/>
+          <w:szCs w:val="24"/>
+        </w:rPr>
+      </w:pPr>
+      <w:r>
+        <w:rPr>
+          <w:rtl w:val="0"/>
+        </w:rPr>
       </w:r>
     </w:p>
     <w:p>
@@ -626,8 +664,8 @@
         <w:jc w:val="both"/>
         <w:rPr>
           <w:b w:val="1"/>
-          <w:sz w:val="28"/>
-          <w:szCs w:val="28"/>
+          <w:sz w:val="24"/>
+          <w:szCs w:val="24"/>
         </w:rPr>
       </w:pPr>
       <w:r>
@@ -678,22 +716,6 @@
         <w:ind w:left="0" w:firstLine="0"/>
         <w:jc w:val="both"/>
         <w:rPr>
-          <w:sz w:val="24"/>
-          <w:szCs w:val="24"/>
-        </w:rPr>
-      </w:pPr>
-      <w:r>
-        <w:rPr>
-          <w:rtl w:val="0"/>
-        </w:rPr>
-      </w:r>
-    </w:p>
-    <w:p>
-      <w:pPr>
-        <w:spacing w:line="360" w:lineRule="auto"/>
-        <w:ind w:left="0" w:firstLine="0"/>
-        <w:jc w:val="both"/>
-        <w:rPr>
           <w:b w:val="1"/>
           <w:sz w:val="24"/>
           <w:szCs w:val="24"/>
@@ -729,57 +751,6 @@
     <w:p>
       <w:pPr>
         <w:spacing w:line="360" w:lineRule="auto"/>
-        <w:ind w:left="0" w:firstLine="1417.3228346456694"/>
-        <w:jc w:val="both"/>
-        <w:rPr>
-          <w:sz w:val="24"/>
-          <w:szCs w:val="24"/>
-          <w:highlight w:val="white"/>
-        </w:rPr>
-      </w:pPr>
-      <w:r>
-        <w:rPr>
-          <w:rtl w:val="0"/>
-        </w:rPr>
-      </w:r>
-    </w:p>
-    <w:p>
-      <w:pPr>
-        <w:spacing w:line="360" w:lineRule="auto"/>
-        <w:ind w:left="0" w:firstLine="1417.3228346456694"/>
-        <w:jc w:val="both"/>
-        <w:rPr>
-          <w:sz w:val="24"/>
-          <w:szCs w:val="24"/>
-          <w:highlight w:val="white"/>
-        </w:rPr>
-      </w:pPr>
-      <w:r>
-        <w:rPr>
-          <w:rtl w:val="0"/>
-        </w:rPr>
-      </w:r>
-    </w:p>
-    <w:p>
-      <w:pPr>
-        <w:spacing w:line="360" w:lineRule="auto"/>
-        <w:ind w:left="0" w:firstLine="0"/>
-        <w:jc w:val="both"/>
-        <w:rPr>
-          <w:sz w:val="24"/>
-          <w:szCs w:val="24"/>
-          <w:highlight w:val="white"/>
-        </w:rPr>
-      </w:pPr>
-      <w:r>
-        <w:rPr>
-          <w:rtl w:val="0"/>
-        </w:rPr>
-      </w:r>
-    </w:p>
-    <w:p>
-      <w:pPr>
-        <w:spacing w:line="360" w:lineRule="auto"/>
         <w:ind w:left="0" w:firstLine="0"/>
         <w:jc w:val="both"/>
         <w:rPr>
@@ -834,7 +805,6 @@
           <w:highlight w:val="white"/>
           <w:rtl w:val="0"/>
         </w:rPr>
-        <w:br w:type="textWrapping"/>
         <w:br w:type="textWrapping"/>
         <w:tab/>
         <w:tab/>
@@ -904,23 +874,6 @@
       </w:pPr>
       <w:r>
         <w:rPr>
-          <w:rtl w:val="0"/>
-        </w:rPr>
-      </w:r>
-    </w:p>
-    <w:p>
-      <w:pPr>
-        <w:spacing w:line="360" w:lineRule="auto"/>
-        <w:ind w:left="0" w:firstLine="0"/>
-        <w:jc w:val="both"/>
-        <w:rPr>
-          <w:sz w:val="24"/>
-          <w:szCs w:val="24"/>
-          <w:highlight w:val="white"/>
-        </w:rPr>
-      </w:pPr>
-      <w:r>
-        <w:rPr>
           <w:sz w:val="24"/>
           <w:szCs w:val="24"/>
           <w:highlight w:val="white"/>
@@ -950,523 +903,512 @@
     <w:p>
       <w:pPr>
         <w:spacing w:line="360" w:lineRule="auto"/>
+        <w:ind w:left="0" w:firstLine="1417.3228346456694"/>
+        <w:jc w:val="both"/>
+        <w:rPr>
+          <w:sz w:val="24"/>
+          <w:szCs w:val="24"/>
+          <w:highlight w:val="white"/>
+        </w:rPr>
+      </w:pPr>
+      <w:r>
+        <w:rPr>
+          <w:sz w:val="24"/>
+          <w:szCs w:val="24"/>
+          <w:highlight w:val="white"/>
+          <w:rtl w:val="0"/>
+        </w:rPr>
+        <w:t xml:space="preserve">Focando no desenvolvimento do projeto, foram definidas tecnologias que garantem uma implementação simples, mas com performance e resultados robustos. Para a criação do aplicativo </w:t>
+      </w:r>
+      <w:r>
+        <w:rPr>
+          <w:i w:val="1"/>
+          <w:sz w:val="24"/>
+          <w:szCs w:val="24"/>
+          <w:highlight w:val="white"/>
+          <w:rtl w:val="0"/>
+        </w:rPr>
+        <w:t xml:space="preserve">mobile</w:t>
+      </w:r>
+      <w:r>
+        <w:rPr>
+          <w:sz w:val="24"/>
+          <w:szCs w:val="24"/>
+          <w:highlight w:val="white"/>
+          <w:rtl w:val="0"/>
+        </w:rPr>
+        <w:t xml:space="preserve"> foi escolhido o SDK (</w:t>
+      </w:r>
+      <w:r>
+        <w:rPr>
+          <w:i w:val="1"/>
+          <w:sz w:val="24"/>
+          <w:szCs w:val="24"/>
+          <w:highlight w:val="white"/>
+          <w:rtl w:val="0"/>
+        </w:rPr>
+        <w:t xml:space="preserve">Software Development Kit</w:t>
+      </w:r>
+      <w:r>
+        <w:rPr>
+          <w:sz w:val="24"/>
+          <w:szCs w:val="24"/>
+          <w:highlight w:val="white"/>
+          <w:rtl w:val="0"/>
+        </w:rPr>
+        <w:t xml:space="preserve">) Flutter, por sua fácil curva de aprendizagem, ampla gama de ferramentas que facilita e diminui o tempo de desenvolvimento, além de ser totalmente híbrido, ou seja, possibilidade de gerar um aplicativo para Android e iOS com apenas um código fonte.</w:t>
+      </w:r>
+    </w:p>
+    <w:p>
+      <w:pPr>
+        <w:spacing w:line="360" w:lineRule="auto"/>
+        <w:ind w:left="0" w:firstLine="1417.3228346456694"/>
+        <w:jc w:val="both"/>
+        <w:rPr>
+          <w:sz w:val="24"/>
+          <w:szCs w:val="24"/>
+          <w:highlight w:val="white"/>
+        </w:rPr>
+      </w:pPr>
+      <w:r>
+        <w:rPr>
+          <w:sz w:val="24"/>
+          <w:szCs w:val="24"/>
+          <w:highlight w:val="white"/>
+          <w:rtl w:val="0"/>
+        </w:rPr>
+        <w:t xml:space="preserve">Para realizar a comunicação entre o aplicativo e nosso banco de dados, servindo as informações a aplicação, será criada uma API (</w:t>
+      </w:r>
+      <w:r>
+        <w:rPr>
+          <w:i w:val="1"/>
+          <w:sz w:val="24"/>
+          <w:szCs w:val="24"/>
+          <w:highlight w:val="white"/>
+          <w:rtl w:val="0"/>
+        </w:rPr>
+        <w:t xml:space="preserve">Application Programming Interface</w:t>
+      </w:r>
+      <w:r>
+        <w:rPr>
+          <w:sz w:val="24"/>
+          <w:szCs w:val="24"/>
+          <w:highlight w:val="white"/>
+          <w:rtl w:val="0"/>
+        </w:rPr>
+        <w:t xml:space="preserve">) em Node.js, um </w:t>
+      </w:r>
+      <w:r>
+        <w:rPr>
+          <w:i w:val="1"/>
+          <w:sz w:val="24"/>
+          <w:szCs w:val="24"/>
+          <w:highlight w:val="white"/>
+          <w:rtl w:val="0"/>
+        </w:rPr>
+        <w:t xml:space="preserve">framework</w:t>
+      </w:r>
+      <w:r>
+        <w:rPr>
+          <w:sz w:val="24"/>
+          <w:szCs w:val="24"/>
+          <w:highlight w:val="white"/>
+          <w:rtl w:val="0"/>
+        </w:rPr>
+        <w:t xml:space="preserve"> JavaScript amplamente utilizado pelo mercado por conta de sua simplicidade e poder de processamento. Para facilitar a comunicação entre a aplicação e o </w:t>
+      </w:r>
+      <w:r>
+        <w:rPr>
+          <w:i w:val="1"/>
+          <w:sz w:val="24"/>
+          <w:szCs w:val="24"/>
+          <w:highlight w:val="white"/>
+          <w:rtl w:val="0"/>
+        </w:rPr>
+        <w:t xml:space="preserve">backend</w:t>
+      </w:r>
+      <w:r>
+        <w:rPr>
+          <w:sz w:val="24"/>
+          <w:szCs w:val="24"/>
+          <w:highlight w:val="white"/>
+          <w:rtl w:val="0"/>
+        </w:rPr>
+        <w:t xml:space="preserve">, a API será toda desenvolvida aplicando o padrão REST (</w:t>
+      </w:r>
+      <w:r>
+        <w:rPr>
+          <w:i w:val="1"/>
+          <w:sz w:val="24"/>
+          <w:szCs w:val="24"/>
+          <w:highlight w:val="white"/>
+          <w:rtl w:val="0"/>
+        </w:rPr>
+        <w:t xml:space="preserve">Representational State Transfer</w:t>
+      </w:r>
+      <w:r>
+        <w:rPr>
+          <w:sz w:val="24"/>
+          <w:szCs w:val="24"/>
+          <w:highlight w:val="white"/>
+          <w:rtl w:val="0"/>
+        </w:rPr>
+        <w:t xml:space="preserve">) que simplifica todas as chamadas que serão realizadas.</w:t>
+      </w:r>
+    </w:p>
+    <w:p>
+      <w:pPr>
+        <w:spacing w:line="360" w:lineRule="auto"/>
+        <w:ind w:left="0" w:firstLine="1417.3228346456694"/>
+        <w:jc w:val="both"/>
+        <w:rPr>
+          <w:sz w:val="24"/>
+          <w:szCs w:val="24"/>
+          <w:highlight w:val="white"/>
+        </w:rPr>
+      </w:pPr>
+      <w:r>
+        <w:rPr>
+          <w:sz w:val="24"/>
+          <w:szCs w:val="24"/>
+          <w:highlight w:val="white"/>
+          <w:rtl w:val="0"/>
+        </w:rPr>
+        <w:t xml:space="preserve">Pensando na armazenagem dos dados dos usuários do sistema, será criado um banco de dados baseado em SQL (</w:t>
+      </w:r>
+      <w:r>
+        <w:rPr>
+          <w:i w:val="1"/>
+          <w:sz w:val="24"/>
+          <w:szCs w:val="24"/>
+          <w:rtl w:val="0"/>
+        </w:rPr>
+        <w:t xml:space="preserve">Structured Query Language</w:t>
+      </w:r>
+      <w:r>
+        <w:rPr>
+          <w:sz w:val="24"/>
+          <w:szCs w:val="24"/>
+          <w:highlight w:val="white"/>
+          <w:rtl w:val="0"/>
+        </w:rPr>
+        <w:t xml:space="preserve">) por meio do gerenciador de bancos PostgreSQL. Uma das principais características desse SGBD é ser gratuito e ser reconhecido no mercado por sua robustez, além de ser um dos mais utilizados do mercado.</w:t>
+      </w:r>
+    </w:p>
+    <w:p>
+      <w:pPr>
+        <w:spacing w:line="360" w:lineRule="auto"/>
+        <w:ind w:left="0" w:firstLine="0"/>
+        <w:jc w:val="both"/>
+        <w:rPr>
+          <w:sz w:val="24"/>
+          <w:szCs w:val="24"/>
+          <w:highlight w:val="white"/>
+        </w:rPr>
+      </w:pPr>
+      <w:r>
+        <w:rPr>
+          <w:rtl w:val="0"/>
+        </w:rPr>
+      </w:r>
+    </w:p>
+    <w:p>
+      <w:pPr>
+        <w:spacing w:line="360" w:lineRule="auto"/>
+        <w:ind w:left="0" w:firstLine="0"/>
+        <w:jc w:val="both"/>
+        <w:rPr>
+          <w:sz w:val="24"/>
+          <w:szCs w:val="24"/>
+          <w:highlight w:val="white"/>
+        </w:rPr>
+      </w:pPr>
+      <w:r>
+        <w:rPr>
+          <w:sz w:val="24"/>
+          <w:szCs w:val="24"/>
+          <w:highlight w:val="white"/>
+          <w:rtl w:val="0"/>
+        </w:rPr>
+        <w:t xml:space="preserve">1.4 ESTRUTURA DO ARTIGO</w:t>
+      </w:r>
+    </w:p>
+    <w:p>
+      <w:pPr>
+        <w:spacing w:line="360" w:lineRule="auto"/>
+        <w:ind w:left="0" w:firstLine="0"/>
+        <w:jc w:val="both"/>
+        <w:rPr>
+          <w:sz w:val="24"/>
+          <w:szCs w:val="24"/>
+          <w:highlight w:val="white"/>
+        </w:rPr>
+      </w:pPr>
+      <w:r>
+        <w:rPr>
+          <w:rtl w:val="0"/>
+        </w:rPr>
+      </w:r>
+    </w:p>
+    <w:p>
+      <w:pPr>
+        <w:spacing w:line="360" w:lineRule="auto"/>
+        <w:ind w:left="0" w:firstLine="1417.3228346456694"/>
+        <w:jc w:val="both"/>
+        <w:rPr>
+          <w:sz w:val="24"/>
+          <w:szCs w:val="24"/>
+          <w:highlight w:val="white"/>
+        </w:rPr>
+      </w:pPr>
+      <w:r>
+        <w:rPr>
+          <w:sz w:val="24"/>
+          <w:szCs w:val="24"/>
+          <w:highlight w:val="white"/>
+          <w:rtl w:val="0"/>
+        </w:rPr>
+        <w:t xml:space="preserve">Na seção dois é apresentado o referencial teórico com os motivos de se manter um controle de sua vida financeira, os benefícios de se utilizar sistemas de informação como aliado em seu controle financeiro, além de uma introdução e motivo de cada tecnologia escolhida para desenvolvimento do projeto.</w:t>
+      </w:r>
+    </w:p>
+    <w:p>
+      <w:pPr>
+        <w:spacing w:line="360" w:lineRule="auto"/>
+        <w:ind w:left="0" w:firstLine="1417.3228346456694"/>
+        <w:jc w:val="both"/>
+        <w:rPr>
+          <w:sz w:val="24"/>
+          <w:szCs w:val="24"/>
+          <w:highlight w:val="white"/>
+        </w:rPr>
+      </w:pPr>
+      <w:r>
+        <w:rPr>
+          <w:sz w:val="24"/>
+          <w:szCs w:val="24"/>
+          <w:highlight w:val="white"/>
+          <w:rtl w:val="0"/>
+        </w:rPr>
+        <w:t xml:space="preserve">Na seção três é abordado o tema empreendedorismo, apresentando o conceito de </w:t>
+      </w:r>
+      <w:r>
+        <w:rPr>
+          <w:i w:val="1"/>
+          <w:sz w:val="24"/>
+          <w:szCs w:val="24"/>
+          <w:highlight w:val="white"/>
+          <w:rtl w:val="0"/>
+        </w:rPr>
+        <w:t xml:space="preserve">startup</w:t>
+      </w:r>
+      <w:r>
+        <w:rPr>
+          <w:sz w:val="24"/>
+          <w:szCs w:val="24"/>
+          <w:highlight w:val="white"/>
+          <w:rtl w:val="0"/>
+        </w:rPr>
+        <w:t xml:space="preserve"> e o modelo de negócio Canvas, que foi desenvolvido durante o projeto.</w:t>
+      </w:r>
+    </w:p>
+    <w:p>
+      <w:pPr>
+        <w:spacing w:line="360" w:lineRule="auto"/>
+        <w:ind w:left="0" w:firstLine="1417.3228346456694"/>
+        <w:jc w:val="both"/>
+        <w:rPr>
+          <w:sz w:val="24"/>
+          <w:szCs w:val="24"/>
+          <w:highlight w:val="white"/>
+        </w:rPr>
+      </w:pPr>
+      <w:r>
+        <w:rPr>
+          <w:sz w:val="24"/>
+          <w:szCs w:val="24"/>
+          <w:highlight w:val="white"/>
+          <w:rtl w:val="0"/>
+        </w:rPr>
+        <w:t xml:space="preserve">Na seção quatro são descritas as etapas de engenharia de software com os diagramas e fluxos juntamente com a modelagem do banco de dados da aplicação.</w:t>
+      </w:r>
+    </w:p>
+    <w:p>
+      <w:pPr>
+        <w:spacing w:line="360" w:lineRule="auto"/>
+        <w:ind w:left="0" w:firstLine="1417.3228346456694"/>
+        <w:jc w:val="both"/>
+        <w:rPr>
+          <w:sz w:val="24"/>
+          <w:szCs w:val="24"/>
+          <w:highlight w:val="white"/>
+        </w:rPr>
+      </w:pPr>
+      <w:r>
+        <w:rPr>
+          <w:sz w:val="24"/>
+          <w:szCs w:val="24"/>
+          <w:highlight w:val="white"/>
+          <w:rtl w:val="0"/>
+        </w:rPr>
+        <w:t xml:space="preserve">Na seção cinco é abordado o desenvolvimento do aplicativo Bill, é apresentada a prototipação das telas do projeto, com uma breve descrição do fluxo de cada, a implementação do aplicativo </w:t>
+      </w:r>
+      <w:r>
+        <w:rPr>
+          <w:i w:val="1"/>
+          <w:sz w:val="24"/>
+          <w:szCs w:val="24"/>
+          <w:highlight w:val="white"/>
+          <w:rtl w:val="0"/>
+        </w:rPr>
+        <w:t xml:space="preserve">mobile</w:t>
+      </w:r>
+      <w:r>
+        <w:rPr>
+          <w:sz w:val="24"/>
+          <w:szCs w:val="24"/>
+          <w:highlight w:val="white"/>
+          <w:rtl w:val="0"/>
+        </w:rPr>
+        <w:t xml:space="preserve">, o desenvolvimento da </w:t>
+      </w:r>
+      <w:r>
+        <w:rPr>
+          <w:i w:val="1"/>
+          <w:sz w:val="24"/>
+          <w:szCs w:val="24"/>
+          <w:highlight w:val="white"/>
+          <w:rtl w:val="0"/>
+        </w:rPr>
+        <w:t xml:space="preserve">API</w:t>
+      </w:r>
+      <w:r>
+        <w:rPr>
+          <w:sz w:val="24"/>
+          <w:szCs w:val="24"/>
+          <w:highlight w:val="white"/>
+          <w:rtl w:val="0"/>
+        </w:rPr>
+        <w:t xml:space="preserve"> e o meio de comunicação entre o </w:t>
+      </w:r>
+      <w:r>
+        <w:rPr>
+          <w:i w:val="1"/>
+          <w:sz w:val="24"/>
+          <w:szCs w:val="24"/>
+          <w:highlight w:val="white"/>
+          <w:rtl w:val="0"/>
+        </w:rPr>
+        <w:t xml:space="preserve">back-end</w:t>
+      </w:r>
+      <w:r>
+        <w:rPr>
+          <w:sz w:val="24"/>
+          <w:szCs w:val="24"/>
+          <w:highlight w:val="white"/>
+          <w:rtl w:val="0"/>
+        </w:rPr>
+        <w:t xml:space="preserve"> e o banco de dados.</w:t>
+      </w:r>
+    </w:p>
+    <w:p>
+      <w:pPr>
+        <w:spacing w:line="360" w:lineRule="auto"/>
+        <w:ind w:left="0" w:firstLine="1417.3228346456694"/>
+        <w:jc w:val="both"/>
+        <w:rPr>
+          <w:sz w:val="24"/>
+          <w:szCs w:val="24"/>
+          <w:highlight w:val="white"/>
+        </w:rPr>
+      </w:pPr>
+      <w:r>
+        <w:rPr>
+          <w:sz w:val="24"/>
+          <w:szCs w:val="24"/>
+          <w:highlight w:val="white"/>
+          <w:rtl w:val="0"/>
+        </w:rPr>
+        <w:t xml:space="preserve">Na seção seis é abordada a conclusão, nela apresentamos uma análise sobre os objetivos alcançados no desenvolvimento do projeto. </w:t>
+      </w:r>
+    </w:p>
+    <w:p>
+      <w:pPr>
+        <w:spacing w:line="360" w:lineRule="auto"/>
+        <w:ind w:left="0" w:firstLine="1417.3228346456694"/>
+        <w:jc w:val="both"/>
+        <w:rPr>
+          <w:sz w:val="24"/>
+          <w:szCs w:val="24"/>
+          <w:highlight w:val="white"/>
+        </w:rPr>
+      </w:pPr>
+      <w:r>
+        <w:rPr>
+          <w:rtl w:val="0"/>
+        </w:rPr>
+      </w:r>
+    </w:p>
+    <w:p>
+      <w:pPr>
+        <w:spacing w:line="360" w:lineRule="auto"/>
+        <w:ind w:left="0" w:firstLine="1417.3228346456694"/>
+        <w:jc w:val="both"/>
+        <w:rPr>
+          <w:sz w:val="24"/>
+          <w:szCs w:val="24"/>
+          <w:highlight w:val="white"/>
+        </w:rPr>
+      </w:pPr>
+      <w:r>
+        <w:rPr>
+          <w:rtl w:val="0"/>
+        </w:rPr>
+      </w:r>
+    </w:p>
+    <w:p>
+      <w:pPr>
+        <w:spacing w:line="360" w:lineRule="auto"/>
         <w:ind w:left="0" w:firstLine="0"/>
         <w:jc w:val="both"/>
         <w:rPr>
           <w:b w:val="1"/>
           <w:sz w:val="24"/>
           <w:szCs w:val="24"/>
-        </w:rPr>
-      </w:pPr>
-      <w:r>
-        <w:rPr>
-          <w:rtl w:val="0"/>
-        </w:rPr>
-      </w:r>
-    </w:p>
-    <w:p>
-      <w:pPr>
-        <w:spacing w:line="360" w:lineRule="auto"/>
-        <w:ind w:left="0" w:firstLine="1417.3228346456694"/>
-        <w:jc w:val="both"/>
-        <w:rPr>
-          <w:sz w:val="24"/>
-          <w:szCs w:val="24"/>
-          <w:highlight w:val="white"/>
-        </w:rPr>
-      </w:pPr>
-      <w:r>
-        <w:rPr>
-          <w:sz w:val="24"/>
-          <w:szCs w:val="24"/>
-          <w:highlight w:val="white"/>
-          <w:rtl w:val="0"/>
-        </w:rPr>
-        <w:t xml:space="preserve">Focando no desenvolvimento do projeto, foram definidas tecnologias que garantem uma implementação simples, mas com performance e resultados robustos. Para a criação do aplicativo </w:t>
-      </w:r>
-      <w:r>
-        <w:rPr>
-          <w:i w:val="1"/>
-          <w:sz w:val="24"/>
-          <w:szCs w:val="24"/>
-          <w:highlight w:val="white"/>
-          <w:rtl w:val="0"/>
-        </w:rPr>
-        <w:t xml:space="preserve">mobile</w:t>
-      </w:r>
-      <w:r>
-        <w:rPr>
-          <w:sz w:val="24"/>
-          <w:szCs w:val="24"/>
-          <w:highlight w:val="white"/>
-          <w:rtl w:val="0"/>
-        </w:rPr>
-        <w:t xml:space="preserve"> foi escolhido o SDK (</w:t>
-      </w:r>
-      <w:r>
-        <w:rPr>
-          <w:i w:val="1"/>
-          <w:sz w:val="24"/>
-          <w:szCs w:val="24"/>
-          <w:highlight w:val="white"/>
-          <w:rtl w:val="0"/>
-        </w:rPr>
-        <w:t xml:space="preserve">Software Development Kit</w:t>
-      </w:r>
-      <w:r>
-        <w:rPr>
-          <w:sz w:val="24"/>
-          <w:szCs w:val="24"/>
-          <w:highlight w:val="white"/>
-          <w:rtl w:val="0"/>
-        </w:rPr>
-        <w:t xml:space="preserve">) Flutter, por sua fácil curva de aprendizagem, ampla gama de ferramentas que facilita e diminui o tempo de desenvolvimento, além de ser totalmente híbrido, ou seja, possibilidade de gerar um aplicativo para Android e iOS com apenas um código fonte.</w:t>
-      </w:r>
-    </w:p>
-    <w:p>
-      <w:pPr>
-        <w:spacing w:line="360" w:lineRule="auto"/>
-        <w:ind w:left="0" w:firstLine="1417.3228346456694"/>
-        <w:jc w:val="both"/>
-        <w:rPr>
-          <w:sz w:val="24"/>
-          <w:szCs w:val="24"/>
-          <w:highlight w:val="white"/>
-        </w:rPr>
-      </w:pPr>
-      <w:r>
-        <w:rPr>
-          <w:sz w:val="24"/>
-          <w:szCs w:val="24"/>
-          <w:highlight w:val="white"/>
-          <w:rtl w:val="0"/>
-        </w:rPr>
-        <w:t xml:space="preserve">Para realizar a comunicação entre o aplicativo e nosso banco de dados, servindo as informações a aplicação, será criada uma API (</w:t>
-      </w:r>
-      <w:r>
-        <w:rPr>
-          <w:i w:val="1"/>
-          <w:sz w:val="24"/>
-          <w:szCs w:val="24"/>
-          <w:highlight w:val="white"/>
-          <w:rtl w:val="0"/>
-        </w:rPr>
-        <w:t xml:space="preserve">Application Programming Interface</w:t>
-      </w:r>
-      <w:r>
-        <w:rPr>
-          <w:sz w:val="24"/>
-          <w:szCs w:val="24"/>
-          <w:highlight w:val="white"/>
-          <w:rtl w:val="0"/>
-        </w:rPr>
-        <w:t xml:space="preserve">) em Node.js, um </w:t>
-      </w:r>
-      <w:r>
-        <w:rPr>
-          <w:i w:val="1"/>
-          <w:sz w:val="24"/>
-          <w:szCs w:val="24"/>
-          <w:highlight w:val="white"/>
-          <w:rtl w:val="0"/>
-        </w:rPr>
-        <w:t xml:space="preserve">framework</w:t>
-      </w:r>
-      <w:r>
-        <w:rPr>
-          <w:sz w:val="24"/>
-          <w:szCs w:val="24"/>
-          <w:highlight w:val="white"/>
-          <w:rtl w:val="0"/>
-        </w:rPr>
-        <w:t xml:space="preserve"> JavaScript amplamente utilizado pelo mercado por conta de sua simplicidade e poder de processamento. Para facilitar a comunicação entre a aplicação e o </w:t>
-      </w:r>
-      <w:r>
-        <w:rPr>
-          <w:i w:val="1"/>
-          <w:sz w:val="24"/>
-          <w:szCs w:val="24"/>
-          <w:highlight w:val="white"/>
-          <w:rtl w:val="0"/>
-        </w:rPr>
-        <w:t xml:space="preserve">backend</w:t>
-      </w:r>
-      <w:r>
-        <w:rPr>
-          <w:sz w:val="24"/>
-          <w:szCs w:val="24"/>
-          <w:highlight w:val="white"/>
-          <w:rtl w:val="0"/>
-        </w:rPr>
-        <w:t xml:space="preserve">, a API será toda desenvolvida aplicando o padrão REST (</w:t>
-      </w:r>
-      <w:r>
-        <w:rPr>
-          <w:i w:val="1"/>
-          <w:sz w:val="24"/>
-          <w:szCs w:val="24"/>
-          <w:highlight w:val="white"/>
-          <w:rtl w:val="0"/>
-        </w:rPr>
-        <w:t xml:space="preserve">Representational State Transfer</w:t>
-      </w:r>
-      <w:r>
-        <w:rPr>
-          <w:sz w:val="24"/>
-          <w:szCs w:val="24"/>
-          <w:highlight w:val="white"/>
-          <w:rtl w:val="0"/>
-        </w:rPr>
-        <w:t xml:space="preserve">) que simplifica todas as chamadas que serão realizadas.</w:t>
-      </w:r>
-    </w:p>
-    <w:p>
-      <w:pPr>
-        <w:spacing w:line="360" w:lineRule="auto"/>
-        <w:ind w:left="0" w:firstLine="1417.3228346456694"/>
-        <w:jc w:val="both"/>
-        <w:rPr>
-          <w:sz w:val="24"/>
-          <w:szCs w:val="24"/>
-          <w:highlight w:val="white"/>
-        </w:rPr>
-      </w:pPr>
-      <w:r>
-        <w:rPr>
-          <w:sz w:val="24"/>
-          <w:szCs w:val="24"/>
-          <w:highlight w:val="white"/>
-          <w:rtl w:val="0"/>
-        </w:rPr>
-        <w:t xml:space="preserve">Pensando na armazenagem dos dados dos usuários do sistema, será criado um banco de dados baseado em SQL (</w:t>
-      </w:r>
-      <w:r>
-        <w:rPr>
-          <w:i w:val="1"/>
-          <w:sz w:val="24"/>
-          <w:szCs w:val="24"/>
-          <w:rtl w:val="0"/>
-        </w:rPr>
-        <w:t xml:space="preserve">Structured Query Language</w:t>
-      </w:r>
-      <w:r>
-        <w:rPr>
-          <w:sz w:val="24"/>
-          <w:szCs w:val="24"/>
-          <w:highlight w:val="white"/>
-          <w:rtl w:val="0"/>
-        </w:rPr>
-        <w:t xml:space="preserve">) por meio do gerenciador de bancos PostgreSQL. Uma das principais características desse SGBD é ser gratuito e ser reconhecido no mercado por sua robustez, além de ser um dos mais utilizados do mercado.</w:t>
-      </w:r>
-    </w:p>
-    <w:p>
-      <w:pPr>
-        <w:spacing w:line="360" w:lineRule="auto"/>
-        <w:ind w:left="0" w:firstLine="0"/>
-        <w:jc w:val="both"/>
-        <w:rPr>
-          <w:sz w:val="24"/>
-          <w:szCs w:val="24"/>
-          <w:highlight w:val="white"/>
-        </w:rPr>
-      </w:pPr>
-      <w:r>
-        <w:rPr>
-          <w:rtl w:val="0"/>
-        </w:rPr>
-      </w:r>
-    </w:p>
-    <w:p>
-      <w:pPr>
-        <w:spacing w:line="360" w:lineRule="auto"/>
-        <w:ind w:left="0" w:firstLine="0"/>
-        <w:jc w:val="both"/>
-        <w:rPr>
-          <w:sz w:val="24"/>
-          <w:szCs w:val="24"/>
-          <w:highlight w:val="white"/>
-        </w:rPr>
-      </w:pPr>
-      <w:r>
-        <w:rPr>
-          <w:rtl w:val="0"/>
-        </w:rPr>
-      </w:r>
-    </w:p>
-    <w:p>
-      <w:pPr>
-        <w:spacing w:line="360" w:lineRule="auto"/>
-        <w:ind w:left="0" w:firstLine="0"/>
-        <w:jc w:val="both"/>
-        <w:rPr>
-          <w:sz w:val="24"/>
-          <w:szCs w:val="24"/>
-          <w:highlight w:val="white"/>
-        </w:rPr>
-      </w:pPr>
-      <w:r>
-        <w:rPr>
-          <w:sz w:val="24"/>
-          <w:szCs w:val="24"/>
-          <w:highlight w:val="white"/>
-          <w:rtl w:val="0"/>
-        </w:rPr>
-        <w:t xml:space="preserve">1.4 ESTRUTURA DO ARTIGO</w:t>
-      </w:r>
-    </w:p>
-    <w:p>
-      <w:pPr>
-        <w:spacing w:line="360" w:lineRule="auto"/>
-        <w:ind w:left="0" w:firstLine="0"/>
-        <w:jc w:val="both"/>
-        <w:rPr>
-          <w:sz w:val="24"/>
-          <w:szCs w:val="24"/>
-          <w:highlight w:val="white"/>
-        </w:rPr>
-      </w:pPr>
-      <w:r>
-        <w:rPr>
-          <w:rtl w:val="0"/>
-        </w:rPr>
-      </w:r>
-    </w:p>
-    <w:p>
-      <w:pPr>
-        <w:spacing w:line="360" w:lineRule="auto"/>
-        <w:ind w:left="0" w:firstLine="0"/>
-        <w:jc w:val="both"/>
-        <w:rPr>
-          <w:sz w:val="24"/>
-          <w:szCs w:val="24"/>
-          <w:highlight w:val="white"/>
-        </w:rPr>
-      </w:pPr>
-      <w:r>
-        <w:rPr>
-          <w:rtl w:val="0"/>
-        </w:rPr>
-      </w:r>
-    </w:p>
-    <w:p>
-      <w:pPr>
-        <w:spacing w:line="360" w:lineRule="auto"/>
-        <w:ind w:left="0" w:firstLine="1417.3228346456694"/>
-        <w:jc w:val="both"/>
-        <w:rPr>
-          <w:sz w:val="24"/>
-          <w:szCs w:val="24"/>
-          <w:highlight w:val="white"/>
-        </w:rPr>
-      </w:pPr>
-      <w:r>
-        <w:rPr>
-          <w:sz w:val="24"/>
-          <w:szCs w:val="24"/>
-          <w:highlight w:val="white"/>
-          <w:rtl w:val="0"/>
-        </w:rPr>
-        <w:t xml:space="preserve">Na seção dois é apresentado o referencial teórico com os motivos de se manter um controle de sua vida financeira, os benefícios de se utilizar sistemas de informação como aliado em seu controle financeiro, além de uma introdução e motivo de cada tecnologia escolhida para desenvolvimento do projeto.</w:t>
-      </w:r>
-    </w:p>
-    <w:p>
-      <w:pPr>
-        <w:spacing w:line="360" w:lineRule="auto"/>
-        <w:ind w:left="0" w:firstLine="1417.3228346456694"/>
-        <w:jc w:val="both"/>
-        <w:rPr>
-          <w:sz w:val="24"/>
-          <w:szCs w:val="24"/>
-          <w:highlight w:val="white"/>
-        </w:rPr>
-      </w:pPr>
-      <w:r>
-        <w:rPr>
-          <w:sz w:val="24"/>
-          <w:szCs w:val="24"/>
-          <w:highlight w:val="white"/>
-          <w:rtl w:val="0"/>
-        </w:rPr>
-        <w:t xml:space="preserve">Na seção três é abordado o tema empreendedorismo, apresentando o conceito de </w:t>
-      </w:r>
-      <w:r>
-        <w:rPr>
-          <w:i w:val="1"/>
-          <w:sz w:val="24"/>
-          <w:szCs w:val="24"/>
-          <w:highlight w:val="white"/>
-          <w:rtl w:val="0"/>
-        </w:rPr>
-        <w:t xml:space="preserve">startup</w:t>
-      </w:r>
-      <w:r>
-        <w:rPr>
-          <w:sz w:val="24"/>
-          <w:szCs w:val="24"/>
-          <w:highlight w:val="white"/>
-          <w:rtl w:val="0"/>
-        </w:rPr>
-        <w:t xml:space="preserve"> e o modelo de negócio Canvas, que foi desenvolvido durante o projeto.</w:t>
-      </w:r>
-    </w:p>
-    <w:p>
-      <w:pPr>
-        <w:spacing w:line="360" w:lineRule="auto"/>
-        <w:ind w:left="0" w:firstLine="1417.3228346456694"/>
-        <w:jc w:val="both"/>
-        <w:rPr>
-          <w:sz w:val="24"/>
-          <w:szCs w:val="24"/>
-          <w:highlight w:val="white"/>
-        </w:rPr>
-      </w:pPr>
-      <w:r>
-        <w:rPr>
-          <w:sz w:val="24"/>
-          <w:szCs w:val="24"/>
-          <w:highlight w:val="white"/>
-          <w:rtl w:val="0"/>
-        </w:rPr>
-        <w:t xml:space="preserve">Na seção quatro são descritas as etapas de engenharia de software com os diagramas e fluxos juntamente com a modelagem do banco de dados da aplicação.</w:t>
-      </w:r>
-    </w:p>
-    <w:p>
-      <w:pPr>
-        <w:spacing w:line="360" w:lineRule="auto"/>
-        <w:ind w:left="0" w:firstLine="1417.3228346456694"/>
-        <w:jc w:val="both"/>
-        <w:rPr>
-          <w:sz w:val="24"/>
-          <w:szCs w:val="24"/>
-          <w:highlight w:val="white"/>
-        </w:rPr>
-      </w:pPr>
-      <w:r>
-        <w:rPr>
-          <w:sz w:val="24"/>
-          <w:szCs w:val="24"/>
-          <w:highlight w:val="white"/>
-          <w:rtl w:val="0"/>
-        </w:rPr>
-        <w:t xml:space="preserve">Na seção cinco é abordado o desenvolvimento do aplicativo Bill, é apresentada a prototipação das telas do projeto, com uma breve descrição do fluxo de cada, a implementação do aplicativo </w:t>
-      </w:r>
-      <w:r>
-        <w:rPr>
-          <w:i w:val="1"/>
-          <w:sz w:val="24"/>
-          <w:szCs w:val="24"/>
-          <w:highlight w:val="white"/>
-          <w:rtl w:val="0"/>
-        </w:rPr>
-        <w:t xml:space="preserve">mobile</w:t>
-      </w:r>
-      <w:r>
-        <w:rPr>
-          <w:sz w:val="24"/>
-          <w:szCs w:val="24"/>
-          <w:highlight w:val="white"/>
-          <w:rtl w:val="0"/>
-        </w:rPr>
-        <w:t xml:space="preserve">, o desenvolvimento da </w:t>
-      </w:r>
-      <w:r>
-        <w:rPr>
-          <w:i w:val="1"/>
-          <w:sz w:val="24"/>
-          <w:szCs w:val="24"/>
-          <w:highlight w:val="white"/>
-          <w:rtl w:val="0"/>
-        </w:rPr>
-        <w:t xml:space="preserve">API</w:t>
-      </w:r>
-      <w:r>
-        <w:rPr>
-          <w:sz w:val="24"/>
-          <w:szCs w:val="24"/>
-          <w:highlight w:val="white"/>
-          <w:rtl w:val="0"/>
-        </w:rPr>
-        <w:t xml:space="preserve"> e o meio de comunicação entre o </w:t>
-      </w:r>
-      <w:r>
-        <w:rPr>
-          <w:i w:val="1"/>
-          <w:sz w:val="24"/>
-          <w:szCs w:val="24"/>
-          <w:highlight w:val="white"/>
-          <w:rtl w:val="0"/>
-        </w:rPr>
-        <w:t xml:space="preserve">back-end</w:t>
-      </w:r>
-      <w:r>
-        <w:rPr>
-          <w:sz w:val="24"/>
-          <w:szCs w:val="24"/>
-          <w:highlight w:val="white"/>
-          <w:rtl w:val="0"/>
-        </w:rPr>
-        <w:t xml:space="preserve"> e o banco de dados.</w:t>
-      </w:r>
-    </w:p>
-    <w:p>
-      <w:pPr>
-        <w:spacing w:line="360" w:lineRule="auto"/>
-        <w:ind w:left="0" w:firstLine="1417.3228346456694"/>
-        <w:jc w:val="both"/>
-        <w:rPr>
-          <w:sz w:val="24"/>
-          <w:szCs w:val="24"/>
-          <w:highlight w:val="white"/>
-        </w:rPr>
-      </w:pPr>
-      <w:r>
-        <w:rPr>
-          <w:sz w:val="24"/>
-          <w:szCs w:val="24"/>
-          <w:highlight w:val="white"/>
-          <w:rtl w:val="0"/>
-        </w:rPr>
-        <w:t xml:space="preserve">Na seção seis é abordada a conclusão, nela apresentamos uma análise sobre os objetivos alcançados no desenvolvimento do projeto. </w:t>
-      </w:r>
-    </w:p>
-    <w:p>
-      <w:pPr>
-        <w:spacing w:line="360" w:lineRule="auto"/>
-        <w:ind w:left="0" w:firstLine="1417.3228346456694"/>
-        <w:jc w:val="both"/>
-        <w:rPr>
-          <w:sz w:val="24"/>
-          <w:szCs w:val="24"/>
-          <w:highlight w:val="white"/>
-        </w:rPr>
-      </w:pPr>
-      <w:r>
-        <w:rPr>
-          <w:rtl w:val="0"/>
-        </w:rPr>
-      </w:r>
-    </w:p>
-    <w:p>
-      <w:pPr>
-        <w:spacing w:line="360" w:lineRule="auto"/>
-        <w:ind w:left="0" w:firstLine="0"/>
-        <w:jc w:val="both"/>
+          <w:highlight w:val="white"/>
+        </w:rPr>
+      </w:pPr>
+      <w:r>
         <w:rPr>
           <w:b w:val="1"/>
           <w:sz w:val="28"/>
           <w:szCs w:val="28"/>
           <w:highlight w:val="white"/>
-        </w:rPr>
-      </w:pPr>
-      <w:r>
+          <w:rtl w:val="0"/>
+        </w:rPr>
+        <w:t xml:space="preserve">2 REFERENCIAL TEÓRICO</w:t>
+      </w:r>
+      <w:r>
+        <w:rPr>
+          <w:rtl w:val="0"/>
+        </w:rPr>
+      </w:r>
+    </w:p>
+    <w:p>
+      <w:pPr>
+        <w:spacing w:line="360" w:lineRule="auto"/>
+        <w:ind w:left="0" w:firstLine="0"/>
+        <w:jc w:val="both"/>
         <w:rPr>
           <w:b w:val="1"/>
-          <w:sz w:val="28"/>
-          <w:szCs w:val="28"/>
-          <w:highlight w:val="white"/>
-          <w:rtl w:val="0"/>
-        </w:rPr>
-        <w:t xml:space="preserve">2 REFERENCIAL TEÓRICO</w:t>
+          <w:sz w:val="24"/>
+          <w:szCs w:val="24"/>
+          <w:highlight w:val="white"/>
+        </w:rPr>
+      </w:pPr>
+      <w:r>
+        <w:rPr>
+          <w:rtl w:val="0"/>
+        </w:rPr>
       </w:r>
     </w:p>
     <w:p>
@@ -1507,6 +1449,24 @@
     </w:p>
     <w:p>
       <w:pPr>
+        <w:spacing w:line="360" w:lineRule="auto"/>
+        <w:ind w:left="0" w:firstLine="0"/>
+        <w:jc w:val="both"/>
+        <w:rPr>
+          <w:b w:val="1"/>
+          <w:sz w:val="24"/>
+          <w:szCs w:val="24"/>
+          <w:highlight w:val="white"/>
+        </w:rPr>
+      </w:pPr>
+      <w:r>
+        <w:rPr>
+          <w:rtl w:val="0"/>
+        </w:rPr>
+      </w:r>
+    </w:p>
+    <w:p>
+      <w:pPr>
         <w:spacing w:after="160" w:line="259" w:lineRule="auto"/>
         <w:rPr>
           <w:sz w:val="24"/>
@@ -1522,21 +1482,6 @@
           <w:rtl w:val="0"/>
         </w:rPr>
         <w:t xml:space="preserve">2.1 CONTROLE FINANCEIRO E SUA IMPORTÂNCIA</w:t>
-      </w:r>
-    </w:p>
-    <w:p>
-      <w:pPr>
-        <w:spacing w:after="160" w:line="259" w:lineRule="auto"/>
-        <w:rPr>
-          <w:sz w:val="24"/>
-          <w:szCs w:val="24"/>
-          <w:highlight w:val="white"/>
-        </w:rPr>
-      </w:pPr>
-      <w:r>
-        <w:rPr>
-          <w:rtl w:val="0"/>
-        </w:rPr>
       </w:r>
     </w:p>
     <w:p>
@@ -1594,13 +1539,12 @@
           <w:rtl w:val="0"/>
         </w:rPr>
         <w:t xml:space="preserve">De acordo com a INVESTIMENTOS (2018), controle financeiro pessoal é o hábito de organizar todas as receitas e despesas no período, geralmente mensal, considerando tanto as contas fixas quanto as despesas gerais. Esse é um hábito importante porque muitas pessoas não sabem quanto ganham e quanto gastam por mês, e essa é a principal razão do descontrole financeiro.</w:t>
-        <w:br w:type="textWrapping"/>
       </w:r>
     </w:p>
     <w:p>
       <w:pPr>
         <w:spacing w:after="160" w:line="360" w:lineRule="auto"/>
-        <w:ind w:left="0" w:firstLine="0"/>
+        <w:ind w:firstLine="1418"/>
         <w:jc w:val="both"/>
         <w:rPr>
           <w:sz w:val="24"/>
@@ -1634,24 +1578,6 @@
           <w:rtl w:val="0"/>
         </w:rPr>
         <w:t xml:space="preserve">2.2 SISTEMAS DE INFORMAÇÃO E O CONTROLE FINANCEIRO</w:t>
-      </w:r>
-    </w:p>
-    <w:p>
-      <w:pPr>
-        <w:spacing w:line="360" w:lineRule="auto"/>
-        <w:jc w:val="both"/>
-        <w:rPr>
-          <w:b w:val="1"/>
-          <w:color w:val="151515"/>
-          <w:sz w:val="24"/>
-          <w:szCs w:val="24"/>
-          <w:highlight w:val="white"/>
-        </w:rPr>
-      </w:pPr>
-      <w:r>
-        <w:rPr>
-          <w:rtl w:val="0"/>
-        </w:rPr>
       </w:r>
     </w:p>
     <w:p>
@@ -1848,24 +1774,7 @@
     <w:p>
       <w:pPr>
         <w:spacing w:line="360" w:lineRule="auto"/>
-        <w:ind w:left="0" w:firstLine="1417.3228346456694"/>
-        <w:jc w:val="both"/>
-        <w:rPr>
-          <w:sz w:val="24"/>
-          <w:szCs w:val="24"/>
-          <w:highlight w:val="white"/>
-        </w:rPr>
-      </w:pPr>
-      <w:r>
-        <w:rPr>
-          <w:rtl w:val="0"/>
-        </w:rPr>
-      </w:r>
-    </w:p>
-    <w:p>
-      <w:pPr>
-        <w:spacing w:line="360" w:lineRule="auto"/>
-        <w:ind w:left="0" w:firstLine="1417.3228346456694"/>
+        <w:ind w:left="0" w:firstLine="0"/>
         <w:jc w:val="both"/>
         <w:rPr>
           <w:sz w:val="24"/>
@@ -1896,21 +1805,6 @@
           <w:rtl w:val="0"/>
         </w:rPr>
         <w:t xml:space="preserve">2.3 DESENVOLVIMENTO MOBILE COM FLUTTER</w:t>
-      </w:r>
-    </w:p>
-    <w:p>
-      <w:pPr>
-        <w:spacing w:after="160" w:line="259" w:lineRule="auto"/>
-        <w:rPr>
-          <w:sz w:val="24"/>
-          <w:szCs w:val="24"/>
-          <w:highlight w:val="white"/>
-        </w:rPr>
-      </w:pPr>
-      <w:r>
-        <w:rPr>
-          <w:rtl w:val="0"/>
-        </w:rPr>
       </w:r>
     </w:p>
     <w:p>
@@ -2111,23 +2005,6 @@
     <w:p>
       <w:pPr>
         <w:spacing w:line="360" w:lineRule="auto"/>
-        <w:ind w:left="0" w:firstLine="0"/>
-        <w:jc w:val="both"/>
-        <w:rPr>
-          <w:sz w:val="24"/>
-          <w:szCs w:val="24"/>
-          <w:highlight w:val="white"/>
-        </w:rPr>
-      </w:pPr>
-      <w:r>
-        <w:rPr>
-          <w:rtl w:val="0"/>
-        </w:rPr>
-      </w:r>
-    </w:p>
-    <w:p>
-      <w:pPr>
-        <w:spacing w:line="360" w:lineRule="auto"/>
         <w:jc w:val="both"/>
         <w:rPr>
           <w:sz w:val="24"/>
@@ -2142,22 +2019,6 @@
         </w:rPr>
         <w:t xml:space="preserve">2.4 APIS E O NODEJS</w:t>
       </w:r>
-      <w:r>
-        <w:rPr>
-          <w:rtl w:val="0"/>
-        </w:rPr>
-      </w:r>
-    </w:p>
-    <w:p>
-      <w:pPr>
-        <w:spacing w:line="360" w:lineRule="auto"/>
-        <w:jc w:val="both"/>
-        <w:rPr>
-          <w:b w:val="1"/>
-          <w:sz w:val="24"/>
-          <w:szCs w:val="24"/>
-        </w:rPr>
-      </w:pPr>
       <w:r>
         <w:rPr>
           <w:rtl w:val="0"/>
@@ -2808,57 +2669,6 @@
       </w:pPr>
       <w:r>
         <w:rPr>
-          <w:rtl w:val="0"/>
-        </w:rPr>
-      </w:r>
-    </w:p>
-    <w:p>
-      <w:pPr>
-        <w:spacing w:line="360" w:lineRule="auto"/>
-        <w:jc w:val="both"/>
-        <w:rPr>
-          <w:color w:val="151515"/>
-          <w:sz w:val="24"/>
-          <w:szCs w:val="24"/>
-          <w:highlight w:val="white"/>
-        </w:rPr>
-      </w:pPr>
-      <w:r>
-        <w:rPr>
-          <w:rtl w:val="0"/>
-        </w:rPr>
-      </w:r>
-    </w:p>
-    <w:p>
-      <w:pPr>
-        <w:spacing w:line="360" w:lineRule="auto"/>
-        <w:jc w:val="both"/>
-        <w:rPr>
-          <w:color w:val="151515"/>
-          <w:sz w:val="24"/>
-          <w:szCs w:val="24"/>
-          <w:highlight w:val="white"/>
-        </w:rPr>
-      </w:pPr>
-      <w:r>
-        <w:rPr>
-          <w:rtl w:val="0"/>
-        </w:rPr>
-      </w:r>
-    </w:p>
-    <w:p>
-      <w:pPr>
-        <w:spacing w:line="360" w:lineRule="auto"/>
-        <w:jc w:val="both"/>
-        <w:rPr>
-          <w:color w:val="151515"/>
-          <w:sz w:val="24"/>
-          <w:szCs w:val="24"/>
-          <w:highlight w:val="white"/>
-        </w:rPr>
-      </w:pPr>
-      <w:r>
-        <w:rPr>
           <w:color w:val="151515"/>
           <w:sz w:val="24"/>
           <w:szCs w:val="24"/>
@@ -2866,23 +2676,6 @@
           <w:rtl w:val="0"/>
         </w:rPr>
         <w:t xml:space="preserve">2.5 POSTGRESQL</w:t>
-      </w:r>
-    </w:p>
-    <w:p>
-      <w:pPr>
-        <w:spacing w:line="360" w:lineRule="auto"/>
-        <w:jc w:val="both"/>
-        <w:rPr>
-          <w:color w:val="151515"/>
-          <w:sz w:val="24"/>
-          <w:szCs w:val="24"/>
-          <w:highlight w:val="white"/>
-        </w:rPr>
-      </w:pPr>
-      <w:r>
-        <w:rPr>
-          <w:rtl w:val="0"/>
-        </w:rPr>
       </w:r>
     </w:p>
     <w:p>
@@ -3038,10 +2831,9 @@
         <w:ind w:left="0" w:firstLine="0"/>
         <w:jc w:val="both"/>
         <w:rPr>
-          <w:b w:val="1"/>
-          <w:color w:val="151515"/>
-          <w:sz w:val="28"/>
-          <w:szCs w:val="28"/>
+          <w:color w:val="151515"/>
+          <w:sz w:val="24"/>
+          <w:szCs w:val="24"/>
           <w:highlight w:val="white"/>
         </w:rPr>
       </w:pPr>
@@ -3129,23 +2921,6 @@
     <w:p>
       <w:pPr>
         <w:spacing w:after="160" w:line="259" w:lineRule="auto"/>
-        <w:ind w:left="0" w:firstLine="0"/>
-        <w:jc w:val="both"/>
-        <w:rPr>
-          <w:sz w:val="20"/>
-          <w:szCs w:val="20"/>
-          <w:highlight w:val="white"/>
-        </w:rPr>
-      </w:pPr>
-      <w:r>
-        <w:rPr>
-          <w:rtl w:val="0"/>
-        </w:rPr>
-      </w:r>
-    </w:p>
-    <w:p>
-      <w:pPr>
-        <w:spacing w:after="160" w:line="259" w:lineRule="auto"/>
         <w:jc w:val="both"/>
         <w:rPr>
           <w:sz w:val="24"/>
@@ -3161,22 +2936,6 @@
           <w:rtl w:val="0"/>
         </w:rPr>
         <w:t xml:space="preserve">3.1 STARTUPS</w:t>
-      </w:r>
-    </w:p>
-    <w:p>
-      <w:pPr>
-        <w:spacing w:after="160" w:line="259" w:lineRule="auto"/>
-        <w:jc w:val="both"/>
-        <w:rPr>
-          <w:sz w:val="24"/>
-          <w:szCs w:val="24"/>
-          <w:highlight w:val="white"/>
-        </w:rPr>
-      </w:pPr>
-      <w:r>
-        <w:rPr>
-          <w:rtl w:val="0"/>
-        </w:rPr>
       </w:r>
     </w:p>
     <w:p>
@@ -3339,23 +3098,6 @@
     <w:p>
       <w:pPr>
         <w:spacing w:after="160" w:line="259" w:lineRule="auto"/>
-        <w:ind w:left="0" w:firstLine="0"/>
-        <w:jc w:val="both"/>
-        <w:rPr>
-          <w:sz w:val="20"/>
-          <w:szCs w:val="20"/>
-          <w:highlight w:val="white"/>
-        </w:rPr>
-      </w:pPr>
-      <w:r>
-        <w:rPr>
-          <w:rtl w:val="0"/>
-        </w:rPr>
-      </w:r>
-    </w:p>
-    <w:p>
-      <w:pPr>
-        <w:spacing w:after="160" w:line="259" w:lineRule="auto"/>
         <w:jc w:val="both"/>
         <w:rPr>
           <w:sz w:val="24"/>
@@ -3371,22 +3113,6 @@
           <w:rtl w:val="0"/>
         </w:rPr>
         <w:t xml:space="preserve">3.2 CANVAS</w:t>
-      </w:r>
-    </w:p>
-    <w:p>
-      <w:pPr>
-        <w:spacing w:after="160" w:line="259" w:lineRule="auto"/>
-        <w:jc w:val="both"/>
-        <w:rPr>
-          <w:sz w:val="24"/>
-          <w:szCs w:val="24"/>
-          <w:highlight w:val="white"/>
-        </w:rPr>
-      </w:pPr>
-      <w:r>
-        <w:rPr>
-          <w:rtl w:val="0"/>
-        </w:rPr>
       </w:r>
     </w:p>
     <w:p>
@@ -3525,12 +3251,12 @@
           <wp:inline distB="114300" distT="114300" distL="114300" distR="114300">
             <wp:extent cx="5760000" cy="4686300"/>
             <wp:effectExtent b="0" l="0" r="0" t="0"/>
-            <wp:docPr id="2" name="image12.png"/>
+            <wp:docPr id="2" name="image13.png"/>
             <a:graphic>
               <a:graphicData uri="http://schemas.openxmlformats.org/drawingml/2006/picture">
                 <pic:pic>
                   <pic:nvPicPr>
-                    <pic:cNvPr id="0" name="image12.png"/>
+                    <pic:cNvPr id="0" name="image13.png"/>
                     <pic:cNvPicPr preferRelativeResize="0"/>
                   </pic:nvPicPr>
                   <pic:blipFill>
@@ -3615,24 +3341,6 @@
       </w:pPr>
       <w:r>
         <w:rPr>
-          <w:rtl w:val="0"/>
-        </w:rPr>
-      </w:r>
-    </w:p>
-    <w:p>
-      <w:pPr>
-        <w:spacing w:line="360" w:lineRule="auto"/>
-        <w:ind w:left="0" w:firstLine="0"/>
-        <w:jc w:val="both"/>
-        <w:rPr>
-          <w:color w:val="151515"/>
-          <w:sz w:val="24"/>
-          <w:szCs w:val="24"/>
-          <w:highlight w:val="white"/>
-        </w:rPr>
-      </w:pPr>
-      <w:r>
-        <w:rPr>
           <w:color w:val="151515"/>
           <w:sz w:val="24"/>
           <w:szCs w:val="24"/>
@@ -3640,24 +3348,6 @@
           <w:rtl w:val="0"/>
         </w:rPr>
         <w:t xml:space="preserve">3.2.1 DETALHAMENTO DO CANVAS DO PROJETO</w:t>
-      </w:r>
-    </w:p>
-    <w:p>
-      <w:pPr>
-        <w:spacing w:line="360" w:lineRule="auto"/>
-        <w:ind w:left="0" w:firstLine="0"/>
-        <w:jc w:val="both"/>
-        <w:rPr>
-          <w:color w:val="151515"/>
-          <w:sz w:val="24"/>
-          <w:szCs w:val="24"/>
-          <w:highlight w:val="white"/>
-        </w:rPr>
-      </w:pPr>
-      <w:r>
-        <w:rPr>
-          <w:rtl w:val="0"/>
-        </w:rPr>
       </w:r>
     </w:p>
     <w:p>
@@ -4229,8 +3919,8 @@
         <w:rPr>
           <w:b w:val="1"/>
           <w:color w:val="151515"/>
-          <w:sz w:val="28"/>
-          <w:szCs w:val="28"/>
+          <w:sz w:val="24"/>
+          <w:szCs w:val="24"/>
           <w:highlight w:val="white"/>
         </w:rPr>
       </w:pPr>
@@ -4415,24 +4105,6 @@
       </w:pPr>
       <w:r>
         <w:rPr>
-          <w:rtl w:val="0"/>
-        </w:rPr>
-      </w:r>
-    </w:p>
-    <w:p>
-      <w:pPr>
-        <w:spacing w:line="360" w:lineRule="auto"/>
-        <w:ind w:left="0" w:firstLine="0"/>
-        <w:jc w:val="both"/>
-        <w:rPr>
-          <w:color w:val="151515"/>
-          <w:sz w:val="24"/>
-          <w:szCs w:val="24"/>
-          <w:highlight w:val="white"/>
-        </w:rPr>
-      </w:pPr>
-      <w:r>
-        <w:rPr>
           <w:color w:val="151515"/>
           <w:sz w:val="24"/>
           <w:szCs w:val="24"/>
@@ -4463,24 +4135,6 @@
     <w:p>
       <w:pPr>
         <w:spacing w:line="360" w:lineRule="auto"/>
-        <w:ind w:left="0" w:firstLine="0"/>
-        <w:jc w:val="both"/>
-        <w:rPr>
-          <w:color w:val="151515"/>
-          <w:sz w:val="24"/>
-          <w:szCs w:val="24"/>
-          <w:highlight w:val="white"/>
-        </w:rPr>
-      </w:pPr>
-      <w:r>
-        <w:rPr>
-          <w:rtl w:val="0"/>
-        </w:rPr>
-      </w:r>
-    </w:p>
-    <w:p>
-      <w:pPr>
-        <w:spacing w:line="360" w:lineRule="auto"/>
         <w:ind w:left="0" w:firstLine="1417.3228346456694"/>
         <w:jc w:val="both"/>
         <w:rPr>
@@ -4525,6 +4179,330 @@
           <w:rtl w:val="0"/>
         </w:rPr>
         <w:t xml:space="preserve">O BPMN do projeto Bill, ilustrado pela Figura 2, representa todo o fluxo da aplicação, desde o processo de autenticação do usuário a criação de contas bancárias, categorias, agendas entre outras funcionalidades.</w:t>
+      </w:r>
+    </w:p>
+    <w:p>
+      <w:pPr>
+        <w:spacing w:line="360" w:lineRule="auto"/>
+        <w:ind w:left="0" w:firstLine="0"/>
+        <w:jc w:val="both"/>
+        <w:rPr>
+          <w:color w:val="151515"/>
+          <w:sz w:val="24"/>
+          <w:szCs w:val="24"/>
+          <w:highlight w:val="white"/>
+        </w:rPr>
+      </w:pPr>
+      <w:r>
+        <w:rPr>
+          <w:rtl w:val="0"/>
+        </w:rPr>
+      </w:r>
+    </w:p>
+    <w:p>
+      <w:pPr>
+        <w:spacing w:line="360" w:lineRule="auto"/>
+        <w:ind w:left="0" w:firstLine="0"/>
+        <w:jc w:val="both"/>
+        <w:rPr>
+          <w:color w:val="151515"/>
+          <w:sz w:val="24"/>
+          <w:szCs w:val="24"/>
+          <w:highlight w:val="white"/>
+        </w:rPr>
+      </w:pPr>
+      <w:r>
+        <w:rPr>
+          <w:rtl w:val="0"/>
+        </w:rPr>
+      </w:r>
+    </w:p>
+    <w:p>
+      <w:pPr>
+        <w:spacing w:line="360" w:lineRule="auto"/>
+        <w:ind w:left="0" w:firstLine="0"/>
+        <w:jc w:val="both"/>
+        <w:rPr>
+          <w:color w:val="151515"/>
+          <w:sz w:val="24"/>
+          <w:szCs w:val="24"/>
+          <w:highlight w:val="white"/>
+        </w:rPr>
+      </w:pPr>
+      <w:r>
+        <w:rPr>
+          <w:rtl w:val="0"/>
+        </w:rPr>
+      </w:r>
+    </w:p>
+    <w:p>
+      <w:pPr>
+        <w:spacing w:line="360" w:lineRule="auto"/>
+        <w:ind w:left="0" w:firstLine="0"/>
+        <w:jc w:val="both"/>
+        <w:rPr>
+          <w:color w:val="151515"/>
+          <w:sz w:val="24"/>
+          <w:szCs w:val="24"/>
+          <w:highlight w:val="white"/>
+        </w:rPr>
+      </w:pPr>
+      <w:r>
+        <w:rPr>
+          <w:rtl w:val="0"/>
+        </w:rPr>
+      </w:r>
+    </w:p>
+    <w:p>
+      <w:pPr>
+        <w:spacing w:line="360" w:lineRule="auto"/>
+        <w:ind w:left="0" w:firstLine="0"/>
+        <w:jc w:val="both"/>
+        <w:rPr>
+          <w:color w:val="151515"/>
+          <w:sz w:val="24"/>
+          <w:szCs w:val="24"/>
+          <w:highlight w:val="white"/>
+        </w:rPr>
+      </w:pPr>
+      <w:r>
+        <w:rPr>
+          <w:rtl w:val="0"/>
+        </w:rPr>
+      </w:r>
+    </w:p>
+    <w:p>
+      <w:pPr>
+        <w:spacing w:line="360" w:lineRule="auto"/>
+        <w:ind w:left="0" w:firstLine="0"/>
+        <w:jc w:val="both"/>
+        <w:rPr>
+          <w:color w:val="151515"/>
+          <w:sz w:val="24"/>
+          <w:szCs w:val="24"/>
+          <w:highlight w:val="white"/>
+        </w:rPr>
+      </w:pPr>
+      <w:r>
+        <w:rPr>
+          <w:rtl w:val="0"/>
+        </w:rPr>
+      </w:r>
+    </w:p>
+    <w:p>
+      <w:pPr>
+        <w:spacing w:line="360" w:lineRule="auto"/>
+        <w:ind w:left="0" w:firstLine="0"/>
+        <w:jc w:val="both"/>
+        <w:rPr>
+          <w:color w:val="151515"/>
+          <w:sz w:val="24"/>
+          <w:szCs w:val="24"/>
+          <w:highlight w:val="white"/>
+        </w:rPr>
+      </w:pPr>
+      <w:r>
+        <w:rPr>
+          <w:rtl w:val="0"/>
+        </w:rPr>
+      </w:r>
+    </w:p>
+    <w:p>
+      <w:pPr>
+        <w:spacing w:line="360" w:lineRule="auto"/>
+        <w:ind w:left="0" w:firstLine="0"/>
+        <w:jc w:val="both"/>
+        <w:rPr>
+          <w:color w:val="151515"/>
+          <w:sz w:val="24"/>
+          <w:szCs w:val="24"/>
+          <w:highlight w:val="white"/>
+        </w:rPr>
+      </w:pPr>
+      <w:r>
+        <w:rPr>
+          <w:rtl w:val="0"/>
+        </w:rPr>
+      </w:r>
+    </w:p>
+    <w:p>
+      <w:pPr>
+        <w:spacing w:line="360" w:lineRule="auto"/>
+        <w:ind w:left="0" w:firstLine="0"/>
+        <w:jc w:val="both"/>
+        <w:rPr>
+          <w:color w:val="151515"/>
+          <w:sz w:val="24"/>
+          <w:szCs w:val="24"/>
+          <w:highlight w:val="white"/>
+        </w:rPr>
+      </w:pPr>
+      <w:r>
+        <w:rPr>
+          <w:rtl w:val="0"/>
+        </w:rPr>
+      </w:r>
+    </w:p>
+    <w:p>
+      <w:pPr>
+        <w:spacing w:line="360" w:lineRule="auto"/>
+        <w:ind w:left="0" w:firstLine="0"/>
+        <w:jc w:val="both"/>
+        <w:rPr>
+          <w:color w:val="151515"/>
+          <w:sz w:val="24"/>
+          <w:szCs w:val="24"/>
+          <w:highlight w:val="white"/>
+        </w:rPr>
+      </w:pPr>
+      <w:r>
+        <w:rPr>
+          <w:rtl w:val="0"/>
+        </w:rPr>
+      </w:r>
+    </w:p>
+    <w:p>
+      <w:pPr>
+        <w:spacing w:line="360" w:lineRule="auto"/>
+        <w:ind w:left="0" w:firstLine="0"/>
+        <w:jc w:val="both"/>
+        <w:rPr>
+          <w:color w:val="151515"/>
+          <w:sz w:val="24"/>
+          <w:szCs w:val="24"/>
+          <w:highlight w:val="white"/>
+        </w:rPr>
+      </w:pPr>
+      <w:r>
+        <w:rPr>
+          <w:rtl w:val="0"/>
+        </w:rPr>
+      </w:r>
+    </w:p>
+    <w:p>
+      <w:pPr>
+        <w:spacing w:line="360" w:lineRule="auto"/>
+        <w:ind w:left="0" w:firstLine="0"/>
+        <w:jc w:val="both"/>
+        <w:rPr>
+          <w:color w:val="151515"/>
+          <w:sz w:val="24"/>
+          <w:szCs w:val="24"/>
+          <w:highlight w:val="white"/>
+        </w:rPr>
+      </w:pPr>
+      <w:r>
+        <w:rPr>
+          <w:rtl w:val="0"/>
+        </w:rPr>
+      </w:r>
+    </w:p>
+    <w:p>
+      <w:pPr>
+        <w:spacing w:line="360" w:lineRule="auto"/>
+        <w:ind w:left="0" w:firstLine="0"/>
+        <w:jc w:val="both"/>
+        <w:rPr>
+          <w:color w:val="151515"/>
+          <w:sz w:val="24"/>
+          <w:szCs w:val="24"/>
+          <w:highlight w:val="white"/>
+        </w:rPr>
+      </w:pPr>
+      <w:r>
+        <w:rPr>
+          <w:rtl w:val="0"/>
+        </w:rPr>
+      </w:r>
+    </w:p>
+    <w:p>
+      <w:pPr>
+        <w:spacing w:line="360" w:lineRule="auto"/>
+        <w:ind w:left="0" w:firstLine="0"/>
+        <w:jc w:val="both"/>
+        <w:rPr>
+          <w:color w:val="151515"/>
+          <w:sz w:val="24"/>
+          <w:szCs w:val="24"/>
+          <w:highlight w:val="white"/>
+        </w:rPr>
+      </w:pPr>
+      <w:r>
+        <w:rPr>
+          <w:rtl w:val="0"/>
+        </w:rPr>
+      </w:r>
+    </w:p>
+    <w:p>
+      <w:pPr>
+        <w:spacing w:line="360" w:lineRule="auto"/>
+        <w:ind w:left="0" w:firstLine="0"/>
+        <w:jc w:val="both"/>
+        <w:rPr>
+          <w:color w:val="151515"/>
+          <w:sz w:val="24"/>
+          <w:szCs w:val="24"/>
+          <w:highlight w:val="white"/>
+        </w:rPr>
+      </w:pPr>
+      <w:r>
+        <w:rPr>
+          <w:rtl w:val="0"/>
+        </w:rPr>
+      </w:r>
+    </w:p>
+    <w:p>
+      <w:pPr>
+        <w:spacing w:line="360" w:lineRule="auto"/>
+        <w:ind w:left="0" w:firstLine="0"/>
+        <w:jc w:val="both"/>
+        <w:rPr>
+          <w:color w:val="151515"/>
+          <w:sz w:val="24"/>
+          <w:szCs w:val="24"/>
+          <w:highlight w:val="white"/>
+        </w:rPr>
+      </w:pPr>
+      <w:r>
+        <w:rPr>
+          <w:rtl w:val="0"/>
+        </w:rPr>
+      </w:r>
+    </w:p>
+    <w:p>
+      <w:pPr>
+        <w:spacing w:line="360" w:lineRule="auto"/>
+        <w:ind w:left="0" w:firstLine="0"/>
+        <w:jc w:val="both"/>
+        <w:rPr>
+          <w:color w:val="151515"/>
+          <w:sz w:val="24"/>
+          <w:szCs w:val="24"/>
+          <w:highlight w:val="white"/>
+        </w:rPr>
+      </w:pPr>
+      <w:r>
+        <w:rPr>
+          <w:rtl w:val="0"/>
+        </w:rPr>
+      </w:r>
+    </w:p>
+    <w:p>
+      <w:pPr>
+        <w:spacing w:line="360" w:lineRule="auto"/>
+        <w:ind w:left="0" w:firstLine="0"/>
+        <w:jc w:val="both"/>
+        <w:rPr>
+          <w:color w:val="151515"/>
+          <w:sz w:val="24"/>
+          <w:szCs w:val="24"/>
+          <w:highlight w:val="white"/>
+        </w:rPr>
+      </w:pPr>
+      <w:r>
+        <w:rPr>
+          <w:rtl w:val="0"/>
+        </w:rPr>
       </w:r>
     </w:p>
     <w:p>
@@ -4652,6 +4630,24 @@
     <w:p>
       <w:pPr>
         <w:spacing w:line="360" w:lineRule="auto"/>
+        <w:ind w:left="0" w:firstLine="0"/>
+        <w:jc w:val="both"/>
+        <w:rPr>
+          <w:color w:val="151515"/>
+          <w:sz w:val="24"/>
+          <w:szCs w:val="24"/>
+          <w:highlight w:val="white"/>
+        </w:rPr>
+      </w:pPr>
+      <w:r>
+        <w:rPr>
+          <w:rtl w:val="0"/>
+        </w:rPr>
+      </w:r>
+    </w:p>
+    <w:p>
+      <w:pPr>
+        <w:spacing w:line="360" w:lineRule="auto"/>
         <w:ind w:firstLine="1417.3228346456694"/>
         <w:jc w:val="both"/>
         <w:rPr>
@@ -4704,24 +4700,6 @@
       </w:pPr>
       <w:r>
         <w:rPr>
-          <w:rtl w:val="0"/>
-        </w:rPr>
-      </w:r>
-    </w:p>
-    <w:p>
-      <w:pPr>
-        <w:spacing w:line="360" w:lineRule="auto"/>
-        <w:ind w:left="0" w:firstLine="0"/>
-        <w:jc w:val="both"/>
-        <w:rPr>
-          <w:color w:val="151515"/>
-          <w:sz w:val="24"/>
-          <w:szCs w:val="24"/>
-          <w:highlight w:val="white"/>
-        </w:rPr>
-      </w:pPr>
-      <w:r>
-        <w:rPr>
           <w:color w:val="151515"/>
           <w:sz w:val="24"/>
           <w:szCs w:val="24"/>
@@ -4752,24 +4730,6 @@
     <w:p>
       <w:pPr>
         <w:spacing w:line="360" w:lineRule="auto"/>
-        <w:ind w:left="0" w:firstLine="0"/>
-        <w:jc w:val="both"/>
-        <w:rPr>
-          <w:color w:val="151515"/>
-          <w:sz w:val="24"/>
-          <w:szCs w:val="24"/>
-          <w:highlight w:val="white"/>
-        </w:rPr>
-      </w:pPr>
-      <w:r>
-        <w:rPr>
-          <w:rtl w:val="0"/>
-        </w:rPr>
-      </w:r>
-    </w:p>
-    <w:p>
-      <w:pPr>
-        <w:spacing w:line="360" w:lineRule="auto"/>
         <w:ind w:left="0" w:firstLine="1417.3228346456694"/>
         <w:jc w:val="both"/>
         <w:rPr>
@@ -4811,6 +4771,132 @@
           <w:rtl w:val="0"/>
         </w:rPr>
         <w:t xml:space="preserve">O Diagrama de Caso de Uso do projeto Bill, ilustrado pela Figura 3, apresenta os fluxos propostos para realização que o aplicativo oferece aos usuários da plataforma.</w:t>
+      </w:r>
+    </w:p>
+    <w:p>
+      <w:pPr>
+        <w:spacing w:line="360" w:lineRule="auto"/>
+        <w:ind w:left="0" w:firstLine="0"/>
+        <w:jc w:val="both"/>
+        <w:rPr>
+          <w:color w:val="151515"/>
+          <w:sz w:val="24"/>
+          <w:szCs w:val="24"/>
+          <w:highlight w:val="white"/>
+        </w:rPr>
+      </w:pPr>
+      <w:r>
+        <w:rPr>
+          <w:rtl w:val="0"/>
+        </w:rPr>
+      </w:r>
+    </w:p>
+    <w:p>
+      <w:pPr>
+        <w:spacing w:line="360" w:lineRule="auto"/>
+        <w:ind w:left="0" w:firstLine="0"/>
+        <w:jc w:val="both"/>
+        <w:rPr>
+          <w:color w:val="151515"/>
+          <w:sz w:val="24"/>
+          <w:szCs w:val="24"/>
+          <w:highlight w:val="white"/>
+        </w:rPr>
+      </w:pPr>
+      <w:r>
+        <w:rPr>
+          <w:rtl w:val="0"/>
+        </w:rPr>
+      </w:r>
+    </w:p>
+    <w:p>
+      <w:pPr>
+        <w:spacing w:line="360" w:lineRule="auto"/>
+        <w:ind w:left="0" w:firstLine="0"/>
+        <w:jc w:val="both"/>
+        <w:rPr>
+          <w:color w:val="151515"/>
+          <w:sz w:val="24"/>
+          <w:szCs w:val="24"/>
+          <w:highlight w:val="white"/>
+        </w:rPr>
+      </w:pPr>
+      <w:r>
+        <w:rPr>
+          <w:rtl w:val="0"/>
+        </w:rPr>
+      </w:r>
+    </w:p>
+    <w:p>
+      <w:pPr>
+        <w:spacing w:line="360" w:lineRule="auto"/>
+        <w:ind w:left="0" w:firstLine="0"/>
+        <w:jc w:val="both"/>
+        <w:rPr>
+          <w:color w:val="151515"/>
+          <w:sz w:val="24"/>
+          <w:szCs w:val="24"/>
+          <w:highlight w:val="white"/>
+        </w:rPr>
+      </w:pPr>
+      <w:r>
+        <w:rPr>
+          <w:rtl w:val="0"/>
+        </w:rPr>
+      </w:r>
+    </w:p>
+    <w:p>
+      <w:pPr>
+        <w:spacing w:line="360" w:lineRule="auto"/>
+        <w:ind w:left="0" w:firstLine="0"/>
+        <w:jc w:val="both"/>
+        <w:rPr>
+          <w:color w:val="151515"/>
+          <w:sz w:val="24"/>
+          <w:szCs w:val="24"/>
+          <w:highlight w:val="white"/>
+        </w:rPr>
+      </w:pPr>
+      <w:r>
+        <w:rPr>
+          <w:rtl w:val="0"/>
+        </w:rPr>
+      </w:r>
+    </w:p>
+    <w:p>
+      <w:pPr>
+        <w:spacing w:line="360" w:lineRule="auto"/>
+        <w:ind w:left="0" w:firstLine="0"/>
+        <w:jc w:val="both"/>
+        <w:rPr>
+          <w:color w:val="151515"/>
+          <w:sz w:val="24"/>
+          <w:szCs w:val="24"/>
+          <w:highlight w:val="white"/>
+        </w:rPr>
+      </w:pPr>
+      <w:r>
+        <w:rPr>
+          <w:rtl w:val="0"/>
+        </w:rPr>
+      </w:r>
+    </w:p>
+    <w:p>
+      <w:pPr>
+        <w:spacing w:line="360" w:lineRule="auto"/>
+        <w:ind w:left="0" w:firstLine="0"/>
+        <w:jc w:val="both"/>
+        <w:rPr>
+          <w:color w:val="151515"/>
+          <w:sz w:val="24"/>
+          <w:szCs w:val="24"/>
+          <w:highlight w:val="white"/>
+        </w:rPr>
+      </w:pPr>
+      <w:r>
+        <w:rPr>
+          <w:rtl w:val="0"/>
+        </w:rPr>
       </w:r>
     </w:p>
     <w:p>
@@ -5206,24 +5292,6 @@
       </w:pPr>
       <w:r>
         <w:rPr>
-          <w:rtl w:val="0"/>
-        </w:rPr>
-      </w:r>
-    </w:p>
-    <w:p>
-      <w:pPr>
-        <w:spacing w:line="360" w:lineRule="auto"/>
-        <w:ind w:left="0" w:firstLine="0"/>
-        <w:jc w:val="both"/>
-        <w:rPr>
-          <w:color w:val="151515"/>
-          <w:sz w:val="24"/>
-          <w:szCs w:val="24"/>
-          <w:highlight w:val="white"/>
-        </w:rPr>
-      </w:pPr>
-      <w:r>
-        <w:rPr>
           <w:color w:val="151515"/>
           <w:sz w:val="24"/>
           <w:szCs w:val="24"/>
@@ -5231,24 +5299,6 @@
           <w:rtl w:val="0"/>
         </w:rPr>
         <w:t xml:space="preserve">4.3 MODELO ENTIDADE RELACIONAMENTO</w:t>
-      </w:r>
-    </w:p>
-    <w:p>
-      <w:pPr>
-        <w:spacing w:line="360" w:lineRule="auto"/>
-        <w:ind w:left="0" w:firstLine="0"/>
-        <w:jc w:val="both"/>
-        <w:rPr>
-          <w:color w:val="151515"/>
-          <w:sz w:val="24"/>
-          <w:szCs w:val="24"/>
-          <w:highlight w:val="white"/>
-        </w:rPr>
-      </w:pPr>
-      <w:r>
-        <w:rPr>
-          <w:rtl w:val="0"/>
-        </w:rPr>
       </w:r>
     </w:p>
     <w:p>
@@ -5468,6 +5518,65 @@
     <w:p>
       <w:pPr>
         <w:spacing w:line="360" w:lineRule="auto"/>
+        <w:ind w:left="0" w:firstLine="0"/>
+        <w:jc w:val="both"/>
+        <w:rPr>
+          <w:color w:val="151515"/>
+          <w:sz w:val="24"/>
+          <w:szCs w:val="24"/>
+          <w:highlight w:val="white"/>
+        </w:rPr>
+      </w:pPr>
+      <w:r>
+        <w:rPr>
+          <w:rtl w:val="0"/>
+        </w:rPr>
+      </w:r>
+    </w:p>
+    <w:p>
+      <w:pPr>
+        <w:spacing w:line="360" w:lineRule="auto"/>
+        <w:ind w:left="0" w:firstLine="0"/>
+        <w:jc w:val="both"/>
+        <w:rPr>
+          <w:color w:val="151515"/>
+          <w:sz w:val="24"/>
+          <w:szCs w:val="24"/>
+          <w:highlight w:val="white"/>
+        </w:rPr>
+      </w:pPr>
+      <w:r>
+        <w:rPr>
+          <w:color w:val="151515"/>
+          <w:sz w:val="24"/>
+          <w:szCs w:val="24"/>
+          <w:highlight w:val="white"/>
+          <w:rtl w:val="0"/>
+        </w:rPr>
+        <w:t xml:space="preserve">4.4 DIAGRAMA DE CLASSES, LEVANTAMENTO DE REQUISITOS E VALIDAÇÃO DA IDEIA</w:t>
+      </w:r>
+    </w:p>
+    <w:p>
+      <w:pPr>
+        <w:spacing w:line="360" w:lineRule="auto"/>
+        <w:ind w:left="0" w:firstLine="0"/>
+        <w:jc w:val="both"/>
+        <w:rPr>
+          <w:color w:val="151515"/>
+          <w:sz w:val="24"/>
+          <w:szCs w:val="24"/>
+          <w:highlight w:val="white"/>
+        </w:rPr>
+      </w:pPr>
+      <w:r>
+        <w:rPr>
+          <w:rtl w:val="0"/>
+        </w:rPr>
+      </w:r>
+    </w:p>
+    <w:p>
+      <w:pPr>
+        <w:spacing w:line="360" w:lineRule="auto"/>
         <w:ind w:left="0" w:firstLine="1417.3228346456694"/>
         <w:jc w:val="both"/>
         <w:rPr>
@@ -5479,6 +5588,151 @@
       </w:pPr>
       <w:r>
         <w:rPr>
+          <w:color w:val="151515"/>
+          <w:sz w:val="24"/>
+          <w:szCs w:val="24"/>
+          <w:highlight w:val="white"/>
+          <w:rtl w:val="0"/>
+        </w:rPr>
+        <w:t xml:space="preserve">Foram confeccionados outros artefatos para o desenvolvimento do projeto como o Diagrama de Classes que especifica como os componentes e funcionalidades do projeto comunicam entre si, foi realizado o levantamento de requisitos para abordar quais as funcionalidades eram de suma importância estarem presentes no projeto e junto a esse ponto, foi realizada uma pesquisa para validação da ideia como um todo. Todos esses artefatos estão disponiveis na integra através do Github (ASSIS E RODRIGUES, 2020).</w:t>
+      </w:r>
+    </w:p>
+    <w:p>
+      <w:pPr>
+        <w:spacing w:line="360" w:lineRule="auto"/>
+        <w:ind w:left="0" w:firstLine="0"/>
+        <w:jc w:val="both"/>
+        <w:rPr>
+          <w:color w:val="151515"/>
+          <w:sz w:val="24"/>
+          <w:szCs w:val="24"/>
+          <w:highlight w:val="white"/>
+        </w:rPr>
+      </w:pPr>
+      <w:r>
+        <w:rPr>
+          <w:rtl w:val="0"/>
+        </w:rPr>
+      </w:r>
+    </w:p>
+    <w:p>
+      <w:pPr>
+        <w:spacing w:line="360" w:lineRule="auto"/>
+        <w:ind w:left="0" w:firstLine="0"/>
+        <w:jc w:val="both"/>
+        <w:rPr>
+          <w:color w:val="151515"/>
+          <w:sz w:val="24"/>
+          <w:szCs w:val="24"/>
+          <w:highlight w:val="white"/>
+        </w:rPr>
+      </w:pPr>
+      <w:r>
+        <w:rPr>
+          <w:rtl w:val="0"/>
+        </w:rPr>
+      </w:r>
+    </w:p>
+    <w:p>
+      <w:pPr>
+        <w:spacing w:line="360" w:lineRule="auto"/>
+        <w:ind w:left="0" w:firstLine="0"/>
+        <w:jc w:val="both"/>
+        <w:rPr>
+          <w:b w:val="1"/>
+          <w:color w:val="151515"/>
+          <w:sz w:val="24"/>
+          <w:szCs w:val="24"/>
+          <w:highlight w:val="white"/>
+        </w:rPr>
+      </w:pPr>
+      <w:r>
+        <w:rPr>
+          <w:b w:val="1"/>
+          <w:color w:val="151515"/>
+          <w:sz w:val="24"/>
+          <w:szCs w:val="24"/>
+          <w:highlight w:val="white"/>
+          <w:rtl w:val="0"/>
+        </w:rPr>
+        <w:t xml:space="preserve">5 DESENVOLVIMENTO DO APLICATIVO</w:t>
+      </w:r>
+    </w:p>
+    <w:p>
+      <w:pPr>
+        <w:spacing w:line="360" w:lineRule="auto"/>
+        <w:ind w:left="0" w:firstLine="0"/>
+        <w:jc w:val="both"/>
+        <w:rPr>
+          <w:b w:val="1"/>
+          <w:color w:val="151515"/>
+          <w:sz w:val="24"/>
+          <w:szCs w:val="24"/>
+          <w:highlight w:val="white"/>
+        </w:rPr>
+      </w:pPr>
+      <w:r>
+        <w:rPr>
+          <w:rtl w:val="0"/>
+        </w:rPr>
+      </w:r>
+    </w:p>
+    <w:p>
+      <w:pPr>
+        <w:spacing w:line="360" w:lineRule="auto"/>
+        <w:ind w:left="0" w:firstLine="0"/>
+        <w:jc w:val="both"/>
+        <w:rPr>
+          <w:b w:val="1"/>
+          <w:color w:val="151515"/>
+          <w:sz w:val="24"/>
+          <w:szCs w:val="24"/>
+          <w:highlight w:val="white"/>
+        </w:rPr>
+      </w:pPr>
+      <w:r>
+        <w:rPr>
+          <w:rtl w:val="0"/>
+        </w:rPr>
+      </w:r>
+    </w:p>
+    <w:p>
+      <w:pPr>
+        <w:spacing w:line="360" w:lineRule="auto"/>
+        <w:ind w:left="0" w:firstLine="0"/>
+        <w:jc w:val="both"/>
+        <w:rPr>
+          <w:color w:val="151515"/>
+          <w:sz w:val="24"/>
+          <w:szCs w:val="24"/>
+          <w:highlight w:val="white"/>
+        </w:rPr>
+      </w:pPr>
+      <w:r>
+        <w:rPr>
+          <w:color w:val="151515"/>
+          <w:sz w:val="24"/>
+          <w:szCs w:val="24"/>
+          <w:highlight w:val="white"/>
+          <w:rtl w:val="0"/>
+        </w:rPr>
+        <w:t xml:space="preserve">5.1 TELAS DA APLICAÇÃO E SUAS FUNCIONALIDADES</w:t>
+      </w:r>
+    </w:p>
+    <w:p>
+      <w:pPr>
+        <w:spacing w:line="360" w:lineRule="auto"/>
+        <w:ind w:left="0" w:firstLine="0"/>
+        <w:jc w:val="both"/>
+        <w:rPr>
+          <w:color w:val="151515"/>
+          <w:sz w:val="24"/>
+          <w:szCs w:val="24"/>
+          <w:highlight w:val="white"/>
+        </w:rPr>
+      </w:pPr>
+      <w:r>
+        <w:rPr>
           <w:rtl w:val="0"/>
         </w:rPr>
       </w:r>
@@ -5497,130 +5751,34 @@
       </w:pPr>
       <w:r>
         <w:rPr>
-          <w:rtl w:val="0"/>
-        </w:rPr>
-      </w:r>
-    </w:p>
-    <w:p>
-      <w:pPr>
-        <w:spacing w:line="360" w:lineRule="auto"/>
-        <w:ind w:left="0" w:firstLine="0"/>
-        <w:jc w:val="both"/>
-        <w:rPr>
-          <w:b w:val="1"/>
-          <w:color w:val="151515"/>
-          <w:sz w:val="24"/>
-          <w:szCs w:val="24"/>
-          <w:highlight w:val="white"/>
-        </w:rPr>
-      </w:pPr>
-      <w:r>
-        <w:rPr>
-          <w:b w:val="1"/>
-          <w:color w:val="151515"/>
-          <w:sz w:val="24"/>
-          <w:szCs w:val="24"/>
-          <w:highlight w:val="white"/>
-          <w:rtl w:val="0"/>
-        </w:rPr>
-        <w:t xml:space="preserve">5 DESENVOLVIMENTO DO APLICATIVO</w:t>
-      </w:r>
-    </w:p>
-    <w:p>
-      <w:pPr>
-        <w:spacing w:line="360" w:lineRule="auto"/>
-        <w:ind w:left="0" w:firstLine="0"/>
-        <w:jc w:val="both"/>
-        <w:rPr>
-          <w:b w:val="1"/>
-          <w:color w:val="151515"/>
-          <w:sz w:val="24"/>
-          <w:szCs w:val="24"/>
-          <w:highlight w:val="white"/>
-        </w:rPr>
-      </w:pPr>
-      <w:r>
-        <w:rPr>
-          <w:rtl w:val="0"/>
-        </w:rPr>
-      </w:r>
-    </w:p>
-    <w:p>
-      <w:pPr>
-        <w:spacing w:line="360" w:lineRule="auto"/>
-        <w:ind w:left="0" w:firstLine="0"/>
-        <w:jc w:val="both"/>
-        <w:rPr>
-          <w:b w:val="1"/>
-          <w:color w:val="151515"/>
-          <w:sz w:val="24"/>
-          <w:szCs w:val="24"/>
-          <w:highlight w:val="white"/>
-        </w:rPr>
-      </w:pPr>
-      <w:r>
-        <w:rPr>
-          <w:rtl w:val="0"/>
-        </w:rPr>
-      </w:r>
-    </w:p>
-    <w:p>
-      <w:pPr>
-        <w:spacing w:line="360" w:lineRule="auto"/>
-        <w:ind w:left="0" w:firstLine="0"/>
-        <w:jc w:val="both"/>
-        <w:rPr>
-          <w:color w:val="151515"/>
-          <w:sz w:val="24"/>
-          <w:szCs w:val="24"/>
-          <w:highlight w:val="white"/>
-        </w:rPr>
-      </w:pPr>
-      <w:r>
-        <w:rPr>
-          <w:color w:val="151515"/>
-          <w:sz w:val="24"/>
-          <w:szCs w:val="24"/>
-          <w:highlight w:val="white"/>
-          <w:rtl w:val="0"/>
-        </w:rPr>
-        <w:t xml:space="preserve">5.1 TELAS DA APLICAÇÃO E SUAS FUNCIONALIDADES</w:t>
-      </w:r>
-    </w:p>
-    <w:p>
-      <w:pPr>
-        <w:spacing w:line="360" w:lineRule="auto"/>
-        <w:ind w:left="0" w:firstLine="0"/>
-        <w:jc w:val="both"/>
-        <w:rPr>
-          <w:color w:val="151515"/>
-          <w:sz w:val="24"/>
-          <w:szCs w:val="24"/>
-          <w:highlight w:val="white"/>
-        </w:rPr>
-      </w:pPr>
-      <w:r>
-        <w:rPr>
-          <w:rtl w:val="0"/>
-        </w:rPr>
-      </w:r>
-    </w:p>
-    <w:p>
-      <w:pPr>
-        <w:spacing w:line="360" w:lineRule="auto"/>
-        <w:ind w:left="0" w:firstLine="0"/>
-        <w:jc w:val="both"/>
-        <w:rPr>
-          <w:color w:val="151515"/>
-          <w:sz w:val="24"/>
-          <w:szCs w:val="24"/>
-          <w:highlight w:val="white"/>
-        </w:rPr>
-      </w:pPr>
-      <w:r>
-        <w:rPr>
-          <w:rtl w:val="0"/>
-        </w:rPr>
+          <w:color w:val="151515"/>
+          <w:sz w:val="24"/>
+          <w:szCs w:val="24"/>
+          <w:highlight w:val="white"/>
+          <w:rtl w:val="0"/>
+        </w:rPr>
+        <w:t xml:space="preserve">Nesta seção são apresentadas todas as telas presentes no MVP (</w:t>
+      </w:r>
+      <w:r>
+        <w:rPr>
+          <w:i w:val="1"/>
+          <w:color w:val="151515"/>
+          <w:sz w:val="24"/>
+          <w:szCs w:val="24"/>
+          <w:highlight w:val="white"/>
+          <w:rtl w:val="0"/>
+        </w:rPr>
+        <w:t xml:space="preserve">Minimum Viable Product</w:t>
+      </w:r>
+      <w:r>
+        <w:rPr>
+          <w:color w:val="151515"/>
+          <w:sz w:val="24"/>
+          <w:szCs w:val="24"/>
+          <w:highlight w:val="white"/>
+          <w:rtl w:val="0"/>
+        </w:rPr>
+        <w:t xml:space="preserve">) da aplicação móvel Bill, em conjunto com as especificações de suas funcionalidades. A imagem das telas do aplicativo e os demais artefatos deste projeto estão disponíveis na integra através do Github (ASSIS E RODRIGUES, 2020).</w:t>
       </w:r>
     </w:p>
     <w:p>
@@ -5637,58 +5795,68 @@
       </w:pPr>
       <w:r>
         <w:rPr>
-          <w:color w:val="151515"/>
-          <w:sz w:val="24"/>
-          <w:szCs w:val="24"/>
-          <w:highlight w:val="white"/>
-          <w:rtl w:val="0"/>
-        </w:rPr>
-        <w:t xml:space="preserve">Nesta seção são apresentadas todas as telas presentes no MVP (</w:t>
-      </w:r>
-      <w:r>
-        <w:rPr>
-          <w:i w:val="1"/>
-          <w:color w:val="151515"/>
-          <w:sz w:val="24"/>
-          <w:szCs w:val="24"/>
-          <w:highlight w:val="white"/>
-          <w:rtl w:val="0"/>
-        </w:rPr>
-        <w:t xml:space="preserve">Minimum Viable Product</w:t>
-      </w:r>
-      <w:r>
-        <w:rPr>
-          <w:color w:val="151515"/>
-          <w:sz w:val="24"/>
-          <w:szCs w:val="24"/>
-          <w:highlight w:val="white"/>
-          <w:rtl w:val="0"/>
-        </w:rPr>
-        <w:t xml:space="preserve">) da aplicação móvel Bill, em conjunto com as especificações de suas funcionalidades. A imagem das telas do aplicativo e os demais artefatos deste projeto estão disponíveis na integra através do Github (ASSIS E RODRIGUES, 2020).</w:t>
-      </w:r>
-    </w:p>
-    <w:p>
-      <w:pPr>
-        <w:spacing w:line="360" w:lineRule="auto"/>
-        <w:ind w:left="0" w:firstLine="0"/>
-        <w:jc w:val="both"/>
-        <w:rPr>
-          <w:color w:val="151515"/>
-          <w:sz w:val="24"/>
-          <w:szCs w:val="24"/>
-          <w:highlight w:val="white"/>
-        </w:rPr>
-      </w:pPr>
-      <w:r>
-        <w:rPr>
-          <w:rtl w:val="0"/>
-        </w:rPr>
-      </w:r>
-    </w:p>
-    <w:p>
-      <w:pPr>
-        <w:spacing w:line="360" w:lineRule="auto"/>
-        <w:ind w:left="0" w:firstLine="0"/>
+          <w:rtl w:val="0"/>
+        </w:rPr>
+      </w:r>
+    </w:p>
+    <w:p>
+      <w:pPr>
+        <w:spacing w:line="360" w:lineRule="auto"/>
+        <w:ind w:left="0" w:firstLine="1417.3228346456694"/>
+        <w:jc w:val="both"/>
+        <w:rPr>
+          <w:color w:val="151515"/>
+          <w:sz w:val="24"/>
+          <w:szCs w:val="24"/>
+          <w:highlight w:val="white"/>
+        </w:rPr>
+      </w:pPr>
+      <w:r>
+        <w:rPr>
+          <w:rtl w:val="0"/>
+        </w:rPr>
+      </w:r>
+    </w:p>
+    <w:p>
+      <w:pPr>
+        <w:spacing w:line="360" w:lineRule="auto"/>
+        <w:ind w:left="0" w:firstLine="1417.3228346456694"/>
+        <w:jc w:val="both"/>
+        <w:rPr>
+          <w:color w:val="151515"/>
+          <w:sz w:val="24"/>
+          <w:szCs w:val="24"/>
+          <w:highlight w:val="white"/>
+        </w:rPr>
+      </w:pPr>
+      <w:r>
+        <w:rPr>
+          <w:rtl w:val="0"/>
+        </w:rPr>
+      </w:r>
+    </w:p>
+    <w:p>
+      <w:pPr>
+        <w:spacing w:line="360" w:lineRule="auto"/>
+        <w:ind w:left="0" w:firstLine="1417.3228346456694"/>
+        <w:jc w:val="both"/>
+        <w:rPr>
+          <w:color w:val="151515"/>
+          <w:sz w:val="24"/>
+          <w:szCs w:val="24"/>
+          <w:highlight w:val="white"/>
+        </w:rPr>
+      </w:pPr>
+      <w:r>
+        <w:rPr>
+          <w:rtl w:val="0"/>
+        </w:rPr>
+      </w:r>
+    </w:p>
+    <w:p>
+      <w:pPr>
+        <w:spacing w:line="360" w:lineRule="auto"/>
+        <w:ind w:left="0" w:firstLine="1417.3228346456694"/>
         <w:jc w:val="both"/>
         <w:rPr>
           <w:color w:val="151515"/>
@@ -5724,24 +5892,6 @@
           <w:rtl w:val="0"/>
         </w:rPr>
         <w:t xml:space="preserve">5.1.1 CADASTRO DE USUÁRIO E AUTENTICAÇÃO</w:t>
-      </w:r>
-    </w:p>
-    <w:p>
-      <w:pPr>
-        <w:spacing w:line="360" w:lineRule="auto"/>
-        <w:ind w:left="0" w:firstLine="0"/>
-        <w:jc w:val="both"/>
-        <w:rPr>
-          <w:color w:val="151515"/>
-          <w:sz w:val="24"/>
-          <w:szCs w:val="24"/>
-          <w:highlight w:val="white"/>
-        </w:rPr>
-      </w:pPr>
-      <w:r>
-        <w:rPr>
-          <w:rtl w:val="0"/>
-        </w:rPr>
       </w:r>
     </w:p>
     <w:p>
@@ -5927,12 +6077,12 @@
             <wp:extent cx="2695575" cy="5229225"/>
             <wp:effectExtent b="0" l="0" r="0" t="0"/>
             <wp:wrapTopAndBottom distB="114300" distT="114300"/>
-            <wp:docPr id="11" name="image9.png"/>
+            <wp:docPr id="11" name="image11.png"/>
             <a:graphic>
               <a:graphicData uri="http://schemas.openxmlformats.org/drawingml/2006/picture">
                 <pic:pic>
                   <pic:nvPicPr>
-                    <pic:cNvPr id="0" name="image9.png"/>
+                    <pic:cNvPr id="0" name="image11.png"/>
                     <pic:cNvPicPr preferRelativeResize="0"/>
                   </pic:nvPicPr>
                   <pic:blipFill>
@@ -5969,12 +6119,12 @@
             <wp:extent cx="2619375" cy="5210175"/>
             <wp:effectExtent b="0" l="0" r="0" t="0"/>
             <wp:wrapTopAndBottom distB="114300" distT="114300"/>
-            <wp:docPr id="4" name="image2.png"/>
+            <wp:docPr id="4" name="image1.png"/>
             <a:graphic>
               <a:graphicData uri="http://schemas.openxmlformats.org/drawingml/2006/picture">
                 <pic:pic>
                   <pic:nvPicPr>
-                    <pic:cNvPr id="0" name="image2.png"/>
+                    <pic:cNvPr id="0" name="image1.png"/>
                     <pic:cNvPicPr preferRelativeResize="0"/>
                   </pic:nvPicPr>
                   <pic:blipFill>
@@ -6051,24 +6201,6 @@
         <w:ind w:left="0" w:firstLine="0"/>
         <w:jc w:val="both"/>
         <w:rPr>
-          <w:color w:val="151515"/>
-          <w:sz w:val="24"/>
-          <w:szCs w:val="24"/>
-          <w:highlight w:val="white"/>
-        </w:rPr>
-      </w:pPr>
-      <w:r>
-        <w:rPr>
-          <w:rtl w:val="0"/>
-        </w:rPr>
-      </w:r>
-    </w:p>
-    <w:p>
-      <w:pPr>
-        <w:spacing w:line="360" w:lineRule="auto"/>
-        <w:ind w:left="0" w:firstLine="0"/>
-        <w:jc w:val="both"/>
-        <w:rPr>
           <w:i w:val="1"/>
           <w:color w:val="151515"/>
           <w:sz w:val="24"/>
@@ -6119,24 +6251,6 @@
     <w:p>
       <w:pPr>
         <w:spacing w:line="360" w:lineRule="auto"/>
-        <w:ind w:left="0" w:firstLine="0"/>
-        <w:jc w:val="both"/>
-        <w:rPr>
-          <w:color w:val="151515"/>
-          <w:sz w:val="24"/>
-          <w:szCs w:val="24"/>
-          <w:highlight w:val="white"/>
-        </w:rPr>
-      </w:pPr>
-      <w:r>
-        <w:rPr>
-          <w:rtl w:val="0"/>
-        </w:rPr>
-      </w:r>
-    </w:p>
-    <w:p>
-      <w:pPr>
-        <w:spacing w:line="360" w:lineRule="auto"/>
         <w:ind w:left="0" w:firstLine="1417.3228346456694"/>
         <w:jc w:val="both"/>
         <w:rPr>
@@ -6243,6 +6357,240 @@
           <w:rtl w:val="0"/>
         </w:rPr>
         <w:t xml:space="preserve">A partir desta tela o usuário também pode as demais funcionalidades do sistema através do menu presente na parte inferior da tela, nele são encontrados os atalhos para as telas de Listagem de Transações (Figura 8), Artigos (Figura 10), Opções (Figura 11), além do Cadastro de Transações (Figura 9), que pode ser acessado ao clicar no botão flutuante.</w:t>
+      </w:r>
+    </w:p>
+    <w:p>
+      <w:pPr>
+        <w:spacing w:line="360" w:lineRule="auto"/>
+        <w:ind w:left="0" w:firstLine="0"/>
+        <w:jc w:val="both"/>
+        <w:rPr>
+          <w:color w:val="151515"/>
+          <w:sz w:val="24"/>
+          <w:szCs w:val="24"/>
+          <w:highlight w:val="white"/>
+        </w:rPr>
+      </w:pPr>
+      <w:r>
+        <w:rPr>
+          <w:rtl w:val="0"/>
+        </w:rPr>
+      </w:r>
+    </w:p>
+    <w:p>
+      <w:pPr>
+        <w:spacing w:line="360" w:lineRule="auto"/>
+        <w:ind w:left="0" w:firstLine="0"/>
+        <w:jc w:val="both"/>
+        <w:rPr>
+          <w:color w:val="151515"/>
+          <w:sz w:val="24"/>
+          <w:szCs w:val="24"/>
+          <w:highlight w:val="white"/>
+        </w:rPr>
+      </w:pPr>
+      <w:r>
+        <w:rPr>
+          <w:rtl w:val="0"/>
+        </w:rPr>
+      </w:r>
+    </w:p>
+    <w:p>
+      <w:pPr>
+        <w:spacing w:line="360" w:lineRule="auto"/>
+        <w:ind w:left="0" w:firstLine="0"/>
+        <w:jc w:val="both"/>
+        <w:rPr>
+          <w:color w:val="151515"/>
+          <w:sz w:val="24"/>
+          <w:szCs w:val="24"/>
+          <w:highlight w:val="white"/>
+        </w:rPr>
+      </w:pPr>
+      <w:r>
+        <w:rPr>
+          <w:rtl w:val="0"/>
+        </w:rPr>
+      </w:r>
+    </w:p>
+    <w:p>
+      <w:pPr>
+        <w:spacing w:line="360" w:lineRule="auto"/>
+        <w:ind w:left="0" w:firstLine="0"/>
+        <w:jc w:val="both"/>
+        <w:rPr>
+          <w:color w:val="151515"/>
+          <w:sz w:val="24"/>
+          <w:szCs w:val="24"/>
+          <w:highlight w:val="white"/>
+        </w:rPr>
+      </w:pPr>
+      <w:r>
+        <w:rPr>
+          <w:rtl w:val="0"/>
+        </w:rPr>
+      </w:r>
+    </w:p>
+    <w:p>
+      <w:pPr>
+        <w:spacing w:line="360" w:lineRule="auto"/>
+        <w:ind w:left="0" w:firstLine="0"/>
+        <w:jc w:val="both"/>
+        <w:rPr>
+          <w:color w:val="151515"/>
+          <w:sz w:val="24"/>
+          <w:szCs w:val="24"/>
+          <w:highlight w:val="white"/>
+        </w:rPr>
+      </w:pPr>
+      <w:r>
+        <w:rPr>
+          <w:rtl w:val="0"/>
+        </w:rPr>
+      </w:r>
+    </w:p>
+    <w:p>
+      <w:pPr>
+        <w:spacing w:line="360" w:lineRule="auto"/>
+        <w:ind w:left="0" w:firstLine="0"/>
+        <w:jc w:val="both"/>
+        <w:rPr>
+          <w:color w:val="151515"/>
+          <w:sz w:val="24"/>
+          <w:szCs w:val="24"/>
+          <w:highlight w:val="white"/>
+        </w:rPr>
+      </w:pPr>
+      <w:r>
+        <w:rPr>
+          <w:rtl w:val="0"/>
+        </w:rPr>
+      </w:r>
+    </w:p>
+    <w:p>
+      <w:pPr>
+        <w:spacing w:line="360" w:lineRule="auto"/>
+        <w:ind w:left="0" w:firstLine="0"/>
+        <w:jc w:val="both"/>
+        <w:rPr>
+          <w:color w:val="151515"/>
+          <w:sz w:val="24"/>
+          <w:szCs w:val="24"/>
+          <w:highlight w:val="white"/>
+        </w:rPr>
+      </w:pPr>
+      <w:r>
+        <w:rPr>
+          <w:rtl w:val="0"/>
+        </w:rPr>
+      </w:r>
+    </w:p>
+    <w:p>
+      <w:pPr>
+        <w:spacing w:line="360" w:lineRule="auto"/>
+        <w:ind w:left="0" w:firstLine="0"/>
+        <w:jc w:val="both"/>
+        <w:rPr>
+          <w:color w:val="151515"/>
+          <w:sz w:val="24"/>
+          <w:szCs w:val="24"/>
+          <w:highlight w:val="white"/>
+        </w:rPr>
+      </w:pPr>
+      <w:r>
+        <w:rPr>
+          <w:rtl w:val="0"/>
+        </w:rPr>
+      </w:r>
+    </w:p>
+    <w:p>
+      <w:pPr>
+        <w:spacing w:line="360" w:lineRule="auto"/>
+        <w:ind w:left="0" w:firstLine="0"/>
+        <w:jc w:val="both"/>
+        <w:rPr>
+          <w:color w:val="151515"/>
+          <w:sz w:val="24"/>
+          <w:szCs w:val="24"/>
+          <w:highlight w:val="white"/>
+        </w:rPr>
+      </w:pPr>
+      <w:r>
+        <w:rPr>
+          <w:rtl w:val="0"/>
+        </w:rPr>
+      </w:r>
+    </w:p>
+    <w:p>
+      <w:pPr>
+        <w:spacing w:line="360" w:lineRule="auto"/>
+        <w:ind w:left="0" w:firstLine="0"/>
+        <w:jc w:val="both"/>
+        <w:rPr>
+          <w:color w:val="151515"/>
+          <w:sz w:val="24"/>
+          <w:szCs w:val="24"/>
+          <w:highlight w:val="white"/>
+        </w:rPr>
+      </w:pPr>
+      <w:r>
+        <w:rPr>
+          <w:rtl w:val="0"/>
+        </w:rPr>
+      </w:r>
+    </w:p>
+    <w:p>
+      <w:pPr>
+        <w:spacing w:line="360" w:lineRule="auto"/>
+        <w:ind w:left="0" w:firstLine="0"/>
+        <w:jc w:val="both"/>
+        <w:rPr>
+          <w:color w:val="151515"/>
+          <w:sz w:val="24"/>
+          <w:szCs w:val="24"/>
+          <w:highlight w:val="white"/>
+        </w:rPr>
+      </w:pPr>
+      <w:r>
+        <w:rPr>
+          <w:rtl w:val="0"/>
+        </w:rPr>
+      </w:r>
+    </w:p>
+    <w:p>
+      <w:pPr>
+        <w:spacing w:line="360" w:lineRule="auto"/>
+        <w:ind w:left="0" w:firstLine="0"/>
+        <w:jc w:val="both"/>
+        <w:rPr>
+          <w:color w:val="151515"/>
+          <w:sz w:val="24"/>
+          <w:szCs w:val="24"/>
+          <w:highlight w:val="white"/>
+        </w:rPr>
+      </w:pPr>
+      <w:r>
+        <w:rPr>
+          <w:rtl w:val="0"/>
+        </w:rPr>
+      </w:r>
+    </w:p>
+    <w:p>
+      <w:pPr>
+        <w:spacing w:line="360" w:lineRule="auto"/>
+        <w:ind w:left="0" w:firstLine="0"/>
+        <w:jc w:val="both"/>
+        <w:rPr>
+          <w:color w:val="151515"/>
+          <w:sz w:val="24"/>
+          <w:szCs w:val="24"/>
+          <w:highlight w:val="white"/>
+        </w:rPr>
+      </w:pPr>
+      <w:r>
+        <w:rPr>
+          <w:rtl w:val="0"/>
+        </w:rPr>
       </w:r>
     </w:p>
     <w:p>
@@ -6310,12 +6658,12 @@
             <wp:extent cx="2520000" cy="5040000"/>
             <wp:effectExtent b="0" l="0" r="0" t="0"/>
             <wp:wrapTopAndBottom distB="57150" distT="57150"/>
-            <wp:docPr id="10" name="image7.png"/>
+            <wp:docPr id="10" name="image5.png"/>
             <a:graphic>
               <a:graphicData uri="http://schemas.openxmlformats.org/drawingml/2006/picture">
                 <pic:pic>
                   <pic:nvPicPr>
-                    <pic:cNvPr id="0" name="image7.png"/>
+                    <pic:cNvPr id="0" name="image5.png"/>
                     <pic:cNvPicPr preferRelativeResize="0"/>
                   </pic:nvPicPr>
                   <pic:blipFill>
@@ -6352,12 +6700,12 @@
             <wp:extent cx="2520000" cy="5040000"/>
             <wp:effectExtent b="0" l="0" r="0" t="0"/>
             <wp:wrapTopAndBottom distB="57150" distT="57150"/>
-            <wp:docPr id="6" name="image8.png"/>
+            <wp:docPr id="6" name="image7.png"/>
             <a:graphic>
               <a:graphicData uri="http://schemas.openxmlformats.org/drawingml/2006/picture">
                 <pic:pic>
                   <pic:nvPicPr>
-                    <pic:cNvPr id="0" name="image8.png"/>
+                    <pic:cNvPr id="0" name="image7.png"/>
                     <pic:cNvPicPr preferRelativeResize="0"/>
                   </pic:nvPicPr>
                   <pic:blipFill>
@@ -6466,24 +6814,6 @@
     <w:p>
       <w:pPr>
         <w:spacing w:line="360" w:lineRule="auto"/>
-        <w:ind w:left="0" w:firstLine="0"/>
-        <w:jc w:val="both"/>
-        <w:rPr>
-          <w:color w:val="151515"/>
-          <w:sz w:val="24"/>
-          <w:szCs w:val="24"/>
-          <w:highlight w:val="white"/>
-        </w:rPr>
-      </w:pPr>
-      <w:r>
-        <w:rPr>
-          <w:rtl w:val="0"/>
-        </w:rPr>
-      </w:r>
-    </w:p>
-    <w:p>
-      <w:pPr>
-        <w:spacing w:line="360" w:lineRule="auto"/>
         <w:ind w:left="0" w:firstLine="1417.3228346456694"/>
         <w:jc w:val="both"/>
         <w:rPr>
@@ -6530,259 +6860,7 @@
     <w:p>
       <w:pPr>
         <w:spacing w:line="360" w:lineRule="auto"/>
-        <w:ind w:left="0" w:firstLine="0"/>
-        <w:jc w:val="both"/>
-        <w:rPr>
-          <w:color w:val="151515"/>
-          <w:sz w:val="24"/>
-          <w:szCs w:val="24"/>
-          <w:highlight w:val="white"/>
-        </w:rPr>
-      </w:pPr>
-      <w:r>
-        <w:rPr>
-          <w:rtl w:val="0"/>
-        </w:rPr>
-      </w:r>
-    </w:p>
-    <w:p>
-      <w:pPr>
-        <w:spacing w:line="360" w:lineRule="auto"/>
-        <w:ind w:left="0" w:firstLine="0"/>
-        <w:jc w:val="both"/>
-        <w:rPr>
-          <w:color w:val="151515"/>
-          <w:sz w:val="24"/>
-          <w:szCs w:val="24"/>
-          <w:highlight w:val="white"/>
-        </w:rPr>
-      </w:pPr>
-      <w:r>
-        <w:rPr>
-          <w:rtl w:val="0"/>
-        </w:rPr>
-      </w:r>
-    </w:p>
-    <w:p>
-      <w:pPr>
-        <w:spacing w:line="360" w:lineRule="auto"/>
-        <w:ind w:left="0" w:firstLine="0"/>
-        <w:jc w:val="both"/>
-        <w:rPr>
-          <w:color w:val="151515"/>
-          <w:sz w:val="24"/>
-          <w:szCs w:val="24"/>
-          <w:highlight w:val="white"/>
-        </w:rPr>
-      </w:pPr>
-      <w:r>
-        <w:rPr>
-          <w:rtl w:val="0"/>
-        </w:rPr>
-      </w:r>
-    </w:p>
-    <w:p>
-      <w:pPr>
-        <w:spacing w:line="360" w:lineRule="auto"/>
-        <w:ind w:left="0" w:firstLine="0"/>
-        <w:jc w:val="both"/>
-        <w:rPr>
-          <w:color w:val="151515"/>
-          <w:sz w:val="24"/>
-          <w:szCs w:val="24"/>
-          <w:highlight w:val="white"/>
-        </w:rPr>
-      </w:pPr>
-      <w:r>
-        <w:rPr>
-          <w:rtl w:val="0"/>
-        </w:rPr>
-      </w:r>
-    </w:p>
-    <w:p>
-      <w:pPr>
-        <w:spacing w:line="360" w:lineRule="auto"/>
-        <w:ind w:left="0" w:firstLine="0"/>
-        <w:jc w:val="both"/>
-        <w:rPr>
-          <w:color w:val="151515"/>
-          <w:sz w:val="24"/>
-          <w:szCs w:val="24"/>
-          <w:highlight w:val="white"/>
-        </w:rPr>
-      </w:pPr>
-      <w:r>
-        <w:rPr>
-          <w:rtl w:val="0"/>
-        </w:rPr>
-      </w:r>
-    </w:p>
-    <w:p>
-      <w:pPr>
-        <w:spacing w:line="360" w:lineRule="auto"/>
-        <w:ind w:left="0" w:firstLine="0"/>
-        <w:jc w:val="both"/>
-        <w:rPr>
-          <w:color w:val="151515"/>
-          <w:sz w:val="24"/>
-          <w:szCs w:val="24"/>
-          <w:highlight w:val="white"/>
-        </w:rPr>
-      </w:pPr>
-      <w:r>
-        <w:rPr>
-          <w:rtl w:val="0"/>
-        </w:rPr>
-      </w:r>
-    </w:p>
-    <w:p>
-      <w:pPr>
-        <w:spacing w:line="360" w:lineRule="auto"/>
-        <w:ind w:left="0" w:firstLine="0"/>
-        <w:jc w:val="both"/>
-        <w:rPr>
-          <w:color w:val="151515"/>
-          <w:sz w:val="24"/>
-          <w:szCs w:val="24"/>
-          <w:highlight w:val="white"/>
-        </w:rPr>
-      </w:pPr>
-      <w:r>
-        <w:rPr>
-          <w:rtl w:val="0"/>
-        </w:rPr>
-      </w:r>
-    </w:p>
-    <w:p>
-      <w:pPr>
-        <w:spacing w:line="360" w:lineRule="auto"/>
-        <w:ind w:left="0" w:firstLine="0"/>
-        <w:jc w:val="both"/>
-        <w:rPr>
-          <w:color w:val="151515"/>
-          <w:sz w:val="24"/>
-          <w:szCs w:val="24"/>
-          <w:highlight w:val="white"/>
-        </w:rPr>
-      </w:pPr>
-      <w:r>
-        <w:rPr>
-          <w:rtl w:val="0"/>
-        </w:rPr>
-      </w:r>
-    </w:p>
-    <w:p>
-      <w:pPr>
-        <w:spacing w:line="360" w:lineRule="auto"/>
-        <w:ind w:left="0" w:firstLine="0"/>
-        <w:jc w:val="both"/>
-        <w:rPr>
-          <w:color w:val="151515"/>
-          <w:sz w:val="24"/>
-          <w:szCs w:val="24"/>
-          <w:highlight w:val="white"/>
-        </w:rPr>
-      </w:pPr>
-      <w:r>
-        <w:rPr>
-          <w:rtl w:val="0"/>
-        </w:rPr>
-      </w:r>
-    </w:p>
-    <w:p>
-      <w:pPr>
-        <w:spacing w:line="360" w:lineRule="auto"/>
-        <w:ind w:left="0" w:firstLine="0"/>
-        <w:jc w:val="both"/>
-        <w:rPr>
-          <w:color w:val="151515"/>
-          <w:sz w:val="24"/>
-          <w:szCs w:val="24"/>
-          <w:highlight w:val="white"/>
-        </w:rPr>
-      </w:pPr>
-      <w:r>
-        <w:rPr>
-          <w:rtl w:val="0"/>
-        </w:rPr>
-      </w:r>
-    </w:p>
-    <w:p>
-      <w:pPr>
-        <w:spacing w:line="360" w:lineRule="auto"/>
-        <w:ind w:left="0" w:firstLine="0"/>
-        <w:jc w:val="both"/>
-        <w:rPr>
-          <w:color w:val="151515"/>
-          <w:sz w:val="24"/>
-          <w:szCs w:val="24"/>
-          <w:highlight w:val="white"/>
-        </w:rPr>
-      </w:pPr>
-      <w:r>
-        <w:rPr>
-          <w:rtl w:val="0"/>
-        </w:rPr>
-      </w:r>
-    </w:p>
-    <w:p>
-      <w:pPr>
-        <w:spacing w:line="360" w:lineRule="auto"/>
-        <w:ind w:left="0" w:firstLine="0"/>
-        <w:jc w:val="both"/>
-        <w:rPr>
-          <w:color w:val="151515"/>
-          <w:sz w:val="24"/>
-          <w:szCs w:val="24"/>
-          <w:highlight w:val="white"/>
-        </w:rPr>
-      </w:pPr>
-      <w:r>
-        <w:rPr>
-          <w:rtl w:val="0"/>
-        </w:rPr>
-      </w:r>
-    </w:p>
-    <w:p>
-      <w:pPr>
-        <w:spacing w:line="360" w:lineRule="auto"/>
-        <w:ind w:left="0" w:firstLine="0"/>
-        <w:jc w:val="both"/>
-        <w:rPr>
-          <w:color w:val="151515"/>
-          <w:sz w:val="24"/>
-          <w:szCs w:val="24"/>
-          <w:highlight w:val="white"/>
-        </w:rPr>
-      </w:pPr>
-      <w:r>
-        <w:rPr>
-          <w:rtl w:val="0"/>
-        </w:rPr>
-      </w:r>
-    </w:p>
-    <w:p>
-      <w:pPr>
-        <w:spacing w:line="360" w:lineRule="auto"/>
-        <w:ind w:left="0" w:firstLine="0"/>
-        <w:jc w:val="both"/>
-        <w:rPr>
-          <w:color w:val="151515"/>
-          <w:sz w:val="24"/>
-          <w:szCs w:val="24"/>
-          <w:highlight w:val="white"/>
-        </w:rPr>
-      </w:pPr>
-      <w:r>
-        <w:rPr>
-          <w:rtl w:val="0"/>
-        </w:rPr>
-      </w:r>
-    </w:p>
-    <w:p>
-      <w:pPr>
-        <w:spacing w:line="360" w:lineRule="auto"/>
-        <w:ind w:left="0" w:firstLine="0"/>
+        <w:ind w:left="0" w:firstLine="1417.3228346456694"/>
         <w:jc w:val="both"/>
         <w:rPr>
           <w:color w:val="151515"/>
@@ -6876,12 +6954,12 @@
             <wp:extent cx="2520000" cy="5040000"/>
             <wp:effectExtent b="0" l="0" r="0" t="0"/>
             <wp:wrapTopAndBottom distB="57150" distT="57150"/>
-            <wp:docPr id="13" name="image1.png"/>
+            <wp:docPr id="13" name="image2.png"/>
             <a:graphic>
               <a:graphicData uri="http://schemas.openxmlformats.org/drawingml/2006/picture">
                 <pic:pic>
                   <pic:nvPicPr>
-                    <pic:cNvPr id="0" name="image1.png"/>
+                    <pic:cNvPr id="0" name="image2.png"/>
                     <pic:cNvPicPr preferRelativeResize="0"/>
                   </pic:nvPicPr>
                   <pic:blipFill>
@@ -6984,6 +7062,78 @@
       </w:pPr>
       <w:r>
         <w:rPr>
+          <w:rtl w:val="0"/>
+        </w:rPr>
+      </w:r>
+    </w:p>
+    <w:p>
+      <w:pPr>
+        <w:spacing w:line="360" w:lineRule="auto"/>
+        <w:ind w:left="0" w:firstLine="0"/>
+        <w:jc w:val="both"/>
+        <w:rPr>
+          <w:color w:val="151515"/>
+          <w:sz w:val="24"/>
+          <w:szCs w:val="24"/>
+          <w:highlight w:val="white"/>
+        </w:rPr>
+      </w:pPr>
+      <w:r>
+        <w:rPr>
+          <w:rtl w:val="0"/>
+        </w:rPr>
+      </w:r>
+    </w:p>
+    <w:p>
+      <w:pPr>
+        <w:spacing w:line="360" w:lineRule="auto"/>
+        <w:ind w:left="0" w:firstLine="0"/>
+        <w:jc w:val="both"/>
+        <w:rPr>
+          <w:color w:val="151515"/>
+          <w:sz w:val="24"/>
+          <w:szCs w:val="24"/>
+          <w:highlight w:val="white"/>
+        </w:rPr>
+      </w:pPr>
+      <w:r>
+        <w:rPr>
+          <w:rtl w:val="0"/>
+        </w:rPr>
+      </w:r>
+    </w:p>
+    <w:p>
+      <w:pPr>
+        <w:spacing w:line="360" w:lineRule="auto"/>
+        <w:ind w:left="0" w:firstLine="0"/>
+        <w:jc w:val="both"/>
+        <w:rPr>
+          <w:color w:val="151515"/>
+          <w:sz w:val="24"/>
+          <w:szCs w:val="24"/>
+          <w:highlight w:val="white"/>
+        </w:rPr>
+      </w:pPr>
+      <w:r>
+        <w:rPr>
+          <w:rtl w:val="0"/>
+        </w:rPr>
+      </w:r>
+    </w:p>
+    <w:p>
+      <w:pPr>
+        <w:spacing w:line="360" w:lineRule="auto"/>
+        <w:ind w:left="0" w:firstLine="0"/>
+        <w:jc w:val="both"/>
+        <w:rPr>
+          <w:color w:val="151515"/>
+          <w:sz w:val="24"/>
+          <w:szCs w:val="24"/>
+          <w:highlight w:val="white"/>
+        </w:rPr>
+      </w:pPr>
+      <w:r>
+        <w:rPr>
           <w:color w:val="151515"/>
           <w:sz w:val="24"/>
           <w:szCs w:val="24"/>
@@ -6991,24 +7141,6 @@
           <w:rtl w:val="0"/>
         </w:rPr>
         <w:t xml:space="preserve">5.1.4 ARTIGOS</w:t>
-      </w:r>
-    </w:p>
-    <w:p>
-      <w:pPr>
-        <w:spacing w:line="360" w:lineRule="auto"/>
-        <w:ind w:left="0" w:firstLine="0"/>
-        <w:jc w:val="both"/>
-        <w:rPr>
-          <w:color w:val="151515"/>
-          <w:sz w:val="24"/>
-          <w:szCs w:val="24"/>
-          <w:highlight w:val="white"/>
-        </w:rPr>
-      </w:pPr>
-      <w:r>
-        <w:rPr>
-          <w:rtl w:val="0"/>
-        </w:rPr>
       </w:r>
     </w:p>
     <w:p>
@@ -7116,12 +7248,12 @@
           <wp:inline distB="114300" distT="114300" distL="114300" distR="114300">
             <wp:extent cx="2695575" cy="5229225"/>
             <wp:effectExtent b="0" l="0" r="0" t="0"/>
-            <wp:docPr id="7" name="image13.png"/>
+            <wp:docPr id="7" name="image9.png"/>
             <a:graphic>
               <a:graphicData uri="http://schemas.openxmlformats.org/drawingml/2006/picture">
                 <pic:pic>
                   <pic:nvPicPr>
-                    <pic:cNvPr id="0" name="image13.png"/>
+                    <pic:cNvPr id="0" name="image9.png"/>
                     <pic:cNvPicPr preferRelativeResize="0"/>
                   </pic:nvPicPr>
                   <pic:blipFill>
@@ -7254,24 +7386,6 @@
     <w:p>
       <w:pPr>
         <w:spacing w:line="360" w:lineRule="auto"/>
-        <w:ind w:left="0" w:firstLine="0"/>
-        <w:jc w:val="both"/>
-        <w:rPr>
-          <w:color w:val="151515"/>
-          <w:sz w:val="24"/>
-          <w:szCs w:val="24"/>
-          <w:highlight w:val="white"/>
-        </w:rPr>
-      </w:pPr>
-      <w:r>
-        <w:rPr>
-          <w:rtl w:val="0"/>
-        </w:rPr>
-      </w:r>
-    </w:p>
-    <w:p>
-      <w:pPr>
-        <w:spacing w:line="360" w:lineRule="auto"/>
         <w:ind w:left="0" w:firstLine="1417.3228346456694"/>
         <w:jc w:val="both"/>
         <w:rPr>
@@ -7324,14 +7438,14 @@
     <w:p>
       <w:pPr>
         <w:spacing w:after="160" w:line="360" w:lineRule="auto"/>
-        <w:ind w:left="0" w:firstLine="0"/>
-        <w:jc w:val="both"/>
-        <w:rPr>
-          <w:sz w:val="24"/>
-          <w:szCs w:val="24"/>
-        </w:rPr>
-      </w:pPr>
-      <w:bookmarkStart w:colFirst="0" w:colLast="0" w:name="_kpv08vr4iwj1" w:id="1"/>
+        <w:ind w:left="0" w:firstLine="1417.3228346456694"/>
+        <w:jc w:val="both"/>
+        <w:rPr>
+          <w:sz w:val="24"/>
+          <w:szCs w:val="24"/>
+        </w:rPr>
+      </w:pPr>
+      <w:bookmarkStart w:colFirst="0" w:colLast="0" w:name="_vi4e0e5ojyoi" w:id="1"/>
       <w:bookmarkEnd w:id="1"/>
       <w:r>
         <w:rPr>
@@ -7377,12 +7491,12 @@
           <wp:inline distB="57150" distT="57150" distL="57150" distR="57150">
             <wp:extent cx="3581400" cy="2924175"/>
             <wp:effectExtent b="0" l="0" r="0" t="0"/>
-            <wp:docPr id="9" name="image5.png"/>
+            <wp:docPr id="9" name="image4.png"/>
             <a:graphic>
               <a:graphicData uri="http://schemas.openxmlformats.org/drawingml/2006/picture">
                 <pic:pic>
                   <pic:nvPicPr>
-                    <pic:cNvPr id="0" name="image5.png"/>
+                    <pic:cNvPr id="0" name="image4.png"/>
                     <pic:cNvPicPr preferRelativeResize="0"/>
                   </pic:nvPicPr>
                   <pic:blipFill>
@@ -7463,24 +7577,6 @@
       </w:pPr>
       <w:r>
         <w:rPr>
-          <w:rtl w:val="0"/>
-        </w:rPr>
-      </w:r>
-    </w:p>
-    <w:p>
-      <w:pPr>
-        <w:spacing w:line="360" w:lineRule="auto"/>
-        <w:ind w:left="0" w:firstLine="0"/>
-        <w:jc w:val="both"/>
-        <w:rPr>
-          <w:color w:val="151515"/>
-          <w:sz w:val="24"/>
-          <w:szCs w:val="24"/>
-          <w:highlight w:val="white"/>
-        </w:rPr>
-      </w:pPr>
-      <w:r>
-        <w:rPr>
           <w:color w:val="151515"/>
           <w:sz w:val="24"/>
           <w:szCs w:val="24"/>
@@ -7488,24 +7584,6 @@
           <w:rtl w:val="0"/>
         </w:rPr>
         <w:t xml:space="preserve">5.3 IMPLEMENTAÇÃO DO BACK-END</w:t>
-      </w:r>
-    </w:p>
-    <w:p>
-      <w:pPr>
-        <w:spacing w:line="360" w:lineRule="auto"/>
-        <w:ind w:left="0" w:firstLine="0"/>
-        <w:jc w:val="both"/>
-        <w:rPr>
-          <w:color w:val="151515"/>
-          <w:sz w:val="24"/>
-          <w:szCs w:val="24"/>
-          <w:highlight w:val="white"/>
-        </w:rPr>
-      </w:pPr>
-      <w:r>
-        <w:rPr>
-          <w:rtl w:val="0"/>
-        </w:rPr>
       </w:r>
     </w:p>
     <w:p>
@@ -7798,12 +7876,12 @@
           <wp:inline distB="114300" distT="114300" distL="114300" distR="114300">
             <wp:extent cx="2781300" cy="942975"/>
             <wp:effectExtent b="0" l="0" r="0" t="0"/>
-            <wp:docPr id="15" name="image3.png"/>
+            <wp:docPr id="15" name="image12.png"/>
             <a:graphic>
               <a:graphicData uri="http://schemas.openxmlformats.org/drawingml/2006/picture">
                 <pic:pic>
                   <pic:nvPicPr>
-                    <pic:cNvPr id="0" name="image3.png"/>
+                    <pic:cNvPr id="0" name="image12.png"/>
                     <pic:cNvPicPr preferRelativeResize="0"/>
                   </pic:nvPicPr>
                   <pic:blipFill>
@@ -8193,25 +8271,7 @@
       <w:pPr>
         <w:spacing w:line="360" w:lineRule="auto"/>
         <w:ind w:left="0" w:firstLine="0"/>
-        <w:jc w:val="both"/>
-        <w:rPr>
-          <w:color w:val="151515"/>
-          <w:sz w:val="24"/>
-          <w:szCs w:val="24"/>
-          <w:highlight w:val="white"/>
-        </w:rPr>
-      </w:pPr>
-      <w:r>
-        <w:rPr>
-          <w:rtl w:val="0"/>
-        </w:rPr>
-      </w:r>
-    </w:p>
-    <w:p>
-      <w:pPr>
-        <w:spacing w:line="360" w:lineRule="auto"/>
-        <w:ind w:left="0" w:firstLine="0"/>
-        <w:jc w:val="center"/>
+        <w:jc w:val="left"/>
         <w:rPr>
           <w:color w:val="151515"/>
           <w:sz w:val="24"/>
@@ -8292,12 +8352,12 @@
           <wp:inline distB="114300" distT="114300" distL="114300" distR="114300">
             <wp:extent cx="4524375" cy="2124075"/>
             <wp:effectExtent b="0" l="0" r="0" t="0"/>
-            <wp:docPr id="14" name="image4.png"/>
+            <wp:docPr id="14" name="image3.png"/>
             <a:graphic>
               <a:graphicData uri="http://schemas.openxmlformats.org/drawingml/2006/picture">
                 <pic:pic>
                   <pic:nvPicPr>
-                    <pic:cNvPr id="0" name="image4.png"/>
+                    <pic:cNvPr id="0" name="image3.png"/>
                     <pic:cNvPicPr preferRelativeResize="0"/>
                   </pic:nvPicPr>
                   <pic:blipFill>
@@ -8354,25 +8414,25 @@
       <w:pPr>
         <w:spacing w:line="360" w:lineRule="auto"/>
         <w:ind w:left="0" w:firstLine="0"/>
-        <w:jc w:val="center"/>
-        <w:rPr>
-          <w:color w:val="151515"/>
-          <w:sz w:val="24"/>
-          <w:szCs w:val="24"/>
-          <w:highlight w:val="white"/>
-        </w:rPr>
-      </w:pPr>
-      <w:r>
-        <w:rPr>
-          <w:rtl w:val="0"/>
-        </w:rPr>
-      </w:r>
-    </w:p>
-    <w:p>
-      <w:pPr>
-        <w:spacing w:line="360" w:lineRule="auto"/>
-        <w:ind w:left="0" w:firstLine="0"/>
-        <w:jc w:val="center"/>
+        <w:jc w:val="left"/>
+        <w:rPr>
+          <w:color w:val="151515"/>
+          <w:sz w:val="24"/>
+          <w:szCs w:val="24"/>
+          <w:highlight w:val="white"/>
+        </w:rPr>
+      </w:pPr>
+      <w:r>
+        <w:rPr>
+          <w:rtl w:val="0"/>
+        </w:rPr>
+      </w:r>
+    </w:p>
+    <w:p>
+      <w:pPr>
+        <w:spacing w:line="360" w:lineRule="auto"/>
+        <w:ind w:left="0" w:firstLine="0"/>
+        <w:jc w:val="left"/>
         <w:rPr>
           <w:color w:val="151515"/>
           <w:sz w:val="24"/>
@@ -8576,6 +8636,24 @@
           <w:rtl w:val="0"/>
         </w:rPr>
         <w:t xml:space="preserve">), mas no decorrer deste desenvolvimento foram analisadas melhorias e novas funcionalidades que podem agregar ao projeto final, como a implementação de mais gráficos com diferentes visões e análises do financeiro dos usuários, possibilidade de controle das movimentações de cartões de crédito, controle de carteiras de investimentos entre outras ideias que podem melhorar a usabilidade e experiência do usuário com o produto.</w:t>
+      </w:r>
+    </w:p>
+    <w:p>
+      <w:pPr>
+        <w:spacing w:line="360" w:lineRule="auto"/>
+        <w:ind w:left="0" w:firstLine="0"/>
+        <w:jc w:val="both"/>
+        <w:rPr>
+          <w:color w:val="151515"/>
+          <w:sz w:val="24"/>
+          <w:szCs w:val="24"/>
+          <w:highlight w:val="white"/>
+        </w:rPr>
+      </w:pPr>
+      <w:r>
+        <w:rPr>
+          <w:rtl w:val="0"/>
+        </w:rPr>
       </w:r>
     </w:p>
     <w:p>
@@ -8642,6 +8720,24 @@
     <w:p>
       <w:pPr>
         <w:spacing w:line="360" w:lineRule="auto"/>
+        <w:ind w:left="0" w:firstLine="0"/>
+        <w:jc w:val="both"/>
+        <w:rPr>
+          <w:color w:val="151515"/>
+          <w:sz w:val="24"/>
+          <w:szCs w:val="24"/>
+          <w:highlight w:val="white"/>
+        </w:rPr>
+      </w:pPr>
+      <w:r>
+        <w:rPr>
+          <w:rtl w:val="0"/>
+        </w:rPr>
+      </w:r>
+    </w:p>
+    <w:p>
+      <w:pPr>
+        <w:spacing w:line="360" w:lineRule="auto"/>
         <w:jc w:val="both"/>
         <w:rPr>
           <w:color w:val="151515"/>
@@ -9433,57 +9529,6 @@
           <w:rtl w:val="0"/>
         </w:rPr>
         <w:t xml:space="preserve">. Disponível em: &lt;https://www.devmedia.com.br/modelo-entidade-relacionamento-mer-e-diagrama-entidade-relacionamento-der/14332&gt;. Acesso em: 10 mai. 2020.</w:t>
-      </w:r>
-    </w:p>
-    <w:p>
-      <w:pPr>
-        <w:spacing w:line="360" w:lineRule="auto"/>
-        <w:jc w:val="both"/>
-        <w:rPr>
-          <w:color w:val="151515"/>
-          <w:sz w:val="24"/>
-          <w:szCs w:val="24"/>
-          <w:highlight w:val="white"/>
-        </w:rPr>
-      </w:pPr>
-      <w:r>
-        <w:rPr>
-          <w:rtl w:val="0"/>
-        </w:rPr>
-      </w:r>
-    </w:p>
-    <w:p>
-      <w:pPr>
-        <w:spacing w:line="360" w:lineRule="auto"/>
-        <w:jc w:val="both"/>
-        <w:rPr>
-          <w:color w:val="151515"/>
-          <w:sz w:val="24"/>
-          <w:szCs w:val="24"/>
-          <w:highlight w:val="white"/>
-        </w:rPr>
-      </w:pPr>
-      <w:r>
-        <w:rPr>
-          <w:rtl w:val="0"/>
-        </w:rPr>
-      </w:r>
-    </w:p>
-    <w:p>
-      <w:pPr>
-        <w:spacing w:line="360" w:lineRule="auto"/>
-        <w:jc w:val="both"/>
-        <w:rPr>
-          <w:color w:val="151515"/>
-          <w:sz w:val="24"/>
-          <w:szCs w:val="24"/>
-          <w:highlight w:val="white"/>
-        </w:rPr>
-      </w:pPr>
-      <w:r>
-        <w:rPr>
-          <w:rtl w:val="0"/>
-        </w:rPr>
       </w:r>
     </w:p>
     <w:p>
@@ -9865,12 +9910,12 @@
           <wp:extent cx="1327150" cy="602615"/>
           <wp:effectExtent b="0" l="0" r="0" t="0"/>
           <wp:wrapSquare wrapText="bothSides" distB="0" distT="0" distL="114300" distR="114300"/>
-          <wp:docPr id="12" name="image11.png"/>
+          <wp:docPr id="12" name="image8.png"/>
           <a:graphic>
             <a:graphicData uri="http://schemas.openxmlformats.org/drawingml/2006/picture">
               <pic:pic>
                 <pic:nvPicPr>
-                  <pic:cNvPr id="0" name="image11.png"/>
+                  <pic:cNvPr id="0" name="image8.png"/>
                   <pic:cNvPicPr preferRelativeResize="0"/>
                 </pic:nvPicPr>
                 <pic:blipFill>

</xml_diff>

<commit_message>
Update app imagens and prototype
</commit_message>
<xml_diff>
--- a/Artigo e documentações/BILL - ARTIGO DE TCC.docx
+++ b/Artigo e documentações/BILL - ARTIGO DE TCC.docx
@@ -4649,12 +4649,12 @@
           <wp:inline distB="114300" distT="114300" distL="114300" distR="114300">
             <wp:extent cx="5760000" cy="2908300"/>
             <wp:effectExtent b="0" l="0" r="0" t="0"/>
-            <wp:docPr id="20" name="image7.png"/>
+            <wp:docPr id="20" name="image5.png"/>
             <a:graphic>
               <a:graphicData uri="http://schemas.openxmlformats.org/drawingml/2006/picture">
                 <pic:pic>
                   <pic:nvPicPr>
-                    <pic:cNvPr id="0" name="image7.png"/>
+                    <pic:cNvPr id="0" name="image5.png"/>
                     <pic:cNvPicPr preferRelativeResize="0"/>
                   </pic:nvPicPr>
                   <pic:blipFill>
@@ -5280,17 +5280,17 @@
             <wp:extent cx="2160000" cy="4190227"/>
             <wp:effectExtent b="0" l="0" r="0" t="0"/>
             <wp:wrapTopAndBottom distB="114300" distT="114300"/>
-            <wp:docPr id="17" name="image16.png"/>
+            <wp:docPr id="17" name="image12.png"/>
             <a:graphic>
               <a:graphicData uri="http://schemas.openxmlformats.org/drawingml/2006/picture">
                 <pic:pic>
                   <pic:nvPicPr>
-                    <pic:cNvPr id="0" name="image16.png"/>
+                    <pic:cNvPr id="0" name="image12.png"/>
                     <pic:cNvPicPr preferRelativeResize="0"/>
                   </pic:nvPicPr>
                   <pic:blipFill>
                     <a:blip r:embed="rId11"/>
-                    <a:srcRect b="0" l="0" r="0" t="0"/>
+                    <a:srcRect b="1502" l="0" r="0" t="1502"/>
                     <a:stretch>
                       <a:fillRect/>
                     </a:stretch>
@@ -5322,17 +5322,17 @@
             <wp:extent cx="2160000" cy="4293297"/>
             <wp:effectExtent b="0" l="0" r="0" t="0"/>
             <wp:wrapTopAndBottom distB="114300" distT="114300"/>
-            <wp:docPr id="7" name="image2.png"/>
+            <wp:docPr id="7" name="image8.png"/>
             <a:graphic>
               <a:graphicData uri="http://schemas.openxmlformats.org/drawingml/2006/picture">
                 <pic:pic>
                   <pic:nvPicPr>
-                    <pic:cNvPr id="0" name="image2.png"/>
+                    <pic:cNvPr id="0" name="image8.png"/>
                     <pic:cNvPicPr preferRelativeResize="0"/>
                   </pic:nvPicPr>
                   <pic:blipFill>
                     <a:blip r:embed="rId12"/>
-                    <a:srcRect b="0" l="0" r="0" t="0"/>
+                    <a:srcRect b="0" l="721" r="721" t="0"/>
                     <a:stretch>
                       <a:fillRect/>
                     </a:stretch>
@@ -5648,17 +5648,17 @@
             <wp:extent cx="2160000" cy="4320000"/>
             <wp:effectExtent b="0" l="0" r="0" t="0"/>
             <wp:wrapTopAndBottom distB="57150" distT="57150"/>
-            <wp:docPr id="16" name="image8.png"/>
+            <wp:docPr id="16" name="image11.png"/>
             <a:graphic>
               <a:graphicData uri="http://schemas.openxmlformats.org/drawingml/2006/picture">
                 <pic:pic>
                   <pic:nvPicPr>
-                    <pic:cNvPr id="0" name="image8.png"/>
+                    <pic:cNvPr id="0" name="image11.png"/>
                     <pic:cNvPicPr preferRelativeResize="0"/>
                   </pic:nvPicPr>
                   <pic:blipFill>
                     <a:blip r:embed="rId13"/>
-                    <a:srcRect b="0" l="0" r="0" t="0"/>
+                    <a:srcRect b="0" l="728" r="728" t="0"/>
                     <a:stretch>
                       <a:fillRect/>
                     </a:stretch>
@@ -5690,17 +5690,17 @@
             <wp:extent cx="2160000" cy="4320000"/>
             <wp:effectExtent b="0" l="0" r="0" t="0"/>
             <wp:wrapTopAndBottom distB="57150" distT="57150"/>
-            <wp:docPr id="10" name="image13.png"/>
+            <wp:docPr id="10" name="image1.png"/>
             <a:graphic>
               <a:graphicData uri="http://schemas.openxmlformats.org/drawingml/2006/picture">
                 <pic:pic>
                   <pic:nvPicPr>
-                    <pic:cNvPr id="0" name="image13.png"/>
+                    <pic:cNvPr id="0" name="image1.png"/>
                     <pic:cNvPicPr preferRelativeResize="0"/>
                   </pic:nvPicPr>
                   <pic:blipFill>
                     <a:blip r:embed="rId14"/>
-                    <a:srcRect b="0" l="0" r="0" t="0"/>
+                    <a:srcRect b="0" l="487" r="487" t="0"/>
                     <a:stretch>
                       <a:fillRect/>
                     </a:stretch>
@@ -5902,17 +5902,17 @@
             <wp:extent cx="2160000" cy="4320000"/>
             <wp:effectExtent b="0" l="0" r="0" t="0"/>
             <wp:wrapTopAndBottom distB="57150" distT="57150"/>
-            <wp:docPr id="1" name="image10.png"/>
+            <wp:docPr id="1" name="image4.png"/>
             <a:graphic>
               <a:graphicData uri="http://schemas.openxmlformats.org/drawingml/2006/picture">
                 <pic:pic>
                   <pic:nvPicPr>
-                    <pic:cNvPr id="0" name="image10.png"/>
+                    <pic:cNvPr id="0" name="image4.png"/>
                     <pic:cNvPicPr preferRelativeResize="0"/>
                   </pic:nvPicPr>
                   <pic:blipFill>
                     <a:blip r:embed="rId15"/>
-                    <a:srcRect b="0" l="0" r="0" t="0"/>
+                    <a:srcRect b="0" l="426" r="426" t="0"/>
                     <a:stretch>
                       <a:fillRect/>
                     </a:stretch>
@@ -5944,17 +5944,17 @@
             <wp:extent cx="2160000" cy="4320000"/>
             <wp:effectExtent b="0" l="0" r="0" t="0"/>
             <wp:wrapTopAndBottom distB="57150" distT="57150"/>
-            <wp:docPr id="18" name="image17.png"/>
+            <wp:docPr id="18" name="image6.png"/>
             <a:graphic>
               <a:graphicData uri="http://schemas.openxmlformats.org/drawingml/2006/picture">
                 <pic:pic>
                   <pic:nvPicPr>
-                    <pic:cNvPr id="0" name="image17.png"/>
+                    <pic:cNvPr id="0" name="image6.png"/>
                     <pic:cNvPicPr preferRelativeResize="0"/>
                   </pic:nvPicPr>
                   <pic:blipFill>
                     <a:blip r:embed="rId16"/>
-                    <a:srcRect b="0" l="0" r="0" t="0"/>
+                    <a:srcRect b="0" l="61" r="61" t="0"/>
                     <a:stretch>
                       <a:fillRect/>
                     </a:stretch>
@@ -6148,17 +6148,17 @@
           <wp:inline distB="114300" distT="114300" distL="114300" distR="114300">
             <wp:extent cx="2160000" cy="4190227"/>
             <wp:effectExtent b="0" l="0" r="0" t="0"/>
-            <wp:docPr id="11" name="image9.png"/>
+            <wp:docPr id="11" name="image3.png"/>
             <a:graphic>
               <a:graphicData uri="http://schemas.openxmlformats.org/drawingml/2006/picture">
                 <pic:pic>
                   <pic:nvPicPr>
-                    <pic:cNvPr id="0" name="image9.png"/>
+                    <pic:cNvPr id="0" name="image3.png"/>
                     <pic:cNvPicPr preferRelativeResize="0"/>
                   </pic:nvPicPr>
                   <pic:blipFill>
                     <a:blip r:embed="rId17"/>
-                    <a:srcRect b="0" l="0" r="0" t="0"/>
+                    <a:srcRect b="1203" l="0" r="0" t="1203"/>
                     <a:stretch>
                       <a:fillRect/>
                     </a:stretch>
@@ -6341,17 +6341,17 @@
             <wp:extent cx="2160000" cy="4264361"/>
             <wp:effectExtent b="0" l="0" r="0" t="0"/>
             <wp:wrapTopAndBottom distB="114300" distT="114300"/>
-            <wp:docPr id="13" name="image1.png"/>
+            <wp:docPr id="13" name="image14.png"/>
             <a:graphic>
               <a:graphicData uri="http://schemas.openxmlformats.org/drawingml/2006/picture">
                 <pic:pic>
                   <pic:nvPicPr>
-                    <pic:cNvPr id="0" name="image1.png"/>
+                    <pic:cNvPr id="0" name="image14.png"/>
                     <pic:cNvPicPr preferRelativeResize="0"/>
                   </pic:nvPicPr>
                   <pic:blipFill>
                     <a:blip r:embed="rId18"/>
-                    <a:srcRect b="0" l="0" r="0" t="0"/>
+                    <a:srcRect b="279" l="0" r="0" t="279"/>
                     <a:stretch>
                       <a:fillRect/>
                     </a:stretch>
@@ -6402,17 +6402,17 @@
             <wp:extent cx="2160000" cy="4313983"/>
             <wp:effectExtent b="0" l="0" r="0" t="0"/>
             <wp:wrapTopAndBottom distB="57150" distT="57150"/>
-            <wp:docPr id="12" name="image6.png"/>
+            <wp:docPr id="12" name="image2.png"/>
             <a:graphic>
               <a:graphicData uri="http://schemas.openxmlformats.org/drawingml/2006/picture">
                 <pic:pic>
                   <pic:nvPicPr>
-                    <pic:cNvPr id="0" name="image6.png"/>
+                    <pic:cNvPr id="0" name="image2.png"/>
                     <pic:cNvPicPr preferRelativeResize="0"/>
                   </pic:nvPicPr>
                   <pic:blipFill>
                     <a:blip r:embed="rId19"/>
-                    <a:srcRect b="0" l="0" r="0" t="0"/>
+                    <a:srcRect b="0" l="418" r="418" t="0"/>
                     <a:stretch>
                       <a:fillRect/>
                     </a:stretch>
@@ -6591,17 +6591,17 @@
             <wp:extent cx="2160000" cy="4296155"/>
             <wp:effectExtent b="0" l="0" r="0" t="0"/>
             <wp:wrapTopAndBottom distB="57150" distT="57150"/>
-            <wp:docPr id="14" name="image4.png"/>
+            <wp:docPr id="14" name="image16.png"/>
             <a:graphic>
               <a:graphicData uri="http://schemas.openxmlformats.org/drawingml/2006/picture">
                 <pic:pic>
                   <pic:nvPicPr>
-                    <pic:cNvPr id="0" name="image4.png"/>
+                    <pic:cNvPr id="0" name="image16.png"/>
                     <pic:cNvPicPr preferRelativeResize="0"/>
                   </pic:nvPicPr>
                   <pic:blipFill>
                     <a:blip r:embed="rId20"/>
-                    <a:srcRect b="0" l="0" r="0" t="0"/>
+                    <a:srcRect b="0" l="29" r="29" t="0"/>
                     <a:stretch>
                       <a:fillRect/>
                     </a:stretch>
@@ -6633,17 +6633,17 @@
             <wp:extent cx="2160000" cy="4266249"/>
             <wp:effectExtent b="0" l="0" r="0" t="0"/>
             <wp:wrapTopAndBottom distB="57150" distT="57150"/>
-            <wp:docPr id="5" name="image14.png"/>
+            <wp:docPr id="5" name="image13.png"/>
             <a:graphic>
               <a:graphicData uri="http://schemas.openxmlformats.org/drawingml/2006/picture">
                 <pic:pic>
                   <pic:nvPicPr>
-                    <pic:cNvPr id="0" name="image14.png"/>
+                    <pic:cNvPr id="0" name="image13.png"/>
                     <pic:cNvPicPr preferRelativeResize="0"/>
                   </pic:nvPicPr>
                   <pic:blipFill>
                     <a:blip r:embed="rId21"/>
-                    <a:srcRect b="0" l="0" r="0" t="0"/>
+                    <a:srcRect b="318" l="0" r="0" t="318"/>
                     <a:stretch>
                       <a:fillRect/>
                     </a:stretch>
@@ -6858,12 +6858,12 @@
           <wp:inline distB="57150" distT="57150" distL="57150" distR="57150">
             <wp:extent cx="3581400" cy="2924175"/>
             <wp:effectExtent b="0" l="0" r="0" t="0"/>
-            <wp:docPr id="15" name="image11.png"/>
+            <wp:docPr id="15" name="image17.png"/>
             <a:graphic>
               <a:graphicData uri="http://schemas.openxmlformats.org/drawingml/2006/picture">
                 <pic:pic>
                   <pic:nvPicPr>
-                    <pic:cNvPr id="0" name="image11.png"/>
+                    <pic:cNvPr id="0" name="image17.png"/>
                     <pic:cNvPicPr preferRelativeResize="0"/>
                   </pic:nvPicPr>
                   <pic:blipFill>
@@ -7261,12 +7261,12 @@
           <wp:inline distB="114300" distT="114300" distL="114300" distR="114300">
             <wp:extent cx="2781300" cy="942975"/>
             <wp:effectExtent b="0" l="0" r="0" t="0"/>
-            <wp:docPr id="19" name="image12.png"/>
+            <wp:docPr id="19" name="image15.png"/>
             <a:graphic>
               <a:graphicData uri="http://schemas.openxmlformats.org/drawingml/2006/picture">
                 <pic:pic>
                   <pic:nvPicPr>
-                    <pic:cNvPr id="0" name="image12.png"/>
+                    <pic:cNvPr id="0" name="image15.png"/>
                     <pic:cNvPicPr preferRelativeResize="0"/>
                   </pic:nvPicPr>
                   <pic:blipFill>
@@ -7402,12 +7402,12 @@
           <wp:inline distB="114300" distT="114300" distL="114300" distR="114300">
             <wp:extent cx="4524375" cy="2124075"/>
             <wp:effectExtent b="0" l="0" r="0" t="0"/>
-            <wp:docPr id="3" name="image5.png"/>
+            <wp:docPr id="3" name="image7.png"/>
             <a:graphic>
               <a:graphicData uri="http://schemas.openxmlformats.org/drawingml/2006/picture">
                 <pic:pic>
                   <pic:nvPicPr>
-                    <pic:cNvPr id="0" name="image5.png"/>
+                    <pic:cNvPr id="0" name="image7.png"/>
                     <pic:cNvPicPr preferRelativeResize="0"/>
                   </pic:nvPicPr>
                   <pic:blipFill>
@@ -9239,12 +9239,12 @@
           <wp:extent cx="1816468" cy="648000"/>
           <wp:effectExtent b="0" l="0" r="0" t="0"/>
           <wp:wrapSquare wrapText="bothSides" distB="0" distT="0" distL="114300" distR="114300"/>
-          <wp:docPr descr="Uma imagem contendo desenho&#10;&#10;Descrição gerada automaticamente" id="6" name="image15.jpg"/>
+          <wp:docPr descr="Uma imagem contendo desenho&#10;&#10;Descrição gerada automaticamente" id="6" name="image9.jpg"/>
           <a:graphic>
             <a:graphicData uri="http://schemas.openxmlformats.org/drawingml/2006/picture">
               <pic:pic>
                 <pic:nvPicPr>
-                  <pic:cNvPr descr="Uma imagem contendo desenho&#10;&#10;Descrição gerada automaticamente" id="0" name="image15.jpg"/>
+                  <pic:cNvPr descr="Uma imagem contendo desenho&#10;&#10;Descrição gerada automaticamente" id="0" name="image9.jpg"/>
                   <pic:cNvPicPr preferRelativeResize="0"/>
                 </pic:nvPicPr>
                 <pic:blipFill>
@@ -9293,12 +9293,12 @@
           <wp:extent cx="1746250" cy="792480"/>
           <wp:effectExtent b="0" l="0" r="0" t="0"/>
           <wp:wrapTopAndBottom distB="0" distT="0"/>
-          <wp:docPr id="9" name="image3.png"/>
+          <wp:docPr id="9" name="image10.png"/>
           <a:graphic>
             <a:graphicData uri="http://schemas.openxmlformats.org/drawingml/2006/picture">
               <pic:pic>
                 <pic:nvPicPr>
-                  <pic:cNvPr id="0" name="image3.png"/>
+                  <pic:cNvPr id="0" name="image10.png"/>
                   <pic:cNvPicPr preferRelativeResize="0"/>
                 </pic:nvPicPr>
                 <pic:blipFill>

</xml_diff>

<commit_message>
Alterações no artigo e Apresentação
</commit_message>
<xml_diff>
--- a/Artigo e documentações/BILL - ARTIGO DE TCC.docx
+++ b/Artigo e documentações/BILL - ARTIGO DE TCC.docx
@@ -20,7 +20,7 @@
           <w:szCs w:val="28"/>
           <w:rtl w:val="0"/>
         </w:rPr>
-        <w:t xml:space="preserve">BILL: UMA APLICAÇÃO MÓVEL PARA GERENCIAMENTO FINANCEIRO PESSOAL</w:t>
+        <w:t xml:space="preserve">BILL: DESENVOLVIMENTO E VALIDAÇÃO DE UMA APLICAÇÃO MÓVEL PARA GERENCIAMENTO FINANCEIRO PESSOAL</w:t>
       </w:r>
     </w:p>
     <w:p>
@@ -365,7 +365,7 @@
           <w:szCs w:val="24"/>
           <w:rtl w:val="0"/>
         </w:rPr>
-        <w:t xml:space="preserve">É cada vez mais comum pessoas que não possuem um controle de sua vida financeira, diversas pesquisas realizadas ao longo dos últimos anos, mostram que milhões de brasileiros não realizam nenhum tipo de gerenciamento de suas finanças, e grande parte dos que realizam, fazem de forma errada ou utilizam métodos ineficazes. Com isso diversos problemas são gerados, e o pior deles, o endividamento, já afeta milhões de pessoas por todo o país. Este artigo teve como objetivo desenvolver um aplicativo móvel para auxiliar e ensinar pessoas a gerir melhor suas finanças. Desta forma, o usuário pode cadastrar movimentações diárias de ganhos e gastos e o aplicativo armazena estas informações e mostra ao usuário de forma categorizada ou através de gráficos em um </w:t>
+        <w:t xml:space="preserve">É cada vez mais comum, identificarmos pessoas que não possuem nenhum tipo de controle de sua vida financeira, diversas pesquisas realizadas ao longo dos últimos anos, mostram que milhões de brasileiros não realizam nenhum tipo de gerenciamento de suas finanças, e grande parte dos que realizam, fazem de forma errada ou utilizam métodos ineficazes. Com isso diversos problemas são gerados, e o pior deles, o endividamento, já afeta milhões de pessoas por todo o país. Este artigo teve como objetivo desenvolver um aplicativo móvel para auxiliar e ensinar pessoas a gerir melhor suas finanças. Desta forma, o usuário pode cadastrar movimentações diárias de ganhos e gastos e o aplicativo armazena estas informações e apresenta ao usuário de forma categorizada ou através de gráficos em um </w:t>
       </w:r>
       <w:r>
         <w:rPr>
@@ -382,7 +382,7 @@
           <w:szCs w:val="24"/>
           <w:rtl w:val="0"/>
         </w:rPr>
-        <w:t xml:space="preserve">, para que ele visualize estes dados, além de fornecer dicas de educação financeira. Este artigo demonstra técnicas de desenvolvimento de aplicações móveis e de processos de documentação e modelagem da ideia.</w:t>
+        <w:t xml:space="preserve">, para uma melhor interpretação desses dados, além de fornecer dicas de educação financeira. Este artigo demonstra técnicas de desenvolvimento de aplicações computacionais móveis juntamente com os processos de documentação e modelagem de software.</w:t>
       </w:r>
     </w:p>
     <w:p>
@@ -448,22 +448,6 @@
     <w:p>
       <w:pPr>
         <w:spacing w:after="0" w:line="360" w:lineRule="auto"/>
-        <w:ind w:left="0" w:firstLine="0"/>
-        <w:jc w:val="both"/>
-        <w:rPr>
-          <w:sz w:val="24"/>
-          <w:szCs w:val="24"/>
-        </w:rPr>
-      </w:pPr>
-      <w:r>
-        <w:rPr>
-          <w:rtl w:val="0"/>
-        </w:rPr>
-      </w:r>
-    </w:p>
-    <w:p>
-      <w:pPr>
-        <w:spacing w:after="0" w:line="360" w:lineRule="auto"/>
         <w:jc w:val="both"/>
         <w:rPr>
           <w:b w:val="1"/>
@@ -514,7 +498,7 @@
           <w:szCs w:val="24"/>
           <w:rtl w:val="0"/>
         </w:rPr>
-        <w:t xml:space="preserve">It is increasingly common for people who do not have control over their financial lives, several surveys carried out over the past few years show that millions of Brazilians do not manage their finances at all, and most of those who do, do so wrong or use ineffective methods. As a result, several problems are created, and the worst of them, indebtedness, already affects millions of people across the country. This article aimed to develop a mobile application to assist and teach people how to better manage their finances. In this way, the user can register daily movements of earnings and expenses and the application stores this information and shows the user categorically or through graphics on a dashboard, so that he can view this data, in addition to providing financial education tips. This article demonstrates techniques for developing mobile applications and processes for documenting and modeling the idea.</w:t>
+        <w:t xml:space="preserve">It is increasingly common to identify people who have no control over their financial lives, several surveys carried out over the past few years show that millions of Brazilians do not manage their finances at all, and most of those who do , do it wrongly or use ineffective methods. As a result, several problems are created, and the worst of them, indebtedness, already affects millions of people across the country. This article aimed to develop a mobile application to assist and teach people how to better manage their finances. In this way, the user can register daily movements of earnings and expenses and the application stores this information and presents it to the user categorically or through graphics on a dashboard, for a better interpretation of this data, in addition to providing financial education tips. This article demonstrates techniques for developing mobile computing applications together with the software modeling and documentation processes.</w:t>
       </w:r>
     </w:p>
     <w:p>
@@ -772,7 +756,7 @@
           <w:highlight w:val="white"/>
           <w:rtl w:val="0"/>
         </w:rPr>
-        <w:t xml:space="preserve">Os resultados da pesquisa de validação da ideia está disponível na íntegra através do Github (ASSIS E RODRIGUES, 2020).</w:t>
+        <w:t xml:space="preserve">Os resultados da pesquisa de validação da ideia estão disponíveis na íntegra através do Github (ASSIS E RODRIGUES, 2020).</w:t>
       </w:r>
       <w:r>
         <w:rPr>
@@ -972,7 +956,7 @@
           <w:highlight w:val="white"/>
           <w:rtl w:val="0"/>
         </w:rPr>
-        <w:t xml:space="preserve">) por meio do gerenciador de bancos PostgreSQL. Uma das principais características desse SGBD é ser gratuito e ser reconhecido no mercado por sua robustez, além de ser um dos mais utilizados do mercado.</w:t>
+        <w:t xml:space="preserve">) por meio do sistema gerenciador de bancos de dados, intitulado de PostgreSQL. Uma das principais características desse SGBD é ser gratuito e ser reconhecido no mercado por sua robustez, além de ser um dos mais utilizados do mercado.</w:t>
       </w:r>
     </w:p>
     <w:p>
@@ -1075,7 +1059,7 @@
           <w:highlight w:val="white"/>
           <w:rtl w:val="0"/>
         </w:rPr>
-        <w:t xml:space="preserve">Na seção cinco é abordado o desenvolvimento do aplicativo Bill, é apresentada a prototipação das telas do projeto, com uma breve descrição do fluxo de cada, a implementação do aplicativo </w:t>
+        <w:t xml:space="preserve">Na seção cinco é abordado o desenvolvimento do aplicativo Bill, é apresentada a prototipação das telas do projeto, com uma breve descrição do fluxo das mesmas, a implementação do aplicativo </w:t>
       </w:r>
       <w:r>
         <w:rPr>
@@ -1225,6 +1209,7 @@
         <w:ind w:left="0" w:firstLine="1417.3228346456694"/>
         <w:jc w:val="both"/>
         <w:rPr>
+          <w:b w:val="1"/>
           <w:sz w:val="24"/>
           <w:szCs w:val="24"/>
           <w:highlight w:val="white"/>
@@ -1239,19 +1224,6 @@
         </w:rPr>
         <w:t xml:space="preserve">Nesta seção serão apresentados os motivos de se manter um controle de sua vida financeira, os benefícios de se utilizar sistemas de informação como aliado em seu controle financeiro, além de uma introdução e motivo de cada tecnologia escolhida para desenvolvimento do projeto.</w:t>
       </w:r>
-    </w:p>
-    <w:p>
-      <w:pPr>
-        <w:spacing w:after="0" w:line="360" w:lineRule="auto"/>
-        <w:ind w:left="0" w:firstLine="0"/>
-        <w:jc w:val="both"/>
-        <w:rPr>
-          <w:b w:val="1"/>
-          <w:sz w:val="24"/>
-          <w:szCs w:val="24"/>
-          <w:highlight w:val="white"/>
-        </w:rPr>
-      </w:pPr>
       <w:r>
         <w:rPr>
           <w:rtl w:val="0"/>
@@ -3051,7 +3023,26 @@
           <w:highlight w:val="white"/>
           <w:rtl w:val="0"/>
         </w:rPr>
-        <w:t xml:space="preserve"> ou apenas Canvas surgiu nos anos 1990, mas só foi padronizado quando Alex e Pigneur lançaram o livro Business Model Generation – Inovação em Modelagem de Negócios. O Canvas é uma ferramenta que fornece uma visão do negócio após preencher todos os nove elementos que toda organização possui, descrevendo o modelo de negócio da organização. A Figura 1 demonstra o modelo canvas desenvolvido para este projeto.</w:t>
+        <w:t xml:space="preserve"> ou apenas Canvas surgiu nos anos 1990, mas só foi padronizado quando Alex e Pigneur lançaram o livro </w:t>
+      </w:r>
+      <w:r>
+        <w:rPr>
+          <w:i w:val="1"/>
+          <w:sz w:val="24"/>
+          <w:szCs w:val="24"/>
+          <w:highlight w:val="white"/>
+          <w:rtl w:val="0"/>
+        </w:rPr>
+        <w:t xml:space="preserve">Business Model Generation</w:t>
+      </w:r>
+      <w:r>
+        <w:rPr>
+          <w:sz w:val="24"/>
+          <w:szCs w:val="24"/>
+          <w:highlight w:val="white"/>
+          <w:rtl w:val="0"/>
+        </w:rPr>
+        <w:t xml:space="preserve"> – Inovação em Modelagem de Negócios. O Canvas é uma ferramenta que fornece uma visão do negócio após preencher todos os nove elementos que toda organização possui, descrevendo o modelo de negócio da organização. A Figura 1 demonstra o modelo canvas desenvolvido para este projeto.</w:t>
       </w:r>
     </w:p>
     <w:p>
@@ -4160,7 +4151,28 @@
           <w:highlight w:val="white"/>
           <w:rtl w:val="0"/>
         </w:rPr>
-        <w:t xml:space="preserve">Todo o fluxo do BPMN, apresentado na Figura 2, se inicia quando o usuário cria sua conta no aplicativo e pode escolher o tipo de conta dele, sendo o tipo básico o tipo padrão ou o premium, um tipo pago que precisa do cadastro de um cartão de crédito ou uma conta paypal para realizarmos o faturamento do valor mensal. Realizando o login o usuário ganhará acesso às funcionalidades dependendo do tipo de conta, já podendo realizar o controle de sua vida financeira. O BPMN e os demais artefatos deste projeto estão disponíveis na integra através do Github (ASSIS E RODRIGUES, 2020).</w:t>
+        <w:t xml:space="preserve">Todo o fluxo do BPMN, apresentado na Figura 2, se inicia quando o usuário cria sua conta no aplicativo e pode escolher o tipo de conta a ser utilizada, sendo o tipo básico, o qual será o padrão ou o premium, um tipo pago que precisa do cadastro do número de um cartão de crédito ou uma conta PayPal para realizarmos o faturamento do valor mensal. Realizando o </w:t>
+      </w:r>
+      <w:r>
+        <w:rPr>
+          <w:i w:val="1"/>
+          <w:color w:val="151515"/>
+          <w:sz w:val="24"/>
+          <w:szCs w:val="24"/>
+          <w:highlight w:val="white"/>
+          <w:rtl w:val="0"/>
+        </w:rPr>
+        <w:t xml:space="preserve">login</w:t>
+      </w:r>
+      <w:r>
+        <w:rPr>
+          <w:color w:val="151515"/>
+          <w:sz w:val="24"/>
+          <w:szCs w:val="24"/>
+          <w:highlight w:val="white"/>
+          <w:rtl w:val="0"/>
+        </w:rPr>
+        <w:t xml:space="preserve"> o usuário ganhará acesso às funcionalidades dependendo do tipo de conta, já podendo realizar o controle de sua vida financeira. O BPMN e os demais artefatos deste projeto estão disponíveis na integra através do Github (ASSIS E RODRIGUES, 2020).</w:t>
       </w:r>
     </w:p>
     <w:p>
@@ -4265,7 +4277,7 @@
           <w:highlight w:val="white"/>
           <w:rtl w:val="0"/>
         </w:rPr>
-        <w:t xml:space="preserve">O Diagrama de Caso de Uso do projeto Bill, ilustrado pela Figura 3, apresenta os fluxos propostos para realização que o aplicativo oferece aos usuários da plataforma.</w:t>
+        <w:t xml:space="preserve">O Diagrama de Caso de Uso do projeto Bill, ilustrado pela Figura 3, apresenta os fluxos propostos para os principais processos que o aplicativo oferece aos usuários da plataforma.</w:t>
       </w:r>
     </w:p>
     <w:p>
@@ -4523,6 +4535,65 @@
           <w:highlight w:val="white"/>
           <w:rtl w:val="0"/>
         </w:rPr>
+        <w:t xml:space="preserve">O fluxo representado na Figura 3, compreende as funcionalidades e requisitos levantados para o desenvolvimento da primeira versão do projeto, para versões futuras o diagrama apresentado deverá sofrer alterações com a inclusão de novas etapas e até a alteração de etapas já existentes.</w:t>
+      </w:r>
+    </w:p>
+    <w:p>
+      <w:pPr>
+        <w:spacing w:after="0" w:line="360" w:lineRule="auto"/>
+        <w:ind w:left="0" w:firstLine="0"/>
+        <w:jc w:val="both"/>
+        <w:rPr>
+          <w:color w:val="151515"/>
+          <w:sz w:val="24"/>
+          <w:szCs w:val="24"/>
+          <w:highlight w:val="white"/>
+        </w:rPr>
+      </w:pPr>
+      <w:r>
+        <w:rPr>
+          <w:rtl w:val="0"/>
+        </w:rPr>
+      </w:r>
+    </w:p>
+    <w:p>
+      <w:pPr>
+        <w:spacing w:after="0" w:line="360" w:lineRule="auto"/>
+        <w:ind w:left="0" w:firstLine="0"/>
+        <w:jc w:val="both"/>
+        <w:rPr>
+          <w:color w:val="151515"/>
+          <w:sz w:val="24"/>
+          <w:szCs w:val="24"/>
+          <w:highlight w:val="white"/>
+        </w:rPr>
+      </w:pPr>
+      <w:r>
+        <w:rPr>
+          <w:rtl w:val="0"/>
+        </w:rPr>
+      </w:r>
+    </w:p>
+    <w:p>
+      <w:pPr>
+        <w:spacing w:after="0" w:line="360" w:lineRule="auto"/>
+        <w:ind w:left="0" w:firstLine="0"/>
+        <w:jc w:val="both"/>
+        <w:rPr>
+          <w:color w:val="151515"/>
+          <w:sz w:val="24"/>
+          <w:szCs w:val="24"/>
+          <w:highlight w:val="white"/>
+        </w:rPr>
+      </w:pPr>
+      <w:r>
+        <w:rPr>
+          <w:color w:val="151515"/>
+          <w:sz w:val="24"/>
+          <w:szCs w:val="24"/>
+          <w:highlight w:val="white"/>
+          <w:rtl w:val="0"/>
+        </w:rPr>
         <w:t xml:space="preserve">4.3 MODELO ENTIDADE RELACIONAMENTO</w:t>
       </w:r>
     </w:p>
@@ -4745,7 +4816,7 @@
           <w:highlight w:val="white"/>
           <w:rtl w:val="0"/>
         </w:rPr>
-        <w:t xml:space="preserve">Na Figura 4, podemos observar a estrutura relacional que representa o banco de dados do projeto. Com a figura é possível analisar fácilmente as tabelas utilizadas para persistência dos dados relacionados aos usuários, que serão utilizados para autenticação e identificação em todo o sistema, além de tabelas também importantes para armazenar os dados das contas bancárias que o usuário deseja gerenciar, juntamente com categorias para classificação de suas receitas e despesas em conjunto com as transações e movimentações realizadas pelo usuário em suas contas bancárias. O MER e os demais artefatos deste projeto estão disponíveis na integra através do Github (ASSIS E RODRIGUES, 2020).</w:t>
+        <w:t xml:space="preserve">Na Figura 4, podemos observar a estrutura relacional que representa o banco de dados do projeto. Com a figura é possível analisar facilmente as tabelas utilizadas para persistência dos dados relacionados aos usuários, que serão utilizados para autenticação e identificação em todo o sistema, além de tabelas também importantes para armazenar os dados das contas bancárias que o usuário deseja gerenciar, juntamente com categorias para classificação de suas receitas e despesas em conjunto com as transações e movimentações realizadas pelo usuário em suas contas bancárias. O MER e os demais artefatos deste projeto estão disponíveis na integra através do Github (ASSIS E RODRIGUES, 2020).</w:t>
       </w:r>
     </w:p>
     <w:p>
@@ -4827,7 +4898,7 @@
           <w:highlight w:val="white"/>
           <w:rtl w:val="0"/>
         </w:rPr>
-        <w:t xml:space="preserve">Foram confeccionados outros artefatos para o desenvolvimento do projeto como o Diagrama de Classes que especifica como os componentes e funcionalidades do projeto comunicam entre si, também foi realizado o levantamento de requisitos para abordar quais as funcionalidades eram de suma importância estarem presentes no projeto. Todos esses artefatos estão disponiveis na integra através do Github (ASSIS E RODRIGUES, 2020).</w:t>
+        <w:t xml:space="preserve">Foram confeccionados outros artefatos para o desenvolvimento do projeto como o Diagrama de Classes que especifica como os componentes e funcionalidades do projeto comunicam entre si, também foi realizado o levantamento de requisitos para abordar quais as funcionalidades eram de suma importância estarem presentes no projeto. Todos esses artefatos estão disponíveis na integra através do Github (ASSIS E RODRIGUES, 2020).</w:t>
       </w:r>
     </w:p>
     <w:p>
@@ -5240,6 +5311,24 @@
           <w:rtl w:val="0"/>
         </w:rPr>
         <w:t xml:space="preserve"> e terá acesso a todas as funcionalidades do produto.</w:t>
+      </w:r>
+    </w:p>
+    <w:p>
+      <w:pPr>
+        <w:spacing w:after="0" w:line="360" w:lineRule="auto"/>
+        <w:ind w:left="0" w:firstLine="1417.3228346456694"/>
+        <w:jc w:val="both"/>
+        <w:rPr>
+          <w:color w:val="151515"/>
+          <w:sz w:val="24"/>
+          <w:szCs w:val="24"/>
+          <w:highlight w:val="white"/>
+        </w:rPr>
+      </w:pPr>
+      <w:r>
+        <w:rPr>
+          <w:rtl w:val="0"/>
+        </w:rPr>
       </w:r>
     </w:p>
     <w:p>
@@ -5265,7 +5354,7 @@
         <w:t xml:space="preserve">Figura 5 - Cadastro de usuário</w:t>
         <w:tab/>
         <w:tab/>
-        <w:t xml:space="preserve">       Figura 6 - Autenticação</w:t>
+        <w:t xml:space="preserve">           Figura 6 - Autenticação</w:t>
       </w:r>
       <w:r>
         <w:drawing>
@@ -5280,12 +5369,12 @@
             <wp:extent cx="2160000" cy="4190227"/>
             <wp:effectExtent b="0" l="0" r="0" t="0"/>
             <wp:wrapTopAndBottom distB="114300" distT="114300"/>
-            <wp:docPr id="17" name="image12.png"/>
+            <wp:docPr id="16" name="image2.png"/>
             <a:graphic>
               <a:graphicData uri="http://schemas.openxmlformats.org/drawingml/2006/picture">
                 <pic:pic>
                   <pic:nvPicPr>
-                    <pic:cNvPr id="0" name="image12.png"/>
+                    <pic:cNvPr id="0" name="image2.png"/>
                     <pic:cNvPicPr preferRelativeResize="0"/>
                   </pic:nvPicPr>
                   <pic:blipFill>
@@ -5314,7 +5403,7 @@
           <wp:anchor allowOverlap="1" behindDoc="0" distB="114300" distT="114300" distL="114300" distR="114300" hidden="0" layoutInCell="1" locked="0" relativeHeight="0" simplePos="0">
             <wp:simplePos x="0" y="0"/>
             <wp:positionH relativeFrom="column">
-              <wp:posOffset>3140625</wp:posOffset>
+              <wp:posOffset>3182400</wp:posOffset>
             </wp:positionH>
             <wp:positionV relativeFrom="paragraph">
               <wp:posOffset>314325</wp:posOffset>
@@ -5322,12 +5411,12 @@
             <wp:extent cx="2160000" cy="4293297"/>
             <wp:effectExtent b="0" l="0" r="0" t="0"/>
             <wp:wrapTopAndBottom distB="114300" distT="114300"/>
-            <wp:docPr id="7" name="image8.png"/>
+            <wp:docPr id="7" name="image14.png"/>
             <a:graphic>
               <a:graphicData uri="http://schemas.openxmlformats.org/drawingml/2006/picture">
                 <pic:pic>
                   <pic:nvPicPr>
-                    <pic:cNvPr id="0" name="image8.png"/>
+                    <pic:cNvPr id="0" name="image14.png"/>
                     <pic:cNvPicPr preferRelativeResize="0"/>
                   </pic:nvPicPr>
                   <pic:blipFill>
@@ -5377,7 +5466,7 @@
         <w:tab/>
         <w:tab/>
         <w:tab/>
-        <w:t xml:space="preserve">      Fonte: Os autores.</w:t>
+        <w:t xml:space="preserve">           Fonte: Os autores.</w:t>
       </w:r>
     </w:p>
     <w:p>
@@ -5580,7 +5669,7 @@
           <w:highlight w:val="white"/>
           <w:rtl w:val="0"/>
         </w:rPr>
-        <w:t xml:space="preserve">A partir desta tela o usuário também pode as demais funcionalidades do sistema através do menu presente na parte inferior da tela, nele são encontrados os atalhos para as telas de Listagem de Transações (Figura 8), Artigos (Figura 10), Opções (Figura 11), além do Cadastro de Transações (Figura 9), que pode ser acessado ao clicar no botão flutuante.</w:t>
+        <w:t xml:space="preserve">A partir desta tela o usuário também pode acessar as demais funcionalidades do sistema através do menu presente na parte inferior da tela, nele são encontrados os atalhos para as telas de Listagem de Transações (Figura 8), Artigos (Figura 10), Opções (Figura 11), além do Cadastro de Transações (Figura 9), que pode ser acessado ao clicar no botão flutuante.</w:t>
       </w:r>
     </w:p>
     <w:p>
@@ -5648,12 +5737,12 @@
             <wp:extent cx="2160000" cy="4320000"/>
             <wp:effectExtent b="0" l="0" r="0" t="0"/>
             <wp:wrapTopAndBottom distB="57150" distT="57150"/>
-            <wp:docPr id="16" name="image11.png"/>
+            <wp:docPr id="15" name="image10.png"/>
             <a:graphic>
               <a:graphicData uri="http://schemas.openxmlformats.org/drawingml/2006/picture">
                 <pic:pic>
                   <pic:nvPicPr>
-                    <pic:cNvPr id="0" name="image11.png"/>
+                    <pic:cNvPr id="0" name="image10.png"/>
                     <pic:cNvPicPr preferRelativeResize="0"/>
                   </pic:nvPicPr>
                   <pic:blipFill>
@@ -5690,12 +5779,12 @@
             <wp:extent cx="2160000" cy="4320000"/>
             <wp:effectExtent b="0" l="0" r="0" t="0"/>
             <wp:wrapTopAndBottom distB="57150" distT="57150"/>
-            <wp:docPr id="10" name="image1.png"/>
+            <wp:docPr id="10" name="image4.png"/>
             <a:graphic>
               <a:graphicData uri="http://schemas.openxmlformats.org/drawingml/2006/picture">
                 <pic:pic>
                   <pic:nvPicPr>
-                    <pic:cNvPr id="0" name="image1.png"/>
+                    <pic:cNvPr id="0" name="image4.png"/>
                     <pic:cNvPicPr preferRelativeResize="0"/>
                   </pic:nvPicPr>
                   <pic:blipFill>
@@ -5756,24 +5845,6 @@
       </w:pPr>
       <w:r>
         <w:rPr>
-          <w:rtl w:val="0"/>
-        </w:rPr>
-      </w:r>
-    </w:p>
-    <w:p>
-      <w:pPr>
-        <w:spacing w:after="0" w:line="360" w:lineRule="auto"/>
-        <w:ind w:left="0" w:firstLine="0"/>
-        <w:jc w:val="both"/>
-        <w:rPr>
-          <w:color w:val="151515"/>
-          <w:sz w:val="24"/>
-          <w:szCs w:val="24"/>
-          <w:highlight w:val="white"/>
-        </w:rPr>
-      </w:pPr>
-      <w:r>
-        <w:rPr>
           <w:color w:val="151515"/>
           <w:sz w:val="24"/>
           <w:szCs w:val="24"/>
@@ -5821,7 +5892,7 @@
           <w:highlight w:val="white"/>
           <w:rtl w:val="0"/>
         </w:rPr>
-        <w:t xml:space="preserve">Ao acessar a tela de Listagem de Transações (Figura 8) o usuário tem acesso a todas as transações (receitas, despesas e transferências) realizadas no mês selecionado, além de poder realizar filtragens com base nos mêses consolidados, contas cadastradas e categorias. E ao clicar em uma das transações listadas o usuário é encaminhado para a tela de edição da transação, que se assemelha a de cadastro.</w:t>
+        <w:t xml:space="preserve">Ao acessar a tela de Listagem de Transações (Figura 8) o usuário tem acesso a todas as transações (receitas, despesas e transferências) realizadas no mês selecionado, além de poder realizar filtragens com base nos meses consolidados, contas cadastradas e categorias. E ao clicar em uma das transações listadas o usuário é encaminhado para a tela de edição da transação, que se assemelha a de cadastro.</w:t>
       </w:r>
     </w:p>
     <w:p>
@@ -5845,24 +5916,6 @@
           <w:rtl w:val="0"/>
         </w:rPr>
         <w:t xml:space="preserve">Para acesso a tela de Cadastro de Transações (Figura 9), o usuário deve clicar no botão flutuante e com isso aparecerá as opções para adicionar uma transação de saída, entrada ou uma transferência entre contas. Ao selecionar o tipo de transação desejado o usuário é encaminhado a tela de cadastro, onde será disposto a ele os campos como valor, data, descrição, categoria e a qual conta será atribuída a receita ou despesa.</w:t>
-      </w:r>
-    </w:p>
-    <w:p>
-      <w:pPr>
-        <w:spacing w:after="0" w:line="360" w:lineRule="auto"/>
-        <w:ind w:left="0" w:firstLine="1417.3228346456694"/>
-        <w:jc w:val="both"/>
-        <w:rPr>
-          <w:color w:val="151515"/>
-          <w:sz w:val="24"/>
-          <w:szCs w:val="24"/>
-          <w:highlight w:val="white"/>
-        </w:rPr>
-      </w:pPr>
-      <w:r>
-        <w:rPr>
-          <w:rtl w:val="0"/>
-        </w:rPr>
       </w:r>
     </w:p>
     <w:p>
@@ -5902,12 +5955,12 @@
             <wp:extent cx="2160000" cy="4320000"/>
             <wp:effectExtent b="0" l="0" r="0" t="0"/>
             <wp:wrapTopAndBottom distB="57150" distT="57150"/>
-            <wp:docPr id="1" name="image4.png"/>
+            <wp:docPr id="1" name="image9.png"/>
             <a:graphic>
               <a:graphicData uri="http://schemas.openxmlformats.org/drawingml/2006/picture">
                 <pic:pic>
                   <pic:nvPicPr>
-                    <pic:cNvPr id="0" name="image4.png"/>
+                    <pic:cNvPr id="0" name="image9.png"/>
                     <pic:cNvPicPr preferRelativeResize="0"/>
                   </pic:nvPicPr>
                   <pic:blipFill>
@@ -5944,7 +5997,7 @@
             <wp:extent cx="2160000" cy="4320000"/>
             <wp:effectExtent b="0" l="0" r="0" t="0"/>
             <wp:wrapTopAndBottom distB="57150" distT="57150"/>
-            <wp:docPr id="18" name="image6.png"/>
+            <wp:docPr id="17" name="image6.png"/>
             <a:graphic>
               <a:graphicData uri="http://schemas.openxmlformats.org/drawingml/2006/picture">
                 <pic:pic>
@@ -6016,24 +6069,6 @@
       </w:pPr>
       <w:r>
         <w:rPr>
-          <w:rtl w:val="0"/>
-        </w:rPr>
-      </w:r>
-    </w:p>
-    <w:p>
-      <w:pPr>
-        <w:spacing w:after="0" w:line="360" w:lineRule="auto"/>
-        <w:ind w:left="0" w:firstLine="0"/>
-        <w:jc w:val="both"/>
-        <w:rPr>
-          <w:color w:val="151515"/>
-          <w:sz w:val="24"/>
-          <w:szCs w:val="24"/>
-          <w:highlight w:val="white"/>
-        </w:rPr>
-      </w:pPr>
-      <w:r>
-        <w:rPr>
           <w:color w:val="151515"/>
           <w:sz w:val="24"/>
           <w:szCs w:val="24"/>
@@ -6081,7 +6116,7 @@
           <w:highlight w:val="white"/>
           <w:rtl w:val="0"/>
         </w:rPr>
-        <w:t xml:space="preserve">A proposta da tela de Artigos (Figura 10) é oferecer ao usuário conteúdos como forma de estudos, dicas e incentivo aos usuários para que possam aprimorar sua vida financeira de uma forma mais simples porém eficaz, onde este conteúdo será disponibilizado por parceiros que criam conteúdos relacionados a finanças.</w:t>
+        <w:t xml:space="preserve">A proposta da tela de Artigos (Figura 10) é oferecer ao usuário conteúdos como forma de estudos, dicas e incentivo aos usuários para que possam aprimorar sua vida financeira de uma forma mais simples, porém eficaz, onde este conteúdo será disponibilizado por parceiros que criam conteúdos relacionados a finanças.</w:t>
       </w:r>
     </w:p>
     <w:p>
@@ -6148,12 +6183,12 @@
           <wp:inline distB="114300" distT="114300" distL="114300" distR="114300">
             <wp:extent cx="2160000" cy="4190227"/>
             <wp:effectExtent b="0" l="0" r="0" t="0"/>
-            <wp:docPr id="11" name="image3.png"/>
+            <wp:docPr id="11" name="image15.png"/>
             <a:graphic>
               <a:graphicData uri="http://schemas.openxmlformats.org/drawingml/2006/picture">
                 <pic:pic>
                   <pic:nvPicPr>
-                    <pic:cNvPr id="0" name="image3.png"/>
+                    <pic:cNvPr id="0" name="image15.png"/>
                     <pic:cNvPicPr preferRelativeResize="0"/>
                   </pic:nvPicPr>
                   <pic:blipFill>
@@ -6285,7 +6320,7 @@
           <w:highlight w:val="white"/>
           <w:rtl w:val="0"/>
         </w:rPr>
-        <w:t xml:space="preserve">Com as telas de Categorias, o usuário poderá visualizar todas as categorias que ele pode utilizar para categorizar suas transações. A tela de Listagem de Categorias (Figura 11), é dividida em dois submenus com os titulo “Gastos” e “Ganhos”, que separam os tipos de categorias que o usuário tem acesso. Nesta tela o usuário também pode utilizar o botão flutuante para adicionar uma nova categoria, ao acessar ele é redirecionado a tela de Cadastro de Categorias (Figura 12), onde ele preenche os dados de Título, Cor e Ícone da categoria, e o tipo da mesma (Ganho ou Gasto) dependerá de qual aba o usuário estava antes de pressionar o botão flutuante.</w:t>
+        <w:t xml:space="preserve">Com as telas de Categorias, o usuário poderá visualizar todas as categorias que ele pode utilizar para categorizar suas transações. A tela de Listagem de Categorias (Figura 11), é dividida em dois submenus com os títulos “Gastos” e “Ganhos”, que separam os tipos de categorias que o usuário tem acesso. Nesta tela o usuário também pode utilizar o botão flutuante para adicionar uma nova categoria, ao acessar ele é redirecionado a tela de Cadastro de Categorias (Figura 12), onde ele preenche os dados de Título, Cor e Ícone da categoria, e o tipo da mesma (Ganho ou Gasto) dependerá de qual aba o usuário estava antes de pressionar o botão flutuante.</w:t>
       </w:r>
     </w:p>
     <w:p>
@@ -6341,12 +6376,12 @@
             <wp:extent cx="2160000" cy="4264361"/>
             <wp:effectExtent b="0" l="0" r="0" t="0"/>
             <wp:wrapTopAndBottom distB="114300" distT="114300"/>
-            <wp:docPr id="13" name="image14.png"/>
+            <wp:docPr id="12" name="image11.png"/>
             <a:graphic>
               <a:graphicData uri="http://schemas.openxmlformats.org/drawingml/2006/picture">
                 <pic:pic>
                   <pic:nvPicPr>
-                    <pic:cNvPr id="0" name="image14.png"/>
+                    <pic:cNvPr id="0" name="image11.png"/>
                     <pic:cNvPicPr preferRelativeResize="0"/>
                   </pic:nvPicPr>
                   <pic:blipFill>
@@ -6394,20 +6429,20 @@
           <wp:anchor allowOverlap="1" behindDoc="0" distB="57150" distT="57150" distL="57150" distR="57150" hidden="0" layoutInCell="1" locked="0" relativeHeight="0" simplePos="0">
             <wp:simplePos x="0" y="0"/>
             <wp:positionH relativeFrom="page">
-              <wp:posOffset>1099050</wp:posOffset>
+              <wp:posOffset>1080000</wp:posOffset>
             </wp:positionH>
             <wp:positionV relativeFrom="page">
-              <wp:posOffset>2209800</wp:posOffset>
+              <wp:posOffset>3319463</wp:posOffset>
             </wp:positionV>
             <wp:extent cx="2160000" cy="4313983"/>
             <wp:effectExtent b="0" l="0" r="0" t="0"/>
             <wp:wrapTopAndBottom distB="57150" distT="57150"/>
-            <wp:docPr id="12" name="image2.png"/>
+            <wp:docPr id="18" name="image12.png"/>
             <a:graphic>
               <a:graphicData uri="http://schemas.openxmlformats.org/drawingml/2006/picture">
                 <pic:pic>
                   <pic:nvPicPr>
-                    <pic:cNvPr id="0" name="image2.png"/>
+                    <pic:cNvPr id="0" name="image12.png"/>
                     <pic:cNvPicPr preferRelativeResize="0"/>
                   </pic:nvPicPr>
                   <pic:blipFill>
@@ -6591,12 +6626,12 @@
             <wp:extent cx="2160000" cy="4296155"/>
             <wp:effectExtent b="0" l="0" r="0" t="0"/>
             <wp:wrapTopAndBottom distB="57150" distT="57150"/>
-            <wp:docPr id="14" name="image16.png"/>
+            <wp:docPr id="13" name="image8.png"/>
             <a:graphic>
               <a:graphicData uri="http://schemas.openxmlformats.org/drawingml/2006/picture">
                 <pic:pic>
                   <pic:nvPicPr>
-                    <pic:cNvPr id="0" name="image16.png"/>
+                    <pic:cNvPr id="0" name="image8.png"/>
                     <pic:cNvPicPr preferRelativeResize="0"/>
                   </pic:nvPicPr>
                   <pic:blipFill>
@@ -6633,12 +6668,12 @@
             <wp:extent cx="2160000" cy="4266249"/>
             <wp:effectExtent b="0" l="0" r="0" t="0"/>
             <wp:wrapTopAndBottom distB="57150" distT="57150"/>
-            <wp:docPr id="5" name="image13.png"/>
+            <wp:docPr id="5" name="image1.png"/>
             <a:graphic>
               <a:graphicData uri="http://schemas.openxmlformats.org/drawingml/2006/picture">
                 <pic:pic>
                   <pic:nvPicPr>
-                    <pic:cNvPr id="0" name="image13.png"/>
+                    <pic:cNvPr id="0" name="image1.png"/>
                     <pic:cNvPicPr preferRelativeResize="0"/>
                   </pic:nvPicPr>
                   <pic:blipFill>
@@ -6799,7 +6834,7 @@
         <w:br w:type="textWrapping"/>
         <w:tab/>
         <w:tab/>
-        <w:t xml:space="preserve">O código-fonte do projeto está está disponível na integra através do Github (ASSIS e RODRIGUES, 2020).</w:t>
+        <w:t xml:space="preserve">O código-fonte do projeto está disponível na integra através do Github (ASSIS e RODRIGUES, 2020).</w:t>
       </w:r>
     </w:p>
     <w:p>
@@ -6858,12 +6893,12 @@
           <wp:inline distB="57150" distT="57150" distL="57150" distR="57150">
             <wp:extent cx="3581400" cy="2924175"/>
             <wp:effectExtent b="0" l="0" r="0" t="0"/>
-            <wp:docPr id="15" name="image17.png"/>
+            <wp:docPr id="14" name="image13.png"/>
             <a:graphic>
               <a:graphicData uri="http://schemas.openxmlformats.org/drawingml/2006/picture">
                 <pic:pic>
                   <pic:nvPicPr>
-                    <pic:cNvPr id="0" name="image17.png"/>
+                    <pic:cNvPr id="0" name="image13.png"/>
                     <pic:cNvPicPr preferRelativeResize="0"/>
                   </pic:nvPicPr>
                   <pic:blipFill>
@@ -7054,7 +7089,7 @@
           <w:highlight w:val="white"/>
           <w:rtl w:val="0"/>
         </w:rPr>
-        <w:t xml:space="preserve">, para tornar o desenvolvimento mais simples e ágil, dar maior performance a aplicação e para expor as rotas  que dão acesso aos dados e funcionalidades da aplicação aos usuários.</w:t>
+        <w:t xml:space="preserve">, para tornar o desenvolvimento mais simples e ágil, dar maior performance a aplicação e para expor as rotas que dão acesso aos dados e funcionalidades da aplicação aos usuários.</w:t>
       </w:r>
     </w:p>
     <w:p>
@@ -7176,43 +7211,7 @@
           <w:highlight w:val="white"/>
           <w:rtl w:val="0"/>
         </w:rPr>
-        <w:t xml:space="preserve">O código-fonte do projeto está está disponível na integra através do Github (ASSIS e RODRIGUES, 2020).</w:t>
-      </w:r>
-    </w:p>
-    <w:p>
-      <w:pPr>
-        <w:spacing w:after="0" w:line="360" w:lineRule="auto"/>
-        <w:ind w:left="0" w:firstLine="0"/>
-        <w:jc w:val="both"/>
-        <w:rPr>
-          <w:color w:val="151515"/>
-          <w:sz w:val="24"/>
-          <w:szCs w:val="24"/>
-          <w:highlight w:val="white"/>
-        </w:rPr>
-      </w:pPr>
-      <w:r>
-        <w:rPr>
-          <w:rtl w:val="0"/>
-        </w:rPr>
-      </w:r>
-    </w:p>
-    <w:p>
-      <w:pPr>
-        <w:spacing w:after="0" w:line="360" w:lineRule="auto"/>
-        <w:ind w:left="0" w:firstLine="0"/>
-        <w:jc w:val="left"/>
-        <w:rPr>
-          <w:color w:val="151515"/>
-          <w:sz w:val="24"/>
-          <w:szCs w:val="24"/>
-          <w:highlight w:val="white"/>
-        </w:rPr>
-      </w:pPr>
-      <w:r>
-        <w:rPr>
-          <w:rtl w:val="0"/>
-        </w:rPr>
+        <w:t xml:space="preserve">O código-fonte do projeto está disponível na integra através do Github (ASSIS e RODRIGUES, 2020).</w:t>
       </w:r>
     </w:p>
     <w:p>
@@ -7261,12 +7260,12 @@
           <wp:inline distB="114300" distT="114300" distL="114300" distR="114300">
             <wp:extent cx="2781300" cy="942975"/>
             <wp:effectExtent b="0" l="0" r="0" t="0"/>
-            <wp:docPr id="19" name="image15.png"/>
+            <wp:docPr id="19" name="image7.png"/>
             <a:graphic>
               <a:graphicData uri="http://schemas.openxmlformats.org/drawingml/2006/picture">
                 <pic:pic>
                   <pic:nvPicPr>
-                    <pic:cNvPr id="0" name="image15.png"/>
+                    <pic:cNvPr id="0" name="image7.png"/>
                     <pic:cNvPicPr preferRelativeResize="0"/>
                   </pic:nvPicPr>
                   <pic:blipFill>
@@ -7402,12 +7401,12 @@
           <wp:inline distB="114300" distT="114300" distL="114300" distR="114300">
             <wp:extent cx="4524375" cy="2124075"/>
             <wp:effectExtent b="0" l="0" r="0" t="0"/>
-            <wp:docPr id="3" name="image7.png"/>
+            <wp:docPr id="3" name="image17.png"/>
             <a:graphic>
               <a:graphicData uri="http://schemas.openxmlformats.org/drawingml/2006/picture">
                 <pic:pic>
                   <pic:nvPicPr>
-                    <pic:cNvPr id="0" name="image7.png"/>
+                    <pic:cNvPr id="0" name="image17.png"/>
                     <pic:cNvPicPr preferRelativeResize="0"/>
                   </pic:nvPicPr>
                   <pic:blipFill>
@@ -7539,7 +7538,7 @@
           <w:highlight w:val="white"/>
           <w:rtl w:val="0"/>
         </w:rPr>
-        <w:t xml:space="preserve">, a rota para autenticação do usuário cadastrado, disponivel no caminho </w:t>
+        <w:t xml:space="preserve">, a rota para autenticação do usuário cadastrado, disponível no caminho </w:t>
       </w:r>
       <w:r>
         <w:rPr>
@@ -7960,7 +7959,7 @@
           <w:highlight w:val="white"/>
           <w:rtl w:val="0"/>
         </w:rPr>
-        <w:t xml:space="preserve">O objetivo concluído com este projeto foi o desenvolvimento de um MVP (</w:t>
+        <w:t xml:space="preserve">O objetivo alcançado com este projeto foi o desenvolvimento de um </w:t>
       </w:r>
       <w:r>
         <w:rPr>
@@ -7971,6 +7970,27 @@
           <w:highlight w:val="white"/>
           <w:rtl w:val="0"/>
         </w:rPr>
+        <w:t xml:space="preserve">MVP</w:t>
+      </w:r>
+      <w:r>
+        <w:rPr>
+          <w:color w:val="151515"/>
+          <w:sz w:val="24"/>
+          <w:szCs w:val="24"/>
+          <w:highlight w:val="white"/>
+          <w:rtl w:val="0"/>
+        </w:rPr>
+        <w:t xml:space="preserve"> (</w:t>
+      </w:r>
+      <w:r>
+        <w:rPr>
+          <w:i w:val="1"/>
+          <w:color w:val="151515"/>
+          <w:sz w:val="24"/>
+          <w:szCs w:val="24"/>
+          <w:highlight w:val="white"/>
+          <w:rtl w:val="0"/>
+        </w:rPr>
         <w:t xml:space="preserve">Minimum Viable Product</w:t>
       </w:r>
       <w:r>
@@ -7981,7 +8001,51 @@
           <w:highlight w:val="white"/>
           <w:rtl w:val="0"/>
         </w:rPr>
-        <w:t xml:space="preserve">), mas no decorrer deste desenvolvimento foram analisadas melhorias e novas funcionalidades que podem agregar ao projeto final, como a finalização das funcionalidades já existentes de Metas e Objetivos e a agenda, além de implementar a já demonstra opção de Transferências entre contas, e novidades como a implementação de mais gráficos com diferentes visões e análises do financeiro dos usuários, possibilidade de controle das movimentações de cartões de crédito, controle de carteiras de investimentos entre outras ideias que podem melhorar a usabilidade e experiência do usuário com o produto.</w:t>
+        <w:t xml:space="preserve">), mas no decorrer deste desenvolvimento foram analisadas melhorias e novas funcionalidades que podem agregar ao projeto final a fim de desenvolver um produto mais completo e com mais opções que irão tornar a experiência do usuário mais satisfatória e robusta. Melhorias nas funcionalidades já existentes no </w:t>
+      </w:r>
+      <w:r>
+        <w:rPr>
+          <w:i w:val="1"/>
+          <w:color w:val="151515"/>
+          <w:sz w:val="24"/>
+          <w:szCs w:val="24"/>
+          <w:highlight w:val="white"/>
+          <w:rtl w:val="0"/>
+        </w:rPr>
+        <w:t xml:space="preserve">MVP</w:t>
+      </w:r>
+      <w:r>
+        <w:rPr>
+          <w:color w:val="151515"/>
+          <w:sz w:val="24"/>
+          <w:szCs w:val="24"/>
+          <w:highlight w:val="white"/>
+          <w:rtl w:val="0"/>
+        </w:rPr>
+        <w:t xml:space="preserve"> como a finalização da função de Metas e Objetivos que vai possibilitar que o usuário tenha o acompanhamento de forma completa de seus objetivos financeiros,  e a funcionalidade de Agenda, onde o usuário poderá realizar o controle de forma eficiente de suas contas a pagar ou recebimentos, onde a plataforma ficará responsável por notificar o usuário quando chegar a data programada. </w:t>
+      </w:r>
+    </w:p>
+    <w:p>
+      <w:pPr>
+        <w:spacing w:after="0" w:line="360" w:lineRule="auto"/>
+        <w:ind w:left="0" w:firstLine="1417.3228346456694"/>
+        <w:jc w:val="both"/>
+        <w:rPr>
+          <w:color w:val="151515"/>
+          <w:sz w:val="24"/>
+          <w:szCs w:val="24"/>
+          <w:highlight w:val="white"/>
+        </w:rPr>
+      </w:pPr>
+      <w:r>
+        <w:rPr>
+          <w:color w:val="151515"/>
+          <w:sz w:val="24"/>
+          <w:szCs w:val="24"/>
+          <w:highlight w:val="white"/>
+          <w:rtl w:val="0"/>
+        </w:rPr>
+        <w:t xml:space="preserve">Além das melhorias, foram levantadas novas funcionalidades a serem implementadas em versões futuras, como a implementação de mais gráficos com diferentes visões e análises do financeiro dos usuários, possibilidade de controle das movimentações de cartões de crédito, controle de carteiras de investimentos entre outras ideias que podem melhorar a usabilidade e experiência do usuário com o produto.</w:t>
       </w:r>
     </w:p>
     <w:p>
@@ -8370,7 +8434,7 @@
           <w:szCs w:val="24"/>
           <w:rtl w:val="0"/>
         </w:rPr>
-        <w:t xml:space="preserve">HENRIQUE, P. Medium. </w:t>
+        <w:t xml:space="preserve">HENRIQUE, Paulo. Medium. </w:t>
       </w:r>
       <w:r>
         <w:rPr>
@@ -8420,7 +8484,7 @@
           <w:highlight w:val="white"/>
           <w:rtl w:val="0"/>
         </w:rPr>
-        <w:t xml:space="preserve">INVESTIMENTOS, E. T. Toro Blog. </w:t>
+        <w:t xml:space="preserve">INVESTIMENTOS, Equipe Toro. Toro Blog. </w:t>
       </w:r>
       <w:r>
         <w:rPr>
@@ -8950,7 +9014,7 @@
           <w:szCs w:val="24"/>
           <w:rtl w:val="0"/>
         </w:rPr>
-        <w:t xml:space="preserve">SOMMERVILLE, I. </w:t>
+        <w:t xml:space="preserve">SOMMERVILLE, Ian. </w:t>
       </w:r>
       <w:r>
         <w:rPr>
@@ -9183,7 +9247,15 @@
           <w:szCs w:val="24"/>
           <w:rtl w:val="0"/>
         </w:rPr>
-        <w:t xml:space="preserve">ZAMMETTI, F. </w:t>
+        <w:t xml:space="preserve">ZAMMETTI</w:t>
+      </w:r>
+      <w:r>
+        <w:rPr>
+          <w:sz w:val="24"/>
+          <w:szCs w:val="24"/>
+          <w:rtl w:val="0"/>
+        </w:rPr>
+        <w:t xml:space="preserve">, Frank. </w:t>
       </w:r>
       <w:r>
         <w:rPr>
@@ -9239,12 +9311,12 @@
           <wp:extent cx="1816468" cy="648000"/>
           <wp:effectExtent b="0" l="0" r="0" t="0"/>
           <wp:wrapSquare wrapText="bothSides" distB="0" distT="0" distL="114300" distR="114300"/>
-          <wp:docPr descr="Uma imagem contendo desenho&#10;&#10;Descrição gerada automaticamente" id="6" name="image9.jpg"/>
+          <wp:docPr descr="Uma imagem contendo desenho&#10;&#10;Descrição gerada automaticamente" id="6" name="image16.jpg"/>
           <a:graphic>
             <a:graphicData uri="http://schemas.openxmlformats.org/drawingml/2006/picture">
               <pic:pic>
                 <pic:nvPicPr>
-                  <pic:cNvPr descr="Uma imagem contendo desenho&#10;&#10;Descrição gerada automaticamente" id="0" name="image9.jpg"/>
+                  <pic:cNvPr descr="Uma imagem contendo desenho&#10;&#10;Descrição gerada automaticamente" id="0" name="image16.jpg"/>
                   <pic:cNvPicPr preferRelativeResize="0"/>
                 </pic:nvPicPr>
                 <pic:blipFill>
@@ -9293,12 +9365,12 @@
           <wp:extent cx="1746250" cy="792480"/>
           <wp:effectExtent b="0" l="0" r="0" t="0"/>
           <wp:wrapTopAndBottom distB="0" distT="0"/>
-          <wp:docPr id="9" name="image10.png"/>
+          <wp:docPr id="9" name="image3.png"/>
           <a:graphic>
             <a:graphicData uri="http://schemas.openxmlformats.org/drawingml/2006/picture">
               <pic:pic>
                 <pic:nvPicPr>
-                  <pic:cNvPr id="0" name="image10.png"/>
+                  <pic:cNvPr id="0" name="image3.png"/>
                   <pic:cNvPicPr preferRelativeResize="0"/>
                 </pic:nvPicPr>
                 <pic:blipFill>

</xml_diff>

<commit_message>
Complementando a conclusão com a pesquisa de validação
</commit_message>
<xml_diff>
--- a/Artigo e documentações/BILL - ARTIGO DE TCC.docx
+++ b/Artigo e documentações/BILL - ARTIGO DE TCC.docx
@@ -3105,12 +3105,12 @@
           <wp:inline distB="114300" distT="114300" distL="114300" distR="114300">
             <wp:extent cx="5762625" cy="3962400"/>
             <wp:effectExtent b="0" l="0" r="0" t="0"/>
-            <wp:docPr id="2" name="image18.png"/>
+            <wp:docPr id="2" name="image17.png"/>
             <a:graphic>
               <a:graphicData uri="http://schemas.openxmlformats.org/drawingml/2006/picture">
                 <pic:pic>
                   <pic:nvPicPr>
-                    <pic:cNvPr id="0" name="image18.png"/>
+                    <pic:cNvPr id="0" name="image17.png"/>
                     <pic:cNvPicPr preferRelativeResize="0"/>
                   </pic:nvPicPr>
                   <pic:blipFill>
@@ -4055,12 +4055,12 @@
           <wp:inline distB="114300" distT="114300" distL="114300" distR="114300">
             <wp:extent cx="5303655" cy="6531179"/>
             <wp:effectExtent b="0" l="0" r="0" t="0"/>
-            <wp:docPr id="4" name="image20.png"/>
+            <wp:docPr id="4" name="image19.png"/>
             <a:graphic>
               <a:graphicData uri="http://schemas.openxmlformats.org/drawingml/2006/picture">
                 <pic:pic>
                   <pic:nvPicPr>
-                    <pic:cNvPr id="0" name="image20.png"/>
+                    <pic:cNvPr id="0" name="image19.png"/>
                     <pic:cNvPicPr preferRelativeResize="0"/>
                   </pic:nvPicPr>
                   <pic:blipFill>
@@ -4439,12 +4439,12 @@
           <wp:inline distB="114300" distT="114300" distL="114300" distR="114300">
             <wp:extent cx="4474906" cy="6094230"/>
             <wp:effectExtent b="0" l="0" r="0" t="0"/>
-            <wp:docPr id="8" name="image19.png"/>
+            <wp:docPr id="8" name="image18.png"/>
             <a:graphic>
               <a:graphicData uri="http://schemas.openxmlformats.org/drawingml/2006/picture">
                 <pic:pic>
                   <pic:nvPicPr>
-                    <pic:cNvPr id="0" name="image19.png"/>
+                    <pic:cNvPr id="0" name="image18.png"/>
                     <pic:cNvPicPr preferRelativeResize="0"/>
                   </pic:nvPicPr>
                   <pic:blipFill>
@@ -4720,12 +4720,12 @@
           <wp:inline distB="114300" distT="114300" distL="114300" distR="114300">
             <wp:extent cx="5760000" cy="2908300"/>
             <wp:effectExtent b="0" l="0" r="0" t="0"/>
-            <wp:docPr id="20" name="image5.png"/>
+            <wp:docPr id="19" name="image3.png"/>
             <a:graphic>
               <a:graphicData uri="http://schemas.openxmlformats.org/drawingml/2006/picture">
                 <pic:pic>
                   <pic:nvPicPr>
-                    <pic:cNvPr id="0" name="image5.png"/>
+                    <pic:cNvPr id="0" name="image3.png"/>
                     <pic:cNvPicPr preferRelativeResize="0"/>
                   </pic:nvPicPr>
                   <pic:blipFill>
@@ -5369,12 +5369,12 @@
             <wp:extent cx="2160000" cy="4190227"/>
             <wp:effectExtent b="0" l="0" r="0" t="0"/>
             <wp:wrapTopAndBottom distB="114300" distT="114300"/>
-            <wp:docPr id="16" name="image2.png"/>
+            <wp:docPr id="16" name="image12.png"/>
             <a:graphic>
               <a:graphicData uri="http://schemas.openxmlformats.org/drawingml/2006/picture">
                 <pic:pic>
                   <pic:nvPicPr>
-                    <pic:cNvPr id="0" name="image2.png"/>
+                    <pic:cNvPr id="0" name="image12.png"/>
                     <pic:cNvPicPr preferRelativeResize="0"/>
                   </pic:nvPicPr>
                   <pic:blipFill>
@@ -5411,12 +5411,12 @@
             <wp:extent cx="2160000" cy="4293297"/>
             <wp:effectExtent b="0" l="0" r="0" t="0"/>
             <wp:wrapTopAndBottom distB="114300" distT="114300"/>
-            <wp:docPr id="7" name="image14.png"/>
+            <wp:docPr id="7" name="image10.png"/>
             <a:graphic>
               <a:graphicData uri="http://schemas.openxmlformats.org/drawingml/2006/picture">
                 <pic:pic>
                   <pic:nvPicPr>
-                    <pic:cNvPr id="0" name="image14.png"/>
+                    <pic:cNvPr id="0" name="image10.png"/>
                     <pic:cNvPicPr preferRelativeResize="0"/>
                   </pic:nvPicPr>
                   <pic:blipFill>
@@ -5737,12 +5737,12 @@
             <wp:extent cx="2160000" cy="4320000"/>
             <wp:effectExtent b="0" l="0" r="0" t="0"/>
             <wp:wrapTopAndBottom distB="57150" distT="57150"/>
-            <wp:docPr id="15" name="image10.png"/>
+            <wp:docPr id="15" name="image9.png"/>
             <a:graphic>
               <a:graphicData uri="http://schemas.openxmlformats.org/drawingml/2006/picture">
                 <pic:pic>
                   <pic:nvPicPr>
-                    <pic:cNvPr id="0" name="image10.png"/>
+                    <pic:cNvPr id="0" name="image9.png"/>
                     <pic:cNvPicPr preferRelativeResize="0"/>
                   </pic:nvPicPr>
                   <pic:blipFill>
@@ -5779,12 +5779,12 @@
             <wp:extent cx="2160000" cy="4320000"/>
             <wp:effectExtent b="0" l="0" r="0" t="0"/>
             <wp:wrapTopAndBottom distB="57150" distT="57150"/>
-            <wp:docPr id="10" name="image4.png"/>
+            <wp:docPr id="10" name="image5.png"/>
             <a:graphic>
               <a:graphicData uri="http://schemas.openxmlformats.org/drawingml/2006/picture">
                 <pic:pic>
                   <pic:nvPicPr>
-                    <pic:cNvPr id="0" name="image4.png"/>
+                    <pic:cNvPr id="0" name="image5.png"/>
                     <pic:cNvPicPr preferRelativeResize="0"/>
                   </pic:nvPicPr>
                   <pic:blipFill>
@@ -5892,7 +5892,7 @@
           <w:highlight w:val="white"/>
           <w:rtl w:val="0"/>
         </w:rPr>
-        <w:t xml:space="preserve">Ao acessar a tela de Listagem de Transações (Figura 8) o usuário tem acesso a todas as transações (receitas, despesas e transferências) realizadas no mês selecionado, além de poder realizar filtragens com base nos meses consolidados, contas cadastradas e categorias. E ao clicar em uma das transações listadas o usuário é encaminhado para a tela de edição da transação, que se assemelha a de cadastro.</w:t>
+        <w:t xml:space="preserve">Ao acessar a tela de Listagem de Transações (Figura 8) o usuário tem acesso a todas as transações (receitas, despesas e transferências) realizadas no mês selecionado, além de poder realizar filtragens com base nos meses. E ao clicar em uma das transações listadas o usuário é encaminhado para a tela de edição da transação, que se assemelha a de cadastro.</w:t>
       </w:r>
     </w:p>
     <w:p>
@@ -5916,6 +5916,24 @@
           <w:rtl w:val="0"/>
         </w:rPr>
         <w:t xml:space="preserve">Para acesso a tela de Cadastro de Transações (Figura 9), o usuário deve clicar no botão flutuante e com isso aparecerá as opções para adicionar uma transação de saída, entrada ou uma transferência entre contas. Ao selecionar o tipo de transação desejado o usuário é encaminhado a tela de cadastro, onde será disposto a ele os campos como valor, data, descrição, categoria e a qual conta será atribuída a receita ou despesa.</w:t>
+      </w:r>
+    </w:p>
+    <w:p>
+      <w:pPr>
+        <w:spacing w:after="0" w:line="360" w:lineRule="auto"/>
+        <w:ind w:left="0" w:firstLine="1417.3228346456694"/>
+        <w:jc w:val="both"/>
+        <w:rPr>
+          <w:color w:val="151515"/>
+          <w:sz w:val="24"/>
+          <w:szCs w:val="24"/>
+          <w:highlight w:val="white"/>
+        </w:rPr>
+      </w:pPr>
+      <w:r>
+        <w:rPr>
+          <w:rtl w:val="0"/>
+        </w:rPr>
       </w:r>
     </w:p>
     <w:p>
@@ -5955,12 +5973,12 @@
             <wp:extent cx="2160000" cy="4320000"/>
             <wp:effectExtent b="0" l="0" r="0" t="0"/>
             <wp:wrapTopAndBottom distB="57150" distT="57150"/>
-            <wp:docPr id="1" name="image9.png"/>
+            <wp:docPr id="1" name="image2.png"/>
             <a:graphic>
               <a:graphicData uri="http://schemas.openxmlformats.org/drawingml/2006/picture">
                 <pic:pic>
                   <pic:nvPicPr>
-                    <pic:cNvPr id="0" name="image9.png"/>
+                    <pic:cNvPr id="0" name="image2.png"/>
                     <pic:cNvPicPr preferRelativeResize="0"/>
                   </pic:nvPicPr>
                   <pic:blipFill>
@@ -5997,12 +6015,12 @@
             <wp:extent cx="2160000" cy="4320000"/>
             <wp:effectExtent b="0" l="0" r="0" t="0"/>
             <wp:wrapTopAndBottom distB="57150" distT="57150"/>
-            <wp:docPr id="17" name="image6.png"/>
+            <wp:docPr id="17" name="image8.png"/>
             <a:graphic>
               <a:graphicData uri="http://schemas.openxmlformats.org/drawingml/2006/picture">
                 <pic:pic>
                   <pic:nvPicPr>
-                    <pic:cNvPr id="0" name="image6.png"/>
+                    <pic:cNvPr id="0" name="image8.png"/>
                     <pic:cNvPicPr preferRelativeResize="0"/>
                   </pic:nvPicPr>
                   <pic:blipFill>
@@ -6183,12 +6201,12 @@
           <wp:inline distB="114300" distT="114300" distL="114300" distR="114300">
             <wp:extent cx="2160000" cy="4190227"/>
             <wp:effectExtent b="0" l="0" r="0" t="0"/>
-            <wp:docPr id="11" name="image15.png"/>
+            <wp:docPr id="11" name="image13.png"/>
             <a:graphic>
               <a:graphicData uri="http://schemas.openxmlformats.org/drawingml/2006/picture">
                 <pic:pic>
                   <pic:nvPicPr>
-                    <pic:cNvPr id="0" name="image15.png"/>
+                    <pic:cNvPr id="0" name="image13.png"/>
                     <pic:cNvPicPr preferRelativeResize="0"/>
                   </pic:nvPicPr>
                   <pic:blipFill>
@@ -6279,248 +6297,7 @@
           <w:highlight w:val="white"/>
           <w:rtl w:val="0"/>
         </w:rPr>
-        <w:t xml:space="preserve">5.1.5 CATEGORIAS</w:t>
-      </w:r>
-    </w:p>
-    <w:p>
-      <w:pPr>
-        <w:spacing w:after="0" w:line="360" w:lineRule="auto"/>
-        <w:ind w:left="0" w:firstLine="0"/>
-        <w:jc w:val="left"/>
-        <w:rPr>
-          <w:color w:val="151515"/>
-          <w:sz w:val="24"/>
-          <w:szCs w:val="24"/>
-          <w:highlight w:val="white"/>
-        </w:rPr>
-      </w:pPr>
-      <w:r>
-        <w:rPr>
-          <w:rtl w:val="0"/>
-        </w:rPr>
-      </w:r>
-    </w:p>
-    <w:p>
-      <w:pPr>
-        <w:spacing w:after="0" w:line="360" w:lineRule="auto"/>
-        <w:ind w:left="0" w:firstLine="1417.3228346456694"/>
-        <w:jc w:val="both"/>
-        <w:rPr>
-          <w:color w:val="151515"/>
-          <w:sz w:val="24"/>
-          <w:szCs w:val="24"/>
-          <w:highlight w:val="white"/>
-        </w:rPr>
-      </w:pPr>
-      <w:r>
-        <w:rPr>
-          <w:color w:val="151515"/>
-          <w:sz w:val="24"/>
-          <w:szCs w:val="24"/>
-          <w:highlight w:val="white"/>
-          <w:rtl w:val="0"/>
-        </w:rPr>
-        <w:t xml:space="preserve">Com as telas de Categorias, o usuário poderá visualizar todas as categorias que ele pode utilizar para categorizar suas transações. A tela de Listagem de Categorias (Figura 11), é dividida em dois submenus com os títulos “Gastos” e “Ganhos”, que separam os tipos de categorias que o usuário tem acesso. Nesta tela o usuário também pode utilizar o botão flutuante para adicionar uma nova categoria, ao acessar ele é redirecionado a tela de Cadastro de Categorias (Figura 12), onde ele preenche os dados de Título, Cor e Ícone da categoria, e o tipo da mesma (Ganho ou Gasto) dependerá de qual aba o usuário estava antes de pressionar o botão flutuante.</w:t>
-      </w:r>
-    </w:p>
-    <w:p>
-      <w:pPr>
-        <w:spacing w:after="0" w:line="360" w:lineRule="auto"/>
-        <w:ind w:left="0" w:firstLine="0"/>
-        <w:jc w:val="both"/>
-        <w:rPr>
-          <w:color w:val="151515"/>
-          <w:sz w:val="24"/>
-          <w:szCs w:val="24"/>
-          <w:highlight w:val="white"/>
-        </w:rPr>
-      </w:pPr>
-      <w:r>
-        <w:rPr>
-          <w:rtl w:val="0"/>
-        </w:rPr>
-      </w:r>
-    </w:p>
-    <w:p>
-      <w:pPr>
-        <w:spacing w:after="0" w:line="360" w:lineRule="auto"/>
-        <w:ind w:left="0" w:firstLine="0"/>
-        <w:jc w:val="both"/>
-        <w:rPr>
-          <w:color w:val="151515"/>
-          <w:sz w:val="24"/>
-          <w:szCs w:val="24"/>
-          <w:highlight w:val="white"/>
-        </w:rPr>
-      </w:pPr>
-      <w:r>
-        <w:rPr>
-          <w:color w:val="151515"/>
-          <w:sz w:val="24"/>
-          <w:szCs w:val="24"/>
-          <w:highlight w:val="white"/>
-          <w:rtl w:val="0"/>
-        </w:rPr>
-        <w:t xml:space="preserve">Figura 11 - Listagem de Categorias                   Figura 12 - Cadastro de Categorias</w:t>
-      </w:r>
-      <w:r>
-        <w:drawing>
-          <wp:anchor allowOverlap="1" behindDoc="0" distB="114300" distT="114300" distL="114300" distR="114300" hidden="0" layoutInCell="1" locked="0" relativeHeight="0" simplePos="0">
-            <wp:simplePos x="0" y="0"/>
-            <wp:positionH relativeFrom="column">
-              <wp:posOffset>3181350</wp:posOffset>
-            </wp:positionH>
-            <wp:positionV relativeFrom="paragraph">
-              <wp:posOffset>319088</wp:posOffset>
-            </wp:positionV>
-            <wp:extent cx="2160000" cy="4264361"/>
-            <wp:effectExtent b="0" l="0" r="0" t="0"/>
-            <wp:wrapTopAndBottom distB="114300" distT="114300"/>
-            <wp:docPr id="12" name="image11.png"/>
-            <a:graphic>
-              <a:graphicData uri="http://schemas.openxmlformats.org/drawingml/2006/picture">
-                <pic:pic>
-                  <pic:nvPicPr>
-                    <pic:cNvPr id="0" name="image11.png"/>
-                    <pic:cNvPicPr preferRelativeResize="0"/>
-                  </pic:nvPicPr>
-                  <pic:blipFill>
-                    <a:blip r:embed="rId18"/>
-                    <a:srcRect b="279" l="0" r="0" t="279"/>
-                    <a:stretch>
-                      <a:fillRect/>
-                    </a:stretch>
-                  </pic:blipFill>
-                  <pic:spPr>
-                    <a:xfrm>
-                      <a:off x="0" y="0"/>
-                      <a:ext cx="2160000" cy="4264361"/>
-                    </a:xfrm>
-                    <a:prstGeom prst="rect"/>
-                    <a:ln/>
-                  </pic:spPr>
-                </pic:pic>
-              </a:graphicData>
-            </a:graphic>
-          </wp:anchor>
-        </w:drawing>
-      </w:r>
-    </w:p>
-    <w:p>
-      <w:pPr>
-        <w:spacing w:after="0" w:line="360" w:lineRule="auto"/>
-        <w:ind w:left="0" w:firstLine="0"/>
-        <w:jc w:val="both"/>
-        <w:rPr>
-          <w:color w:val="151515"/>
-          <w:sz w:val="24"/>
-          <w:szCs w:val="24"/>
-          <w:highlight w:val="white"/>
-        </w:rPr>
-      </w:pPr>
-      <w:r>
-        <w:rPr>
-          <w:color w:val="151515"/>
-          <w:sz w:val="24"/>
-          <w:szCs w:val="24"/>
-          <w:highlight w:val="white"/>
-        </w:rPr>
-        <w:drawing>
-          <wp:anchor allowOverlap="1" behindDoc="0" distB="57150" distT="57150" distL="57150" distR="57150" hidden="0" layoutInCell="1" locked="0" relativeHeight="0" simplePos="0">
-            <wp:simplePos x="0" y="0"/>
-            <wp:positionH relativeFrom="page">
-              <wp:posOffset>1080000</wp:posOffset>
-            </wp:positionH>
-            <wp:positionV relativeFrom="page">
-              <wp:posOffset>3319463</wp:posOffset>
-            </wp:positionV>
-            <wp:extent cx="2160000" cy="4313983"/>
-            <wp:effectExtent b="0" l="0" r="0" t="0"/>
-            <wp:wrapTopAndBottom distB="57150" distT="57150"/>
-            <wp:docPr id="18" name="image12.png"/>
-            <a:graphic>
-              <a:graphicData uri="http://schemas.openxmlformats.org/drawingml/2006/picture">
-                <pic:pic>
-                  <pic:nvPicPr>
-                    <pic:cNvPr id="0" name="image12.png"/>
-                    <pic:cNvPicPr preferRelativeResize="0"/>
-                  </pic:nvPicPr>
-                  <pic:blipFill>
-                    <a:blip r:embed="rId19"/>
-                    <a:srcRect b="0" l="418" r="418" t="0"/>
-                    <a:stretch>
-                      <a:fillRect/>
-                    </a:stretch>
-                  </pic:blipFill>
-                  <pic:spPr>
-                    <a:xfrm>
-                      <a:off x="0" y="0"/>
-                      <a:ext cx="2160000" cy="4313983"/>
-                    </a:xfrm>
-                    <a:prstGeom prst="rect"/>
-                    <a:ln/>
-                  </pic:spPr>
-                </pic:pic>
-              </a:graphicData>
-            </a:graphic>
-          </wp:anchor>
-        </w:drawing>
-      </w:r>
-      <w:r>
-        <w:rPr>
-          <w:color w:val="151515"/>
-          <w:sz w:val="24"/>
-          <w:szCs w:val="24"/>
-          <w:highlight w:val="white"/>
-          <w:rtl w:val="0"/>
-        </w:rPr>
-        <w:t xml:space="preserve">Fonte: Os autores.</w:t>
-        <w:tab/>
-        <w:tab/>
-        <w:tab/>
-        <w:tab/>
-        <w:t xml:space="preserve">           Fonte: Os autores.</w:t>
-      </w:r>
-    </w:p>
-    <w:p>
-      <w:pPr>
-        <w:spacing w:after="0" w:line="360" w:lineRule="auto"/>
-        <w:ind w:left="0" w:firstLine="0"/>
-        <w:jc w:val="center"/>
-        <w:rPr>
-          <w:color w:val="151515"/>
-          <w:sz w:val="24"/>
-          <w:szCs w:val="24"/>
-          <w:highlight w:val="white"/>
-        </w:rPr>
-      </w:pPr>
-      <w:r>
-        <w:rPr>
-          <w:rtl w:val="0"/>
-        </w:rPr>
-      </w:r>
-    </w:p>
-    <w:p>
-      <w:pPr>
-        <w:spacing w:after="0" w:line="360" w:lineRule="auto"/>
-        <w:ind w:left="0" w:firstLine="0"/>
-        <w:jc w:val="left"/>
-        <w:rPr>
-          <w:color w:val="151515"/>
-          <w:sz w:val="24"/>
-          <w:szCs w:val="24"/>
-          <w:highlight w:val="white"/>
-        </w:rPr>
-      </w:pPr>
-      <w:r>
-        <w:rPr>
-          <w:color w:val="151515"/>
-          <w:sz w:val="24"/>
-          <w:szCs w:val="24"/>
-          <w:highlight w:val="white"/>
-          <w:rtl w:val="0"/>
-        </w:rPr>
-        <w:t xml:space="preserve">5.1.6 GRÁFICOS</w:t>
+        <w:t xml:space="preserve">5.1.5 GRÁFICOS</w:t>
       </w:r>
     </w:p>
     <w:p>
@@ -6626,16 +6403,16 @@
             <wp:extent cx="2160000" cy="4296155"/>
             <wp:effectExtent b="0" l="0" r="0" t="0"/>
             <wp:wrapTopAndBottom distB="57150" distT="57150"/>
-            <wp:docPr id="13" name="image8.png"/>
+            <wp:docPr id="13" name="image15.png"/>
             <a:graphic>
               <a:graphicData uri="http://schemas.openxmlformats.org/drawingml/2006/picture">
                 <pic:pic>
                   <pic:nvPicPr>
-                    <pic:cNvPr id="0" name="image8.png"/>
+                    <pic:cNvPr id="0" name="image15.png"/>
                     <pic:cNvPicPr preferRelativeResize="0"/>
                   </pic:nvPicPr>
                   <pic:blipFill>
-                    <a:blip r:embed="rId20"/>
+                    <a:blip r:embed="rId18"/>
                     <a:srcRect b="0" l="29" r="29" t="0"/>
                     <a:stretch>
                       <a:fillRect/>
@@ -6668,16 +6445,16 @@
             <wp:extent cx="2160000" cy="4266249"/>
             <wp:effectExtent b="0" l="0" r="0" t="0"/>
             <wp:wrapTopAndBottom distB="57150" distT="57150"/>
-            <wp:docPr id="5" name="image1.png"/>
+            <wp:docPr id="5" name="image4.png"/>
             <a:graphic>
               <a:graphicData uri="http://schemas.openxmlformats.org/drawingml/2006/picture">
                 <pic:pic>
                   <pic:nvPicPr>
-                    <pic:cNvPr id="0" name="image1.png"/>
+                    <pic:cNvPr id="0" name="image4.png"/>
                     <pic:cNvPicPr preferRelativeResize="0"/>
                   </pic:nvPicPr>
                   <pic:blipFill>
-                    <a:blip r:embed="rId21"/>
+                    <a:blip r:embed="rId19"/>
                     <a:srcRect b="318" l="0" r="0" t="318"/>
                     <a:stretch>
                       <a:fillRect/>
@@ -6893,16 +6670,16 @@
           <wp:inline distB="57150" distT="57150" distL="57150" distR="57150">
             <wp:extent cx="3581400" cy="2924175"/>
             <wp:effectExtent b="0" l="0" r="0" t="0"/>
-            <wp:docPr id="14" name="image13.png"/>
+            <wp:docPr id="14" name="image14.png"/>
             <a:graphic>
               <a:graphicData uri="http://schemas.openxmlformats.org/drawingml/2006/picture">
                 <pic:pic>
                   <pic:nvPicPr>
-                    <pic:cNvPr id="0" name="image13.png"/>
+                    <pic:cNvPr id="0" name="image14.png"/>
                     <pic:cNvPicPr preferRelativeResize="0"/>
                   </pic:nvPicPr>
                   <pic:blipFill>
-                    <a:blip r:embed="rId22"/>
+                    <a:blip r:embed="rId20"/>
                     <a:srcRect b="0" l="0" r="0" t="0"/>
                     <a:stretch>
                       <a:fillRect/>
@@ -7217,6 +6994,26 @@
     <w:p>
       <w:pPr>
         <w:spacing w:after="0" w:line="360" w:lineRule="auto"/>
+        <w:ind w:firstLine="1417.3228346456694"/>
+        <w:jc w:val="both"/>
+        <w:rPr>
+          <w:color w:val="151515"/>
+          <w:sz w:val="24"/>
+          <w:szCs w:val="24"/>
+          <w:highlight w:val="white"/>
+        </w:rPr>
+      </w:pPr>
+      <w:bookmarkStart w:colFirst="0" w:colLast="0" w:name="_2348h99c6qp7" w:id="3"/>
+      <w:bookmarkEnd w:id="3"/>
+      <w:r>
+        <w:rPr>
+          <w:rtl w:val="0"/>
+        </w:rPr>
+      </w:r>
+    </w:p>
+    <w:p>
+      <w:pPr>
+        <w:spacing w:after="0" w:line="360" w:lineRule="auto"/>
         <w:ind w:left="0" w:firstLine="0"/>
         <w:jc w:val="center"/>
         <w:rPr>
@@ -7260,16 +7057,16 @@
           <wp:inline distB="114300" distT="114300" distL="114300" distR="114300">
             <wp:extent cx="2781300" cy="942975"/>
             <wp:effectExtent b="0" l="0" r="0" t="0"/>
-            <wp:docPr id="19" name="image7.png"/>
+            <wp:docPr id="18" name="image16.png"/>
             <a:graphic>
               <a:graphicData uri="http://schemas.openxmlformats.org/drawingml/2006/picture">
                 <pic:pic>
                   <pic:nvPicPr>
-                    <pic:cNvPr id="0" name="image7.png"/>
+                    <pic:cNvPr id="0" name="image16.png"/>
                     <pic:cNvPicPr preferRelativeResize="0"/>
                   </pic:nvPicPr>
                   <pic:blipFill>
-                    <a:blip r:embed="rId23"/>
+                    <a:blip r:embed="rId21"/>
                     <a:srcRect b="0" l="0" r="0" t="0"/>
                     <a:stretch>
                       <a:fillRect/>
@@ -7401,16 +7198,16 @@
           <wp:inline distB="114300" distT="114300" distL="114300" distR="114300">
             <wp:extent cx="4524375" cy="2124075"/>
             <wp:effectExtent b="0" l="0" r="0" t="0"/>
-            <wp:docPr id="3" name="image17.png"/>
+            <wp:docPr id="3" name="image11.png"/>
             <a:graphic>
               <a:graphicData uri="http://schemas.openxmlformats.org/drawingml/2006/picture">
                 <pic:pic>
                   <pic:nvPicPr>
-                    <pic:cNvPr id="0" name="image17.png"/>
+                    <pic:cNvPr id="0" name="image11.png"/>
                     <pic:cNvPicPr preferRelativeResize="0"/>
                   </pic:nvPicPr>
                   <pic:blipFill>
-                    <a:blip r:embed="rId24"/>
+                    <a:blip r:embed="rId22"/>
                     <a:srcRect b="0" l="0" r="0" t="0"/>
                     <a:stretch>
                       <a:fillRect/>
@@ -7496,7 +7293,7 @@
           <w:highlight w:val="white"/>
           <w:rtl w:val="0"/>
         </w:rPr>
-        <w:t xml:space="preserve">Foram registradas diversas rotas para o acesso das funcionalidades implementadas na aplicação, podendo algumas a serem citadas como a de cadastro de usuários, disponível no caminho </w:t>
+        <w:t xml:space="preserve">Na Figura 16 podemos observar as rotas cadastradas como a de cadastro de usuários, disponível no caminho </w:t>
       </w:r>
       <w:r>
         <w:rPr>
@@ -7794,19 +7591,1727 @@
     <w:p>
       <w:pPr>
         <w:spacing w:after="0" w:line="360" w:lineRule="auto"/>
+        <w:ind w:left="0" w:firstLine="1417.3228346456694"/>
+        <w:jc w:val="both"/>
+        <w:rPr>
+          <w:color w:val="151515"/>
+          <w:sz w:val="24"/>
+          <w:szCs w:val="24"/>
+          <w:highlight w:val="white"/>
+        </w:rPr>
+      </w:pPr>
+      <w:r>
+        <w:rPr>
+          <w:rtl w:val="0"/>
+        </w:rPr>
+      </w:r>
+    </w:p>
+    <w:p>
+      <w:pPr>
+        <w:spacing w:after="0" w:line="360" w:lineRule="auto"/>
         <w:ind w:left="0" w:firstLine="0"/>
+        <w:jc w:val="both"/>
+        <w:rPr>
+          <w:b w:val="1"/>
+          <w:color w:val="151515"/>
+          <w:sz w:val="24"/>
+          <w:szCs w:val="24"/>
+          <w:highlight w:val="white"/>
+        </w:rPr>
+      </w:pPr>
+      <w:r>
+        <w:rPr>
+          <w:b w:val="1"/>
+          <w:color w:val="151515"/>
+          <w:sz w:val="24"/>
+          <w:szCs w:val="24"/>
+          <w:highlight w:val="white"/>
+          <w:rtl w:val="0"/>
+        </w:rPr>
+        <w:t xml:space="preserve">6 CONCLUSÃO</w:t>
+      </w:r>
+    </w:p>
+    <w:p>
+      <w:pPr>
+        <w:spacing w:after="0" w:line="360" w:lineRule="auto"/>
+        <w:ind w:left="0" w:firstLine="0"/>
+        <w:jc w:val="both"/>
+        <w:rPr>
+          <w:color w:val="151515"/>
+          <w:sz w:val="24"/>
+          <w:szCs w:val="24"/>
+          <w:highlight w:val="white"/>
+        </w:rPr>
+      </w:pPr>
+      <w:r>
+        <w:rPr>
+          <w:rtl w:val="0"/>
+        </w:rPr>
+      </w:r>
+    </w:p>
+    <w:p>
+      <w:pPr>
+        <w:spacing w:line="360" w:lineRule="auto"/>
+        <w:ind w:firstLine="1417.3228346456694"/>
+        <w:jc w:val="both"/>
+        <w:rPr>
+          <w:color w:val="151515"/>
+          <w:sz w:val="24"/>
+          <w:szCs w:val="24"/>
+          <w:highlight w:val="white"/>
+        </w:rPr>
+      </w:pPr>
+      <w:r>
+        <w:rPr>
+          <w:color w:val="151515"/>
+          <w:sz w:val="24"/>
+          <w:szCs w:val="24"/>
+          <w:highlight w:val="white"/>
+          <w:rtl w:val="0"/>
+        </w:rPr>
+        <w:t xml:space="preserve">Com a finalização do desenvolvimento do produto mínimo viável da aplicação móvel para as plataformas Android e iOS do projeto Bill, o propósito principal deste trabalho foi alcançado. Após a conclusão do </w:t>
+      </w:r>
+      <w:r>
+        <w:rPr>
+          <w:i w:val="1"/>
+          <w:color w:val="151515"/>
+          <w:sz w:val="24"/>
+          <w:szCs w:val="24"/>
+          <w:highlight w:val="white"/>
+          <w:rtl w:val="0"/>
+        </w:rPr>
+        <w:t xml:space="preserve">MVP</w:t>
+      </w:r>
+      <w:r>
+        <w:rPr>
+          <w:color w:val="151515"/>
+          <w:sz w:val="24"/>
+          <w:szCs w:val="24"/>
+          <w:highlight w:val="white"/>
+          <w:rtl w:val="0"/>
+        </w:rPr>
+        <w:t xml:space="preserve">, o mesmo foi disponibilizado a 34 usuários para que pudessem testar a aplicação e dar o seu </w:t>
+      </w:r>
+      <w:r>
+        <w:rPr>
+          <w:i w:val="1"/>
+          <w:color w:val="151515"/>
+          <w:sz w:val="24"/>
+          <w:szCs w:val="24"/>
+          <w:highlight w:val="white"/>
+          <w:rtl w:val="0"/>
+        </w:rPr>
+        <w:t xml:space="preserve">feedback</w:t>
+      </w:r>
+      <w:r>
+        <w:rPr>
+          <w:color w:val="151515"/>
+          <w:sz w:val="24"/>
+          <w:szCs w:val="24"/>
+          <w:highlight w:val="white"/>
+          <w:rtl w:val="0"/>
+        </w:rPr>
+        <w:t xml:space="preserve">, para isso todos os usuários tiveram acesso a um questionário com 6 afirmações e responderam a cada uma delas baseando-se no método da escala de </w:t>
+      </w:r>
+      <w:r>
+        <w:rPr>
+          <w:i w:val="1"/>
+          <w:color w:val="151515"/>
+          <w:sz w:val="24"/>
+          <w:szCs w:val="24"/>
+          <w:highlight w:val="white"/>
+          <w:rtl w:val="0"/>
+        </w:rPr>
+        <w:t xml:space="preserve">Likert</w:t>
+      </w:r>
+      <w:r>
+        <w:rPr>
+          <w:color w:val="151515"/>
+          <w:sz w:val="24"/>
+          <w:szCs w:val="24"/>
+          <w:highlight w:val="white"/>
+          <w:rtl w:val="0"/>
+        </w:rPr>
+        <w:t xml:space="preserve">, com pontuação de 1 à 5 correspondendo a afirmações de “Discordo plenamente” à “Concordo plenamente”. No Quadro 1 podemos observar os números obtidos para cada uma das afirmações feitas aos usuários.</w:t>
+      </w:r>
+    </w:p>
+    <w:p>
+      <w:pPr>
+        <w:spacing w:after="0" w:line="360" w:lineRule="auto"/>
+        <w:ind w:left="0" w:firstLine="0"/>
+        <w:jc w:val="both"/>
+        <w:rPr>
+          <w:color w:val="151515"/>
+          <w:sz w:val="24"/>
+          <w:szCs w:val="24"/>
+          <w:highlight w:val="white"/>
+        </w:rPr>
+      </w:pPr>
+      <w:r>
+        <w:rPr>
+          <w:rtl w:val="0"/>
+        </w:rPr>
+      </w:r>
+    </w:p>
+    <w:p>
+      <w:pPr>
+        <w:spacing w:line="360" w:lineRule="auto"/>
+        <w:rPr>
+          <w:i w:val="1"/>
+          <w:sz w:val="24"/>
+          <w:szCs w:val="24"/>
+        </w:rPr>
+      </w:pPr>
+      <w:r>
+        <w:rPr>
+          <w:sz w:val="24"/>
+          <w:szCs w:val="24"/>
+          <w:rtl w:val="0"/>
+        </w:rPr>
+        <w:t xml:space="preserve">Quadro 1 - Tabela </w:t>
+      </w:r>
+      <w:r>
+        <w:rPr>
+          <w:i w:val="1"/>
+          <w:sz w:val="24"/>
+          <w:szCs w:val="24"/>
+          <w:rtl w:val="0"/>
+        </w:rPr>
+        <w:t xml:space="preserve">Likert</w:t>
+      </w:r>
+    </w:p>
+    <w:tbl>
+      <w:tblPr>
+        <w:tblStyle w:val="Table1"/>
+        <w:tblW w:w="11490.0" w:type="dxa"/>
         <w:jc w:val="left"/>
-        <w:rPr>
-          <w:color w:val="151515"/>
-          <w:sz w:val="24"/>
-          <w:szCs w:val="24"/>
-          <w:highlight w:val="white"/>
-        </w:rPr>
-      </w:pPr>
-      <w:r>
-        <w:rPr>
-          <w:rtl w:val="0"/>
-        </w:rPr>
+        <w:tblInd w:w="-1385.0" w:type="dxa"/>
+        <w:tblBorders>
+          <w:top w:color="000000" w:space="0" w:sz="8" w:val="single"/>
+          <w:left w:color="000000" w:space="0" w:sz="8" w:val="single"/>
+          <w:bottom w:color="000000" w:space="0" w:sz="8" w:val="single"/>
+          <w:right w:color="000000" w:space="0" w:sz="8" w:val="single"/>
+          <w:insideH w:color="000000" w:space="0" w:sz="8" w:val="single"/>
+          <w:insideV w:color="000000" w:space="0" w:sz="8" w:val="single"/>
+        </w:tblBorders>
+        <w:tblLayout w:type="fixed"/>
+        <w:tblLook w:val="0600"/>
+      </w:tblPr>
+      <w:tblGrid>
+        <w:gridCol w:w="4095"/>
+        <w:gridCol w:w="1515"/>
+        <w:gridCol w:w="1515"/>
+        <w:gridCol w:w="1350"/>
+        <w:gridCol w:w="1605"/>
+        <w:gridCol w:w="1410"/>
+        <w:tblGridChange w:id="0">
+          <w:tblGrid>
+            <w:gridCol w:w="4095"/>
+            <w:gridCol w:w="1515"/>
+            <w:gridCol w:w="1515"/>
+            <w:gridCol w:w="1350"/>
+            <w:gridCol w:w="1605"/>
+            <w:gridCol w:w="1410"/>
+          </w:tblGrid>
+        </w:tblGridChange>
+      </w:tblGrid>
+      <w:tr>
+        <w:tc>
+          <w:tcPr>
+            <w:shd w:fill="auto" w:val="clear"/>
+            <w:tcMar>
+              <w:top w:w="100.0" w:type="dxa"/>
+              <w:left w:w="100.0" w:type="dxa"/>
+              <w:bottom w:w="100.0" w:type="dxa"/>
+              <w:right w:w="100.0" w:type="dxa"/>
+            </w:tcMar>
+            <w:vAlign w:val="top"/>
+          </w:tcPr>
+          <w:p>
+            <w:pPr>
+              <w:widowControl w:val="0"/>
+              <w:spacing w:line="240" w:lineRule="auto"/>
+              <w:rPr>
+                <w:sz w:val="20"/>
+                <w:szCs w:val="20"/>
+              </w:rPr>
+            </w:pPr>
+            <w:r>
+              <w:rPr>
+                <w:rtl w:val="0"/>
+              </w:rPr>
+            </w:r>
+          </w:p>
+        </w:tc>
+        <w:tc>
+          <w:tcPr>
+            <w:shd w:fill="auto" w:val="clear"/>
+            <w:tcMar>
+              <w:top w:w="100.0" w:type="dxa"/>
+              <w:left w:w="100.0" w:type="dxa"/>
+              <w:bottom w:w="100.0" w:type="dxa"/>
+              <w:right w:w="100.0" w:type="dxa"/>
+            </w:tcMar>
+            <w:vAlign w:val="center"/>
+          </w:tcPr>
+          <w:p>
+            <w:pPr>
+              <w:widowControl w:val="0"/>
+              <w:spacing w:line="240" w:lineRule="auto"/>
+              <w:jc w:val="center"/>
+              <w:rPr>
+                <w:b w:val="1"/>
+                <w:sz w:val="20"/>
+                <w:szCs w:val="20"/>
+              </w:rPr>
+            </w:pPr>
+            <w:r>
+              <w:rPr>
+                <w:b w:val="1"/>
+                <w:sz w:val="20"/>
+                <w:szCs w:val="20"/>
+                <w:rtl w:val="0"/>
+              </w:rPr>
+              <w:t xml:space="preserve">Discordo plenamente</w:t>
+            </w:r>
+          </w:p>
+        </w:tc>
+        <w:tc>
+          <w:tcPr>
+            <w:shd w:fill="auto" w:val="clear"/>
+            <w:tcMar>
+              <w:top w:w="100.0" w:type="dxa"/>
+              <w:left w:w="100.0" w:type="dxa"/>
+              <w:bottom w:w="100.0" w:type="dxa"/>
+              <w:right w:w="100.0" w:type="dxa"/>
+            </w:tcMar>
+            <w:vAlign w:val="center"/>
+          </w:tcPr>
+          <w:p>
+            <w:pPr>
+              <w:widowControl w:val="0"/>
+              <w:spacing w:line="240" w:lineRule="auto"/>
+              <w:jc w:val="center"/>
+              <w:rPr>
+                <w:b w:val="1"/>
+                <w:sz w:val="20"/>
+                <w:szCs w:val="20"/>
+              </w:rPr>
+            </w:pPr>
+            <w:r>
+              <w:rPr>
+                <w:b w:val="1"/>
+                <w:sz w:val="20"/>
+                <w:szCs w:val="20"/>
+                <w:rtl w:val="0"/>
+              </w:rPr>
+              <w:t xml:space="preserve">Discordo</w:t>
+            </w:r>
+          </w:p>
+        </w:tc>
+        <w:tc>
+          <w:tcPr>
+            <w:shd w:fill="auto" w:val="clear"/>
+            <w:tcMar>
+              <w:top w:w="100.0" w:type="dxa"/>
+              <w:left w:w="100.0" w:type="dxa"/>
+              <w:bottom w:w="100.0" w:type="dxa"/>
+              <w:right w:w="100.0" w:type="dxa"/>
+            </w:tcMar>
+            <w:vAlign w:val="center"/>
+          </w:tcPr>
+          <w:p>
+            <w:pPr>
+              <w:widowControl w:val="0"/>
+              <w:spacing w:line="240" w:lineRule="auto"/>
+              <w:jc w:val="center"/>
+              <w:rPr>
+                <w:b w:val="1"/>
+                <w:sz w:val="20"/>
+                <w:szCs w:val="20"/>
+              </w:rPr>
+            </w:pPr>
+            <w:r>
+              <w:rPr>
+                <w:b w:val="1"/>
+                <w:sz w:val="20"/>
+                <w:szCs w:val="20"/>
+                <w:rtl w:val="0"/>
+              </w:rPr>
+              <w:t xml:space="preserve">Neutro</w:t>
+            </w:r>
+          </w:p>
+        </w:tc>
+        <w:tc>
+          <w:tcPr>
+            <w:shd w:fill="auto" w:val="clear"/>
+            <w:tcMar>
+              <w:top w:w="100.0" w:type="dxa"/>
+              <w:left w:w="100.0" w:type="dxa"/>
+              <w:bottom w:w="100.0" w:type="dxa"/>
+              <w:right w:w="100.0" w:type="dxa"/>
+            </w:tcMar>
+            <w:vAlign w:val="center"/>
+          </w:tcPr>
+          <w:p>
+            <w:pPr>
+              <w:widowControl w:val="0"/>
+              <w:spacing w:line="240" w:lineRule="auto"/>
+              <w:jc w:val="center"/>
+              <w:rPr>
+                <w:b w:val="1"/>
+                <w:sz w:val="20"/>
+                <w:szCs w:val="20"/>
+              </w:rPr>
+            </w:pPr>
+            <w:r>
+              <w:rPr>
+                <w:b w:val="1"/>
+                <w:sz w:val="20"/>
+                <w:szCs w:val="20"/>
+                <w:rtl w:val="0"/>
+              </w:rPr>
+              <w:t xml:space="preserve">Concordo</w:t>
+            </w:r>
+          </w:p>
+        </w:tc>
+        <w:tc>
+          <w:tcPr>
+            <w:shd w:fill="auto" w:val="clear"/>
+            <w:tcMar>
+              <w:top w:w="100.0" w:type="dxa"/>
+              <w:left w:w="100.0" w:type="dxa"/>
+              <w:bottom w:w="100.0" w:type="dxa"/>
+              <w:right w:w="100.0" w:type="dxa"/>
+            </w:tcMar>
+            <w:vAlign w:val="center"/>
+          </w:tcPr>
+          <w:p>
+            <w:pPr>
+              <w:widowControl w:val="0"/>
+              <w:spacing w:line="240" w:lineRule="auto"/>
+              <w:jc w:val="center"/>
+              <w:rPr>
+                <w:b w:val="1"/>
+                <w:sz w:val="20"/>
+                <w:szCs w:val="20"/>
+              </w:rPr>
+            </w:pPr>
+            <w:r>
+              <w:rPr>
+                <w:b w:val="1"/>
+                <w:sz w:val="20"/>
+                <w:szCs w:val="20"/>
+                <w:rtl w:val="0"/>
+              </w:rPr>
+              <w:t xml:space="preserve">Concordo plenamente</w:t>
+            </w:r>
+          </w:p>
+        </w:tc>
+      </w:tr>
+      <w:tr>
+        <w:tc>
+          <w:tcPr>
+            <w:shd w:fill="auto" w:val="clear"/>
+            <w:tcMar>
+              <w:top w:w="100.0" w:type="dxa"/>
+              <w:left w:w="100.0" w:type="dxa"/>
+              <w:bottom w:w="100.0" w:type="dxa"/>
+              <w:right w:w="100.0" w:type="dxa"/>
+            </w:tcMar>
+            <w:vAlign w:val="top"/>
+          </w:tcPr>
+          <w:p>
+            <w:pPr>
+              <w:widowControl w:val="0"/>
+              <w:spacing w:line="240" w:lineRule="auto"/>
+              <w:jc w:val="both"/>
+              <w:rPr>
+                <w:sz w:val="20"/>
+                <w:szCs w:val="20"/>
+              </w:rPr>
+            </w:pPr>
+            <w:r>
+              <w:rPr>
+                <w:sz w:val="20"/>
+                <w:szCs w:val="20"/>
+                <w:rtl w:val="0"/>
+              </w:rPr>
+              <w:t xml:space="preserve">1) O aplicativo é de fácil usabilidade</w:t>
+            </w:r>
+          </w:p>
+        </w:tc>
+        <w:tc>
+          <w:tcPr>
+            <w:shd w:fill="auto" w:val="clear"/>
+            <w:tcMar>
+              <w:top w:w="100.0" w:type="dxa"/>
+              <w:left w:w="100.0" w:type="dxa"/>
+              <w:bottom w:w="100.0" w:type="dxa"/>
+              <w:right w:w="100.0" w:type="dxa"/>
+            </w:tcMar>
+            <w:vAlign w:val="center"/>
+          </w:tcPr>
+          <w:p>
+            <w:pPr>
+              <w:widowControl w:val="0"/>
+              <w:spacing w:line="240" w:lineRule="auto"/>
+              <w:jc w:val="center"/>
+              <w:rPr>
+                <w:sz w:val="20"/>
+                <w:szCs w:val="20"/>
+              </w:rPr>
+            </w:pPr>
+            <w:r>
+              <w:rPr>
+                <w:sz w:val="20"/>
+                <w:szCs w:val="20"/>
+                <w:rtl w:val="0"/>
+              </w:rPr>
+              <w:t xml:space="preserve">0</w:t>
+            </w:r>
+          </w:p>
+        </w:tc>
+        <w:tc>
+          <w:tcPr>
+            <w:shd w:fill="auto" w:val="clear"/>
+            <w:tcMar>
+              <w:top w:w="100.0" w:type="dxa"/>
+              <w:left w:w="100.0" w:type="dxa"/>
+              <w:bottom w:w="100.0" w:type="dxa"/>
+              <w:right w:w="100.0" w:type="dxa"/>
+            </w:tcMar>
+            <w:vAlign w:val="center"/>
+          </w:tcPr>
+          <w:p>
+            <w:pPr>
+              <w:widowControl w:val="0"/>
+              <w:spacing w:line="240" w:lineRule="auto"/>
+              <w:jc w:val="center"/>
+              <w:rPr>
+                <w:sz w:val="20"/>
+                <w:szCs w:val="20"/>
+              </w:rPr>
+            </w:pPr>
+            <w:r>
+              <w:rPr>
+                <w:sz w:val="20"/>
+                <w:szCs w:val="20"/>
+                <w:rtl w:val="0"/>
+              </w:rPr>
+              <w:t xml:space="preserve">0</w:t>
+            </w:r>
+          </w:p>
+        </w:tc>
+        <w:tc>
+          <w:tcPr>
+            <w:shd w:fill="auto" w:val="clear"/>
+            <w:tcMar>
+              <w:top w:w="100.0" w:type="dxa"/>
+              <w:left w:w="100.0" w:type="dxa"/>
+              <w:bottom w:w="100.0" w:type="dxa"/>
+              <w:right w:w="100.0" w:type="dxa"/>
+            </w:tcMar>
+            <w:vAlign w:val="center"/>
+          </w:tcPr>
+          <w:p>
+            <w:pPr>
+              <w:widowControl w:val="0"/>
+              <w:spacing w:line="240" w:lineRule="auto"/>
+              <w:jc w:val="center"/>
+              <w:rPr>
+                <w:sz w:val="20"/>
+                <w:szCs w:val="20"/>
+              </w:rPr>
+            </w:pPr>
+            <w:r>
+              <w:rPr>
+                <w:sz w:val="20"/>
+                <w:szCs w:val="20"/>
+                <w:rtl w:val="0"/>
+              </w:rPr>
+              <w:t xml:space="preserve">2</w:t>
+            </w:r>
+          </w:p>
+        </w:tc>
+        <w:tc>
+          <w:tcPr>
+            <w:shd w:fill="auto" w:val="clear"/>
+            <w:tcMar>
+              <w:top w:w="100.0" w:type="dxa"/>
+              <w:left w:w="100.0" w:type="dxa"/>
+              <w:bottom w:w="100.0" w:type="dxa"/>
+              <w:right w:w="100.0" w:type="dxa"/>
+            </w:tcMar>
+            <w:vAlign w:val="center"/>
+          </w:tcPr>
+          <w:p>
+            <w:pPr>
+              <w:widowControl w:val="0"/>
+              <w:spacing w:line="240" w:lineRule="auto"/>
+              <w:jc w:val="center"/>
+              <w:rPr>
+                <w:sz w:val="20"/>
+                <w:szCs w:val="20"/>
+              </w:rPr>
+            </w:pPr>
+            <w:r>
+              <w:rPr>
+                <w:sz w:val="20"/>
+                <w:szCs w:val="20"/>
+                <w:rtl w:val="0"/>
+              </w:rPr>
+              <w:t xml:space="preserve">11</w:t>
+            </w:r>
+          </w:p>
+        </w:tc>
+        <w:tc>
+          <w:tcPr>
+            <w:shd w:fill="auto" w:val="clear"/>
+            <w:tcMar>
+              <w:top w:w="100.0" w:type="dxa"/>
+              <w:left w:w="100.0" w:type="dxa"/>
+              <w:bottom w:w="100.0" w:type="dxa"/>
+              <w:right w:w="100.0" w:type="dxa"/>
+            </w:tcMar>
+            <w:vAlign w:val="center"/>
+          </w:tcPr>
+          <w:p>
+            <w:pPr>
+              <w:widowControl w:val="0"/>
+              <w:spacing w:line="240" w:lineRule="auto"/>
+              <w:jc w:val="center"/>
+              <w:rPr>
+                <w:sz w:val="20"/>
+                <w:szCs w:val="20"/>
+              </w:rPr>
+            </w:pPr>
+            <w:r>
+              <w:rPr>
+                <w:sz w:val="20"/>
+                <w:szCs w:val="20"/>
+                <w:rtl w:val="0"/>
+              </w:rPr>
+              <w:t xml:space="preserve">21</w:t>
+            </w:r>
+          </w:p>
+        </w:tc>
+      </w:tr>
+      <w:tr>
+        <w:tc>
+          <w:tcPr>
+            <w:shd w:fill="auto" w:val="clear"/>
+            <w:tcMar>
+              <w:top w:w="100.0" w:type="dxa"/>
+              <w:left w:w="100.0" w:type="dxa"/>
+              <w:bottom w:w="100.0" w:type="dxa"/>
+              <w:right w:w="100.0" w:type="dxa"/>
+            </w:tcMar>
+            <w:vAlign w:val="top"/>
+          </w:tcPr>
+          <w:p>
+            <w:pPr>
+              <w:widowControl w:val="0"/>
+              <w:spacing w:line="240" w:lineRule="auto"/>
+              <w:jc w:val="both"/>
+              <w:rPr>
+                <w:sz w:val="20"/>
+                <w:szCs w:val="20"/>
+              </w:rPr>
+            </w:pPr>
+            <w:r>
+              <w:rPr>
+                <w:sz w:val="20"/>
+                <w:szCs w:val="20"/>
+                <w:rtl w:val="0"/>
+              </w:rPr>
+              <w:t xml:space="preserve">2) O aplicativo é agradável de modo geral</w:t>
+            </w:r>
+          </w:p>
+        </w:tc>
+        <w:tc>
+          <w:tcPr>
+            <w:shd w:fill="auto" w:val="clear"/>
+            <w:tcMar>
+              <w:top w:w="100.0" w:type="dxa"/>
+              <w:left w:w="100.0" w:type="dxa"/>
+              <w:bottom w:w="100.0" w:type="dxa"/>
+              <w:right w:w="100.0" w:type="dxa"/>
+            </w:tcMar>
+            <w:vAlign w:val="center"/>
+          </w:tcPr>
+          <w:p>
+            <w:pPr>
+              <w:widowControl w:val="0"/>
+              <w:spacing w:line="240" w:lineRule="auto"/>
+              <w:jc w:val="center"/>
+              <w:rPr>
+                <w:sz w:val="20"/>
+                <w:szCs w:val="20"/>
+              </w:rPr>
+            </w:pPr>
+            <w:r>
+              <w:rPr>
+                <w:sz w:val="20"/>
+                <w:szCs w:val="20"/>
+                <w:rtl w:val="0"/>
+              </w:rPr>
+              <w:t xml:space="preserve">0</w:t>
+            </w:r>
+          </w:p>
+        </w:tc>
+        <w:tc>
+          <w:tcPr>
+            <w:shd w:fill="auto" w:val="clear"/>
+            <w:tcMar>
+              <w:top w:w="100.0" w:type="dxa"/>
+              <w:left w:w="100.0" w:type="dxa"/>
+              <w:bottom w:w="100.0" w:type="dxa"/>
+              <w:right w:w="100.0" w:type="dxa"/>
+            </w:tcMar>
+            <w:vAlign w:val="center"/>
+          </w:tcPr>
+          <w:p>
+            <w:pPr>
+              <w:widowControl w:val="0"/>
+              <w:spacing w:line="240" w:lineRule="auto"/>
+              <w:jc w:val="center"/>
+              <w:rPr>
+                <w:sz w:val="20"/>
+                <w:szCs w:val="20"/>
+              </w:rPr>
+            </w:pPr>
+            <w:r>
+              <w:rPr>
+                <w:sz w:val="20"/>
+                <w:szCs w:val="20"/>
+                <w:rtl w:val="0"/>
+              </w:rPr>
+              <w:t xml:space="preserve">1</w:t>
+            </w:r>
+          </w:p>
+        </w:tc>
+        <w:tc>
+          <w:tcPr>
+            <w:shd w:fill="auto" w:val="clear"/>
+            <w:tcMar>
+              <w:top w:w="100.0" w:type="dxa"/>
+              <w:left w:w="100.0" w:type="dxa"/>
+              <w:bottom w:w="100.0" w:type="dxa"/>
+              <w:right w:w="100.0" w:type="dxa"/>
+            </w:tcMar>
+            <w:vAlign w:val="center"/>
+          </w:tcPr>
+          <w:p>
+            <w:pPr>
+              <w:widowControl w:val="0"/>
+              <w:spacing w:line="240" w:lineRule="auto"/>
+              <w:jc w:val="center"/>
+              <w:rPr>
+                <w:sz w:val="20"/>
+                <w:szCs w:val="20"/>
+              </w:rPr>
+            </w:pPr>
+            <w:r>
+              <w:rPr>
+                <w:sz w:val="20"/>
+                <w:szCs w:val="20"/>
+                <w:rtl w:val="0"/>
+              </w:rPr>
+              <w:t xml:space="preserve">1</w:t>
+            </w:r>
+          </w:p>
+        </w:tc>
+        <w:tc>
+          <w:tcPr>
+            <w:shd w:fill="auto" w:val="clear"/>
+            <w:tcMar>
+              <w:top w:w="100.0" w:type="dxa"/>
+              <w:left w:w="100.0" w:type="dxa"/>
+              <w:bottom w:w="100.0" w:type="dxa"/>
+              <w:right w:w="100.0" w:type="dxa"/>
+            </w:tcMar>
+            <w:vAlign w:val="center"/>
+          </w:tcPr>
+          <w:p>
+            <w:pPr>
+              <w:widowControl w:val="0"/>
+              <w:spacing w:line="240" w:lineRule="auto"/>
+              <w:jc w:val="center"/>
+              <w:rPr>
+                <w:sz w:val="20"/>
+                <w:szCs w:val="20"/>
+              </w:rPr>
+            </w:pPr>
+            <w:r>
+              <w:rPr>
+                <w:sz w:val="20"/>
+                <w:szCs w:val="20"/>
+                <w:rtl w:val="0"/>
+              </w:rPr>
+              <w:t xml:space="preserve">12</w:t>
+            </w:r>
+          </w:p>
+        </w:tc>
+        <w:tc>
+          <w:tcPr>
+            <w:shd w:fill="auto" w:val="clear"/>
+            <w:tcMar>
+              <w:top w:w="100.0" w:type="dxa"/>
+              <w:left w:w="100.0" w:type="dxa"/>
+              <w:bottom w:w="100.0" w:type="dxa"/>
+              <w:right w:w="100.0" w:type="dxa"/>
+            </w:tcMar>
+            <w:vAlign w:val="center"/>
+          </w:tcPr>
+          <w:p>
+            <w:pPr>
+              <w:widowControl w:val="0"/>
+              <w:spacing w:line="240" w:lineRule="auto"/>
+              <w:jc w:val="center"/>
+              <w:rPr>
+                <w:sz w:val="20"/>
+                <w:szCs w:val="20"/>
+              </w:rPr>
+            </w:pPr>
+            <w:r>
+              <w:rPr>
+                <w:sz w:val="20"/>
+                <w:szCs w:val="20"/>
+                <w:rtl w:val="0"/>
+              </w:rPr>
+              <w:t xml:space="preserve">20</w:t>
+            </w:r>
+          </w:p>
+        </w:tc>
+      </w:tr>
+      <w:tr>
+        <w:tc>
+          <w:tcPr>
+            <w:shd w:fill="auto" w:val="clear"/>
+            <w:tcMar>
+              <w:top w:w="100.0" w:type="dxa"/>
+              <w:left w:w="100.0" w:type="dxa"/>
+              <w:bottom w:w="100.0" w:type="dxa"/>
+              <w:right w:w="100.0" w:type="dxa"/>
+            </w:tcMar>
+            <w:vAlign w:val="top"/>
+          </w:tcPr>
+          <w:p>
+            <w:pPr>
+              <w:widowControl w:val="0"/>
+              <w:spacing w:line="240" w:lineRule="auto"/>
+              <w:jc w:val="both"/>
+              <w:rPr>
+                <w:sz w:val="20"/>
+                <w:szCs w:val="20"/>
+              </w:rPr>
+            </w:pPr>
+            <w:r>
+              <w:rPr>
+                <w:sz w:val="20"/>
+                <w:szCs w:val="20"/>
+                <w:rtl w:val="0"/>
+              </w:rPr>
+              <w:t xml:space="preserve">3) O aplicativo pode me ajudar nas tomadas de decisão quanto a minha vida financeira</w:t>
+            </w:r>
+          </w:p>
+        </w:tc>
+        <w:tc>
+          <w:tcPr>
+            <w:shd w:fill="auto" w:val="clear"/>
+            <w:tcMar>
+              <w:top w:w="100.0" w:type="dxa"/>
+              <w:left w:w="100.0" w:type="dxa"/>
+              <w:bottom w:w="100.0" w:type="dxa"/>
+              <w:right w:w="100.0" w:type="dxa"/>
+            </w:tcMar>
+            <w:vAlign w:val="center"/>
+          </w:tcPr>
+          <w:p>
+            <w:pPr>
+              <w:widowControl w:val="0"/>
+              <w:spacing w:line="240" w:lineRule="auto"/>
+              <w:jc w:val="center"/>
+              <w:rPr>
+                <w:sz w:val="20"/>
+                <w:szCs w:val="20"/>
+              </w:rPr>
+            </w:pPr>
+            <w:r>
+              <w:rPr>
+                <w:sz w:val="20"/>
+                <w:szCs w:val="20"/>
+                <w:rtl w:val="0"/>
+              </w:rPr>
+              <w:t xml:space="preserve">0</w:t>
+            </w:r>
+          </w:p>
+        </w:tc>
+        <w:tc>
+          <w:tcPr>
+            <w:shd w:fill="auto" w:val="clear"/>
+            <w:tcMar>
+              <w:top w:w="100.0" w:type="dxa"/>
+              <w:left w:w="100.0" w:type="dxa"/>
+              <w:bottom w:w="100.0" w:type="dxa"/>
+              <w:right w:w="100.0" w:type="dxa"/>
+            </w:tcMar>
+            <w:vAlign w:val="center"/>
+          </w:tcPr>
+          <w:p>
+            <w:pPr>
+              <w:widowControl w:val="0"/>
+              <w:spacing w:line="240" w:lineRule="auto"/>
+              <w:jc w:val="center"/>
+              <w:rPr>
+                <w:sz w:val="20"/>
+                <w:szCs w:val="20"/>
+              </w:rPr>
+            </w:pPr>
+            <w:r>
+              <w:rPr>
+                <w:sz w:val="20"/>
+                <w:szCs w:val="20"/>
+                <w:rtl w:val="0"/>
+              </w:rPr>
+              <w:t xml:space="preserve">2</w:t>
+            </w:r>
+          </w:p>
+        </w:tc>
+        <w:tc>
+          <w:tcPr>
+            <w:shd w:fill="auto" w:val="clear"/>
+            <w:tcMar>
+              <w:top w:w="100.0" w:type="dxa"/>
+              <w:left w:w="100.0" w:type="dxa"/>
+              <w:bottom w:w="100.0" w:type="dxa"/>
+              <w:right w:w="100.0" w:type="dxa"/>
+            </w:tcMar>
+            <w:vAlign w:val="center"/>
+          </w:tcPr>
+          <w:p>
+            <w:pPr>
+              <w:widowControl w:val="0"/>
+              <w:spacing w:line="240" w:lineRule="auto"/>
+              <w:jc w:val="center"/>
+              <w:rPr>
+                <w:sz w:val="20"/>
+                <w:szCs w:val="20"/>
+              </w:rPr>
+            </w:pPr>
+            <w:r>
+              <w:rPr>
+                <w:sz w:val="20"/>
+                <w:szCs w:val="20"/>
+                <w:rtl w:val="0"/>
+              </w:rPr>
+              <w:t xml:space="preserve">6</w:t>
+            </w:r>
+          </w:p>
+        </w:tc>
+        <w:tc>
+          <w:tcPr>
+            <w:shd w:fill="auto" w:val="clear"/>
+            <w:tcMar>
+              <w:top w:w="100.0" w:type="dxa"/>
+              <w:left w:w="100.0" w:type="dxa"/>
+              <w:bottom w:w="100.0" w:type="dxa"/>
+              <w:right w:w="100.0" w:type="dxa"/>
+            </w:tcMar>
+            <w:vAlign w:val="center"/>
+          </w:tcPr>
+          <w:p>
+            <w:pPr>
+              <w:widowControl w:val="0"/>
+              <w:spacing w:line="240" w:lineRule="auto"/>
+              <w:jc w:val="center"/>
+              <w:rPr>
+                <w:sz w:val="20"/>
+                <w:szCs w:val="20"/>
+              </w:rPr>
+            </w:pPr>
+            <w:r>
+              <w:rPr>
+                <w:sz w:val="20"/>
+                <w:szCs w:val="20"/>
+                <w:rtl w:val="0"/>
+              </w:rPr>
+              <w:t xml:space="preserve">11</w:t>
+            </w:r>
+          </w:p>
+        </w:tc>
+        <w:tc>
+          <w:tcPr>
+            <w:shd w:fill="auto" w:val="clear"/>
+            <w:tcMar>
+              <w:top w:w="100.0" w:type="dxa"/>
+              <w:left w:w="100.0" w:type="dxa"/>
+              <w:bottom w:w="100.0" w:type="dxa"/>
+              <w:right w:w="100.0" w:type="dxa"/>
+            </w:tcMar>
+            <w:vAlign w:val="center"/>
+          </w:tcPr>
+          <w:p>
+            <w:pPr>
+              <w:widowControl w:val="0"/>
+              <w:spacing w:line="240" w:lineRule="auto"/>
+              <w:jc w:val="center"/>
+              <w:rPr>
+                <w:sz w:val="20"/>
+                <w:szCs w:val="20"/>
+              </w:rPr>
+            </w:pPr>
+            <w:r>
+              <w:rPr>
+                <w:sz w:val="20"/>
+                <w:szCs w:val="20"/>
+                <w:rtl w:val="0"/>
+              </w:rPr>
+              <w:t xml:space="preserve">15</w:t>
+            </w:r>
+          </w:p>
+        </w:tc>
+      </w:tr>
+      <w:tr>
+        <w:tc>
+          <w:tcPr>
+            <w:shd w:fill="auto" w:val="clear"/>
+            <w:tcMar>
+              <w:top w:w="100.0" w:type="dxa"/>
+              <w:left w:w="100.0" w:type="dxa"/>
+              <w:bottom w:w="100.0" w:type="dxa"/>
+              <w:right w:w="100.0" w:type="dxa"/>
+            </w:tcMar>
+            <w:vAlign w:val="top"/>
+          </w:tcPr>
+          <w:p>
+            <w:pPr>
+              <w:widowControl w:val="0"/>
+              <w:spacing w:line="240" w:lineRule="auto"/>
+              <w:jc w:val="both"/>
+              <w:rPr>
+                <w:sz w:val="20"/>
+                <w:szCs w:val="20"/>
+              </w:rPr>
+            </w:pPr>
+            <w:r>
+              <w:rPr>
+                <w:sz w:val="20"/>
+                <w:szCs w:val="20"/>
+                <w:rtl w:val="0"/>
+              </w:rPr>
+              <w:t xml:space="preserve">4) O aplicativo possui recursos que contribuem e estimulam a educação financeira</w:t>
+            </w:r>
+          </w:p>
+        </w:tc>
+        <w:tc>
+          <w:tcPr>
+            <w:shd w:fill="auto" w:val="clear"/>
+            <w:tcMar>
+              <w:top w:w="100.0" w:type="dxa"/>
+              <w:left w:w="100.0" w:type="dxa"/>
+              <w:bottom w:w="100.0" w:type="dxa"/>
+              <w:right w:w="100.0" w:type="dxa"/>
+            </w:tcMar>
+            <w:vAlign w:val="center"/>
+          </w:tcPr>
+          <w:p>
+            <w:pPr>
+              <w:widowControl w:val="0"/>
+              <w:spacing w:line="240" w:lineRule="auto"/>
+              <w:jc w:val="center"/>
+              <w:rPr>
+                <w:sz w:val="20"/>
+                <w:szCs w:val="20"/>
+              </w:rPr>
+            </w:pPr>
+            <w:r>
+              <w:rPr>
+                <w:sz w:val="20"/>
+                <w:szCs w:val="20"/>
+                <w:rtl w:val="0"/>
+              </w:rPr>
+              <w:t xml:space="preserve">0</w:t>
+            </w:r>
+          </w:p>
+        </w:tc>
+        <w:tc>
+          <w:tcPr>
+            <w:shd w:fill="auto" w:val="clear"/>
+            <w:tcMar>
+              <w:top w:w="100.0" w:type="dxa"/>
+              <w:left w:w="100.0" w:type="dxa"/>
+              <w:bottom w:w="100.0" w:type="dxa"/>
+              <w:right w:w="100.0" w:type="dxa"/>
+            </w:tcMar>
+            <w:vAlign w:val="center"/>
+          </w:tcPr>
+          <w:p>
+            <w:pPr>
+              <w:widowControl w:val="0"/>
+              <w:spacing w:line="240" w:lineRule="auto"/>
+              <w:jc w:val="center"/>
+              <w:rPr>
+                <w:sz w:val="20"/>
+                <w:szCs w:val="20"/>
+              </w:rPr>
+            </w:pPr>
+            <w:r>
+              <w:rPr>
+                <w:sz w:val="20"/>
+                <w:szCs w:val="20"/>
+                <w:rtl w:val="0"/>
+              </w:rPr>
+              <w:t xml:space="preserve">1</w:t>
+            </w:r>
+          </w:p>
+        </w:tc>
+        <w:tc>
+          <w:tcPr>
+            <w:shd w:fill="auto" w:val="clear"/>
+            <w:tcMar>
+              <w:top w:w="100.0" w:type="dxa"/>
+              <w:left w:w="100.0" w:type="dxa"/>
+              <w:bottom w:w="100.0" w:type="dxa"/>
+              <w:right w:w="100.0" w:type="dxa"/>
+            </w:tcMar>
+            <w:vAlign w:val="center"/>
+          </w:tcPr>
+          <w:p>
+            <w:pPr>
+              <w:widowControl w:val="0"/>
+              <w:spacing w:line="240" w:lineRule="auto"/>
+              <w:jc w:val="center"/>
+              <w:rPr>
+                <w:sz w:val="20"/>
+                <w:szCs w:val="20"/>
+              </w:rPr>
+            </w:pPr>
+            <w:r>
+              <w:rPr>
+                <w:sz w:val="20"/>
+                <w:szCs w:val="20"/>
+                <w:rtl w:val="0"/>
+              </w:rPr>
+              <w:t xml:space="preserve">2</w:t>
+            </w:r>
+          </w:p>
+        </w:tc>
+        <w:tc>
+          <w:tcPr>
+            <w:shd w:fill="auto" w:val="clear"/>
+            <w:tcMar>
+              <w:top w:w="100.0" w:type="dxa"/>
+              <w:left w:w="100.0" w:type="dxa"/>
+              <w:bottom w:w="100.0" w:type="dxa"/>
+              <w:right w:w="100.0" w:type="dxa"/>
+            </w:tcMar>
+            <w:vAlign w:val="center"/>
+          </w:tcPr>
+          <w:p>
+            <w:pPr>
+              <w:widowControl w:val="0"/>
+              <w:spacing w:line="240" w:lineRule="auto"/>
+              <w:jc w:val="center"/>
+              <w:rPr>
+                <w:sz w:val="20"/>
+                <w:szCs w:val="20"/>
+              </w:rPr>
+            </w:pPr>
+            <w:r>
+              <w:rPr>
+                <w:sz w:val="20"/>
+                <w:szCs w:val="20"/>
+                <w:rtl w:val="0"/>
+              </w:rPr>
+              <w:t xml:space="preserve">13</w:t>
+            </w:r>
+          </w:p>
+        </w:tc>
+        <w:tc>
+          <w:tcPr>
+            <w:shd w:fill="auto" w:val="clear"/>
+            <w:tcMar>
+              <w:top w:w="100.0" w:type="dxa"/>
+              <w:left w:w="100.0" w:type="dxa"/>
+              <w:bottom w:w="100.0" w:type="dxa"/>
+              <w:right w:w="100.0" w:type="dxa"/>
+            </w:tcMar>
+            <w:vAlign w:val="center"/>
+          </w:tcPr>
+          <w:p>
+            <w:pPr>
+              <w:widowControl w:val="0"/>
+              <w:spacing w:line="240" w:lineRule="auto"/>
+              <w:jc w:val="center"/>
+              <w:rPr>
+                <w:sz w:val="20"/>
+                <w:szCs w:val="20"/>
+              </w:rPr>
+            </w:pPr>
+            <w:r>
+              <w:rPr>
+                <w:sz w:val="20"/>
+                <w:szCs w:val="20"/>
+                <w:rtl w:val="0"/>
+              </w:rPr>
+              <w:t xml:space="preserve">18</w:t>
+            </w:r>
+          </w:p>
+        </w:tc>
+      </w:tr>
+      <w:tr>
+        <w:tc>
+          <w:tcPr>
+            <w:shd w:fill="auto" w:val="clear"/>
+            <w:tcMar>
+              <w:top w:w="100.0" w:type="dxa"/>
+              <w:left w:w="100.0" w:type="dxa"/>
+              <w:bottom w:w="100.0" w:type="dxa"/>
+              <w:right w:w="100.0" w:type="dxa"/>
+            </w:tcMar>
+            <w:vAlign w:val="top"/>
+          </w:tcPr>
+          <w:p>
+            <w:pPr>
+              <w:widowControl w:val="0"/>
+              <w:spacing w:line="240" w:lineRule="auto"/>
+              <w:jc w:val="both"/>
+              <w:rPr>
+                <w:sz w:val="20"/>
+                <w:szCs w:val="20"/>
+              </w:rPr>
+            </w:pPr>
+            <w:r>
+              <w:rPr>
+                <w:sz w:val="20"/>
+                <w:szCs w:val="20"/>
+                <w:rtl w:val="0"/>
+              </w:rPr>
+              <w:t xml:space="preserve">5) O aplicativo pode me ajudar no controle e organização financeira</w:t>
+            </w:r>
+          </w:p>
+        </w:tc>
+        <w:tc>
+          <w:tcPr>
+            <w:shd w:fill="auto" w:val="clear"/>
+            <w:tcMar>
+              <w:top w:w="100.0" w:type="dxa"/>
+              <w:left w:w="100.0" w:type="dxa"/>
+              <w:bottom w:w="100.0" w:type="dxa"/>
+              <w:right w:w="100.0" w:type="dxa"/>
+            </w:tcMar>
+            <w:vAlign w:val="center"/>
+          </w:tcPr>
+          <w:p>
+            <w:pPr>
+              <w:widowControl w:val="0"/>
+              <w:spacing w:line="240" w:lineRule="auto"/>
+              <w:jc w:val="center"/>
+              <w:rPr>
+                <w:sz w:val="20"/>
+                <w:szCs w:val="20"/>
+              </w:rPr>
+            </w:pPr>
+            <w:r>
+              <w:rPr>
+                <w:sz w:val="20"/>
+                <w:szCs w:val="20"/>
+                <w:rtl w:val="0"/>
+              </w:rPr>
+              <w:t xml:space="preserve">2</w:t>
+            </w:r>
+          </w:p>
+        </w:tc>
+        <w:tc>
+          <w:tcPr>
+            <w:shd w:fill="auto" w:val="clear"/>
+            <w:tcMar>
+              <w:top w:w="100.0" w:type="dxa"/>
+              <w:left w:w="100.0" w:type="dxa"/>
+              <w:bottom w:w="100.0" w:type="dxa"/>
+              <w:right w:w="100.0" w:type="dxa"/>
+            </w:tcMar>
+            <w:vAlign w:val="center"/>
+          </w:tcPr>
+          <w:p>
+            <w:pPr>
+              <w:widowControl w:val="0"/>
+              <w:spacing w:line="240" w:lineRule="auto"/>
+              <w:jc w:val="center"/>
+              <w:rPr>
+                <w:sz w:val="20"/>
+                <w:szCs w:val="20"/>
+              </w:rPr>
+            </w:pPr>
+            <w:r>
+              <w:rPr>
+                <w:sz w:val="20"/>
+                <w:szCs w:val="20"/>
+                <w:rtl w:val="0"/>
+              </w:rPr>
+              <w:t xml:space="preserve">0</w:t>
+            </w:r>
+          </w:p>
+        </w:tc>
+        <w:tc>
+          <w:tcPr>
+            <w:shd w:fill="auto" w:val="clear"/>
+            <w:tcMar>
+              <w:top w:w="100.0" w:type="dxa"/>
+              <w:left w:w="100.0" w:type="dxa"/>
+              <w:bottom w:w="100.0" w:type="dxa"/>
+              <w:right w:w="100.0" w:type="dxa"/>
+            </w:tcMar>
+            <w:vAlign w:val="center"/>
+          </w:tcPr>
+          <w:p>
+            <w:pPr>
+              <w:widowControl w:val="0"/>
+              <w:spacing w:line="240" w:lineRule="auto"/>
+              <w:jc w:val="center"/>
+              <w:rPr>
+                <w:sz w:val="20"/>
+                <w:szCs w:val="20"/>
+              </w:rPr>
+            </w:pPr>
+            <w:r>
+              <w:rPr>
+                <w:sz w:val="20"/>
+                <w:szCs w:val="20"/>
+                <w:rtl w:val="0"/>
+              </w:rPr>
+              <w:t xml:space="preserve">4</w:t>
+            </w:r>
+          </w:p>
+        </w:tc>
+        <w:tc>
+          <w:tcPr>
+            <w:shd w:fill="auto" w:val="clear"/>
+            <w:tcMar>
+              <w:top w:w="100.0" w:type="dxa"/>
+              <w:left w:w="100.0" w:type="dxa"/>
+              <w:bottom w:w="100.0" w:type="dxa"/>
+              <w:right w:w="100.0" w:type="dxa"/>
+            </w:tcMar>
+            <w:vAlign w:val="center"/>
+          </w:tcPr>
+          <w:p>
+            <w:pPr>
+              <w:widowControl w:val="0"/>
+              <w:spacing w:line="240" w:lineRule="auto"/>
+              <w:jc w:val="center"/>
+              <w:rPr>
+                <w:sz w:val="20"/>
+                <w:szCs w:val="20"/>
+              </w:rPr>
+            </w:pPr>
+            <w:r>
+              <w:rPr>
+                <w:sz w:val="20"/>
+                <w:szCs w:val="20"/>
+                <w:rtl w:val="0"/>
+              </w:rPr>
+              <w:t xml:space="preserve">12</w:t>
+            </w:r>
+          </w:p>
+        </w:tc>
+        <w:tc>
+          <w:tcPr>
+            <w:shd w:fill="auto" w:val="clear"/>
+            <w:tcMar>
+              <w:top w:w="100.0" w:type="dxa"/>
+              <w:left w:w="100.0" w:type="dxa"/>
+              <w:bottom w:w="100.0" w:type="dxa"/>
+              <w:right w:w="100.0" w:type="dxa"/>
+            </w:tcMar>
+            <w:vAlign w:val="center"/>
+          </w:tcPr>
+          <w:p>
+            <w:pPr>
+              <w:widowControl w:val="0"/>
+              <w:spacing w:line="240" w:lineRule="auto"/>
+              <w:jc w:val="center"/>
+              <w:rPr>
+                <w:sz w:val="20"/>
+                <w:szCs w:val="20"/>
+              </w:rPr>
+            </w:pPr>
+            <w:r>
+              <w:rPr>
+                <w:sz w:val="20"/>
+                <w:szCs w:val="20"/>
+                <w:rtl w:val="0"/>
+              </w:rPr>
+              <w:t xml:space="preserve">16</w:t>
+            </w:r>
+          </w:p>
+        </w:tc>
+      </w:tr>
+      <w:tr>
+        <w:tc>
+          <w:tcPr>
+            <w:shd w:fill="auto" w:val="clear"/>
+            <w:tcMar>
+              <w:top w:w="100.0" w:type="dxa"/>
+              <w:left w:w="100.0" w:type="dxa"/>
+              <w:bottom w:w="100.0" w:type="dxa"/>
+              <w:right w:w="100.0" w:type="dxa"/>
+            </w:tcMar>
+            <w:vAlign w:val="top"/>
+          </w:tcPr>
+          <w:p>
+            <w:pPr>
+              <w:widowControl w:val="0"/>
+              <w:spacing w:line="240" w:lineRule="auto"/>
+              <w:jc w:val="both"/>
+              <w:rPr>
+                <w:sz w:val="20"/>
+                <w:szCs w:val="20"/>
+              </w:rPr>
+            </w:pPr>
+            <w:r>
+              <w:rPr>
+                <w:sz w:val="20"/>
+                <w:szCs w:val="20"/>
+                <w:rtl w:val="0"/>
+              </w:rPr>
+              <w:t xml:space="preserve">6) O aplicativo se destaca meio aos outros de mesmo seguimento, devido a sua simplicidade e eficiência</w:t>
+            </w:r>
+          </w:p>
+        </w:tc>
+        <w:tc>
+          <w:tcPr>
+            <w:shd w:fill="auto" w:val="clear"/>
+            <w:tcMar>
+              <w:top w:w="100.0" w:type="dxa"/>
+              <w:left w:w="100.0" w:type="dxa"/>
+              <w:bottom w:w="100.0" w:type="dxa"/>
+              <w:right w:w="100.0" w:type="dxa"/>
+            </w:tcMar>
+            <w:vAlign w:val="center"/>
+          </w:tcPr>
+          <w:p>
+            <w:pPr>
+              <w:widowControl w:val="0"/>
+              <w:spacing w:line="240" w:lineRule="auto"/>
+              <w:jc w:val="center"/>
+              <w:rPr>
+                <w:sz w:val="20"/>
+                <w:szCs w:val="20"/>
+              </w:rPr>
+            </w:pPr>
+            <w:r>
+              <w:rPr>
+                <w:sz w:val="20"/>
+                <w:szCs w:val="20"/>
+                <w:rtl w:val="0"/>
+              </w:rPr>
+              <w:t xml:space="preserve">0</w:t>
+            </w:r>
+          </w:p>
+        </w:tc>
+        <w:tc>
+          <w:tcPr>
+            <w:shd w:fill="auto" w:val="clear"/>
+            <w:tcMar>
+              <w:top w:w="100.0" w:type="dxa"/>
+              <w:left w:w="100.0" w:type="dxa"/>
+              <w:bottom w:w="100.0" w:type="dxa"/>
+              <w:right w:w="100.0" w:type="dxa"/>
+            </w:tcMar>
+            <w:vAlign w:val="center"/>
+          </w:tcPr>
+          <w:p>
+            <w:pPr>
+              <w:widowControl w:val="0"/>
+              <w:spacing w:line="240" w:lineRule="auto"/>
+              <w:jc w:val="center"/>
+              <w:rPr>
+                <w:sz w:val="20"/>
+                <w:szCs w:val="20"/>
+              </w:rPr>
+            </w:pPr>
+            <w:r>
+              <w:rPr>
+                <w:sz w:val="20"/>
+                <w:szCs w:val="20"/>
+                <w:rtl w:val="0"/>
+              </w:rPr>
+              <w:t xml:space="preserve">0</w:t>
+            </w:r>
+          </w:p>
+        </w:tc>
+        <w:tc>
+          <w:tcPr>
+            <w:shd w:fill="auto" w:val="clear"/>
+            <w:tcMar>
+              <w:top w:w="100.0" w:type="dxa"/>
+              <w:left w:w="100.0" w:type="dxa"/>
+              <w:bottom w:w="100.0" w:type="dxa"/>
+              <w:right w:w="100.0" w:type="dxa"/>
+            </w:tcMar>
+            <w:vAlign w:val="center"/>
+          </w:tcPr>
+          <w:p>
+            <w:pPr>
+              <w:widowControl w:val="0"/>
+              <w:spacing w:line="240" w:lineRule="auto"/>
+              <w:jc w:val="center"/>
+              <w:rPr>
+                <w:sz w:val="20"/>
+                <w:szCs w:val="20"/>
+              </w:rPr>
+            </w:pPr>
+            <w:r>
+              <w:rPr>
+                <w:sz w:val="20"/>
+                <w:szCs w:val="20"/>
+                <w:rtl w:val="0"/>
+              </w:rPr>
+              <w:t xml:space="preserve">6</w:t>
+            </w:r>
+          </w:p>
+        </w:tc>
+        <w:tc>
+          <w:tcPr>
+            <w:shd w:fill="auto" w:val="clear"/>
+            <w:tcMar>
+              <w:top w:w="100.0" w:type="dxa"/>
+              <w:left w:w="100.0" w:type="dxa"/>
+              <w:bottom w:w="100.0" w:type="dxa"/>
+              <w:right w:w="100.0" w:type="dxa"/>
+            </w:tcMar>
+            <w:vAlign w:val="center"/>
+          </w:tcPr>
+          <w:p>
+            <w:pPr>
+              <w:widowControl w:val="0"/>
+              <w:spacing w:line="240" w:lineRule="auto"/>
+              <w:jc w:val="center"/>
+              <w:rPr>
+                <w:sz w:val="20"/>
+                <w:szCs w:val="20"/>
+              </w:rPr>
+            </w:pPr>
+            <w:r>
+              <w:rPr>
+                <w:sz w:val="20"/>
+                <w:szCs w:val="20"/>
+                <w:rtl w:val="0"/>
+              </w:rPr>
+              <w:t xml:space="preserve">12</w:t>
+            </w:r>
+          </w:p>
+        </w:tc>
+        <w:tc>
+          <w:tcPr>
+            <w:shd w:fill="auto" w:val="clear"/>
+            <w:tcMar>
+              <w:top w:w="100.0" w:type="dxa"/>
+              <w:left w:w="100.0" w:type="dxa"/>
+              <w:bottom w:w="100.0" w:type="dxa"/>
+              <w:right w:w="100.0" w:type="dxa"/>
+            </w:tcMar>
+            <w:vAlign w:val="center"/>
+          </w:tcPr>
+          <w:p>
+            <w:pPr>
+              <w:widowControl w:val="0"/>
+              <w:spacing w:line="240" w:lineRule="auto"/>
+              <w:jc w:val="center"/>
+              <w:rPr>
+                <w:sz w:val="20"/>
+                <w:szCs w:val="20"/>
+              </w:rPr>
+            </w:pPr>
+            <w:r>
+              <w:rPr>
+                <w:sz w:val="20"/>
+                <w:szCs w:val="20"/>
+                <w:rtl w:val="0"/>
+              </w:rPr>
+              <w:t xml:space="preserve">16</w:t>
+            </w:r>
+          </w:p>
+        </w:tc>
+      </w:tr>
+    </w:tbl>
+    <w:p>
+      <w:pPr>
+        <w:spacing w:line="360" w:lineRule="auto"/>
+        <w:rPr>
+          <w:color w:val="151515"/>
+          <w:sz w:val="24"/>
+          <w:szCs w:val="24"/>
+          <w:highlight w:val="white"/>
+        </w:rPr>
+      </w:pPr>
+      <w:r>
+        <w:rPr>
+          <w:color w:val="151515"/>
+          <w:sz w:val="24"/>
+          <w:szCs w:val="24"/>
+          <w:highlight w:val="white"/>
+          <w:rtl w:val="0"/>
+        </w:rPr>
+        <w:t xml:space="preserve">Fonte: Os autores.</w:t>
+      </w:r>
+    </w:p>
+    <w:p>
+      <w:pPr>
+        <w:spacing w:after="0" w:line="360" w:lineRule="auto"/>
+        <w:ind w:left="0" w:firstLine="1417.3228346456694"/>
+        <w:jc w:val="both"/>
+        <w:rPr>
+          <w:color w:val="151515"/>
+          <w:sz w:val="24"/>
+          <w:szCs w:val="24"/>
+          <w:highlight w:val="white"/>
+        </w:rPr>
+      </w:pPr>
+      <w:r>
+        <w:rPr>
+          <w:color w:val="151515"/>
+          <w:sz w:val="24"/>
+          <w:szCs w:val="24"/>
+          <w:highlight w:val="white"/>
+          <w:rtl w:val="0"/>
+        </w:rPr>
+        <w:t xml:space="preserve">No geral o </w:t>
+      </w:r>
+      <w:r>
+        <w:rPr>
+          <w:i w:val="1"/>
+          <w:color w:val="151515"/>
+          <w:sz w:val="24"/>
+          <w:szCs w:val="24"/>
+          <w:highlight w:val="white"/>
+          <w:rtl w:val="0"/>
+        </w:rPr>
+        <w:t xml:space="preserve">feedback</w:t>
+      </w:r>
+      <w:r>
+        <w:rPr>
+          <w:color w:val="151515"/>
+          <w:sz w:val="24"/>
+          <w:szCs w:val="24"/>
+          <w:highlight w:val="white"/>
+          <w:rtl w:val="0"/>
+        </w:rPr>
+        <w:t xml:space="preserve"> recebido pelos usuários que tiveram a oportunidade de testar o </w:t>
+      </w:r>
+      <w:r>
+        <w:rPr>
+          <w:i w:val="1"/>
+          <w:color w:val="151515"/>
+          <w:sz w:val="24"/>
+          <w:szCs w:val="24"/>
+          <w:highlight w:val="white"/>
+          <w:rtl w:val="0"/>
+        </w:rPr>
+        <w:t xml:space="preserve">MVP</w:t>
+      </w:r>
+      <w:r>
+        <w:rPr>
+          <w:color w:val="151515"/>
+          <w:sz w:val="24"/>
+          <w:szCs w:val="24"/>
+          <w:highlight w:val="white"/>
+          <w:rtl w:val="0"/>
+        </w:rPr>
+        <w:t xml:space="preserve"> do projeto foi ótimo, indicando que o projeto é promissor e está no caminho certo. Podemos observar na Figura 18 um gráfico compilado a partir dos números obtidos no questionário para conseguirmos uma visão melhor das experiências e primeiras impressões que os usuários tiveram.</w:t>
+      </w:r>
+    </w:p>
+    <w:p>
+      <w:pPr>
+        <w:spacing w:after="0" w:line="360" w:lineRule="auto"/>
+        <w:ind w:left="0" w:firstLine="1417.3228346456694"/>
+        <w:jc w:val="both"/>
+        <w:rPr>
+          <w:color w:val="151515"/>
+          <w:sz w:val="24"/>
+          <w:szCs w:val="24"/>
+          <w:highlight w:val="white"/>
+        </w:rPr>
+      </w:pPr>
+      <w:r>
+        <w:rPr>
+          <w:color w:val="151515"/>
+          <w:sz w:val="24"/>
+          <w:szCs w:val="24"/>
+          <w:highlight w:val="white"/>
+          <w:rtl w:val="0"/>
+        </w:rPr>
+        <w:t xml:space="preserve">Analisando o gráfico é factível afirmarmos que os pontos de usabilidade, experiência do usuário e interface foram muito bem aprovados pelos usuários, como podemos observar nos resultados das duas primeiras questões.</w:t>
+      </w:r>
+    </w:p>
+    <w:p>
+      <w:pPr>
+        <w:spacing w:after="0" w:line="360" w:lineRule="auto"/>
+        <w:ind w:left="0" w:firstLine="1417.3228346456694"/>
+        <w:jc w:val="both"/>
+        <w:rPr>
+          <w:color w:val="151515"/>
+          <w:sz w:val="24"/>
+          <w:szCs w:val="24"/>
+          <w:highlight w:val="white"/>
+        </w:rPr>
+      </w:pPr>
+      <w:r>
+        <w:rPr>
+          <w:color w:val="151515"/>
+          <w:sz w:val="24"/>
+          <w:szCs w:val="24"/>
+          <w:highlight w:val="white"/>
+          <w:rtl w:val="0"/>
+        </w:rPr>
+        <w:t xml:space="preserve">As ferramentas referentes ao controle, organização, tomada de decisões e estímulos a educação financeira, fornecidas aos usuários pela plataforma, tiveram um alto nível de aprovação por parte dos usuários, havendo alguns pontos a melhorar para aprimorar ainda mais essas ferramentas e garantindo que elas se tornem ainda mais úteis.</w:t>
+      </w:r>
+    </w:p>
+    <w:p>
+      <w:pPr>
+        <w:spacing w:after="0" w:line="360" w:lineRule="auto"/>
+        <w:ind w:left="0" w:firstLine="1417.3228346456694"/>
+        <w:jc w:val="both"/>
+        <w:rPr>
+          <w:color w:val="151515"/>
+          <w:sz w:val="24"/>
+          <w:szCs w:val="24"/>
+          <w:highlight w:val="white"/>
+        </w:rPr>
+      </w:pPr>
+      <w:r>
+        <w:rPr>
+          <w:color w:val="151515"/>
+          <w:sz w:val="24"/>
+          <w:szCs w:val="24"/>
+          <w:highlight w:val="white"/>
+          <w:rtl w:val="0"/>
+        </w:rPr>
+        <w:t xml:space="preserve">Por fim, a última afirmação tinha como objetivo comparar o aplicativo Bill com outros aplicativos de mesmo seguimento, a fim de validar se o mesmo se destaca perante os outros com a sua simplicidade e eficiência, e o </w:t>
+      </w:r>
+      <w:r>
+        <w:rPr>
+          <w:i w:val="1"/>
+          <w:color w:val="151515"/>
+          <w:sz w:val="24"/>
+          <w:szCs w:val="24"/>
+          <w:highlight w:val="white"/>
+          <w:rtl w:val="0"/>
+        </w:rPr>
+        <w:t xml:space="preserve">feedback</w:t>
+      </w:r>
+      <w:r>
+        <w:rPr>
+          <w:color w:val="151515"/>
+          <w:sz w:val="24"/>
+          <w:szCs w:val="24"/>
+          <w:highlight w:val="white"/>
+          <w:rtl w:val="0"/>
+        </w:rPr>
+        <w:t xml:space="preserve"> para esse ponto foi satisfatório.</w:t>
       </w:r>
     </w:p>
     <w:p>
@@ -7815,23 +9320,16 @@
         <w:ind w:left="0" w:firstLine="0"/>
         <w:jc w:val="both"/>
         <w:rPr>
-          <w:b w:val="1"/>
-          <w:color w:val="151515"/>
-          <w:sz w:val="24"/>
-          <w:szCs w:val="24"/>
-          <w:highlight w:val="white"/>
-        </w:rPr>
-      </w:pPr>
-      <w:r>
-        <w:rPr>
-          <w:b w:val="1"/>
-          <w:color w:val="151515"/>
-          <w:sz w:val="24"/>
-          <w:szCs w:val="24"/>
-          <w:highlight w:val="white"/>
-          <w:rtl w:val="0"/>
-        </w:rPr>
-        <w:t xml:space="preserve">6 CONCLUSÃO</w:t>
+          <w:color w:val="151515"/>
+          <w:sz w:val="24"/>
+          <w:szCs w:val="24"/>
+          <w:highlight w:val="white"/>
+        </w:rPr>
+      </w:pPr>
+      <w:r>
+        <w:rPr>
+          <w:rtl w:val="0"/>
+        </w:rPr>
       </w:r>
     </w:p>
     <w:p>
@@ -7848,8 +9346,83 @@
       </w:pPr>
       <w:r>
         <w:rPr>
-          <w:rtl w:val="0"/>
-        </w:rPr>
+          <w:color w:val="151515"/>
+          <w:sz w:val="24"/>
+          <w:szCs w:val="24"/>
+          <w:highlight w:val="white"/>
+          <w:rtl w:val="0"/>
+        </w:rPr>
+        <w:t xml:space="preserve">Figura 18 - Respostas da validação do MVP</w:t>
+      </w:r>
+      <w:r>
+        <w:rPr>
+          <w:rtl w:val="0"/>
+        </w:rPr>
+      </w:r>
+      <w:r>
+        <w:drawing>
+          <wp:anchor allowOverlap="1" behindDoc="0" distB="57150" distT="57150" distL="57150" distR="57150" hidden="0" layoutInCell="1" locked="0" relativeHeight="0" simplePos="0">
+            <wp:simplePos x="0" y="0"/>
+            <wp:positionH relativeFrom="column">
+              <wp:posOffset>-847724</wp:posOffset>
+            </wp:positionH>
+            <wp:positionV relativeFrom="paragraph">
+              <wp:posOffset>314325</wp:posOffset>
+            </wp:positionV>
+            <wp:extent cx="7185525" cy="3057525"/>
+            <wp:effectExtent b="0" l="0" r="0" t="0"/>
+            <wp:wrapTopAndBottom distB="57150" distT="57150"/>
+            <wp:docPr id="12" name="image7.png"/>
+            <a:graphic>
+              <a:graphicData uri="http://schemas.openxmlformats.org/drawingml/2006/picture">
+                <pic:pic>
+                  <pic:nvPicPr>
+                    <pic:cNvPr id="0" name="image7.png"/>
+                    <pic:cNvPicPr preferRelativeResize="0"/>
+                  </pic:nvPicPr>
+                  <pic:blipFill>
+                    <a:blip r:embed="rId23"/>
+                    <a:srcRect b="7416" l="16700" r="0" t="10485"/>
+                    <a:stretch>
+                      <a:fillRect/>
+                    </a:stretch>
+                  </pic:blipFill>
+                  <pic:spPr>
+                    <a:xfrm>
+                      <a:off x="0" y="0"/>
+                      <a:ext cx="7185525" cy="3057525"/>
+                    </a:xfrm>
+                    <a:prstGeom prst="rect"/>
+                    <a:ln/>
+                  </pic:spPr>
+                </pic:pic>
+              </a:graphicData>
+            </a:graphic>
+          </wp:anchor>
+        </w:drawing>
+      </w:r>
+    </w:p>
+    <w:p>
+      <w:pPr>
+        <w:spacing w:after="0" w:line="360" w:lineRule="auto"/>
+        <w:ind w:left="0" w:firstLine="0"/>
+        <w:jc w:val="both"/>
+        <w:rPr>
+          <w:color w:val="151515"/>
+          <w:sz w:val="24"/>
+          <w:szCs w:val="24"/>
+          <w:highlight w:val="white"/>
+        </w:rPr>
+      </w:pPr>
+      <w:r>
+        <w:rPr>
+          <w:color w:val="151515"/>
+          <w:sz w:val="24"/>
+          <w:szCs w:val="24"/>
+          <w:highlight w:val="white"/>
+          <w:rtl w:val="0"/>
+        </w:rPr>
+        <w:t xml:space="preserve">Fonte: Os autores.</w:t>
       </w:r>
     </w:p>
     <w:p>
@@ -7872,136 +9445,7 @@
           <w:highlight w:val="white"/>
           <w:rtl w:val="0"/>
         </w:rPr>
-        <w:t xml:space="preserve">Com a finalização do desenvolvimento do produto mínimo viável da aplicação móvel para as plataformas Android e iOS do projeto Bill, o propósito principal deste trabalho foi alcançado.</w:t>
-      </w:r>
-    </w:p>
-    <w:p>
-      <w:pPr>
-        <w:spacing w:after="0" w:line="360" w:lineRule="auto"/>
-        <w:ind w:left="0" w:firstLine="1417.3228346456694"/>
-        <w:jc w:val="both"/>
-        <w:rPr>
-          <w:color w:val="151515"/>
-          <w:sz w:val="24"/>
-          <w:szCs w:val="24"/>
-          <w:highlight w:val="white"/>
-        </w:rPr>
-      </w:pPr>
-      <w:r>
-        <w:rPr>
-          <w:color w:val="151515"/>
-          <w:sz w:val="24"/>
-          <w:szCs w:val="24"/>
-          <w:highlight w:val="white"/>
-          <w:rtl w:val="0"/>
-        </w:rPr>
-        <w:t xml:space="preserve">Com o objetivo de demonstrar todo o conhecimento adquirido ao longo do curso de Sistema de Informações, o trabalho foi desenvolvido utilizando o </w:t>
-      </w:r>
-      <w:r>
-        <w:rPr>
-          <w:i w:val="1"/>
-          <w:color w:val="151515"/>
-          <w:sz w:val="24"/>
-          <w:szCs w:val="24"/>
-          <w:highlight w:val="white"/>
-          <w:rtl w:val="0"/>
-        </w:rPr>
-        <w:t xml:space="preserve">SDK </w:t>
-      </w:r>
-      <w:r>
-        <w:rPr>
-          <w:color w:val="151515"/>
-          <w:sz w:val="24"/>
-          <w:szCs w:val="24"/>
-          <w:highlight w:val="white"/>
-          <w:rtl w:val="0"/>
-        </w:rPr>
-        <w:t xml:space="preserve">Flutter, </w:t>
-      </w:r>
-      <w:r>
-        <w:rPr>
-          <w:color w:val="151515"/>
-          <w:sz w:val="24"/>
-          <w:szCs w:val="24"/>
-          <w:highlight w:val="white"/>
-          <w:rtl w:val="0"/>
-        </w:rPr>
-        <w:t xml:space="preserve">NodeJS</w:t>
-      </w:r>
-      <w:r>
-        <w:rPr>
-          <w:color w:val="151515"/>
-          <w:sz w:val="24"/>
-          <w:szCs w:val="24"/>
-          <w:highlight w:val="white"/>
-          <w:rtl w:val="0"/>
-        </w:rPr>
-        <w:t xml:space="preserve">, SQL, conceitos de criação de artefatos da engenharia de software e ferramentas e metodologias ágeis para a organização e acompanhamento do desenvolvimento do projeto.</w:t>
-      </w:r>
-    </w:p>
-    <w:p>
-      <w:pPr>
-        <w:spacing w:after="0" w:line="360" w:lineRule="auto"/>
-        <w:ind w:left="0" w:firstLine="1417.3228346456694"/>
-        <w:jc w:val="both"/>
-        <w:rPr>
-          <w:color w:val="151515"/>
-          <w:sz w:val="24"/>
-          <w:szCs w:val="24"/>
-          <w:highlight w:val="white"/>
-        </w:rPr>
-      </w:pPr>
-      <w:r>
-        <w:rPr>
-          <w:color w:val="151515"/>
-          <w:sz w:val="24"/>
-          <w:szCs w:val="24"/>
-          <w:highlight w:val="white"/>
-          <w:rtl w:val="0"/>
-        </w:rPr>
-        <w:t xml:space="preserve">O objetivo alcançado com este projeto foi o desenvolvimento de um </w:t>
-      </w:r>
-      <w:r>
-        <w:rPr>
-          <w:i w:val="1"/>
-          <w:color w:val="151515"/>
-          <w:sz w:val="24"/>
-          <w:szCs w:val="24"/>
-          <w:highlight w:val="white"/>
-          <w:rtl w:val="0"/>
-        </w:rPr>
-        <w:t xml:space="preserve">MVP</w:t>
-      </w:r>
-      <w:r>
-        <w:rPr>
-          <w:color w:val="151515"/>
-          <w:sz w:val="24"/>
-          <w:szCs w:val="24"/>
-          <w:highlight w:val="white"/>
-          <w:rtl w:val="0"/>
-        </w:rPr>
-        <w:t xml:space="preserve"> (</w:t>
-      </w:r>
-      <w:r>
-        <w:rPr>
-          <w:i w:val="1"/>
-          <w:color w:val="151515"/>
-          <w:sz w:val="24"/>
-          <w:szCs w:val="24"/>
-          <w:highlight w:val="white"/>
-          <w:rtl w:val="0"/>
-        </w:rPr>
-        <w:t xml:space="preserve">Minimum Viable Product</w:t>
-      </w:r>
-      <w:r>
-        <w:rPr>
-          <w:color w:val="151515"/>
-          <w:sz w:val="24"/>
-          <w:szCs w:val="24"/>
-          <w:highlight w:val="white"/>
-          <w:rtl w:val="0"/>
-        </w:rPr>
-        <w:t xml:space="preserve">), mas no decorrer deste desenvolvimento foram analisadas melhorias e novas funcionalidades que podem agregar ao projeto final a fim de desenvolver um produto mais completo e com mais opções que irão tornar a experiência do usuário mais satisfatória e robusta. Melhorias nas funcionalidades já existentes no </w:t>
+        <w:t xml:space="preserve">No decorrer deste desenvolvimento foram analisadas melhorias e novas funcionalidades que podem agregar ao projeto final a fim de desenvolver um produto mais completo e com mais opções que irão tornar a experiência do usuário mais satisfatória e robusta. Melhorias nas funcionalidades já existentes no </w:t>
       </w:r>
       <w:r>
         <w:rPr>
@@ -8237,27 +9681,20 @@
         <w:spacing w:after="0" w:line="360" w:lineRule="auto"/>
         <w:jc w:val="both"/>
         <w:rPr>
-          <w:color w:val="151515"/>
-          <w:sz w:val="24"/>
-          <w:szCs w:val="24"/>
-          <w:highlight w:val="white"/>
-        </w:rPr>
-      </w:pPr>
-      <w:r>
-        <w:rPr>
-          <w:rtl w:val="0"/>
-        </w:rPr>
-      </w:r>
-    </w:p>
-    <w:p>
-      <w:pPr>
-        <w:spacing w:after="0" w:line="360" w:lineRule="auto"/>
-        <w:jc w:val="both"/>
-        <w:rPr>
-          <w:sz w:val="24"/>
-          <w:szCs w:val="24"/>
-        </w:rPr>
-      </w:pPr>
+          <w:sz w:val="24"/>
+          <w:szCs w:val="24"/>
+        </w:rPr>
+      </w:pPr>
+      <w:r>
+        <w:rPr>
+          <w:color w:val="151515"/>
+          <w:sz w:val="24"/>
+          <w:szCs w:val="24"/>
+          <w:highlight w:val="white"/>
+          <w:rtl w:val="0"/>
+        </w:rPr>
+        <w:br w:type="textWrapping"/>
+      </w:r>
       <w:r>
         <w:rPr>
           <w:sz w:val="24"/>
@@ -9281,7 +10718,7 @@
       </w:r>
     </w:p>
     <w:sectPr>
-      <w:headerReference r:id="rId25" w:type="default"/>
+      <w:headerReference r:id="rId24" w:type="default"/>
       <w:pgSz w:h="16834" w:w="11909"/>
       <w:pgMar w:bottom="1133.8582677165355" w:top="1700.7874015748032" w:left="1700.7874015748032" w:right="1133.8582677165355" w:header="720" w:footer="720"/>
       <w:pgNumType w:start="1"/>
@@ -9311,12 +10748,12 @@
           <wp:extent cx="1816468" cy="648000"/>
           <wp:effectExtent b="0" l="0" r="0" t="0"/>
           <wp:wrapSquare wrapText="bothSides" distB="0" distT="0" distL="114300" distR="114300"/>
-          <wp:docPr descr="Uma imagem contendo desenho&#10;&#10;Descrição gerada automaticamente" id="6" name="image16.jpg"/>
+          <wp:docPr descr="Uma imagem contendo desenho&#10;&#10;Descrição gerada automaticamente" id="6" name="image6.jpg"/>
           <a:graphic>
             <a:graphicData uri="http://schemas.openxmlformats.org/drawingml/2006/picture">
               <pic:pic>
                 <pic:nvPicPr>
-                  <pic:cNvPr descr="Uma imagem contendo desenho&#10;&#10;Descrição gerada automaticamente" id="0" name="image16.jpg"/>
+                  <pic:cNvPr descr="Uma imagem contendo desenho&#10;&#10;Descrição gerada automaticamente" id="0" name="image6.jpg"/>
                   <pic:cNvPicPr preferRelativeResize="0"/>
                 </pic:nvPicPr>
                 <pic:blipFill>
@@ -9365,12 +10802,12 @@
           <wp:extent cx="1746250" cy="792480"/>
           <wp:effectExtent b="0" l="0" r="0" t="0"/>
           <wp:wrapTopAndBottom distB="0" distT="0"/>
-          <wp:docPr id="9" name="image3.png"/>
+          <wp:docPr id="9" name="image1.png"/>
           <a:graphic>
             <a:graphicData uri="http://schemas.openxmlformats.org/drawingml/2006/picture">
               <pic:pic>
                 <pic:nvPicPr>
-                  <pic:cNvPr id="0" name="image3.png"/>
+                  <pic:cNvPr id="0" name="image1.png"/>
                   <pic:cNvPicPr preferRelativeResize="0"/>
                 </pic:nvPicPr>
                 <pic:blipFill>
@@ -9660,6 +11097,19 @@
       <w:sz w:val="30"/>
       <w:szCs w:val="30"/>
     </w:rPr>
+  </w:style>
+  <w:style w:type="table" w:styleId="Table1">
+    <w:basedOn w:val="TableNormal"/>
+    <w:tblPr>
+      <w:tblStyleRowBandSize w:val="1"/>
+      <w:tblStyleColBandSize w:val="1"/>
+      <w:tblCellMar>
+        <w:top w:w="100.0" w:type="dxa"/>
+        <w:left w:w="100.0" w:type="dxa"/>
+        <w:bottom w:w="100.0" w:type="dxa"/>
+        <w:right w:w="100.0" w:type="dxa"/>
+      </w:tblCellMar>
+    </w:tblPr>
   </w:style>
 </w:styles>
 </file>

</xml_diff>

<commit_message>
Atualização geral dos artefatos
</commit_message>
<xml_diff>
--- a/Artigo e documentações/BILL - ARTIGO DE TCC.docx
+++ b/Artigo e documentações/BILL - ARTIGO DE TCC.docx
@@ -4720,12 +4720,12 @@
           <wp:inline distB="114300" distT="114300" distL="114300" distR="114300">
             <wp:extent cx="5760000" cy="2908300"/>
             <wp:effectExtent b="0" l="0" r="0" t="0"/>
-            <wp:docPr id="19" name="image3.png"/>
+            <wp:docPr id="19" name="image15.png"/>
             <a:graphic>
               <a:graphicData uri="http://schemas.openxmlformats.org/drawingml/2006/picture">
                 <pic:pic>
                   <pic:nvPicPr>
-                    <pic:cNvPr id="0" name="image3.png"/>
+                    <pic:cNvPr id="0" name="image15.png"/>
                     <pic:cNvPicPr preferRelativeResize="0"/>
                   </pic:nvPicPr>
                   <pic:blipFill>
@@ -5369,12 +5369,12 @@
             <wp:extent cx="2160000" cy="4190227"/>
             <wp:effectExtent b="0" l="0" r="0" t="0"/>
             <wp:wrapTopAndBottom distB="114300" distT="114300"/>
-            <wp:docPr id="16" name="image12.png"/>
+            <wp:docPr id="16" name="image11.png"/>
             <a:graphic>
               <a:graphicData uri="http://schemas.openxmlformats.org/drawingml/2006/picture">
                 <pic:pic>
                   <pic:nvPicPr>
-                    <pic:cNvPr id="0" name="image12.png"/>
+                    <pic:cNvPr id="0" name="image11.png"/>
                     <pic:cNvPicPr preferRelativeResize="0"/>
                   </pic:nvPicPr>
                   <pic:blipFill>
@@ -5411,12 +5411,12 @@
             <wp:extent cx="2160000" cy="4293297"/>
             <wp:effectExtent b="0" l="0" r="0" t="0"/>
             <wp:wrapTopAndBottom distB="114300" distT="114300"/>
-            <wp:docPr id="7" name="image10.png"/>
+            <wp:docPr id="7" name="image7.png"/>
             <a:graphic>
               <a:graphicData uri="http://schemas.openxmlformats.org/drawingml/2006/picture">
                 <pic:pic>
                   <pic:nvPicPr>
-                    <pic:cNvPr id="0" name="image10.png"/>
+                    <pic:cNvPr id="0" name="image7.png"/>
                     <pic:cNvPicPr preferRelativeResize="0"/>
                   </pic:nvPicPr>
                   <pic:blipFill>
@@ -5737,12 +5737,12 @@
             <wp:extent cx="2160000" cy="4320000"/>
             <wp:effectExtent b="0" l="0" r="0" t="0"/>
             <wp:wrapTopAndBottom distB="57150" distT="57150"/>
-            <wp:docPr id="15" name="image9.png"/>
+            <wp:docPr id="15" name="image8.png"/>
             <a:graphic>
               <a:graphicData uri="http://schemas.openxmlformats.org/drawingml/2006/picture">
                 <pic:pic>
                   <pic:nvPicPr>
-                    <pic:cNvPr id="0" name="image9.png"/>
+                    <pic:cNvPr id="0" name="image8.png"/>
                     <pic:cNvPicPr preferRelativeResize="0"/>
                   </pic:nvPicPr>
                   <pic:blipFill>
@@ -5779,12 +5779,12 @@
             <wp:extent cx="2160000" cy="4320000"/>
             <wp:effectExtent b="0" l="0" r="0" t="0"/>
             <wp:wrapTopAndBottom distB="57150" distT="57150"/>
-            <wp:docPr id="10" name="image5.png"/>
+            <wp:docPr id="10" name="image9.png"/>
             <a:graphic>
               <a:graphicData uri="http://schemas.openxmlformats.org/drawingml/2006/picture">
                 <pic:pic>
                   <pic:nvPicPr>
-                    <pic:cNvPr id="0" name="image5.png"/>
+                    <pic:cNvPr id="0" name="image9.png"/>
                     <pic:cNvPicPr preferRelativeResize="0"/>
                   </pic:nvPicPr>
                   <pic:blipFill>
@@ -5973,12 +5973,12 @@
             <wp:extent cx="2160000" cy="4320000"/>
             <wp:effectExtent b="0" l="0" r="0" t="0"/>
             <wp:wrapTopAndBottom distB="57150" distT="57150"/>
-            <wp:docPr id="1" name="image2.png"/>
+            <wp:docPr id="1" name="image13.png"/>
             <a:graphic>
               <a:graphicData uri="http://schemas.openxmlformats.org/drawingml/2006/picture">
                 <pic:pic>
                   <pic:nvPicPr>
-                    <pic:cNvPr id="0" name="image2.png"/>
+                    <pic:cNvPr id="0" name="image13.png"/>
                     <pic:cNvPicPr preferRelativeResize="0"/>
                   </pic:nvPicPr>
                   <pic:blipFill>
@@ -6015,12 +6015,12 @@
             <wp:extent cx="2160000" cy="4320000"/>
             <wp:effectExtent b="0" l="0" r="0" t="0"/>
             <wp:wrapTopAndBottom distB="57150" distT="57150"/>
-            <wp:docPr id="17" name="image8.png"/>
+            <wp:docPr id="17" name="image14.png"/>
             <a:graphic>
               <a:graphicData uri="http://schemas.openxmlformats.org/drawingml/2006/picture">
                 <pic:pic>
                   <pic:nvPicPr>
-                    <pic:cNvPr id="0" name="image8.png"/>
+                    <pic:cNvPr id="0" name="image14.png"/>
                     <pic:cNvPicPr preferRelativeResize="0"/>
                   </pic:nvPicPr>
                   <pic:blipFill>
@@ -6201,12 +6201,12 @@
           <wp:inline distB="114300" distT="114300" distL="114300" distR="114300">
             <wp:extent cx="2160000" cy="4190227"/>
             <wp:effectExtent b="0" l="0" r="0" t="0"/>
-            <wp:docPr id="11" name="image13.png"/>
+            <wp:docPr id="11" name="image10.png"/>
             <a:graphic>
               <a:graphicData uri="http://schemas.openxmlformats.org/drawingml/2006/picture">
                 <pic:pic>
                   <pic:nvPicPr>
-                    <pic:cNvPr id="0" name="image13.png"/>
+                    <pic:cNvPr id="0" name="image10.png"/>
                     <pic:cNvPicPr preferRelativeResize="0"/>
                   </pic:nvPicPr>
                   <pic:blipFill>
@@ -6403,12 +6403,12 @@
             <wp:extent cx="2160000" cy="4296155"/>
             <wp:effectExtent b="0" l="0" r="0" t="0"/>
             <wp:wrapTopAndBottom distB="57150" distT="57150"/>
-            <wp:docPr id="13" name="image15.png"/>
+            <wp:docPr id="13" name="image3.png"/>
             <a:graphic>
               <a:graphicData uri="http://schemas.openxmlformats.org/drawingml/2006/picture">
                 <pic:pic>
                   <pic:nvPicPr>
-                    <pic:cNvPr id="0" name="image15.png"/>
+                    <pic:cNvPr id="0" name="image3.png"/>
                     <pic:cNvPicPr preferRelativeResize="0"/>
                   </pic:nvPicPr>
                   <pic:blipFill>
@@ -6445,12 +6445,12 @@
             <wp:extent cx="2160000" cy="4266249"/>
             <wp:effectExtent b="0" l="0" r="0" t="0"/>
             <wp:wrapTopAndBottom distB="57150" distT="57150"/>
-            <wp:docPr id="5" name="image4.png"/>
+            <wp:docPr id="5" name="image5.png"/>
             <a:graphic>
               <a:graphicData uri="http://schemas.openxmlformats.org/drawingml/2006/picture">
                 <pic:pic>
                   <pic:nvPicPr>
-                    <pic:cNvPr id="0" name="image4.png"/>
+                    <pic:cNvPr id="0" name="image5.png"/>
                     <pic:cNvPicPr preferRelativeResize="0"/>
                   </pic:nvPicPr>
                   <pic:blipFill>
@@ -6670,12 +6670,12 @@
           <wp:inline distB="57150" distT="57150" distL="57150" distR="57150">
             <wp:extent cx="3581400" cy="2924175"/>
             <wp:effectExtent b="0" l="0" r="0" t="0"/>
-            <wp:docPr id="14" name="image14.png"/>
+            <wp:docPr id="14" name="image16.png"/>
             <a:graphic>
               <a:graphicData uri="http://schemas.openxmlformats.org/drawingml/2006/picture">
                 <pic:pic>
                   <pic:nvPicPr>
-                    <pic:cNvPr id="0" name="image14.png"/>
+                    <pic:cNvPr id="0" name="image16.png"/>
                     <pic:cNvPicPr preferRelativeResize="0"/>
                   </pic:nvPicPr>
                   <pic:blipFill>
@@ -7057,12 +7057,12 @@
           <wp:inline distB="114300" distT="114300" distL="114300" distR="114300">
             <wp:extent cx="2781300" cy="942975"/>
             <wp:effectExtent b="0" l="0" r="0" t="0"/>
-            <wp:docPr id="18" name="image16.png"/>
+            <wp:docPr id="18" name="image4.png"/>
             <a:graphic>
               <a:graphicData uri="http://schemas.openxmlformats.org/drawingml/2006/picture">
                 <pic:pic>
                   <pic:nvPicPr>
-                    <pic:cNvPr id="0" name="image16.png"/>
+                    <pic:cNvPr id="0" name="image4.png"/>
                     <pic:cNvPicPr preferRelativeResize="0"/>
                   </pic:nvPicPr>
                   <pic:blipFill>
@@ -7198,12 +7198,12 @@
           <wp:inline distB="114300" distT="114300" distL="114300" distR="114300">
             <wp:extent cx="4524375" cy="2124075"/>
             <wp:effectExtent b="0" l="0" r="0" t="0"/>
-            <wp:docPr id="3" name="image11.png"/>
+            <wp:docPr id="3" name="image1.png"/>
             <a:graphic>
               <a:graphicData uri="http://schemas.openxmlformats.org/drawingml/2006/picture">
                 <pic:pic>
                   <pic:nvPicPr>
-                    <pic:cNvPr id="0" name="image11.png"/>
+                    <pic:cNvPr id="0" name="image1.png"/>
                     <pic:cNvPicPr preferRelativeResize="0"/>
                   </pic:nvPicPr>
                   <pic:blipFill>
@@ -9244,7 +9244,7 @@
           <w:highlight w:val="white"/>
           <w:rtl w:val="0"/>
         </w:rPr>
-        <w:t xml:space="preserve">Analisando o gráfico é factível afirmarmos que os pontos de usabilidade, experiência do usuário e interface foram muito bem aprovados pelos usuários, como podemos observar nos resultados das duas primeiras questões.</w:t>
+        <w:t xml:space="preserve">Analisando o gráfico é factível afirmarmos que os pontos de usabilidade, experiência do usuário e interface foram muito bem aprovados pelos usuários, ou seja, 94,2% dos usuários concordaram que o aplicativo é de fácil usabilidade e, 94,1%, reportaram que o aplicativo é agradável, de forma geral.</w:t>
       </w:r>
     </w:p>
     <w:p>
@@ -9267,7 +9267,7 @@
           <w:highlight w:val="white"/>
           <w:rtl w:val="0"/>
         </w:rPr>
-        <w:t xml:space="preserve">As ferramentas referentes ao controle, organização, tomada de decisões e estímulos a educação financeira, fornecidas aos usuários pela plataforma, tiveram um alto nível de aprovação por parte dos usuários, havendo alguns pontos a melhorar para aprimorar ainda mais essas ferramentas e garantindo que elas se tornem ainda mais úteis.</w:t>
+        <w:t xml:space="preserve">As ferramentas referentes ao controle, organização, tomada de decisões e estímulos a educação financeira, fornecidas aos usuários pela plataforma, tiveram um alto nível de aprovação por parte dos usuários, obtendo 76,5% de aprovação sobre a ajuda na tomada de decisões, 91,1% apontando que o aplicativo estimula a educação financeira e 82,4%, dos usuários, concordaram que o aplicativo contribui para o controle e organização das finanças pessoais.</w:t>
       </w:r>
     </w:p>
     <w:p>
@@ -9311,7 +9311,25 @@
           <w:highlight w:val="white"/>
           <w:rtl w:val="0"/>
         </w:rPr>
-        <w:t xml:space="preserve"> para esse ponto foi satisfatório.</w:t>
+        <w:t xml:space="preserve"> para esse ponto foi satisfatório, obtendo 82,4% de aprovação por parte dos usuários.</w:t>
+      </w:r>
+    </w:p>
+    <w:p>
+      <w:pPr>
+        <w:spacing w:after="0" w:line="360" w:lineRule="auto"/>
+        <w:ind w:left="0" w:firstLine="1417.3228346456694"/>
+        <w:jc w:val="both"/>
+        <w:rPr>
+          <w:color w:val="151515"/>
+          <w:sz w:val="24"/>
+          <w:szCs w:val="24"/>
+          <w:highlight w:val="white"/>
+        </w:rPr>
+      </w:pPr>
+      <w:r>
+        <w:rPr>
+          <w:rtl w:val="0"/>
+        </w:rPr>
       </w:r>
     </w:p>
     <w:p>
@@ -9328,24 +9346,6 @@
       </w:pPr>
       <w:r>
         <w:rPr>
-          <w:rtl w:val="0"/>
-        </w:rPr>
-      </w:r>
-    </w:p>
-    <w:p>
-      <w:pPr>
-        <w:spacing w:after="0" w:line="360" w:lineRule="auto"/>
-        <w:ind w:left="0" w:firstLine="0"/>
-        <w:jc w:val="both"/>
-        <w:rPr>
-          <w:color w:val="151515"/>
-          <w:sz w:val="24"/>
-          <w:szCs w:val="24"/>
-          <w:highlight w:val="white"/>
-        </w:rPr>
-      </w:pPr>
-      <w:r>
-        <w:rPr>
           <w:color w:val="151515"/>
           <w:sz w:val="24"/>
           <w:szCs w:val="24"/>
@@ -9361,23 +9361,23 @@
       </w:r>
       <w:r>
         <w:drawing>
-          <wp:anchor allowOverlap="1" behindDoc="0" distB="57150" distT="57150" distL="57150" distR="57150" hidden="0" layoutInCell="1" locked="0" relativeHeight="0" simplePos="0">
+          <wp:anchor allowOverlap="1" behindDoc="0" distB="0" distT="0" distL="0" distR="0" hidden="0" layoutInCell="1" locked="0" relativeHeight="0" simplePos="0">
             <wp:simplePos x="0" y="0"/>
             <wp:positionH relativeFrom="column">
-              <wp:posOffset>-847724</wp:posOffset>
+              <wp:posOffset>-439199</wp:posOffset>
             </wp:positionH>
             <wp:positionV relativeFrom="paragraph">
-              <wp:posOffset>314325</wp:posOffset>
+              <wp:posOffset>247650</wp:posOffset>
             </wp:positionV>
-            <wp:extent cx="7185525" cy="3057525"/>
+            <wp:extent cx="6439988" cy="2764024"/>
             <wp:effectExtent b="0" l="0" r="0" t="0"/>
-            <wp:wrapTopAndBottom distB="57150" distT="57150"/>
-            <wp:docPr id="12" name="image7.png"/>
+            <wp:wrapTopAndBottom distB="0" distT="0"/>
+            <wp:docPr id="12" name="image2.png"/>
             <a:graphic>
               <a:graphicData uri="http://schemas.openxmlformats.org/drawingml/2006/picture">
                 <pic:pic>
                   <pic:nvPicPr>
-                    <pic:cNvPr id="0" name="image7.png"/>
+                    <pic:cNvPr id="0" name="image2.png"/>
                     <pic:cNvPicPr preferRelativeResize="0"/>
                   </pic:nvPicPr>
                   <pic:blipFill>
@@ -9390,7 +9390,7 @@
                   <pic:spPr>
                     <a:xfrm>
                       <a:off x="0" y="0"/>
-                      <a:ext cx="7185525" cy="3057525"/>
+                      <a:ext cx="6439988" cy="2764024"/>
                     </a:xfrm>
                     <a:prstGeom prst="rect"/>
                     <a:ln/>
@@ -10748,12 +10748,12 @@
           <wp:extent cx="1816468" cy="648000"/>
           <wp:effectExtent b="0" l="0" r="0" t="0"/>
           <wp:wrapSquare wrapText="bothSides" distB="0" distT="0" distL="114300" distR="114300"/>
-          <wp:docPr descr="Uma imagem contendo desenho&#10;&#10;Descrição gerada automaticamente" id="6" name="image6.jpg"/>
+          <wp:docPr descr="Uma imagem contendo desenho&#10;&#10;Descrição gerada automaticamente" id="6" name="image12.jpg"/>
           <a:graphic>
             <a:graphicData uri="http://schemas.openxmlformats.org/drawingml/2006/picture">
               <pic:pic>
                 <pic:nvPicPr>
-                  <pic:cNvPr descr="Uma imagem contendo desenho&#10;&#10;Descrição gerada automaticamente" id="0" name="image6.jpg"/>
+                  <pic:cNvPr descr="Uma imagem contendo desenho&#10;&#10;Descrição gerada automaticamente" id="0" name="image12.jpg"/>
                   <pic:cNvPicPr preferRelativeResize="0"/>
                 </pic:nvPicPr>
                 <pic:blipFill>
@@ -10802,12 +10802,12 @@
           <wp:extent cx="1746250" cy="792480"/>
           <wp:effectExtent b="0" l="0" r="0" t="0"/>
           <wp:wrapTopAndBottom distB="0" distT="0"/>
-          <wp:docPr id="9" name="image1.png"/>
+          <wp:docPr id="9" name="image6.png"/>
           <a:graphic>
             <a:graphicData uri="http://schemas.openxmlformats.org/drawingml/2006/picture">
               <pic:pic>
                 <pic:nvPicPr>
-                  <pic:cNvPr id="0" name="image1.png"/>
+                  <pic:cNvPr id="0" name="image6.png"/>
                   <pic:cNvPicPr preferRelativeResize="0"/>
                 </pic:nvPicPr>
                 <pic:blipFill>

</xml_diff>

<commit_message>
Atualizando Artigo e Pesquisas
</commit_message>
<xml_diff>
--- a/Artigo e documentações/BILL - ARTIGO DE TCC.docx
+++ b/Artigo e documentações/BILL - ARTIGO DE TCC.docx
@@ -664,7 +664,7 @@
           <w:highlight w:val="white"/>
           <w:rtl w:val="0"/>
         </w:rPr>
-        <w:t xml:space="preserve">Segundo em pesquisas do SPC (Serviço de Proteção ao Crédito) Brasil, mais de 47% dos jovens entre 18 e 30 anos não faz nenhum controle de seus ganhos e gastos, o que acaba gerando o endividamento e tornando cada vez mais difícil sair dessa situação. Dentre as milhões de pessoas que não realizam um controle de sua vida financeira, os principais motivos são de não saberem como fazer e muitas vezes por preguiça (SOLDI, 2019). </w:t>
+        <w:t xml:space="preserve">Segundo pesquisas do SPC (Serviço de Proteção ao Crédito) Brasil, mais de 47% dos jovens entre 18 e 30 anos não faz nenhum controle de seus ganhos e gastos, o que acaba gerando o endividamento e tornando cada vez mais difícil sair dessa situação. Dentre as milhões de pessoas que não realizam um controle de sua vida financeira, os principais motivos são de não saberem como fazer e muitas vezes por preguiça (SOLDI, 2019). </w:t>
       </w:r>
     </w:p>
     <w:p>
@@ -3105,12 +3105,12 @@
           <wp:inline distB="114300" distT="114300" distL="114300" distR="114300">
             <wp:extent cx="5762625" cy="3962400"/>
             <wp:effectExtent b="0" l="0" r="0" t="0"/>
-            <wp:docPr id="2" name="image17.png"/>
+            <wp:docPr id="2" name="image16.png"/>
             <a:graphic>
               <a:graphicData uri="http://schemas.openxmlformats.org/drawingml/2006/picture">
                 <pic:pic>
                   <pic:nvPicPr>
-                    <pic:cNvPr id="0" name="image17.png"/>
+                    <pic:cNvPr id="0" name="image16.png"/>
                     <pic:cNvPicPr preferRelativeResize="0"/>
                   </pic:nvPicPr>
                   <pic:blipFill>
@@ -4720,12 +4720,12 @@
           <wp:inline distB="114300" distT="114300" distL="114300" distR="114300">
             <wp:extent cx="5760000" cy="2908300"/>
             <wp:effectExtent b="0" l="0" r="0" t="0"/>
-            <wp:docPr id="19" name="image15.png"/>
+            <wp:docPr id="19" name="image17.png"/>
             <a:graphic>
               <a:graphicData uri="http://schemas.openxmlformats.org/drawingml/2006/picture">
                 <pic:pic>
                   <pic:nvPicPr>
-                    <pic:cNvPr id="0" name="image15.png"/>
+                    <pic:cNvPr id="0" name="image17.png"/>
                     <pic:cNvPicPr preferRelativeResize="0"/>
                   </pic:nvPicPr>
                   <pic:blipFill>
@@ -5369,12 +5369,12 @@
             <wp:extent cx="2160000" cy="4190227"/>
             <wp:effectExtent b="0" l="0" r="0" t="0"/>
             <wp:wrapTopAndBottom distB="114300" distT="114300"/>
-            <wp:docPr id="16" name="image11.png"/>
+            <wp:docPr id="16" name="image12.png"/>
             <a:graphic>
               <a:graphicData uri="http://schemas.openxmlformats.org/drawingml/2006/picture">
                 <pic:pic>
                   <pic:nvPicPr>
-                    <pic:cNvPr id="0" name="image11.png"/>
+                    <pic:cNvPr id="0" name="image12.png"/>
                     <pic:cNvPicPr preferRelativeResize="0"/>
                   </pic:nvPicPr>
                   <pic:blipFill>
@@ -5411,12 +5411,12 @@
             <wp:extent cx="2160000" cy="4293297"/>
             <wp:effectExtent b="0" l="0" r="0" t="0"/>
             <wp:wrapTopAndBottom distB="114300" distT="114300"/>
-            <wp:docPr id="7" name="image7.png"/>
+            <wp:docPr id="7" name="image3.png"/>
             <a:graphic>
               <a:graphicData uri="http://schemas.openxmlformats.org/drawingml/2006/picture">
                 <pic:pic>
                   <pic:nvPicPr>
-                    <pic:cNvPr id="0" name="image7.png"/>
+                    <pic:cNvPr id="0" name="image3.png"/>
                     <pic:cNvPicPr preferRelativeResize="0"/>
                   </pic:nvPicPr>
                   <pic:blipFill>
@@ -5737,12 +5737,12 @@
             <wp:extent cx="2160000" cy="4320000"/>
             <wp:effectExtent b="0" l="0" r="0" t="0"/>
             <wp:wrapTopAndBottom distB="57150" distT="57150"/>
-            <wp:docPr id="15" name="image8.png"/>
+            <wp:docPr id="15" name="image10.png"/>
             <a:graphic>
               <a:graphicData uri="http://schemas.openxmlformats.org/drawingml/2006/picture">
                 <pic:pic>
                   <pic:nvPicPr>
-                    <pic:cNvPr id="0" name="image8.png"/>
+                    <pic:cNvPr id="0" name="image10.png"/>
                     <pic:cNvPicPr preferRelativeResize="0"/>
                   </pic:nvPicPr>
                   <pic:blipFill>
@@ -5779,12 +5779,12 @@
             <wp:extent cx="2160000" cy="4320000"/>
             <wp:effectExtent b="0" l="0" r="0" t="0"/>
             <wp:wrapTopAndBottom distB="57150" distT="57150"/>
-            <wp:docPr id="10" name="image9.png"/>
+            <wp:docPr id="10" name="image6.png"/>
             <a:graphic>
               <a:graphicData uri="http://schemas.openxmlformats.org/drawingml/2006/picture">
                 <pic:pic>
                   <pic:nvPicPr>
-                    <pic:cNvPr id="0" name="image9.png"/>
+                    <pic:cNvPr id="0" name="image6.png"/>
                     <pic:cNvPicPr preferRelativeResize="0"/>
                   </pic:nvPicPr>
                   <pic:blipFill>
@@ -6015,12 +6015,12 @@
             <wp:extent cx="2160000" cy="4320000"/>
             <wp:effectExtent b="0" l="0" r="0" t="0"/>
             <wp:wrapTopAndBottom distB="57150" distT="57150"/>
-            <wp:docPr id="17" name="image14.png"/>
+            <wp:docPr id="17" name="image5.png"/>
             <a:graphic>
               <a:graphicData uri="http://schemas.openxmlformats.org/drawingml/2006/picture">
                 <pic:pic>
                   <pic:nvPicPr>
-                    <pic:cNvPr id="0" name="image14.png"/>
+                    <pic:cNvPr id="0" name="image5.png"/>
                     <pic:cNvPicPr preferRelativeResize="0"/>
                   </pic:nvPicPr>
                   <pic:blipFill>
@@ -6201,12 +6201,12 @@
           <wp:inline distB="114300" distT="114300" distL="114300" distR="114300">
             <wp:extent cx="2160000" cy="4190227"/>
             <wp:effectExtent b="0" l="0" r="0" t="0"/>
-            <wp:docPr id="11" name="image10.png"/>
+            <wp:docPr id="11" name="image7.png"/>
             <a:graphic>
               <a:graphicData uri="http://schemas.openxmlformats.org/drawingml/2006/picture">
                 <pic:pic>
                   <pic:nvPicPr>
-                    <pic:cNvPr id="0" name="image10.png"/>
+                    <pic:cNvPr id="0" name="image7.png"/>
                     <pic:cNvPicPr preferRelativeResize="0"/>
                   </pic:nvPicPr>
                   <pic:blipFill>
@@ -6338,7 +6338,7 @@
           <w:highlight w:val="white"/>
           <w:rtl w:val="0"/>
         </w:rPr>
-        <w:t xml:space="preserve">A plataforma disponibiliza ao usuário dois gráficos, mostrando diferentes visões da saúde de sua vida financeira. O primeiro deles é o gráfico de Balanço Mensal (Figura 13), que exibe ao usuário o balanço mensal (Ganhos - Gastos) dos últimos 3 meses, para que ele possa visualizar como andam suas finanças de uma maneira sintética. Já o segundo, exibe os gastos do mês atual de uma forma categorizada, na tela de Gasto por Categorias (Figura 14), separando e exibindo onde estão os maiores gastos, para que assim o usuário possa se atentar em categorias específicas, a fim de reduzir os gastos e assim poder economizar e gerenciar melhor o seu dinheiro.</w:t>
+        <w:t xml:space="preserve">A plataforma disponibiliza ao usuário dois gráficos, mostrando diferentes visões da saúde de sua vida financeira. O primeiro deles é o gráfico de Balanço Mensal (Figura 11), que exibe ao usuário o balanço mensal (Ganhos - Gastos) dos últimos 3 meses, para que ele possa visualizar como andam suas finanças de uma maneira sintética. Já o segundo, exibe os gastos do mês atual de uma forma categorizada, na tela de Gasto por Categorias (Figura 12), separando e exibindo onde estão os maiores gastos, para que assim o usuário possa se atentar em categorias específicas, a fim de reduzir os gastos e assim poder economizar e gerenciar melhor o seu dinheiro.</w:t>
       </w:r>
       <w:r>
         <w:rPr>
@@ -6384,11 +6384,11 @@
           <w:highlight w:val="white"/>
           <w:rtl w:val="0"/>
         </w:rPr>
-        <w:t xml:space="preserve">Figura 13 - Balanço Mensal</w:t>
+        <w:t xml:space="preserve">Figura 11 - Balanço Mensal</w:t>
         <w:tab/>
         <w:tab/>
         <w:tab/>
-        <w:t xml:space="preserve">Figura 14 - Gastos por Categoria</w:t>
+        <w:t xml:space="preserve">Figura 12 - Gastos por Categoria</w:t>
       </w:r>
       <w:r>
         <w:drawing>
@@ -6403,12 +6403,12 @@
             <wp:extent cx="2160000" cy="4296155"/>
             <wp:effectExtent b="0" l="0" r="0" t="0"/>
             <wp:wrapTopAndBottom distB="57150" distT="57150"/>
-            <wp:docPr id="13" name="image3.png"/>
+            <wp:docPr id="13" name="image4.png"/>
             <a:graphic>
               <a:graphicData uri="http://schemas.openxmlformats.org/drawingml/2006/picture">
                 <pic:pic>
                   <pic:nvPicPr>
-                    <pic:cNvPr id="0" name="image3.png"/>
+                    <pic:cNvPr id="0" name="image4.png"/>
                     <pic:cNvPicPr preferRelativeResize="0"/>
                   </pic:nvPicPr>
                   <pic:blipFill>
@@ -6445,12 +6445,12 @@
             <wp:extent cx="2160000" cy="4266249"/>
             <wp:effectExtent b="0" l="0" r="0" t="0"/>
             <wp:wrapTopAndBottom distB="57150" distT="57150"/>
-            <wp:docPr id="5" name="image5.png"/>
+            <wp:docPr id="5" name="image11.png"/>
             <a:graphic>
               <a:graphicData uri="http://schemas.openxmlformats.org/drawingml/2006/picture">
                 <pic:pic>
                   <pic:nvPicPr>
-                    <pic:cNvPr id="0" name="image5.png"/>
+                    <pic:cNvPr id="0" name="image11.png"/>
                     <pic:cNvPicPr preferRelativeResize="0"/>
                   </pic:nvPicPr>
                   <pic:blipFill>
@@ -6600,7 +6600,7 @@
           <w:szCs w:val="24"/>
           <w:rtl w:val="0"/>
         </w:rPr>
-        <w:t xml:space="preserve">A Figura 15 representa uma fração do código de inicialização da aplicação. Entre as linhas 76 e 85 estão as definições de estilos padrão da aplicação móvel, sendo definidas as cores primárias e secundárias, a fonte de texto padrão para botões e por fim na linha 86 é definido a tela inicial do aplicativo: a tela de Login.</w:t>
+        <w:t xml:space="preserve">A Figura 13 representa uma fração do código de inicialização da aplicação. Entre as linhas 76 e 85 estão as definições de estilos padrão da aplicação móvel, sendo definidas as cores primárias e secundárias, a fonte de texto padrão para botões e por fim na linha 86 é definido a tela inicial do aplicativo: a tela de Login.</w:t>
       </w:r>
       <w:r>
         <w:rPr>
@@ -6650,7 +6650,7 @@
           <w:szCs w:val="24"/>
           <w:rtl w:val="0"/>
         </w:rPr>
-        <w:t xml:space="preserve">Figura 15 - Fragmento da implementação do aplicativo </w:t>
+        <w:t xml:space="preserve">Figura 13 - Fragmento da implementação do aplicativo </w:t>
       </w:r>
       <w:r>
         <w:rPr>
@@ -6670,12 +6670,12 @@
           <wp:inline distB="57150" distT="57150" distL="57150" distR="57150">
             <wp:extent cx="3581400" cy="2924175"/>
             <wp:effectExtent b="0" l="0" r="0" t="0"/>
-            <wp:docPr id="14" name="image16.png"/>
+            <wp:docPr id="14" name="image9.png"/>
             <a:graphic>
               <a:graphicData uri="http://schemas.openxmlformats.org/drawingml/2006/picture">
                 <pic:pic>
                   <pic:nvPicPr>
-                    <pic:cNvPr id="0" name="image16.png"/>
+                    <pic:cNvPr id="0" name="image9.png"/>
                     <pic:cNvPicPr preferRelativeResize="0"/>
                   </pic:nvPicPr>
                   <pic:blipFill>
@@ -6889,7 +6889,7 @@
           <w:highlight w:val="white"/>
           <w:rtl w:val="0"/>
         </w:rPr>
-        <w:t xml:space="preserve">É apresentado na Figura 16 a implementação das rotas relacionadas às funcionalidades de busca, criação e atualização de contas na aplicação. Por exemplo, podemos analisar a busca de contas, na linha 23 sendo especificado o caminho </w:t>
+        <w:t xml:space="preserve">É apresentado na Figura 14 a implementação das rotas relacionadas às funcionalidades de busca, criação e atualização de contas na aplicação. Por exemplo, podemos analisar a busca de contas, na linha 23 sendo especificado o caminho </w:t>
       </w:r>
       <w:r>
         <w:rPr>
@@ -7031,7 +7031,7 @@
           <w:highlight w:val="white"/>
           <w:rtl w:val="0"/>
         </w:rPr>
-        <w:t xml:space="preserve">Figura 16 - Fragmento código da implementação das rotas da aplicação</w:t>
+        <w:t xml:space="preserve">Figura 14 - Fragmento código da implementação das rotas da aplicação</w:t>
       </w:r>
     </w:p>
     <w:p>
@@ -7057,12 +7057,12 @@
           <wp:inline distB="114300" distT="114300" distL="114300" distR="114300">
             <wp:extent cx="2781300" cy="942975"/>
             <wp:effectExtent b="0" l="0" r="0" t="0"/>
-            <wp:docPr id="18" name="image4.png"/>
+            <wp:docPr id="18" name="image15.png"/>
             <a:graphic>
               <a:graphicData uri="http://schemas.openxmlformats.org/drawingml/2006/picture">
                 <pic:pic>
                   <pic:nvPicPr>
-                    <pic:cNvPr id="0" name="image4.png"/>
+                    <pic:cNvPr id="0" name="image15.png"/>
                     <pic:cNvPicPr preferRelativeResize="0"/>
                   </pic:nvPicPr>
                   <pic:blipFill>
@@ -7152,7 +7152,7 @@
           <w:highlight w:val="white"/>
           <w:rtl w:val="0"/>
         </w:rPr>
-        <w:t xml:space="preserve">Figura 17 - Comunicação entre o </w:t>
+        <w:t xml:space="preserve">Figura 15 - Comunicação entre o </w:t>
       </w:r>
       <w:r>
         <w:rPr>
@@ -7198,12 +7198,12 @@
           <wp:inline distB="114300" distT="114300" distL="114300" distR="114300">
             <wp:extent cx="4524375" cy="2124075"/>
             <wp:effectExtent b="0" l="0" r="0" t="0"/>
-            <wp:docPr id="3" name="image1.png"/>
+            <wp:docPr id="3" name="image8.png"/>
             <a:graphic>
               <a:graphicData uri="http://schemas.openxmlformats.org/drawingml/2006/picture">
                 <pic:pic>
                   <pic:nvPicPr>
-                    <pic:cNvPr id="0" name="image1.png"/>
+                    <pic:cNvPr id="0" name="image8.png"/>
                     <pic:cNvPicPr preferRelativeResize="0"/>
                   </pic:nvPicPr>
                   <pic:blipFill>
@@ -7293,7 +7293,7 @@
           <w:highlight w:val="white"/>
           <w:rtl w:val="0"/>
         </w:rPr>
-        <w:t xml:space="preserve">Na Figura 16 podemos observar as rotas cadastradas como a de cadastro de usuários, disponível no caminho </w:t>
+        <w:t xml:space="preserve">Na Figura 14 podemos observar as rotas cadastradas como a de cadastro de usuários, disponível no caminho </w:t>
       </w:r>
       <w:r>
         <w:rPr>
@@ -7398,7 +7398,7 @@
           <w:highlight w:val="white"/>
           <w:rtl w:val="0"/>
         </w:rPr>
-        <w:t xml:space="preserve">, ilustrado pela Figura 16.</w:t>
+        <w:t xml:space="preserve">, ilustrado pela Figura 14.</w:t>
       </w:r>
     </w:p>
     <w:p>
@@ -7533,7 +7533,7 @@
           <w:highlight w:val="white"/>
           <w:rtl w:val="0"/>
         </w:rPr>
-        <w:t xml:space="preserve">Pode ser analisado na Figura 17, um exemplo de implementação da comunicação entre a API e o banco de dados da aplicação. A figura ilustra a busca de Contas cadastradas pelo usuário, da linha 98 a 104 são os dados que serão retornados ao front-end da aplicação exibidos ao usuário, já na linha 106 é feita uma junção entre as tabelas </w:t>
+        <w:t xml:space="preserve">Pode ser analisado na Figura 15, um exemplo de implementação da comunicação entre a API e o banco de dados da aplicação. A figura ilustra a busca de Contas cadastradas pelo usuário, da linha 98 a 104 são os dados que serão retornados ao front-end da aplicação exibidos ao usuário, já na linha 106 é feita uma junção entre as tabelas </w:t>
       </w:r>
       <w:r>
         <w:rPr>
@@ -7591,7 +7591,7 @@
     <w:p>
       <w:pPr>
         <w:spacing w:after="0" w:line="360" w:lineRule="auto"/>
-        <w:ind w:left="0" w:firstLine="1417.3228346456694"/>
+        <w:ind w:left="0" w:firstLine="0"/>
         <w:jc w:val="both"/>
         <w:rPr>
           <w:color w:val="151515"/>
@@ -7732,1431 +7732,77 @@
           <w:highlight w:val="white"/>
           <w:rtl w:val="0"/>
         </w:rPr>
-        <w:t xml:space="preserve">, com pontuação de 1 à 5 correspondendo a afirmações de “Discordo plenamente” à “Concordo plenamente”. No Quadro 1 podemos observar os números obtidos para cada uma das afirmações feitas aos usuários.</w:t>
-      </w:r>
-    </w:p>
-    <w:p>
-      <w:pPr>
-        <w:spacing w:after="0" w:line="360" w:lineRule="auto"/>
-        <w:ind w:left="0" w:firstLine="0"/>
-        <w:jc w:val="both"/>
-        <w:rPr>
-          <w:color w:val="151515"/>
-          <w:sz w:val="24"/>
-          <w:szCs w:val="24"/>
-          <w:highlight w:val="white"/>
-        </w:rPr>
-      </w:pPr>
-      <w:r>
-        <w:rPr>
-          <w:rtl w:val="0"/>
-        </w:rPr>
-      </w:r>
-    </w:p>
-    <w:p>
-      <w:pPr>
-        <w:spacing w:line="360" w:lineRule="auto"/>
+        <w:t xml:space="preserve">, com pontuação de 1 à 5 correspondendo a afirmações de “Discordo plenamente” à “Concordo plenamente”.</w:t>
+      </w:r>
+      <w:r>
+        <w:rPr>
+          <w:rtl w:val="0"/>
+        </w:rPr>
+      </w:r>
+    </w:p>
+    <w:p>
+      <w:pPr>
+        <w:spacing w:after="0" w:line="360" w:lineRule="auto"/>
+        <w:ind w:left="0" w:firstLine="1417.3228346456694"/>
+        <w:jc w:val="both"/>
+        <w:rPr>
+          <w:color w:val="151515"/>
+          <w:sz w:val="24"/>
+          <w:szCs w:val="24"/>
+          <w:highlight w:val="white"/>
+        </w:rPr>
+      </w:pPr>
+      <w:r>
+        <w:rPr>
+          <w:color w:val="151515"/>
+          <w:sz w:val="24"/>
+          <w:szCs w:val="24"/>
+          <w:highlight w:val="white"/>
+          <w:rtl w:val="0"/>
+        </w:rPr>
+        <w:t xml:space="preserve">No geral o </w:t>
+      </w:r>
+      <w:r>
         <w:rPr>
           <w:i w:val="1"/>
-          <w:sz w:val="24"/>
-          <w:szCs w:val="24"/>
-        </w:rPr>
-      </w:pPr>
-      <w:r>
-        <w:rPr>
-          <w:sz w:val="24"/>
-          <w:szCs w:val="24"/>
-          <w:rtl w:val="0"/>
-        </w:rPr>
-        <w:t xml:space="preserve">Quadro 1 - Tabela </w:t>
+          <w:color w:val="151515"/>
+          <w:sz w:val="24"/>
+          <w:szCs w:val="24"/>
+          <w:highlight w:val="white"/>
+          <w:rtl w:val="0"/>
+        </w:rPr>
+        <w:t xml:space="preserve">feedback</w:t>
+      </w:r>
+      <w:r>
+        <w:rPr>
+          <w:color w:val="151515"/>
+          <w:sz w:val="24"/>
+          <w:szCs w:val="24"/>
+          <w:highlight w:val="white"/>
+          <w:rtl w:val="0"/>
+        </w:rPr>
+        <w:t xml:space="preserve"> recebido pelos usuários que tiveram a oportunidade de testar o </w:t>
       </w:r>
       <w:r>
         <w:rPr>
           <w:i w:val="1"/>
-          <w:sz w:val="24"/>
-          <w:szCs w:val="24"/>
-          <w:rtl w:val="0"/>
-        </w:rPr>
-        <w:t xml:space="preserve">Likert</w:t>
-      </w:r>
-    </w:p>
-    <w:tbl>
-      <w:tblPr>
-        <w:tblStyle w:val="Table1"/>
-        <w:tblW w:w="11490.0" w:type="dxa"/>
-        <w:jc w:val="left"/>
-        <w:tblInd w:w="-1385.0" w:type="dxa"/>
-        <w:tblBorders>
-          <w:top w:color="000000" w:space="0" w:sz="8" w:val="single"/>
-          <w:left w:color="000000" w:space="0" w:sz="8" w:val="single"/>
-          <w:bottom w:color="000000" w:space="0" w:sz="8" w:val="single"/>
-          <w:right w:color="000000" w:space="0" w:sz="8" w:val="single"/>
-          <w:insideH w:color="000000" w:space="0" w:sz="8" w:val="single"/>
-          <w:insideV w:color="000000" w:space="0" w:sz="8" w:val="single"/>
-        </w:tblBorders>
-        <w:tblLayout w:type="fixed"/>
-        <w:tblLook w:val="0600"/>
-      </w:tblPr>
-      <w:tblGrid>
-        <w:gridCol w:w="4095"/>
-        <w:gridCol w:w="1515"/>
-        <w:gridCol w:w="1515"/>
-        <w:gridCol w:w="1350"/>
-        <w:gridCol w:w="1605"/>
-        <w:gridCol w:w="1410"/>
-        <w:tblGridChange w:id="0">
-          <w:tblGrid>
-            <w:gridCol w:w="4095"/>
-            <w:gridCol w:w="1515"/>
-            <w:gridCol w:w="1515"/>
-            <w:gridCol w:w="1350"/>
-            <w:gridCol w:w="1605"/>
-            <w:gridCol w:w="1410"/>
-          </w:tblGrid>
-        </w:tblGridChange>
-      </w:tblGrid>
-      <w:tr>
-        <w:tc>
-          <w:tcPr>
-            <w:shd w:fill="auto" w:val="clear"/>
-            <w:tcMar>
-              <w:top w:w="100.0" w:type="dxa"/>
-              <w:left w:w="100.0" w:type="dxa"/>
-              <w:bottom w:w="100.0" w:type="dxa"/>
-              <w:right w:w="100.0" w:type="dxa"/>
-            </w:tcMar>
-            <w:vAlign w:val="top"/>
-          </w:tcPr>
-          <w:p>
-            <w:pPr>
-              <w:widowControl w:val="0"/>
-              <w:spacing w:line="240" w:lineRule="auto"/>
-              <w:rPr>
-                <w:sz w:val="20"/>
-                <w:szCs w:val="20"/>
-              </w:rPr>
-            </w:pPr>
-            <w:r>
-              <w:rPr>
-                <w:rtl w:val="0"/>
-              </w:rPr>
-            </w:r>
-          </w:p>
-        </w:tc>
-        <w:tc>
-          <w:tcPr>
-            <w:shd w:fill="auto" w:val="clear"/>
-            <w:tcMar>
-              <w:top w:w="100.0" w:type="dxa"/>
-              <w:left w:w="100.0" w:type="dxa"/>
-              <w:bottom w:w="100.0" w:type="dxa"/>
-              <w:right w:w="100.0" w:type="dxa"/>
-            </w:tcMar>
-            <w:vAlign w:val="center"/>
-          </w:tcPr>
-          <w:p>
-            <w:pPr>
-              <w:widowControl w:val="0"/>
-              <w:spacing w:line="240" w:lineRule="auto"/>
-              <w:jc w:val="center"/>
-              <w:rPr>
-                <w:b w:val="1"/>
-                <w:sz w:val="20"/>
-                <w:szCs w:val="20"/>
-              </w:rPr>
-            </w:pPr>
-            <w:r>
-              <w:rPr>
-                <w:b w:val="1"/>
-                <w:sz w:val="20"/>
-                <w:szCs w:val="20"/>
-                <w:rtl w:val="0"/>
-              </w:rPr>
-              <w:t xml:space="preserve">Discordo plenamente</w:t>
-            </w:r>
-          </w:p>
-        </w:tc>
-        <w:tc>
-          <w:tcPr>
-            <w:shd w:fill="auto" w:val="clear"/>
-            <w:tcMar>
-              <w:top w:w="100.0" w:type="dxa"/>
-              <w:left w:w="100.0" w:type="dxa"/>
-              <w:bottom w:w="100.0" w:type="dxa"/>
-              <w:right w:w="100.0" w:type="dxa"/>
-            </w:tcMar>
-            <w:vAlign w:val="center"/>
-          </w:tcPr>
-          <w:p>
-            <w:pPr>
-              <w:widowControl w:val="0"/>
-              <w:spacing w:line="240" w:lineRule="auto"/>
-              <w:jc w:val="center"/>
-              <w:rPr>
-                <w:b w:val="1"/>
-                <w:sz w:val="20"/>
-                <w:szCs w:val="20"/>
-              </w:rPr>
-            </w:pPr>
-            <w:r>
-              <w:rPr>
-                <w:b w:val="1"/>
-                <w:sz w:val="20"/>
-                <w:szCs w:val="20"/>
-                <w:rtl w:val="0"/>
-              </w:rPr>
-              <w:t xml:space="preserve">Discordo</w:t>
-            </w:r>
-          </w:p>
-        </w:tc>
-        <w:tc>
-          <w:tcPr>
-            <w:shd w:fill="auto" w:val="clear"/>
-            <w:tcMar>
-              <w:top w:w="100.0" w:type="dxa"/>
-              <w:left w:w="100.0" w:type="dxa"/>
-              <w:bottom w:w="100.0" w:type="dxa"/>
-              <w:right w:w="100.0" w:type="dxa"/>
-            </w:tcMar>
-            <w:vAlign w:val="center"/>
-          </w:tcPr>
-          <w:p>
-            <w:pPr>
-              <w:widowControl w:val="0"/>
-              <w:spacing w:line="240" w:lineRule="auto"/>
-              <w:jc w:val="center"/>
-              <w:rPr>
-                <w:b w:val="1"/>
-                <w:sz w:val="20"/>
-                <w:szCs w:val="20"/>
-              </w:rPr>
-            </w:pPr>
-            <w:r>
-              <w:rPr>
-                <w:b w:val="1"/>
-                <w:sz w:val="20"/>
-                <w:szCs w:val="20"/>
-                <w:rtl w:val="0"/>
-              </w:rPr>
-              <w:t xml:space="preserve">Neutro</w:t>
-            </w:r>
-          </w:p>
-        </w:tc>
-        <w:tc>
-          <w:tcPr>
-            <w:shd w:fill="auto" w:val="clear"/>
-            <w:tcMar>
-              <w:top w:w="100.0" w:type="dxa"/>
-              <w:left w:w="100.0" w:type="dxa"/>
-              <w:bottom w:w="100.0" w:type="dxa"/>
-              <w:right w:w="100.0" w:type="dxa"/>
-            </w:tcMar>
-            <w:vAlign w:val="center"/>
-          </w:tcPr>
-          <w:p>
-            <w:pPr>
-              <w:widowControl w:val="0"/>
-              <w:spacing w:line="240" w:lineRule="auto"/>
-              <w:jc w:val="center"/>
-              <w:rPr>
-                <w:b w:val="1"/>
-                <w:sz w:val="20"/>
-                <w:szCs w:val="20"/>
-              </w:rPr>
-            </w:pPr>
-            <w:r>
-              <w:rPr>
-                <w:b w:val="1"/>
-                <w:sz w:val="20"/>
-                <w:szCs w:val="20"/>
-                <w:rtl w:val="0"/>
-              </w:rPr>
-              <w:t xml:space="preserve">Concordo</w:t>
-            </w:r>
-          </w:p>
-        </w:tc>
-        <w:tc>
-          <w:tcPr>
-            <w:shd w:fill="auto" w:val="clear"/>
-            <w:tcMar>
-              <w:top w:w="100.0" w:type="dxa"/>
-              <w:left w:w="100.0" w:type="dxa"/>
-              <w:bottom w:w="100.0" w:type="dxa"/>
-              <w:right w:w="100.0" w:type="dxa"/>
-            </w:tcMar>
-            <w:vAlign w:val="center"/>
-          </w:tcPr>
-          <w:p>
-            <w:pPr>
-              <w:widowControl w:val="0"/>
-              <w:spacing w:line="240" w:lineRule="auto"/>
-              <w:jc w:val="center"/>
-              <w:rPr>
-                <w:b w:val="1"/>
-                <w:sz w:val="20"/>
-                <w:szCs w:val="20"/>
-              </w:rPr>
-            </w:pPr>
-            <w:r>
-              <w:rPr>
-                <w:b w:val="1"/>
-                <w:sz w:val="20"/>
-                <w:szCs w:val="20"/>
-                <w:rtl w:val="0"/>
-              </w:rPr>
-              <w:t xml:space="preserve">Concordo plenamente</w:t>
-            </w:r>
-          </w:p>
-        </w:tc>
-      </w:tr>
-      <w:tr>
-        <w:tc>
-          <w:tcPr>
-            <w:shd w:fill="auto" w:val="clear"/>
-            <w:tcMar>
-              <w:top w:w="100.0" w:type="dxa"/>
-              <w:left w:w="100.0" w:type="dxa"/>
-              <w:bottom w:w="100.0" w:type="dxa"/>
-              <w:right w:w="100.0" w:type="dxa"/>
-            </w:tcMar>
-            <w:vAlign w:val="top"/>
-          </w:tcPr>
-          <w:p>
-            <w:pPr>
-              <w:widowControl w:val="0"/>
-              <w:spacing w:line="240" w:lineRule="auto"/>
-              <w:jc w:val="both"/>
-              <w:rPr>
-                <w:sz w:val="20"/>
-                <w:szCs w:val="20"/>
-              </w:rPr>
-            </w:pPr>
-            <w:r>
-              <w:rPr>
-                <w:sz w:val="20"/>
-                <w:szCs w:val="20"/>
-                <w:rtl w:val="0"/>
-              </w:rPr>
-              <w:t xml:space="preserve">1) O aplicativo é de fácil usabilidade</w:t>
-            </w:r>
-          </w:p>
-        </w:tc>
-        <w:tc>
-          <w:tcPr>
-            <w:shd w:fill="auto" w:val="clear"/>
-            <w:tcMar>
-              <w:top w:w="100.0" w:type="dxa"/>
-              <w:left w:w="100.0" w:type="dxa"/>
-              <w:bottom w:w="100.0" w:type="dxa"/>
-              <w:right w:w="100.0" w:type="dxa"/>
-            </w:tcMar>
-            <w:vAlign w:val="center"/>
-          </w:tcPr>
-          <w:p>
-            <w:pPr>
-              <w:widowControl w:val="0"/>
-              <w:spacing w:line="240" w:lineRule="auto"/>
-              <w:jc w:val="center"/>
-              <w:rPr>
-                <w:sz w:val="20"/>
-                <w:szCs w:val="20"/>
-              </w:rPr>
-            </w:pPr>
-            <w:r>
-              <w:rPr>
-                <w:sz w:val="20"/>
-                <w:szCs w:val="20"/>
-                <w:rtl w:val="0"/>
-              </w:rPr>
-              <w:t xml:space="preserve">0</w:t>
-            </w:r>
-          </w:p>
-        </w:tc>
-        <w:tc>
-          <w:tcPr>
-            <w:shd w:fill="auto" w:val="clear"/>
-            <w:tcMar>
-              <w:top w:w="100.0" w:type="dxa"/>
-              <w:left w:w="100.0" w:type="dxa"/>
-              <w:bottom w:w="100.0" w:type="dxa"/>
-              <w:right w:w="100.0" w:type="dxa"/>
-            </w:tcMar>
-            <w:vAlign w:val="center"/>
-          </w:tcPr>
-          <w:p>
-            <w:pPr>
-              <w:widowControl w:val="0"/>
-              <w:spacing w:line="240" w:lineRule="auto"/>
-              <w:jc w:val="center"/>
-              <w:rPr>
-                <w:sz w:val="20"/>
-                <w:szCs w:val="20"/>
-              </w:rPr>
-            </w:pPr>
-            <w:r>
-              <w:rPr>
-                <w:sz w:val="20"/>
-                <w:szCs w:val="20"/>
-                <w:rtl w:val="0"/>
-              </w:rPr>
-              <w:t xml:space="preserve">0</w:t>
-            </w:r>
-          </w:p>
-        </w:tc>
-        <w:tc>
-          <w:tcPr>
-            <w:shd w:fill="auto" w:val="clear"/>
-            <w:tcMar>
-              <w:top w:w="100.0" w:type="dxa"/>
-              <w:left w:w="100.0" w:type="dxa"/>
-              <w:bottom w:w="100.0" w:type="dxa"/>
-              <w:right w:w="100.0" w:type="dxa"/>
-            </w:tcMar>
-            <w:vAlign w:val="center"/>
-          </w:tcPr>
-          <w:p>
-            <w:pPr>
-              <w:widowControl w:val="0"/>
-              <w:spacing w:line="240" w:lineRule="auto"/>
-              <w:jc w:val="center"/>
-              <w:rPr>
-                <w:sz w:val="20"/>
-                <w:szCs w:val="20"/>
-              </w:rPr>
-            </w:pPr>
-            <w:r>
-              <w:rPr>
-                <w:sz w:val="20"/>
-                <w:szCs w:val="20"/>
-                <w:rtl w:val="0"/>
-              </w:rPr>
-              <w:t xml:space="preserve">2</w:t>
-            </w:r>
-          </w:p>
-        </w:tc>
-        <w:tc>
-          <w:tcPr>
-            <w:shd w:fill="auto" w:val="clear"/>
-            <w:tcMar>
-              <w:top w:w="100.0" w:type="dxa"/>
-              <w:left w:w="100.0" w:type="dxa"/>
-              <w:bottom w:w="100.0" w:type="dxa"/>
-              <w:right w:w="100.0" w:type="dxa"/>
-            </w:tcMar>
-            <w:vAlign w:val="center"/>
-          </w:tcPr>
-          <w:p>
-            <w:pPr>
-              <w:widowControl w:val="0"/>
-              <w:spacing w:line="240" w:lineRule="auto"/>
-              <w:jc w:val="center"/>
-              <w:rPr>
-                <w:sz w:val="20"/>
-                <w:szCs w:val="20"/>
-              </w:rPr>
-            </w:pPr>
-            <w:r>
-              <w:rPr>
-                <w:sz w:val="20"/>
-                <w:szCs w:val="20"/>
-                <w:rtl w:val="0"/>
-              </w:rPr>
-              <w:t xml:space="preserve">11</w:t>
-            </w:r>
-          </w:p>
-        </w:tc>
-        <w:tc>
-          <w:tcPr>
-            <w:shd w:fill="auto" w:val="clear"/>
-            <w:tcMar>
-              <w:top w:w="100.0" w:type="dxa"/>
-              <w:left w:w="100.0" w:type="dxa"/>
-              <w:bottom w:w="100.0" w:type="dxa"/>
-              <w:right w:w="100.0" w:type="dxa"/>
-            </w:tcMar>
-            <w:vAlign w:val="center"/>
-          </w:tcPr>
-          <w:p>
-            <w:pPr>
-              <w:widowControl w:val="0"/>
-              <w:spacing w:line="240" w:lineRule="auto"/>
-              <w:jc w:val="center"/>
-              <w:rPr>
-                <w:sz w:val="20"/>
-                <w:szCs w:val="20"/>
-              </w:rPr>
-            </w:pPr>
-            <w:r>
-              <w:rPr>
-                <w:sz w:val="20"/>
-                <w:szCs w:val="20"/>
-                <w:rtl w:val="0"/>
-              </w:rPr>
-              <w:t xml:space="preserve">21</w:t>
-            </w:r>
-          </w:p>
-        </w:tc>
-      </w:tr>
-      <w:tr>
-        <w:tc>
-          <w:tcPr>
-            <w:shd w:fill="auto" w:val="clear"/>
-            <w:tcMar>
-              <w:top w:w="100.0" w:type="dxa"/>
-              <w:left w:w="100.0" w:type="dxa"/>
-              <w:bottom w:w="100.0" w:type="dxa"/>
-              <w:right w:w="100.0" w:type="dxa"/>
-            </w:tcMar>
-            <w:vAlign w:val="top"/>
-          </w:tcPr>
-          <w:p>
-            <w:pPr>
-              <w:widowControl w:val="0"/>
-              <w:spacing w:line="240" w:lineRule="auto"/>
-              <w:jc w:val="both"/>
-              <w:rPr>
-                <w:sz w:val="20"/>
-                <w:szCs w:val="20"/>
-              </w:rPr>
-            </w:pPr>
-            <w:r>
-              <w:rPr>
-                <w:sz w:val="20"/>
-                <w:szCs w:val="20"/>
-                <w:rtl w:val="0"/>
-              </w:rPr>
-              <w:t xml:space="preserve">2) O aplicativo é agradável de modo geral</w:t>
-            </w:r>
-          </w:p>
-        </w:tc>
-        <w:tc>
-          <w:tcPr>
-            <w:shd w:fill="auto" w:val="clear"/>
-            <w:tcMar>
-              <w:top w:w="100.0" w:type="dxa"/>
-              <w:left w:w="100.0" w:type="dxa"/>
-              <w:bottom w:w="100.0" w:type="dxa"/>
-              <w:right w:w="100.0" w:type="dxa"/>
-            </w:tcMar>
-            <w:vAlign w:val="center"/>
-          </w:tcPr>
-          <w:p>
-            <w:pPr>
-              <w:widowControl w:val="0"/>
-              <w:spacing w:line="240" w:lineRule="auto"/>
-              <w:jc w:val="center"/>
-              <w:rPr>
-                <w:sz w:val="20"/>
-                <w:szCs w:val="20"/>
-              </w:rPr>
-            </w:pPr>
-            <w:r>
-              <w:rPr>
-                <w:sz w:val="20"/>
-                <w:szCs w:val="20"/>
-                <w:rtl w:val="0"/>
-              </w:rPr>
-              <w:t xml:space="preserve">0</w:t>
-            </w:r>
-          </w:p>
-        </w:tc>
-        <w:tc>
-          <w:tcPr>
-            <w:shd w:fill="auto" w:val="clear"/>
-            <w:tcMar>
-              <w:top w:w="100.0" w:type="dxa"/>
-              <w:left w:w="100.0" w:type="dxa"/>
-              <w:bottom w:w="100.0" w:type="dxa"/>
-              <w:right w:w="100.0" w:type="dxa"/>
-            </w:tcMar>
-            <w:vAlign w:val="center"/>
-          </w:tcPr>
-          <w:p>
-            <w:pPr>
-              <w:widowControl w:val="0"/>
-              <w:spacing w:line="240" w:lineRule="auto"/>
-              <w:jc w:val="center"/>
-              <w:rPr>
-                <w:sz w:val="20"/>
-                <w:szCs w:val="20"/>
-              </w:rPr>
-            </w:pPr>
-            <w:r>
-              <w:rPr>
-                <w:sz w:val="20"/>
-                <w:szCs w:val="20"/>
-                <w:rtl w:val="0"/>
-              </w:rPr>
-              <w:t xml:space="preserve">1</w:t>
-            </w:r>
-          </w:p>
-        </w:tc>
-        <w:tc>
-          <w:tcPr>
-            <w:shd w:fill="auto" w:val="clear"/>
-            <w:tcMar>
-              <w:top w:w="100.0" w:type="dxa"/>
-              <w:left w:w="100.0" w:type="dxa"/>
-              <w:bottom w:w="100.0" w:type="dxa"/>
-              <w:right w:w="100.0" w:type="dxa"/>
-            </w:tcMar>
-            <w:vAlign w:val="center"/>
-          </w:tcPr>
-          <w:p>
-            <w:pPr>
-              <w:widowControl w:val="0"/>
-              <w:spacing w:line="240" w:lineRule="auto"/>
-              <w:jc w:val="center"/>
-              <w:rPr>
-                <w:sz w:val="20"/>
-                <w:szCs w:val="20"/>
-              </w:rPr>
-            </w:pPr>
-            <w:r>
-              <w:rPr>
-                <w:sz w:val="20"/>
-                <w:szCs w:val="20"/>
-                <w:rtl w:val="0"/>
-              </w:rPr>
-              <w:t xml:space="preserve">1</w:t>
-            </w:r>
-          </w:p>
-        </w:tc>
-        <w:tc>
-          <w:tcPr>
-            <w:shd w:fill="auto" w:val="clear"/>
-            <w:tcMar>
-              <w:top w:w="100.0" w:type="dxa"/>
-              <w:left w:w="100.0" w:type="dxa"/>
-              <w:bottom w:w="100.0" w:type="dxa"/>
-              <w:right w:w="100.0" w:type="dxa"/>
-            </w:tcMar>
-            <w:vAlign w:val="center"/>
-          </w:tcPr>
-          <w:p>
-            <w:pPr>
-              <w:widowControl w:val="0"/>
-              <w:spacing w:line="240" w:lineRule="auto"/>
-              <w:jc w:val="center"/>
-              <w:rPr>
-                <w:sz w:val="20"/>
-                <w:szCs w:val="20"/>
-              </w:rPr>
-            </w:pPr>
-            <w:r>
-              <w:rPr>
-                <w:sz w:val="20"/>
-                <w:szCs w:val="20"/>
-                <w:rtl w:val="0"/>
-              </w:rPr>
-              <w:t xml:space="preserve">12</w:t>
-            </w:r>
-          </w:p>
-        </w:tc>
-        <w:tc>
-          <w:tcPr>
-            <w:shd w:fill="auto" w:val="clear"/>
-            <w:tcMar>
-              <w:top w:w="100.0" w:type="dxa"/>
-              <w:left w:w="100.0" w:type="dxa"/>
-              <w:bottom w:w="100.0" w:type="dxa"/>
-              <w:right w:w="100.0" w:type="dxa"/>
-            </w:tcMar>
-            <w:vAlign w:val="center"/>
-          </w:tcPr>
-          <w:p>
-            <w:pPr>
-              <w:widowControl w:val="0"/>
-              <w:spacing w:line="240" w:lineRule="auto"/>
-              <w:jc w:val="center"/>
-              <w:rPr>
-                <w:sz w:val="20"/>
-                <w:szCs w:val="20"/>
-              </w:rPr>
-            </w:pPr>
-            <w:r>
-              <w:rPr>
-                <w:sz w:val="20"/>
-                <w:szCs w:val="20"/>
-                <w:rtl w:val="0"/>
-              </w:rPr>
-              <w:t xml:space="preserve">20</w:t>
-            </w:r>
-          </w:p>
-        </w:tc>
-      </w:tr>
-      <w:tr>
-        <w:tc>
-          <w:tcPr>
-            <w:shd w:fill="auto" w:val="clear"/>
-            <w:tcMar>
-              <w:top w:w="100.0" w:type="dxa"/>
-              <w:left w:w="100.0" w:type="dxa"/>
-              <w:bottom w:w="100.0" w:type="dxa"/>
-              <w:right w:w="100.0" w:type="dxa"/>
-            </w:tcMar>
-            <w:vAlign w:val="top"/>
-          </w:tcPr>
-          <w:p>
-            <w:pPr>
-              <w:widowControl w:val="0"/>
-              <w:spacing w:line="240" w:lineRule="auto"/>
-              <w:jc w:val="both"/>
-              <w:rPr>
-                <w:sz w:val="20"/>
-                <w:szCs w:val="20"/>
-              </w:rPr>
-            </w:pPr>
-            <w:r>
-              <w:rPr>
-                <w:sz w:val="20"/>
-                <w:szCs w:val="20"/>
-                <w:rtl w:val="0"/>
-              </w:rPr>
-              <w:t xml:space="preserve">3) O aplicativo pode me ajudar nas tomadas de decisão quanto a minha vida financeira</w:t>
-            </w:r>
-          </w:p>
-        </w:tc>
-        <w:tc>
-          <w:tcPr>
-            <w:shd w:fill="auto" w:val="clear"/>
-            <w:tcMar>
-              <w:top w:w="100.0" w:type="dxa"/>
-              <w:left w:w="100.0" w:type="dxa"/>
-              <w:bottom w:w="100.0" w:type="dxa"/>
-              <w:right w:w="100.0" w:type="dxa"/>
-            </w:tcMar>
-            <w:vAlign w:val="center"/>
-          </w:tcPr>
-          <w:p>
-            <w:pPr>
-              <w:widowControl w:val="0"/>
-              <w:spacing w:line="240" w:lineRule="auto"/>
-              <w:jc w:val="center"/>
-              <w:rPr>
-                <w:sz w:val="20"/>
-                <w:szCs w:val="20"/>
-              </w:rPr>
-            </w:pPr>
-            <w:r>
-              <w:rPr>
-                <w:sz w:val="20"/>
-                <w:szCs w:val="20"/>
-                <w:rtl w:val="0"/>
-              </w:rPr>
-              <w:t xml:space="preserve">0</w:t>
-            </w:r>
-          </w:p>
-        </w:tc>
-        <w:tc>
-          <w:tcPr>
-            <w:shd w:fill="auto" w:val="clear"/>
-            <w:tcMar>
-              <w:top w:w="100.0" w:type="dxa"/>
-              <w:left w:w="100.0" w:type="dxa"/>
-              <w:bottom w:w="100.0" w:type="dxa"/>
-              <w:right w:w="100.0" w:type="dxa"/>
-            </w:tcMar>
-            <w:vAlign w:val="center"/>
-          </w:tcPr>
-          <w:p>
-            <w:pPr>
-              <w:widowControl w:val="0"/>
-              <w:spacing w:line="240" w:lineRule="auto"/>
-              <w:jc w:val="center"/>
-              <w:rPr>
-                <w:sz w:val="20"/>
-                <w:szCs w:val="20"/>
-              </w:rPr>
-            </w:pPr>
-            <w:r>
-              <w:rPr>
-                <w:sz w:val="20"/>
-                <w:szCs w:val="20"/>
-                <w:rtl w:val="0"/>
-              </w:rPr>
-              <w:t xml:space="preserve">2</w:t>
-            </w:r>
-          </w:p>
-        </w:tc>
-        <w:tc>
-          <w:tcPr>
-            <w:shd w:fill="auto" w:val="clear"/>
-            <w:tcMar>
-              <w:top w:w="100.0" w:type="dxa"/>
-              <w:left w:w="100.0" w:type="dxa"/>
-              <w:bottom w:w="100.0" w:type="dxa"/>
-              <w:right w:w="100.0" w:type="dxa"/>
-            </w:tcMar>
-            <w:vAlign w:val="center"/>
-          </w:tcPr>
-          <w:p>
-            <w:pPr>
-              <w:widowControl w:val="0"/>
-              <w:spacing w:line="240" w:lineRule="auto"/>
-              <w:jc w:val="center"/>
-              <w:rPr>
-                <w:sz w:val="20"/>
-                <w:szCs w:val="20"/>
-              </w:rPr>
-            </w:pPr>
-            <w:r>
-              <w:rPr>
-                <w:sz w:val="20"/>
-                <w:szCs w:val="20"/>
-                <w:rtl w:val="0"/>
-              </w:rPr>
-              <w:t xml:space="preserve">6</w:t>
-            </w:r>
-          </w:p>
-        </w:tc>
-        <w:tc>
-          <w:tcPr>
-            <w:shd w:fill="auto" w:val="clear"/>
-            <w:tcMar>
-              <w:top w:w="100.0" w:type="dxa"/>
-              <w:left w:w="100.0" w:type="dxa"/>
-              <w:bottom w:w="100.0" w:type="dxa"/>
-              <w:right w:w="100.0" w:type="dxa"/>
-            </w:tcMar>
-            <w:vAlign w:val="center"/>
-          </w:tcPr>
-          <w:p>
-            <w:pPr>
-              <w:widowControl w:val="0"/>
-              <w:spacing w:line="240" w:lineRule="auto"/>
-              <w:jc w:val="center"/>
-              <w:rPr>
-                <w:sz w:val="20"/>
-                <w:szCs w:val="20"/>
-              </w:rPr>
-            </w:pPr>
-            <w:r>
-              <w:rPr>
-                <w:sz w:val="20"/>
-                <w:szCs w:val="20"/>
-                <w:rtl w:val="0"/>
-              </w:rPr>
-              <w:t xml:space="preserve">11</w:t>
-            </w:r>
-          </w:p>
-        </w:tc>
-        <w:tc>
-          <w:tcPr>
-            <w:shd w:fill="auto" w:val="clear"/>
-            <w:tcMar>
-              <w:top w:w="100.0" w:type="dxa"/>
-              <w:left w:w="100.0" w:type="dxa"/>
-              <w:bottom w:w="100.0" w:type="dxa"/>
-              <w:right w:w="100.0" w:type="dxa"/>
-            </w:tcMar>
-            <w:vAlign w:val="center"/>
-          </w:tcPr>
-          <w:p>
-            <w:pPr>
-              <w:widowControl w:val="0"/>
-              <w:spacing w:line="240" w:lineRule="auto"/>
-              <w:jc w:val="center"/>
-              <w:rPr>
-                <w:sz w:val="20"/>
-                <w:szCs w:val="20"/>
-              </w:rPr>
-            </w:pPr>
-            <w:r>
-              <w:rPr>
-                <w:sz w:val="20"/>
-                <w:szCs w:val="20"/>
-                <w:rtl w:val="0"/>
-              </w:rPr>
-              <w:t xml:space="preserve">15</w:t>
-            </w:r>
-          </w:p>
-        </w:tc>
-      </w:tr>
-      <w:tr>
-        <w:tc>
-          <w:tcPr>
-            <w:shd w:fill="auto" w:val="clear"/>
-            <w:tcMar>
-              <w:top w:w="100.0" w:type="dxa"/>
-              <w:left w:w="100.0" w:type="dxa"/>
-              <w:bottom w:w="100.0" w:type="dxa"/>
-              <w:right w:w="100.0" w:type="dxa"/>
-            </w:tcMar>
-            <w:vAlign w:val="top"/>
-          </w:tcPr>
-          <w:p>
-            <w:pPr>
-              <w:widowControl w:val="0"/>
-              <w:spacing w:line="240" w:lineRule="auto"/>
-              <w:jc w:val="both"/>
-              <w:rPr>
-                <w:sz w:val="20"/>
-                <w:szCs w:val="20"/>
-              </w:rPr>
-            </w:pPr>
-            <w:r>
-              <w:rPr>
-                <w:sz w:val="20"/>
-                <w:szCs w:val="20"/>
-                <w:rtl w:val="0"/>
-              </w:rPr>
-              <w:t xml:space="preserve">4) O aplicativo possui recursos que contribuem e estimulam a educação financeira</w:t>
-            </w:r>
-          </w:p>
-        </w:tc>
-        <w:tc>
-          <w:tcPr>
-            <w:shd w:fill="auto" w:val="clear"/>
-            <w:tcMar>
-              <w:top w:w="100.0" w:type="dxa"/>
-              <w:left w:w="100.0" w:type="dxa"/>
-              <w:bottom w:w="100.0" w:type="dxa"/>
-              <w:right w:w="100.0" w:type="dxa"/>
-            </w:tcMar>
-            <w:vAlign w:val="center"/>
-          </w:tcPr>
-          <w:p>
-            <w:pPr>
-              <w:widowControl w:val="0"/>
-              <w:spacing w:line="240" w:lineRule="auto"/>
-              <w:jc w:val="center"/>
-              <w:rPr>
-                <w:sz w:val="20"/>
-                <w:szCs w:val="20"/>
-              </w:rPr>
-            </w:pPr>
-            <w:r>
-              <w:rPr>
-                <w:sz w:val="20"/>
-                <w:szCs w:val="20"/>
-                <w:rtl w:val="0"/>
-              </w:rPr>
-              <w:t xml:space="preserve">0</w:t>
-            </w:r>
-          </w:p>
-        </w:tc>
-        <w:tc>
-          <w:tcPr>
-            <w:shd w:fill="auto" w:val="clear"/>
-            <w:tcMar>
-              <w:top w:w="100.0" w:type="dxa"/>
-              <w:left w:w="100.0" w:type="dxa"/>
-              <w:bottom w:w="100.0" w:type="dxa"/>
-              <w:right w:w="100.0" w:type="dxa"/>
-            </w:tcMar>
-            <w:vAlign w:val="center"/>
-          </w:tcPr>
-          <w:p>
-            <w:pPr>
-              <w:widowControl w:val="0"/>
-              <w:spacing w:line="240" w:lineRule="auto"/>
-              <w:jc w:val="center"/>
-              <w:rPr>
-                <w:sz w:val="20"/>
-                <w:szCs w:val="20"/>
-              </w:rPr>
-            </w:pPr>
-            <w:r>
-              <w:rPr>
-                <w:sz w:val="20"/>
-                <w:szCs w:val="20"/>
-                <w:rtl w:val="0"/>
-              </w:rPr>
-              <w:t xml:space="preserve">1</w:t>
-            </w:r>
-          </w:p>
-        </w:tc>
-        <w:tc>
-          <w:tcPr>
-            <w:shd w:fill="auto" w:val="clear"/>
-            <w:tcMar>
-              <w:top w:w="100.0" w:type="dxa"/>
-              <w:left w:w="100.0" w:type="dxa"/>
-              <w:bottom w:w="100.0" w:type="dxa"/>
-              <w:right w:w="100.0" w:type="dxa"/>
-            </w:tcMar>
-            <w:vAlign w:val="center"/>
-          </w:tcPr>
-          <w:p>
-            <w:pPr>
-              <w:widowControl w:val="0"/>
-              <w:spacing w:line="240" w:lineRule="auto"/>
-              <w:jc w:val="center"/>
-              <w:rPr>
-                <w:sz w:val="20"/>
-                <w:szCs w:val="20"/>
-              </w:rPr>
-            </w:pPr>
-            <w:r>
-              <w:rPr>
-                <w:sz w:val="20"/>
-                <w:szCs w:val="20"/>
-                <w:rtl w:val="0"/>
-              </w:rPr>
-              <w:t xml:space="preserve">2</w:t>
-            </w:r>
-          </w:p>
-        </w:tc>
-        <w:tc>
-          <w:tcPr>
-            <w:shd w:fill="auto" w:val="clear"/>
-            <w:tcMar>
-              <w:top w:w="100.0" w:type="dxa"/>
-              <w:left w:w="100.0" w:type="dxa"/>
-              <w:bottom w:w="100.0" w:type="dxa"/>
-              <w:right w:w="100.0" w:type="dxa"/>
-            </w:tcMar>
-            <w:vAlign w:val="center"/>
-          </w:tcPr>
-          <w:p>
-            <w:pPr>
-              <w:widowControl w:val="0"/>
-              <w:spacing w:line="240" w:lineRule="auto"/>
-              <w:jc w:val="center"/>
-              <w:rPr>
-                <w:sz w:val="20"/>
-                <w:szCs w:val="20"/>
-              </w:rPr>
-            </w:pPr>
-            <w:r>
-              <w:rPr>
-                <w:sz w:val="20"/>
-                <w:szCs w:val="20"/>
-                <w:rtl w:val="0"/>
-              </w:rPr>
-              <w:t xml:space="preserve">13</w:t>
-            </w:r>
-          </w:p>
-        </w:tc>
-        <w:tc>
-          <w:tcPr>
-            <w:shd w:fill="auto" w:val="clear"/>
-            <w:tcMar>
-              <w:top w:w="100.0" w:type="dxa"/>
-              <w:left w:w="100.0" w:type="dxa"/>
-              <w:bottom w:w="100.0" w:type="dxa"/>
-              <w:right w:w="100.0" w:type="dxa"/>
-            </w:tcMar>
-            <w:vAlign w:val="center"/>
-          </w:tcPr>
-          <w:p>
-            <w:pPr>
-              <w:widowControl w:val="0"/>
-              <w:spacing w:line="240" w:lineRule="auto"/>
-              <w:jc w:val="center"/>
-              <w:rPr>
-                <w:sz w:val="20"/>
-                <w:szCs w:val="20"/>
-              </w:rPr>
-            </w:pPr>
-            <w:r>
-              <w:rPr>
-                <w:sz w:val="20"/>
-                <w:szCs w:val="20"/>
-                <w:rtl w:val="0"/>
-              </w:rPr>
-              <w:t xml:space="preserve">18</w:t>
-            </w:r>
-          </w:p>
-        </w:tc>
-      </w:tr>
-      <w:tr>
-        <w:tc>
-          <w:tcPr>
-            <w:shd w:fill="auto" w:val="clear"/>
-            <w:tcMar>
-              <w:top w:w="100.0" w:type="dxa"/>
-              <w:left w:w="100.0" w:type="dxa"/>
-              <w:bottom w:w="100.0" w:type="dxa"/>
-              <w:right w:w="100.0" w:type="dxa"/>
-            </w:tcMar>
-            <w:vAlign w:val="top"/>
-          </w:tcPr>
-          <w:p>
-            <w:pPr>
-              <w:widowControl w:val="0"/>
-              <w:spacing w:line="240" w:lineRule="auto"/>
-              <w:jc w:val="both"/>
-              <w:rPr>
-                <w:sz w:val="20"/>
-                <w:szCs w:val="20"/>
-              </w:rPr>
-            </w:pPr>
-            <w:r>
-              <w:rPr>
-                <w:sz w:val="20"/>
-                <w:szCs w:val="20"/>
-                <w:rtl w:val="0"/>
-              </w:rPr>
-              <w:t xml:space="preserve">5) O aplicativo pode me ajudar no controle e organização financeira</w:t>
-            </w:r>
-          </w:p>
-        </w:tc>
-        <w:tc>
-          <w:tcPr>
-            <w:shd w:fill="auto" w:val="clear"/>
-            <w:tcMar>
-              <w:top w:w="100.0" w:type="dxa"/>
-              <w:left w:w="100.0" w:type="dxa"/>
-              <w:bottom w:w="100.0" w:type="dxa"/>
-              <w:right w:w="100.0" w:type="dxa"/>
-            </w:tcMar>
-            <w:vAlign w:val="center"/>
-          </w:tcPr>
-          <w:p>
-            <w:pPr>
-              <w:widowControl w:val="0"/>
-              <w:spacing w:line="240" w:lineRule="auto"/>
-              <w:jc w:val="center"/>
-              <w:rPr>
-                <w:sz w:val="20"/>
-                <w:szCs w:val="20"/>
-              </w:rPr>
-            </w:pPr>
-            <w:r>
-              <w:rPr>
-                <w:sz w:val="20"/>
-                <w:szCs w:val="20"/>
-                <w:rtl w:val="0"/>
-              </w:rPr>
-              <w:t xml:space="preserve">2</w:t>
-            </w:r>
-          </w:p>
-        </w:tc>
-        <w:tc>
-          <w:tcPr>
-            <w:shd w:fill="auto" w:val="clear"/>
-            <w:tcMar>
-              <w:top w:w="100.0" w:type="dxa"/>
-              <w:left w:w="100.0" w:type="dxa"/>
-              <w:bottom w:w="100.0" w:type="dxa"/>
-              <w:right w:w="100.0" w:type="dxa"/>
-            </w:tcMar>
-            <w:vAlign w:val="center"/>
-          </w:tcPr>
-          <w:p>
-            <w:pPr>
-              <w:widowControl w:val="0"/>
-              <w:spacing w:line="240" w:lineRule="auto"/>
-              <w:jc w:val="center"/>
-              <w:rPr>
-                <w:sz w:val="20"/>
-                <w:szCs w:val="20"/>
-              </w:rPr>
-            </w:pPr>
-            <w:r>
-              <w:rPr>
-                <w:sz w:val="20"/>
-                <w:szCs w:val="20"/>
-                <w:rtl w:val="0"/>
-              </w:rPr>
-              <w:t xml:space="preserve">0</w:t>
-            </w:r>
-          </w:p>
-        </w:tc>
-        <w:tc>
-          <w:tcPr>
-            <w:shd w:fill="auto" w:val="clear"/>
-            <w:tcMar>
-              <w:top w:w="100.0" w:type="dxa"/>
-              <w:left w:w="100.0" w:type="dxa"/>
-              <w:bottom w:w="100.0" w:type="dxa"/>
-              <w:right w:w="100.0" w:type="dxa"/>
-            </w:tcMar>
-            <w:vAlign w:val="center"/>
-          </w:tcPr>
-          <w:p>
-            <w:pPr>
-              <w:widowControl w:val="0"/>
-              <w:spacing w:line="240" w:lineRule="auto"/>
-              <w:jc w:val="center"/>
-              <w:rPr>
-                <w:sz w:val="20"/>
-                <w:szCs w:val="20"/>
-              </w:rPr>
-            </w:pPr>
-            <w:r>
-              <w:rPr>
-                <w:sz w:val="20"/>
-                <w:szCs w:val="20"/>
-                <w:rtl w:val="0"/>
-              </w:rPr>
-              <w:t xml:space="preserve">4</w:t>
-            </w:r>
-          </w:p>
-        </w:tc>
-        <w:tc>
-          <w:tcPr>
-            <w:shd w:fill="auto" w:val="clear"/>
-            <w:tcMar>
-              <w:top w:w="100.0" w:type="dxa"/>
-              <w:left w:w="100.0" w:type="dxa"/>
-              <w:bottom w:w="100.0" w:type="dxa"/>
-              <w:right w:w="100.0" w:type="dxa"/>
-            </w:tcMar>
-            <w:vAlign w:val="center"/>
-          </w:tcPr>
-          <w:p>
-            <w:pPr>
-              <w:widowControl w:val="0"/>
-              <w:spacing w:line="240" w:lineRule="auto"/>
-              <w:jc w:val="center"/>
-              <w:rPr>
-                <w:sz w:val="20"/>
-                <w:szCs w:val="20"/>
-              </w:rPr>
-            </w:pPr>
-            <w:r>
-              <w:rPr>
-                <w:sz w:val="20"/>
-                <w:szCs w:val="20"/>
-                <w:rtl w:val="0"/>
-              </w:rPr>
-              <w:t xml:space="preserve">12</w:t>
-            </w:r>
-          </w:p>
-        </w:tc>
-        <w:tc>
-          <w:tcPr>
-            <w:shd w:fill="auto" w:val="clear"/>
-            <w:tcMar>
-              <w:top w:w="100.0" w:type="dxa"/>
-              <w:left w:w="100.0" w:type="dxa"/>
-              <w:bottom w:w="100.0" w:type="dxa"/>
-              <w:right w:w="100.0" w:type="dxa"/>
-            </w:tcMar>
-            <w:vAlign w:val="center"/>
-          </w:tcPr>
-          <w:p>
-            <w:pPr>
-              <w:widowControl w:val="0"/>
-              <w:spacing w:line="240" w:lineRule="auto"/>
-              <w:jc w:val="center"/>
-              <w:rPr>
-                <w:sz w:val="20"/>
-                <w:szCs w:val="20"/>
-              </w:rPr>
-            </w:pPr>
-            <w:r>
-              <w:rPr>
-                <w:sz w:val="20"/>
-                <w:szCs w:val="20"/>
-                <w:rtl w:val="0"/>
-              </w:rPr>
-              <w:t xml:space="preserve">16</w:t>
-            </w:r>
-          </w:p>
-        </w:tc>
-      </w:tr>
-      <w:tr>
-        <w:tc>
-          <w:tcPr>
-            <w:shd w:fill="auto" w:val="clear"/>
-            <w:tcMar>
-              <w:top w:w="100.0" w:type="dxa"/>
-              <w:left w:w="100.0" w:type="dxa"/>
-              <w:bottom w:w="100.0" w:type="dxa"/>
-              <w:right w:w="100.0" w:type="dxa"/>
-            </w:tcMar>
-            <w:vAlign w:val="top"/>
-          </w:tcPr>
-          <w:p>
-            <w:pPr>
-              <w:widowControl w:val="0"/>
-              <w:spacing w:line="240" w:lineRule="auto"/>
-              <w:jc w:val="both"/>
-              <w:rPr>
-                <w:sz w:val="20"/>
-                <w:szCs w:val="20"/>
-              </w:rPr>
-            </w:pPr>
-            <w:r>
-              <w:rPr>
-                <w:sz w:val="20"/>
-                <w:szCs w:val="20"/>
-                <w:rtl w:val="0"/>
-              </w:rPr>
-              <w:t xml:space="preserve">6) O aplicativo se destaca meio aos outros de mesmo seguimento, devido a sua simplicidade e eficiência</w:t>
-            </w:r>
-          </w:p>
-        </w:tc>
-        <w:tc>
-          <w:tcPr>
-            <w:shd w:fill="auto" w:val="clear"/>
-            <w:tcMar>
-              <w:top w:w="100.0" w:type="dxa"/>
-              <w:left w:w="100.0" w:type="dxa"/>
-              <w:bottom w:w="100.0" w:type="dxa"/>
-              <w:right w:w="100.0" w:type="dxa"/>
-            </w:tcMar>
-            <w:vAlign w:val="center"/>
-          </w:tcPr>
-          <w:p>
-            <w:pPr>
-              <w:widowControl w:val="0"/>
-              <w:spacing w:line="240" w:lineRule="auto"/>
-              <w:jc w:val="center"/>
-              <w:rPr>
-                <w:sz w:val="20"/>
-                <w:szCs w:val="20"/>
-              </w:rPr>
-            </w:pPr>
-            <w:r>
-              <w:rPr>
-                <w:sz w:val="20"/>
-                <w:szCs w:val="20"/>
-                <w:rtl w:val="0"/>
-              </w:rPr>
-              <w:t xml:space="preserve">0</w:t>
-            </w:r>
-          </w:p>
-        </w:tc>
-        <w:tc>
-          <w:tcPr>
-            <w:shd w:fill="auto" w:val="clear"/>
-            <w:tcMar>
-              <w:top w:w="100.0" w:type="dxa"/>
-              <w:left w:w="100.0" w:type="dxa"/>
-              <w:bottom w:w="100.0" w:type="dxa"/>
-              <w:right w:w="100.0" w:type="dxa"/>
-            </w:tcMar>
-            <w:vAlign w:val="center"/>
-          </w:tcPr>
-          <w:p>
-            <w:pPr>
-              <w:widowControl w:val="0"/>
-              <w:spacing w:line="240" w:lineRule="auto"/>
-              <w:jc w:val="center"/>
-              <w:rPr>
-                <w:sz w:val="20"/>
-                <w:szCs w:val="20"/>
-              </w:rPr>
-            </w:pPr>
-            <w:r>
-              <w:rPr>
-                <w:sz w:val="20"/>
-                <w:szCs w:val="20"/>
-                <w:rtl w:val="0"/>
-              </w:rPr>
-              <w:t xml:space="preserve">0</w:t>
-            </w:r>
-          </w:p>
-        </w:tc>
-        <w:tc>
-          <w:tcPr>
-            <w:shd w:fill="auto" w:val="clear"/>
-            <w:tcMar>
-              <w:top w:w="100.0" w:type="dxa"/>
-              <w:left w:w="100.0" w:type="dxa"/>
-              <w:bottom w:w="100.0" w:type="dxa"/>
-              <w:right w:w="100.0" w:type="dxa"/>
-            </w:tcMar>
-            <w:vAlign w:val="center"/>
-          </w:tcPr>
-          <w:p>
-            <w:pPr>
-              <w:widowControl w:val="0"/>
-              <w:spacing w:line="240" w:lineRule="auto"/>
-              <w:jc w:val="center"/>
-              <w:rPr>
-                <w:sz w:val="20"/>
-                <w:szCs w:val="20"/>
-              </w:rPr>
-            </w:pPr>
-            <w:r>
-              <w:rPr>
-                <w:sz w:val="20"/>
-                <w:szCs w:val="20"/>
-                <w:rtl w:val="0"/>
-              </w:rPr>
-              <w:t xml:space="preserve">6</w:t>
-            </w:r>
-          </w:p>
-        </w:tc>
-        <w:tc>
-          <w:tcPr>
-            <w:shd w:fill="auto" w:val="clear"/>
-            <w:tcMar>
-              <w:top w:w="100.0" w:type="dxa"/>
-              <w:left w:w="100.0" w:type="dxa"/>
-              <w:bottom w:w="100.0" w:type="dxa"/>
-              <w:right w:w="100.0" w:type="dxa"/>
-            </w:tcMar>
-            <w:vAlign w:val="center"/>
-          </w:tcPr>
-          <w:p>
-            <w:pPr>
-              <w:widowControl w:val="0"/>
-              <w:spacing w:line="240" w:lineRule="auto"/>
-              <w:jc w:val="center"/>
-              <w:rPr>
-                <w:sz w:val="20"/>
-                <w:szCs w:val="20"/>
-              </w:rPr>
-            </w:pPr>
-            <w:r>
-              <w:rPr>
-                <w:sz w:val="20"/>
-                <w:szCs w:val="20"/>
-                <w:rtl w:val="0"/>
-              </w:rPr>
-              <w:t xml:space="preserve">12</w:t>
-            </w:r>
-          </w:p>
-        </w:tc>
-        <w:tc>
-          <w:tcPr>
-            <w:shd w:fill="auto" w:val="clear"/>
-            <w:tcMar>
-              <w:top w:w="100.0" w:type="dxa"/>
-              <w:left w:w="100.0" w:type="dxa"/>
-              <w:bottom w:w="100.0" w:type="dxa"/>
-              <w:right w:w="100.0" w:type="dxa"/>
-            </w:tcMar>
-            <w:vAlign w:val="center"/>
-          </w:tcPr>
-          <w:p>
-            <w:pPr>
-              <w:widowControl w:val="0"/>
-              <w:spacing w:line="240" w:lineRule="auto"/>
-              <w:jc w:val="center"/>
-              <w:rPr>
-                <w:sz w:val="20"/>
-                <w:szCs w:val="20"/>
-              </w:rPr>
-            </w:pPr>
-            <w:r>
-              <w:rPr>
-                <w:sz w:val="20"/>
-                <w:szCs w:val="20"/>
-                <w:rtl w:val="0"/>
-              </w:rPr>
-              <w:t xml:space="preserve">16</w:t>
-            </w:r>
-          </w:p>
-        </w:tc>
-      </w:tr>
-    </w:tbl>
-    <w:p>
-      <w:pPr>
-        <w:spacing w:line="360" w:lineRule="auto"/>
-        <w:rPr>
-          <w:color w:val="151515"/>
-          <w:sz w:val="24"/>
-          <w:szCs w:val="24"/>
-          <w:highlight w:val="white"/>
-        </w:rPr>
-      </w:pPr>
-      <w:r>
-        <w:rPr>
-          <w:color w:val="151515"/>
-          <w:sz w:val="24"/>
-          <w:szCs w:val="24"/>
-          <w:highlight w:val="white"/>
-          <w:rtl w:val="0"/>
-        </w:rPr>
-        <w:t xml:space="preserve">Fonte: Os autores.</w:t>
+          <w:color w:val="151515"/>
+          <w:sz w:val="24"/>
+          <w:szCs w:val="24"/>
+          <w:highlight w:val="white"/>
+          <w:rtl w:val="0"/>
+        </w:rPr>
+        <w:t xml:space="preserve">MVP</w:t>
+      </w:r>
+      <w:r>
+        <w:rPr>
+          <w:color w:val="151515"/>
+          <w:sz w:val="24"/>
+          <w:szCs w:val="24"/>
+          <w:highlight w:val="white"/>
+          <w:rtl w:val="0"/>
+        </w:rPr>
+        <w:t xml:space="preserve"> do projeto foi ótimo, indicando que o projeto é promissor e está no caminho certo. Podemos observar na Figura 18 um gráfico compilado a partir dos números obtidos no questionário para conseguirmos uma visão melhor das experiências e primeiras impressões que os usuários tiveram.</w:t>
       </w:r>
     </w:p>
     <w:p>
@@ -9179,7 +7825,53 @@
           <w:highlight w:val="white"/>
           <w:rtl w:val="0"/>
         </w:rPr>
-        <w:t xml:space="preserve">No geral o </w:t>
+        <w:t xml:space="preserve">Analisando o gráfico é factível afirmarmos que os pontos de usabilidade, experiência do usuário e interface foram muito bem aprovados pelos usuários, ou seja, 94,2% dos usuários concordaram que o aplicativo é de fácil usabilidade e, 94,1%, reportaram que o aplicativo é agradável, de forma geral.</w:t>
+      </w:r>
+    </w:p>
+    <w:p>
+      <w:pPr>
+        <w:spacing w:after="0" w:line="360" w:lineRule="auto"/>
+        <w:ind w:left="0" w:firstLine="1417.3228346456694"/>
+        <w:jc w:val="both"/>
+        <w:rPr>
+          <w:color w:val="151515"/>
+          <w:sz w:val="24"/>
+          <w:szCs w:val="24"/>
+          <w:highlight w:val="white"/>
+        </w:rPr>
+      </w:pPr>
+      <w:r>
+        <w:rPr>
+          <w:color w:val="151515"/>
+          <w:sz w:val="24"/>
+          <w:szCs w:val="24"/>
+          <w:highlight w:val="white"/>
+          <w:rtl w:val="0"/>
+        </w:rPr>
+        <w:t xml:space="preserve">As ferramentas referentes ao controle, organização, tomada de decisões e estímulos a educação financeira, fornecidas aos usuários pela plataforma, tiveram um alto nível de aprovação por parte dos usuários, obtendo 76,5% de aprovação sobre a ajuda na tomada de decisões, 91,1% apontando que o aplicativo estimula a educação financeira e 82,4%, dos usuários, concordaram que o aplicativo contribui para o controle e organização das finanças pessoais.</w:t>
+      </w:r>
+    </w:p>
+    <w:p>
+      <w:pPr>
+        <w:spacing w:after="0" w:line="360" w:lineRule="auto"/>
+        <w:ind w:left="0" w:firstLine="1417.3228346456694"/>
+        <w:jc w:val="both"/>
+        <w:rPr>
+          <w:color w:val="151515"/>
+          <w:sz w:val="24"/>
+          <w:szCs w:val="24"/>
+          <w:highlight w:val="white"/>
+        </w:rPr>
+      </w:pPr>
+      <w:r>
+        <w:rPr>
+          <w:color w:val="151515"/>
+          <w:sz w:val="24"/>
+          <w:szCs w:val="24"/>
+          <w:highlight w:val="white"/>
+          <w:rtl w:val="0"/>
+        </w:rPr>
+        <w:t xml:space="preserve">Por fim, a última afirmação tinha como objetivo comparar o aplicativo Bill com outros aplicativos de mesmo seguimento, a fim de validar se o mesmo se destaca perante os outros com a sua simplicidade e eficiência, e o </w:t>
       </w:r>
       <w:r>
         <w:rPr>
@@ -9200,159 +7892,48 @@
           <w:highlight w:val="white"/>
           <w:rtl w:val="0"/>
         </w:rPr>
-        <w:t xml:space="preserve"> recebido pelos usuários que tiveram a oportunidade de testar o </w:t>
-      </w:r>
-      <w:r>
-        <w:rPr>
-          <w:i w:val="1"/>
-          <w:color w:val="151515"/>
-          <w:sz w:val="24"/>
-          <w:szCs w:val="24"/>
-          <w:highlight w:val="white"/>
-          <w:rtl w:val="0"/>
-        </w:rPr>
-        <w:t xml:space="preserve">MVP</w:t>
-      </w:r>
-      <w:r>
-        <w:rPr>
-          <w:color w:val="151515"/>
-          <w:sz w:val="24"/>
-          <w:szCs w:val="24"/>
-          <w:highlight w:val="white"/>
-          <w:rtl w:val="0"/>
-        </w:rPr>
-        <w:t xml:space="preserve"> do projeto foi ótimo, indicando que o projeto é promissor e está no caminho certo. Podemos observar na Figura 18 um gráfico compilado a partir dos números obtidos no questionário para conseguirmos uma visão melhor das experiências e primeiras impressões que os usuários tiveram.</w:t>
-      </w:r>
-    </w:p>
-    <w:p>
-      <w:pPr>
-        <w:spacing w:after="0" w:line="360" w:lineRule="auto"/>
-        <w:ind w:left="0" w:firstLine="1417.3228346456694"/>
-        <w:jc w:val="both"/>
-        <w:rPr>
-          <w:color w:val="151515"/>
-          <w:sz w:val="24"/>
-          <w:szCs w:val="24"/>
-          <w:highlight w:val="white"/>
-        </w:rPr>
-      </w:pPr>
-      <w:r>
-        <w:rPr>
-          <w:color w:val="151515"/>
-          <w:sz w:val="24"/>
-          <w:szCs w:val="24"/>
-          <w:highlight w:val="white"/>
-          <w:rtl w:val="0"/>
-        </w:rPr>
-        <w:t xml:space="preserve">Analisando o gráfico é factível afirmarmos que os pontos de usabilidade, experiência do usuário e interface foram muito bem aprovados pelos usuários, ou seja, 94,2% dos usuários concordaram que o aplicativo é de fácil usabilidade e, 94,1%, reportaram que o aplicativo é agradável, de forma geral.</w:t>
-      </w:r>
-    </w:p>
-    <w:p>
-      <w:pPr>
-        <w:spacing w:after="0" w:line="360" w:lineRule="auto"/>
-        <w:ind w:left="0" w:firstLine="1417.3228346456694"/>
-        <w:jc w:val="both"/>
-        <w:rPr>
-          <w:color w:val="151515"/>
-          <w:sz w:val="24"/>
-          <w:szCs w:val="24"/>
-          <w:highlight w:val="white"/>
-        </w:rPr>
-      </w:pPr>
-      <w:r>
-        <w:rPr>
-          <w:color w:val="151515"/>
-          <w:sz w:val="24"/>
-          <w:szCs w:val="24"/>
-          <w:highlight w:val="white"/>
-          <w:rtl w:val="0"/>
-        </w:rPr>
-        <w:t xml:space="preserve">As ferramentas referentes ao controle, organização, tomada de decisões e estímulos a educação financeira, fornecidas aos usuários pela plataforma, tiveram um alto nível de aprovação por parte dos usuários, obtendo 76,5% de aprovação sobre a ajuda na tomada de decisões, 91,1% apontando que o aplicativo estimula a educação financeira e 82,4%, dos usuários, concordaram que o aplicativo contribui para o controle e organização das finanças pessoais.</w:t>
-      </w:r>
-    </w:p>
-    <w:p>
-      <w:pPr>
-        <w:spacing w:after="0" w:line="360" w:lineRule="auto"/>
-        <w:ind w:left="0" w:firstLine="1417.3228346456694"/>
-        <w:jc w:val="both"/>
-        <w:rPr>
-          <w:color w:val="151515"/>
-          <w:sz w:val="24"/>
-          <w:szCs w:val="24"/>
-          <w:highlight w:val="white"/>
-        </w:rPr>
-      </w:pPr>
-      <w:r>
-        <w:rPr>
-          <w:color w:val="151515"/>
-          <w:sz w:val="24"/>
-          <w:szCs w:val="24"/>
-          <w:highlight w:val="white"/>
-          <w:rtl w:val="0"/>
-        </w:rPr>
-        <w:t xml:space="preserve">Por fim, a última afirmação tinha como objetivo comparar o aplicativo Bill com outros aplicativos de mesmo seguimento, a fim de validar se o mesmo se destaca perante os outros com a sua simplicidade e eficiência, e o </w:t>
-      </w:r>
-      <w:r>
-        <w:rPr>
-          <w:i w:val="1"/>
-          <w:color w:val="151515"/>
-          <w:sz w:val="24"/>
-          <w:szCs w:val="24"/>
-          <w:highlight w:val="white"/>
-          <w:rtl w:val="0"/>
-        </w:rPr>
-        <w:t xml:space="preserve">feedback</w:t>
-      </w:r>
-      <w:r>
-        <w:rPr>
-          <w:color w:val="151515"/>
-          <w:sz w:val="24"/>
-          <w:szCs w:val="24"/>
-          <w:highlight w:val="white"/>
-          <w:rtl w:val="0"/>
-        </w:rPr>
         <w:t xml:space="preserve"> para esse ponto foi satisfatório, obtendo 82,4% de aprovação por parte dos usuários.</w:t>
       </w:r>
     </w:p>
     <w:p>
       <w:pPr>
         <w:spacing w:after="0" w:line="360" w:lineRule="auto"/>
-        <w:ind w:left="0" w:firstLine="1417.3228346456694"/>
-        <w:jc w:val="both"/>
-        <w:rPr>
-          <w:color w:val="151515"/>
-          <w:sz w:val="24"/>
-          <w:szCs w:val="24"/>
-          <w:highlight w:val="white"/>
-        </w:rPr>
-      </w:pPr>
-      <w:r>
-        <w:rPr>
-          <w:rtl w:val="0"/>
-        </w:rPr>
-      </w:r>
-    </w:p>
-    <w:p>
-      <w:pPr>
-        <w:spacing w:after="0" w:line="360" w:lineRule="auto"/>
-        <w:ind w:left="0" w:firstLine="0"/>
-        <w:jc w:val="both"/>
-        <w:rPr>
-          <w:color w:val="151515"/>
-          <w:sz w:val="24"/>
-          <w:szCs w:val="24"/>
-          <w:highlight w:val="white"/>
-        </w:rPr>
-      </w:pPr>
-      <w:r>
-        <w:rPr>
-          <w:color w:val="151515"/>
-          <w:sz w:val="24"/>
-          <w:szCs w:val="24"/>
-          <w:highlight w:val="white"/>
-          <w:rtl w:val="0"/>
-        </w:rPr>
-        <w:t xml:space="preserve">Figura 18 - Respostas da validação do MVP</w:t>
+        <w:ind w:left="0" w:firstLine="0"/>
+        <w:jc w:val="both"/>
+        <w:rPr>
+          <w:color w:val="151515"/>
+          <w:sz w:val="24"/>
+          <w:szCs w:val="24"/>
+          <w:highlight w:val="white"/>
+        </w:rPr>
+      </w:pPr>
+      <w:r>
+        <w:rPr>
+          <w:rtl w:val="0"/>
+        </w:rPr>
+      </w:r>
+    </w:p>
+    <w:p>
+      <w:pPr>
+        <w:spacing w:after="0" w:line="360" w:lineRule="auto"/>
+        <w:ind w:left="0" w:firstLine="0"/>
+        <w:jc w:val="both"/>
+        <w:rPr>
+          <w:color w:val="151515"/>
+          <w:sz w:val="24"/>
+          <w:szCs w:val="24"/>
+          <w:highlight w:val="white"/>
+        </w:rPr>
+      </w:pPr>
+      <w:r>
+        <w:rPr>
+          <w:color w:val="151515"/>
+          <w:sz w:val="24"/>
+          <w:szCs w:val="24"/>
+          <w:highlight w:val="white"/>
+          <w:rtl w:val="0"/>
+        </w:rPr>
+        <w:t xml:space="preserve">Figura 16 - Respostas da validação do MVP</w:t>
       </w:r>
       <w:r>
         <w:rPr>
@@ -9372,12 +7953,12 @@
             <wp:extent cx="6439988" cy="2764024"/>
             <wp:effectExtent b="0" l="0" r="0" t="0"/>
             <wp:wrapTopAndBottom distB="0" distT="0"/>
-            <wp:docPr id="12" name="image2.png"/>
+            <wp:docPr id="12" name="image14.png"/>
             <a:graphic>
               <a:graphicData uri="http://schemas.openxmlformats.org/drawingml/2006/picture">
                 <pic:pic>
                   <pic:nvPicPr>
-                    <pic:cNvPr id="0" name="image2.png"/>
+                    <pic:cNvPr id="0" name="image14.png"/>
                     <pic:cNvPicPr preferRelativeResize="0"/>
                   </pic:nvPicPr>
                   <pic:blipFill>
@@ -9423,6 +8004,24 @@
           <w:rtl w:val="0"/>
         </w:rPr>
         <w:t xml:space="preserve">Fonte: Os autores.</w:t>
+      </w:r>
+    </w:p>
+    <w:p>
+      <w:pPr>
+        <w:spacing w:after="0" w:line="360" w:lineRule="auto"/>
+        <w:ind w:left="0" w:firstLine="0"/>
+        <w:jc w:val="both"/>
+        <w:rPr>
+          <w:color w:val="151515"/>
+          <w:sz w:val="24"/>
+          <w:szCs w:val="24"/>
+          <w:highlight w:val="white"/>
+        </w:rPr>
+      </w:pPr>
+      <w:r>
+        <w:rPr>
+          <w:rtl w:val="0"/>
+        </w:rPr>
       </w:r>
     </w:p>
     <w:p>
@@ -10748,12 +9347,12 @@
           <wp:extent cx="1816468" cy="648000"/>
           <wp:effectExtent b="0" l="0" r="0" t="0"/>
           <wp:wrapSquare wrapText="bothSides" distB="0" distT="0" distL="114300" distR="114300"/>
-          <wp:docPr descr="Uma imagem contendo desenho&#10;&#10;Descrição gerada automaticamente" id="6" name="image12.jpg"/>
+          <wp:docPr descr="Uma imagem contendo desenho&#10;&#10;Descrição gerada automaticamente" id="6" name="image1.jpg"/>
           <a:graphic>
             <a:graphicData uri="http://schemas.openxmlformats.org/drawingml/2006/picture">
               <pic:pic>
                 <pic:nvPicPr>
-                  <pic:cNvPr descr="Uma imagem contendo desenho&#10;&#10;Descrição gerada automaticamente" id="0" name="image12.jpg"/>
+                  <pic:cNvPr descr="Uma imagem contendo desenho&#10;&#10;Descrição gerada automaticamente" id="0" name="image1.jpg"/>
                   <pic:cNvPicPr preferRelativeResize="0"/>
                 </pic:nvPicPr>
                 <pic:blipFill>
@@ -10802,12 +9401,12 @@
           <wp:extent cx="1746250" cy="792480"/>
           <wp:effectExtent b="0" l="0" r="0" t="0"/>
           <wp:wrapTopAndBottom distB="0" distT="0"/>
-          <wp:docPr id="9" name="image6.png"/>
+          <wp:docPr id="9" name="image2.png"/>
           <a:graphic>
             <a:graphicData uri="http://schemas.openxmlformats.org/drawingml/2006/picture">
               <pic:pic>
                 <pic:nvPicPr>
-                  <pic:cNvPr id="0" name="image6.png"/>
+                  <pic:cNvPr id="0" name="image2.png"/>
                   <pic:cNvPicPr preferRelativeResize="0"/>
                 </pic:nvPicPr>
                 <pic:blipFill>
@@ -11097,19 +9696,6 @@
       <w:sz w:val="30"/>
       <w:szCs w:val="30"/>
     </w:rPr>
-  </w:style>
-  <w:style w:type="table" w:styleId="Table1">
-    <w:basedOn w:val="TableNormal"/>
-    <w:tblPr>
-      <w:tblStyleRowBandSize w:val="1"/>
-      <w:tblStyleColBandSize w:val="1"/>
-      <w:tblCellMar>
-        <w:top w:w="100.0" w:type="dxa"/>
-        <w:left w:w="100.0" w:type="dxa"/>
-        <w:bottom w:w="100.0" w:type="dxa"/>
-        <w:right w:w="100.0" w:type="dxa"/>
-      </w:tblCellMar>
-    </w:tblPr>
   </w:style>
 </w:styles>
 </file>

</xml_diff>